<commit_message>
Revisio documentació - ultims canvis api
</commit_message>
<xml_diff>
--- a/documentacio/TFM_HigiaHealthCode.docx
+++ b/documentacio/TFM_HigiaHealthCode.docx
@@ -78,9 +78,8 @@
               <w:spacing w:line="240" w:lineRule="auto"/>
               <w:ind w:left="283" w:right="0"/>
               <w:rPr>
-                <w:b/>
-                <w:sz w:val="96"/>
-                <w:szCs w:val="96"/>
+                <w:sz w:val="36"/>
+                <w:szCs w:val="36"/>
               </w:rPr>
             </w:pPr>
             <w:proofErr w:type="spellStart"/>
@@ -93,6 +92,21 @@
               <w:t>HigiaHealthCode</w:t>
             </w:r>
             <w:proofErr w:type="spellEnd"/>
+            <w:r>
+              <w:rPr>
+                <w:b/>
+                <w:sz w:val="100"/>
+                <w:szCs w:val="100"/>
+              </w:rPr>
+              <w:br/>
+            </w:r>
+            <w:r>
+              <w:rPr>
+                <w:sz w:val="36"/>
+                <w:szCs w:val="36"/>
+              </w:rPr>
+              <w:t>Eina de codificació d’històries clíniques amb CIE-10</w:t>
+            </w:r>
           </w:p>
           <w:p>
             <w:pPr>
@@ -412,6 +426,14 @@
                 <w:lang w:val="en-GB"/>
               </w:rPr>
               <w:t>: Machine Learning and Computer Vision in Healthcare and Medical Appl</w:t>
+            </w:r>
+            <w:r>
+              <w:rPr>
+                <w:sz w:val="28"/>
+                <w:szCs w:val="28"/>
+                <w:lang w:val="en-GB"/>
+              </w:rPr>
+              <w:t>ications</w:t>
             </w:r>
           </w:p>
           <w:p>
@@ -1210,7 +1232,7 @@
     </w:p>
     <w:p>
       <w:pPr>
-        <w:pStyle w:val="Ttol"/>
+        <w:pStyle w:val="Ttulo"/>
       </w:pPr>
       <w:bookmarkStart w:id="0" w:name="_ly1ed19kq0au" w:colFirst="0" w:colLast="0"/>
       <w:bookmarkEnd w:id="0"/>
@@ -1726,7 +1748,13 @@
               <w:rPr>
                 <w:lang w:val="en-GB"/>
               </w:rPr>
-              <w:t>Machine Learning and Computer Vision in Healthcare and Medical Appl</w:t>
+              <w:t xml:space="preserve">Machine Learning and Computer Vision in Healthcare and Medical </w:t>
+            </w:r>
+            <w:r>
+              <w:rPr>
+                <w:lang w:val="en-GB"/>
+              </w:rPr>
+              <w:t>Applications</w:t>
             </w:r>
           </w:p>
         </w:tc>
@@ -1906,7 +1934,21 @@
             </w:r>
             <w:proofErr w:type="spellEnd"/>
             <w:r>
-              <w:t>, PLN (</w:t>
+              <w:t xml:space="preserve">, </w:t>
+            </w:r>
+            <w:commentRangeStart w:id="1"/>
+            <w:r>
+              <w:t>PLN</w:t>
+            </w:r>
+            <w:commentRangeEnd w:id="1"/>
+            <w:r>
+              <w:rPr>
+                <w:rStyle w:val="Refdecomentario"/>
+              </w:rPr>
+              <w:commentReference w:id="1"/>
+            </w:r>
+            <w:r>
+              <w:t xml:space="preserve"> (</w:t>
             </w:r>
             <w:r>
               <w:t>Processament</w:t>
@@ -2246,7 +2288,7 @@
     </w:tbl>
     <w:p>
       <w:pPr>
-        <w:pStyle w:val="Ttol"/>
+        <w:pStyle w:val="Ttulo"/>
         <w:keepNext w:val="0"/>
         <w:keepLines w:val="0"/>
         <w:sectPr>
@@ -2255,15 +2297,15 @@
           <w:cols w:space="720"/>
         </w:sectPr>
       </w:pPr>
-      <w:bookmarkStart w:id="1" w:name="_m1sr2odu7p6q" w:colFirst="0" w:colLast="0"/>
-      <w:bookmarkEnd w:id="1"/>
-    </w:p>
-    <w:p>
-      <w:pPr>
-        <w:pStyle w:val="Ttol"/>
-      </w:pPr>
-      <w:bookmarkStart w:id="2" w:name="_67cm5drrpc9u" w:colFirst="0" w:colLast="0"/>
+      <w:bookmarkStart w:id="2" w:name="_m1sr2odu7p6q" w:colFirst="0" w:colLast="0"/>
       <w:bookmarkEnd w:id="2"/>
+    </w:p>
+    <w:p>
+      <w:pPr>
+        <w:pStyle w:val="Ttulo"/>
+      </w:pPr>
+      <w:bookmarkStart w:id="3" w:name="_67cm5drrpc9u" w:colFirst="0" w:colLast="0"/>
+      <w:bookmarkEnd w:id="3"/>
       <w:r>
         <w:lastRenderedPageBreak/>
         <w:t>Índex</w:t>
@@ -2281,7 +2323,7 @@
       <w:sdtContent>
         <w:p>
           <w:pPr>
-            <w:pStyle w:val="IDC1"/>
+            <w:pStyle w:val="TDC1"/>
             <w:tabs>
               <w:tab w:val="left" w:pos="480"/>
               <w:tab w:val="right" w:pos="10337"/>
@@ -2293,7 +2335,7 @@
               <w:kern w:val="2"/>
               <w:sz w:val="24"/>
               <w:szCs w:val="24"/>
-              <w:lang w:val="ca-ES" w:eastAsia="ca-ES"/>
+              <w:lang w:val="es-ES" w:eastAsia="es-ES"/>
               <w14:ligatures w14:val="standardContextual"/>
             </w:rPr>
           </w:pPr>
@@ -2306,10 +2348,10 @@
           <w:r>
             <w:fldChar w:fldCharType="separate"/>
           </w:r>
-          <w:hyperlink w:anchor="_Toc191098641" w:history="1">
-            <w:r>
-              <w:rPr>
-                <w:rStyle w:val="Enlla"/>
+          <w:hyperlink w:anchor="_Toc194123325" w:history="1">
+            <w:r>
+              <w:rPr>
+                <w:rStyle w:val="Hipervnculo"/>
                 <w:noProof/>
               </w:rPr>
               <w:t>1.</w:t>
@@ -2322,14 +2364,14 @@
                 <w:kern w:val="2"/>
                 <w:sz w:val="24"/>
                 <w:szCs w:val="24"/>
-                <w:lang w:val="ca-ES" w:eastAsia="ca-ES"/>
+                <w:lang w:val="es-ES" w:eastAsia="es-ES"/>
                 <w14:ligatures w14:val="standardContextual"/>
               </w:rPr>
               <w:tab/>
             </w:r>
             <w:r>
               <w:rPr>
-                <w:rStyle w:val="Enlla"/>
+                <w:rStyle w:val="Hipervnculo"/>
                 <w:noProof/>
               </w:rPr>
               <w:t>Introducció</w:t>
@@ -2353,7 +2395,7 @@
                 <w:noProof/>
                 <w:webHidden/>
               </w:rPr>
-              <w:instrText xml:space="preserve"> PAGEREF _Toc191098641 \h </w:instrText>
+              <w:instrText xml:space="preserve"> PAGEREF _Toc194123325 \h </w:instrText>
             </w:r>
             <w:r>
               <w:rPr>
@@ -2386,7 +2428,7 @@
         </w:p>
         <w:p>
           <w:pPr>
-            <w:pStyle w:val="IDC2"/>
+            <w:pStyle w:val="TDC2"/>
             <w:tabs>
               <w:tab w:val="left" w:pos="960"/>
               <w:tab w:val="right" w:pos="10337"/>
@@ -2398,14 +2440,14 @@
               <w:kern w:val="2"/>
               <w:sz w:val="24"/>
               <w:szCs w:val="24"/>
-              <w:lang w:val="ca-ES" w:eastAsia="ca-ES"/>
+              <w:lang w:val="es-ES" w:eastAsia="es-ES"/>
               <w14:ligatures w14:val="standardContextual"/>
             </w:rPr>
           </w:pPr>
-          <w:hyperlink w:anchor="_Toc191098642" w:history="1">
-            <w:r>
-              <w:rPr>
-                <w:rStyle w:val="Enlla"/>
+          <w:hyperlink w:anchor="_Toc194123326" w:history="1">
+            <w:r>
+              <w:rPr>
+                <w:rStyle w:val="Hipervnculo"/>
                 <w:noProof/>
               </w:rPr>
               <w:t>1.1.</w:t>
@@ -2418,14 +2460,14 @@
                 <w:kern w:val="2"/>
                 <w:sz w:val="24"/>
                 <w:szCs w:val="24"/>
-                <w:lang w:val="ca-ES" w:eastAsia="ca-ES"/>
+                <w:lang w:val="es-ES" w:eastAsia="es-ES"/>
                 <w14:ligatures w14:val="standardContextual"/>
               </w:rPr>
               <w:tab/>
             </w:r>
             <w:r>
               <w:rPr>
-                <w:rStyle w:val="Enlla"/>
+                <w:rStyle w:val="Hipervnculo"/>
                 <w:noProof/>
               </w:rPr>
               <w:t>Context i justificació del Treball</w:t>
@@ -2449,7 +2491,7 @@
                 <w:noProof/>
                 <w:webHidden/>
               </w:rPr>
-              <w:instrText xml:space="preserve"> PAGEREF _Toc191098642 \h </w:instrText>
+              <w:instrText xml:space="preserve"> PAGEREF _Toc194123326 \h </w:instrText>
             </w:r>
             <w:r>
               <w:rPr>
@@ -2482,7 +2524,7 @@
         </w:p>
         <w:p>
           <w:pPr>
-            <w:pStyle w:val="IDC2"/>
+            <w:pStyle w:val="TDC2"/>
             <w:tabs>
               <w:tab w:val="left" w:pos="960"/>
               <w:tab w:val="right" w:pos="10337"/>
@@ -2494,14 +2536,14 @@
               <w:kern w:val="2"/>
               <w:sz w:val="24"/>
               <w:szCs w:val="24"/>
-              <w:lang w:val="ca-ES" w:eastAsia="ca-ES"/>
+              <w:lang w:val="es-ES" w:eastAsia="es-ES"/>
               <w14:ligatures w14:val="standardContextual"/>
             </w:rPr>
           </w:pPr>
-          <w:hyperlink w:anchor="_Toc191098643" w:history="1">
-            <w:r>
-              <w:rPr>
-                <w:rStyle w:val="Enlla"/>
+          <w:hyperlink w:anchor="_Toc194123327" w:history="1">
+            <w:r>
+              <w:rPr>
+                <w:rStyle w:val="Hipervnculo"/>
                 <w:noProof/>
               </w:rPr>
               <w:t>1.2.</w:t>
@@ -2514,14 +2556,14 @@
                 <w:kern w:val="2"/>
                 <w:sz w:val="24"/>
                 <w:szCs w:val="24"/>
-                <w:lang w:val="ca-ES" w:eastAsia="ca-ES"/>
+                <w:lang w:val="es-ES" w:eastAsia="es-ES"/>
                 <w14:ligatures w14:val="standardContextual"/>
               </w:rPr>
               <w:tab/>
             </w:r>
             <w:r>
               <w:rPr>
-                <w:rStyle w:val="Enlla"/>
+                <w:rStyle w:val="Hipervnculo"/>
                 <w:noProof/>
               </w:rPr>
               <w:t>Objectius del Treball</w:t>
@@ -2545,7 +2587,7 @@
                 <w:noProof/>
                 <w:webHidden/>
               </w:rPr>
-              <w:instrText xml:space="preserve"> PAGEREF _Toc191098643 \h </w:instrText>
+              <w:instrText xml:space="preserve"> PAGEREF _Toc194123327 \h </w:instrText>
             </w:r>
             <w:r>
               <w:rPr>
@@ -2578,7 +2620,7 @@
         </w:p>
         <w:p>
           <w:pPr>
-            <w:pStyle w:val="IDC2"/>
+            <w:pStyle w:val="TDC2"/>
             <w:tabs>
               <w:tab w:val="left" w:pos="960"/>
               <w:tab w:val="right" w:pos="10337"/>
@@ -2590,14 +2632,14 @@
               <w:kern w:val="2"/>
               <w:sz w:val="24"/>
               <w:szCs w:val="24"/>
-              <w:lang w:val="ca-ES" w:eastAsia="ca-ES"/>
+              <w:lang w:val="es-ES" w:eastAsia="es-ES"/>
               <w14:ligatures w14:val="standardContextual"/>
             </w:rPr>
           </w:pPr>
-          <w:hyperlink w:anchor="_Toc191098644" w:history="1">
-            <w:r>
-              <w:rPr>
-                <w:rStyle w:val="Enlla"/>
+          <w:hyperlink w:anchor="_Toc194123328" w:history="1">
+            <w:r>
+              <w:rPr>
+                <w:rStyle w:val="Hipervnculo"/>
                 <w:noProof/>
               </w:rPr>
               <w:t>1.3.</w:t>
@@ -2610,14 +2652,14 @@
                 <w:kern w:val="2"/>
                 <w:sz w:val="24"/>
                 <w:szCs w:val="24"/>
-                <w:lang w:val="ca-ES" w:eastAsia="ca-ES"/>
+                <w:lang w:val="es-ES" w:eastAsia="es-ES"/>
                 <w14:ligatures w14:val="standardContextual"/>
               </w:rPr>
               <w:tab/>
             </w:r>
             <w:r>
               <w:rPr>
-                <w:rStyle w:val="Enlla"/>
+                <w:rStyle w:val="Hipervnculo"/>
                 <w:noProof/>
               </w:rPr>
               <w:t>Impacte en sostenibilitat, ètic-social i de diversitat</w:t>
@@ -2641,7 +2683,7 @@
                 <w:noProof/>
                 <w:webHidden/>
               </w:rPr>
-              <w:instrText xml:space="preserve"> PAGEREF _Toc191098644 \h </w:instrText>
+              <w:instrText xml:space="preserve"> PAGEREF _Toc194123328 \h </w:instrText>
             </w:r>
             <w:r>
               <w:rPr>
@@ -2674,7 +2716,7 @@
         </w:p>
         <w:p>
           <w:pPr>
-            <w:pStyle w:val="IDC2"/>
+            <w:pStyle w:val="TDC2"/>
             <w:tabs>
               <w:tab w:val="left" w:pos="960"/>
               <w:tab w:val="right" w:pos="10337"/>
@@ -2686,14 +2728,14 @@
               <w:kern w:val="2"/>
               <w:sz w:val="24"/>
               <w:szCs w:val="24"/>
-              <w:lang w:val="ca-ES" w:eastAsia="ca-ES"/>
+              <w:lang w:val="es-ES" w:eastAsia="es-ES"/>
               <w14:ligatures w14:val="standardContextual"/>
             </w:rPr>
           </w:pPr>
-          <w:hyperlink w:anchor="_Toc191098645" w:history="1">
-            <w:r>
-              <w:rPr>
-                <w:rStyle w:val="Enlla"/>
+          <w:hyperlink w:anchor="_Toc194123329" w:history="1">
+            <w:r>
+              <w:rPr>
+                <w:rStyle w:val="Hipervnculo"/>
                 <w:noProof/>
               </w:rPr>
               <w:t>1.4.</w:t>
@@ -2706,14 +2748,14 @@
                 <w:kern w:val="2"/>
                 <w:sz w:val="24"/>
                 <w:szCs w:val="24"/>
-                <w:lang w:val="ca-ES" w:eastAsia="ca-ES"/>
+                <w:lang w:val="es-ES" w:eastAsia="es-ES"/>
                 <w14:ligatures w14:val="standardContextual"/>
               </w:rPr>
               <w:tab/>
             </w:r>
             <w:r>
               <w:rPr>
-                <w:rStyle w:val="Enlla"/>
+                <w:rStyle w:val="Hipervnculo"/>
                 <w:noProof/>
               </w:rPr>
               <w:t>Enfocament i mètode seguit</w:t>
@@ -2737,7 +2779,7 @@
                 <w:noProof/>
                 <w:webHidden/>
               </w:rPr>
-              <w:instrText xml:space="preserve"> PAGEREF _Toc191098645 \h </w:instrText>
+              <w:instrText xml:space="preserve"> PAGEREF _Toc194123329 \h </w:instrText>
             </w:r>
             <w:r>
               <w:rPr>
@@ -2770,7 +2812,7 @@
         </w:p>
         <w:p>
           <w:pPr>
-            <w:pStyle w:val="IDC2"/>
+            <w:pStyle w:val="TDC2"/>
             <w:tabs>
               <w:tab w:val="left" w:pos="960"/>
               <w:tab w:val="right" w:pos="10337"/>
@@ -2782,14 +2824,14 @@
               <w:kern w:val="2"/>
               <w:sz w:val="24"/>
               <w:szCs w:val="24"/>
-              <w:lang w:val="ca-ES" w:eastAsia="ca-ES"/>
+              <w:lang w:val="es-ES" w:eastAsia="es-ES"/>
               <w14:ligatures w14:val="standardContextual"/>
             </w:rPr>
           </w:pPr>
-          <w:hyperlink w:anchor="_Toc191098646" w:history="1">
-            <w:r>
-              <w:rPr>
-                <w:rStyle w:val="Enlla"/>
+          <w:hyperlink w:anchor="_Toc194123330" w:history="1">
+            <w:r>
+              <w:rPr>
+                <w:rStyle w:val="Hipervnculo"/>
                 <w:noProof/>
               </w:rPr>
               <w:t>1.5.</w:t>
@@ -2802,14 +2844,14 @@
                 <w:kern w:val="2"/>
                 <w:sz w:val="24"/>
                 <w:szCs w:val="24"/>
-                <w:lang w:val="ca-ES" w:eastAsia="ca-ES"/>
+                <w:lang w:val="es-ES" w:eastAsia="es-ES"/>
                 <w14:ligatures w14:val="standardContextual"/>
               </w:rPr>
               <w:tab/>
             </w:r>
             <w:r>
               <w:rPr>
-                <w:rStyle w:val="Enlla"/>
+                <w:rStyle w:val="Hipervnculo"/>
                 <w:noProof/>
               </w:rPr>
               <w:t>Planificació del Treball</w:t>
@@ -2833,7 +2875,7 @@
                 <w:noProof/>
                 <w:webHidden/>
               </w:rPr>
-              <w:instrText xml:space="preserve"> PAGEREF _Toc191098646 \h </w:instrText>
+              <w:instrText xml:space="preserve"> PAGEREF _Toc194123330 \h </w:instrText>
             </w:r>
             <w:r>
               <w:rPr>
@@ -2866,7 +2908,7 @@
         </w:p>
         <w:p>
           <w:pPr>
-            <w:pStyle w:val="IDC2"/>
+            <w:pStyle w:val="TDC2"/>
             <w:tabs>
               <w:tab w:val="left" w:pos="960"/>
               <w:tab w:val="right" w:pos="10337"/>
@@ -2878,14 +2920,14 @@
               <w:kern w:val="2"/>
               <w:sz w:val="24"/>
               <w:szCs w:val="24"/>
-              <w:lang w:val="ca-ES" w:eastAsia="ca-ES"/>
+              <w:lang w:val="es-ES" w:eastAsia="es-ES"/>
               <w14:ligatures w14:val="standardContextual"/>
             </w:rPr>
           </w:pPr>
-          <w:hyperlink w:anchor="_Toc191098647" w:history="1">
-            <w:r>
-              <w:rPr>
-                <w:rStyle w:val="Enlla"/>
+          <w:hyperlink w:anchor="_Toc194123331" w:history="1">
+            <w:r>
+              <w:rPr>
+                <w:rStyle w:val="Hipervnculo"/>
                 <w:noProof/>
               </w:rPr>
               <w:t>1.6.</w:t>
@@ -2898,14 +2940,14 @@
                 <w:kern w:val="2"/>
                 <w:sz w:val="24"/>
                 <w:szCs w:val="24"/>
-                <w:lang w:val="ca-ES" w:eastAsia="ca-ES"/>
+                <w:lang w:val="es-ES" w:eastAsia="es-ES"/>
                 <w14:ligatures w14:val="standardContextual"/>
               </w:rPr>
               <w:tab/>
             </w:r>
             <w:r>
               <w:rPr>
-                <w:rStyle w:val="Enlla"/>
+                <w:rStyle w:val="Hipervnculo"/>
                 <w:noProof/>
               </w:rPr>
               <w:t>Breu sumari de productes obtinguts</w:t>
@@ -2929,7 +2971,7 @@
                 <w:noProof/>
                 <w:webHidden/>
               </w:rPr>
-              <w:instrText xml:space="preserve"> PAGEREF _Toc191098647 \h </w:instrText>
+              <w:instrText xml:space="preserve"> PAGEREF _Toc194123331 \h </w:instrText>
             </w:r>
             <w:r>
               <w:rPr>
@@ -2962,7 +3004,7 @@
         </w:p>
         <w:p>
           <w:pPr>
-            <w:pStyle w:val="IDC2"/>
+            <w:pStyle w:val="TDC2"/>
             <w:tabs>
               <w:tab w:val="left" w:pos="960"/>
               <w:tab w:val="right" w:pos="10337"/>
@@ -2974,14 +3016,14 @@
               <w:kern w:val="2"/>
               <w:sz w:val="24"/>
               <w:szCs w:val="24"/>
-              <w:lang w:val="ca-ES" w:eastAsia="ca-ES"/>
+              <w:lang w:val="es-ES" w:eastAsia="es-ES"/>
               <w14:ligatures w14:val="standardContextual"/>
             </w:rPr>
           </w:pPr>
-          <w:hyperlink w:anchor="_Toc191098648" w:history="1">
-            <w:r>
-              <w:rPr>
-                <w:rStyle w:val="Enlla"/>
+          <w:hyperlink w:anchor="_Toc194123332" w:history="1">
+            <w:r>
+              <w:rPr>
+                <w:rStyle w:val="Hipervnculo"/>
                 <w:noProof/>
               </w:rPr>
               <w:t>1.7.</w:t>
@@ -2994,14 +3036,14 @@
                 <w:kern w:val="2"/>
                 <w:sz w:val="24"/>
                 <w:szCs w:val="24"/>
-                <w:lang w:val="ca-ES" w:eastAsia="ca-ES"/>
+                <w:lang w:val="es-ES" w:eastAsia="es-ES"/>
                 <w14:ligatures w14:val="standardContextual"/>
               </w:rPr>
               <w:tab/>
             </w:r>
             <w:r>
               <w:rPr>
-                <w:rStyle w:val="Enlla"/>
+                <w:rStyle w:val="Hipervnculo"/>
                 <w:noProof/>
               </w:rPr>
               <w:t>Breu descripció dels altres capítols de la memòria</w:t>
@@ -3025,7 +3067,7 @@
                 <w:noProof/>
                 <w:webHidden/>
               </w:rPr>
-              <w:instrText xml:space="preserve"> PAGEREF _Toc191098648 \h </w:instrText>
+              <w:instrText xml:space="preserve"> PAGEREF _Toc194123332 \h </w:instrText>
             </w:r>
             <w:r>
               <w:rPr>
@@ -3058,7 +3100,7 @@
         </w:p>
         <w:p>
           <w:pPr>
-            <w:pStyle w:val="IDC1"/>
+            <w:pStyle w:val="TDC1"/>
             <w:tabs>
               <w:tab w:val="left" w:pos="480"/>
               <w:tab w:val="right" w:pos="10337"/>
@@ -3070,14 +3112,14 @@
               <w:kern w:val="2"/>
               <w:sz w:val="24"/>
               <w:szCs w:val="24"/>
-              <w:lang w:val="ca-ES" w:eastAsia="ca-ES"/>
+              <w:lang w:val="es-ES" w:eastAsia="es-ES"/>
               <w14:ligatures w14:val="standardContextual"/>
             </w:rPr>
           </w:pPr>
-          <w:hyperlink w:anchor="_Toc191098649" w:history="1">
-            <w:r>
-              <w:rPr>
-                <w:rStyle w:val="Enlla"/>
+          <w:hyperlink w:anchor="_Toc194123333" w:history="1">
+            <w:r>
+              <w:rPr>
+                <w:rStyle w:val="Hipervnculo"/>
                 <w:noProof/>
               </w:rPr>
               <w:t>2.</w:t>
@@ -3090,14 +3132,14 @@
                 <w:kern w:val="2"/>
                 <w:sz w:val="24"/>
                 <w:szCs w:val="24"/>
-                <w:lang w:val="ca-ES" w:eastAsia="ca-ES"/>
+                <w:lang w:val="es-ES" w:eastAsia="es-ES"/>
                 <w14:ligatures w14:val="standardContextual"/>
               </w:rPr>
               <w:tab/>
             </w:r>
             <w:r>
               <w:rPr>
-                <w:rStyle w:val="Enlla"/>
+                <w:rStyle w:val="Hipervnculo"/>
                 <w:noProof/>
               </w:rPr>
               <w:t>Materials i mètodes</w:t>
@@ -3121,7 +3163,7 @@
                 <w:noProof/>
                 <w:webHidden/>
               </w:rPr>
-              <w:instrText xml:space="preserve"> PAGEREF _Toc191098649 \h </w:instrText>
+              <w:instrText xml:space="preserve"> PAGEREF _Toc194123333 \h </w:instrText>
             </w:r>
             <w:r>
               <w:rPr>
@@ -3154,7 +3196,370 @@
         </w:p>
         <w:p>
           <w:pPr>
-            <w:pStyle w:val="IDC1"/>
+            <w:pStyle w:val="TDC2"/>
+            <w:tabs>
+              <w:tab w:val="left" w:pos="960"/>
+              <w:tab w:val="right" w:pos="10337"/>
+            </w:tabs>
+            <w:rPr>
+              <w:rFonts w:asciiTheme="minorHAnsi" w:eastAsiaTheme="minorEastAsia" w:hAnsiTheme="minorHAnsi" w:cstheme="minorBidi"/>
+              <w:noProof/>
+              <w:color w:val="auto"/>
+              <w:kern w:val="2"/>
+              <w:sz w:val="24"/>
+              <w:szCs w:val="24"/>
+              <w:lang w:val="es-ES" w:eastAsia="es-ES"/>
+              <w14:ligatures w14:val="standardContextual"/>
+            </w:rPr>
+          </w:pPr>
+          <w:hyperlink w:anchor="_Toc194123334" w:history="1">
+            <w:r>
+              <w:rPr>
+                <w:rStyle w:val="Hipervnculo"/>
+                <w:noProof/>
+              </w:rPr>
+              <w:t>2.1</w:t>
+            </w:r>
+            <w:r>
+              <w:rPr>
+                <w:rFonts w:asciiTheme="minorHAnsi" w:eastAsiaTheme="minorEastAsia" w:hAnsiTheme="minorHAnsi" w:cstheme="minorBidi"/>
+                <w:noProof/>
+                <w:color w:val="auto"/>
+                <w:kern w:val="2"/>
+                <w:sz w:val="24"/>
+                <w:szCs w:val="24"/>
+                <w:lang w:val="es-ES" w:eastAsia="es-ES"/>
+                <w14:ligatures w14:val="standardContextual"/>
+              </w:rPr>
+              <w:tab/>
+            </w:r>
+            <w:r>
+              <w:rPr>
+                <w:rStyle w:val="Hipervnculo"/>
+                <w:noProof/>
+              </w:rPr>
+              <w:t>Font de dades</w:t>
+            </w:r>
+            <w:r>
+              <w:rPr>
+                <w:noProof/>
+                <w:webHidden/>
+              </w:rPr>
+              <w:tab/>
+            </w:r>
+            <w:r>
+              <w:rPr>
+                <w:noProof/>
+                <w:webHidden/>
+              </w:rPr>
+              <w:fldChar w:fldCharType="begin"/>
+            </w:r>
+            <w:r>
+              <w:rPr>
+                <w:noProof/>
+                <w:webHidden/>
+              </w:rPr>
+              <w:instrText xml:space="preserve"> PAGEREF _Toc194123334 \h </w:instrText>
+            </w:r>
+            <w:r>
+              <w:rPr>
+                <w:noProof/>
+                <w:webHidden/>
+              </w:rPr>
+            </w:r>
+            <w:r>
+              <w:rPr>
+                <w:noProof/>
+                <w:webHidden/>
+              </w:rPr>
+              <w:fldChar w:fldCharType="separate"/>
+            </w:r>
+            <w:r>
+              <w:rPr>
+                <w:noProof/>
+                <w:webHidden/>
+              </w:rPr>
+              <w:t>6</w:t>
+            </w:r>
+            <w:r>
+              <w:rPr>
+                <w:noProof/>
+                <w:webHidden/>
+              </w:rPr>
+              <w:fldChar w:fldCharType="end"/>
+            </w:r>
+          </w:hyperlink>
+        </w:p>
+        <w:p>
+          <w:pPr>
+            <w:pStyle w:val="TDC2"/>
+            <w:tabs>
+              <w:tab w:val="left" w:pos="960"/>
+              <w:tab w:val="right" w:pos="10337"/>
+            </w:tabs>
+            <w:rPr>
+              <w:rFonts w:asciiTheme="minorHAnsi" w:eastAsiaTheme="minorEastAsia" w:hAnsiTheme="minorHAnsi" w:cstheme="minorBidi"/>
+              <w:noProof/>
+              <w:color w:val="auto"/>
+              <w:kern w:val="2"/>
+              <w:sz w:val="24"/>
+              <w:szCs w:val="24"/>
+              <w:lang w:val="es-ES" w:eastAsia="es-ES"/>
+              <w14:ligatures w14:val="standardContextual"/>
+            </w:rPr>
+          </w:pPr>
+          <w:hyperlink w:anchor="_Toc194123335" w:history="1">
+            <w:r>
+              <w:rPr>
+                <w:rStyle w:val="Hipervnculo"/>
+                <w:noProof/>
+              </w:rPr>
+              <w:t xml:space="preserve">2.2 </w:t>
+            </w:r>
+            <w:r>
+              <w:rPr>
+                <w:rFonts w:asciiTheme="minorHAnsi" w:eastAsiaTheme="minorEastAsia" w:hAnsiTheme="minorHAnsi" w:cstheme="minorBidi"/>
+                <w:noProof/>
+                <w:color w:val="auto"/>
+                <w:kern w:val="2"/>
+                <w:sz w:val="24"/>
+                <w:szCs w:val="24"/>
+                <w:lang w:val="es-ES" w:eastAsia="es-ES"/>
+                <w14:ligatures w14:val="standardContextual"/>
+              </w:rPr>
+              <w:tab/>
+            </w:r>
+            <w:r>
+              <w:rPr>
+                <w:rStyle w:val="Hipervnculo"/>
+                <w:noProof/>
+              </w:rPr>
+              <w:t>Models de PLN</w:t>
+            </w:r>
+            <w:r>
+              <w:rPr>
+                <w:noProof/>
+                <w:webHidden/>
+              </w:rPr>
+              <w:tab/>
+            </w:r>
+            <w:r>
+              <w:rPr>
+                <w:noProof/>
+                <w:webHidden/>
+              </w:rPr>
+              <w:fldChar w:fldCharType="begin"/>
+            </w:r>
+            <w:r>
+              <w:rPr>
+                <w:noProof/>
+                <w:webHidden/>
+              </w:rPr>
+              <w:instrText xml:space="preserve"> PAGEREF _Toc194123335 \h </w:instrText>
+            </w:r>
+            <w:r>
+              <w:rPr>
+                <w:noProof/>
+                <w:webHidden/>
+              </w:rPr>
+            </w:r>
+            <w:r>
+              <w:rPr>
+                <w:noProof/>
+                <w:webHidden/>
+              </w:rPr>
+              <w:fldChar w:fldCharType="separate"/>
+            </w:r>
+            <w:r>
+              <w:rPr>
+                <w:noProof/>
+                <w:webHidden/>
+              </w:rPr>
+              <w:t>7</w:t>
+            </w:r>
+            <w:r>
+              <w:rPr>
+                <w:noProof/>
+                <w:webHidden/>
+              </w:rPr>
+              <w:fldChar w:fldCharType="end"/>
+            </w:r>
+          </w:hyperlink>
+        </w:p>
+        <w:p>
+          <w:pPr>
+            <w:pStyle w:val="TDC2"/>
+            <w:tabs>
+              <w:tab w:val="left" w:pos="960"/>
+              <w:tab w:val="right" w:pos="10337"/>
+            </w:tabs>
+            <w:rPr>
+              <w:rFonts w:asciiTheme="minorHAnsi" w:eastAsiaTheme="minorEastAsia" w:hAnsiTheme="minorHAnsi" w:cstheme="minorBidi"/>
+              <w:noProof/>
+              <w:color w:val="auto"/>
+              <w:kern w:val="2"/>
+              <w:sz w:val="24"/>
+              <w:szCs w:val="24"/>
+              <w:lang w:val="es-ES" w:eastAsia="es-ES"/>
+              <w14:ligatures w14:val="standardContextual"/>
+            </w:rPr>
+          </w:pPr>
+          <w:hyperlink w:anchor="_Toc194123336" w:history="1">
+            <w:r>
+              <w:rPr>
+                <w:rStyle w:val="Hipervnculo"/>
+                <w:noProof/>
+              </w:rPr>
+              <w:t>2.3</w:t>
+            </w:r>
+            <w:r>
+              <w:rPr>
+                <w:rFonts w:asciiTheme="minorHAnsi" w:eastAsiaTheme="minorEastAsia" w:hAnsiTheme="minorHAnsi" w:cstheme="minorBidi"/>
+                <w:noProof/>
+                <w:color w:val="auto"/>
+                <w:kern w:val="2"/>
+                <w:sz w:val="24"/>
+                <w:szCs w:val="24"/>
+                <w:lang w:val="es-ES" w:eastAsia="es-ES"/>
+                <w14:ligatures w14:val="standardContextual"/>
+              </w:rPr>
+              <w:tab/>
+            </w:r>
+            <w:r>
+              <w:rPr>
+                <w:rStyle w:val="Hipervnculo"/>
+                <w:noProof/>
+              </w:rPr>
+              <w:t>Models de deep learning</w:t>
+            </w:r>
+            <w:r>
+              <w:rPr>
+                <w:noProof/>
+                <w:webHidden/>
+              </w:rPr>
+              <w:tab/>
+            </w:r>
+            <w:r>
+              <w:rPr>
+                <w:noProof/>
+                <w:webHidden/>
+              </w:rPr>
+              <w:fldChar w:fldCharType="begin"/>
+            </w:r>
+            <w:r>
+              <w:rPr>
+                <w:noProof/>
+                <w:webHidden/>
+              </w:rPr>
+              <w:instrText xml:space="preserve"> PAGEREF _Toc194123336 \h </w:instrText>
+            </w:r>
+            <w:r>
+              <w:rPr>
+                <w:noProof/>
+                <w:webHidden/>
+              </w:rPr>
+            </w:r>
+            <w:r>
+              <w:rPr>
+                <w:noProof/>
+                <w:webHidden/>
+              </w:rPr>
+              <w:fldChar w:fldCharType="separate"/>
+            </w:r>
+            <w:r>
+              <w:rPr>
+                <w:noProof/>
+                <w:webHidden/>
+              </w:rPr>
+              <w:t>7</w:t>
+            </w:r>
+            <w:r>
+              <w:rPr>
+                <w:noProof/>
+                <w:webHidden/>
+              </w:rPr>
+              <w:fldChar w:fldCharType="end"/>
+            </w:r>
+          </w:hyperlink>
+        </w:p>
+        <w:p>
+          <w:pPr>
+            <w:pStyle w:val="TDC2"/>
+            <w:tabs>
+              <w:tab w:val="right" w:pos="10337"/>
+            </w:tabs>
+            <w:rPr>
+              <w:rFonts w:asciiTheme="minorHAnsi" w:eastAsiaTheme="minorEastAsia" w:hAnsiTheme="minorHAnsi" w:cstheme="minorBidi"/>
+              <w:noProof/>
+              <w:color w:val="auto"/>
+              <w:kern w:val="2"/>
+              <w:sz w:val="24"/>
+              <w:szCs w:val="24"/>
+              <w:lang w:val="es-ES" w:eastAsia="es-ES"/>
+              <w14:ligatures w14:val="standardContextual"/>
+            </w:rPr>
+          </w:pPr>
+          <w:hyperlink w:anchor="_Toc194123337" w:history="1">
+            <w:r>
+              <w:rPr>
+                <w:rStyle w:val="Hipervnculo"/>
+                <w:noProof/>
+              </w:rPr>
+              <w:t>2.4 Implementació i integració</w:t>
+            </w:r>
+            <w:r>
+              <w:rPr>
+                <w:noProof/>
+                <w:webHidden/>
+              </w:rPr>
+              <w:tab/>
+            </w:r>
+            <w:r>
+              <w:rPr>
+                <w:noProof/>
+                <w:webHidden/>
+              </w:rPr>
+              <w:fldChar w:fldCharType="begin"/>
+            </w:r>
+            <w:r>
+              <w:rPr>
+                <w:noProof/>
+                <w:webHidden/>
+              </w:rPr>
+              <w:instrText xml:space="preserve"> PAGEREF _Toc194123337 \h </w:instrText>
+            </w:r>
+            <w:r>
+              <w:rPr>
+                <w:noProof/>
+                <w:webHidden/>
+              </w:rPr>
+            </w:r>
+            <w:r>
+              <w:rPr>
+                <w:noProof/>
+                <w:webHidden/>
+              </w:rPr>
+              <w:fldChar w:fldCharType="separate"/>
+            </w:r>
+            <w:r>
+              <w:rPr>
+                <w:noProof/>
+                <w:webHidden/>
+              </w:rPr>
+              <w:t>7</w:t>
+            </w:r>
+            <w:r>
+              <w:rPr>
+                <w:noProof/>
+                <w:webHidden/>
+              </w:rPr>
+              <w:fldChar w:fldCharType="end"/>
+            </w:r>
+          </w:hyperlink>
+        </w:p>
+        <w:p>
+          <w:pPr>
+            <w:pStyle w:val="TDC1"/>
             <w:tabs>
               <w:tab w:val="left" w:pos="480"/>
               <w:tab w:val="right" w:pos="10337"/>
@@ -3166,14 +3571,14 @@
               <w:kern w:val="2"/>
               <w:sz w:val="24"/>
               <w:szCs w:val="24"/>
-              <w:lang w:val="ca-ES" w:eastAsia="ca-ES"/>
+              <w:lang w:val="es-ES" w:eastAsia="es-ES"/>
               <w14:ligatures w14:val="standardContextual"/>
             </w:rPr>
           </w:pPr>
-          <w:hyperlink w:anchor="_Toc191098650" w:history="1">
-            <w:r>
-              <w:rPr>
-                <w:rStyle w:val="Enlla"/>
+          <w:hyperlink w:anchor="_Toc194123338" w:history="1">
+            <w:r>
+              <w:rPr>
+                <w:rStyle w:val="Hipervnculo"/>
                 <w:noProof/>
               </w:rPr>
               <w:t>3.</w:t>
@@ -3186,14 +3591,14 @@
                 <w:kern w:val="2"/>
                 <w:sz w:val="24"/>
                 <w:szCs w:val="24"/>
-                <w:lang w:val="ca-ES" w:eastAsia="ca-ES"/>
+                <w:lang w:val="es-ES" w:eastAsia="es-ES"/>
                 <w14:ligatures w14:val="standardContextual"/>
               </w:rPr>
               <w:tab/>
             </w:r>
             <w:r>
               <w:rPr>
-                <w:rStyle w:val="Enlla"/>
+                <w:rStyle w:val="Hipervnculo"/>
                 <w:noProof/>
               </w:rPr>
               <w:t>Resultats</w:t>
@@ -3217,7 +3622,7 @@
                 <w:noProof/>
                 <w:webHidden/>
               </w:rPr>
-              <w:instrText xml:space="preserve"> PAGEREF _Toc191098650 \h </w:instrText>
+              <w:instrText xml:space="preserve"> PAGEREF _Toc194123338 \h </w:instrText>
             </w:r>
             <w:r>
               <w:rPr>
@@ -3237,7 +3642,7 @@
                 <w:noProof/>
                 <w:webHidden/>
               </w:rPr>
-              <w:t>7</w:t>
+              <w:t>8</w:t>
             </w:r>
             <w:r>
               <w:rPr>
@@ -3250,7 +3655,7 @@
         </w:p>
         <w:p>
           <w:pPr>
-            <w:pStyle w:val="IDC1"/>
+            <w:pStyle w:val="TDC1"/>
             <w:tabs>
               <w:tab w:val="left" w:pos="480"/>
               <w:tab w:val="right" w:pos="10337"/>
@@ -3262,14 +3667,14 @@
               <w:kern w:val="2"/>
               <w:sz w:val="24"/>
               <w:szCs w:val="24"/>
-              <w:lang w:val="ca-ES" w:eastAsia="ca-ES"/>
+              <w:lang w:val="es-ES" w:eastAsia="es-ES"/>
               <w14:ligatures w14:val="standardContextual"/>
             </w:rPr>
           </w:pPr>
-          <w:hyperlink w:anchor="_Toc191098651" w:history="1">
-            <w:r>
-              <w:rPr>
-                <w:rStyle w:val="Enlla"/>
+          <w:hyperlink w:anchor="_Toc194123339" w:history="1">
+            <w:r>
+              <w:rPr>
+                <w:rStyle w:val="Hipervnculo"/>
                 <w:noProof/>
               </w:rPr>
               <w:t>4.</w:t>
@@ -3282,14 +3687,14 @@
                 <w:kern w:val="2"/>
                 <w:sz w:val="24"/>
                 <w:szCs w:val="24"/>
-                <w:lang w:val="ca-ES" w:eastAsia="ca-ES"/>
+                <w:lang w:val="es-ES" w:eastAsia="es-ES"/>
                 <w14:ligatures w14:val="standardContextual"/>
               </w:rPr>
               <w:tab/>
             </w:r>
             <w:r>
               <w:rPr>
-                <w:rStyle w:val="Enlla"/>
+                <w:rStyle w:val="Hipervnculo"/>
                 <w:noProof/>
               </w:rPr>
               <w:t>Conclusions i treballs futurs</w:t>
@@ -3313,7 +3718,7 @@
                 <w:noProof/>
                 <w:webHidden/>
               </w:rPr>
-              <w:instrText xml:space="preserve"> PAGEREF _Toc191098651 \h </w:instrText>
+              <w:instrText xml:space="preserve"> PAGEREF _Toc194123339 \h </w:instrText>
             </w:r>
             <w:r>
               <w:rPr>
@@ -3333,7 +3738,7 @@
                 <w:noProof/>
                 <w:webHidden/>
               </w:rPr>
-              <w:t>8</w:t>
+              <w:t>9</w:t>
             </w:r>
             <w:r>
               <w:rPr>
@@ -3346,7 +3751,7 @@
         </w:p>
         <w:p>
           <w:pPr>
-            <w:pStyle w:val="IDC1"/>
+            <w:pStyle w:val="TDC1"/>
             <w:tabs>
               <w:tab w:val="left" w:pos="480"/>
               <w:tab w:val="right" w:pos="10337"/>
@@ -3358,14 +3763,14 @@
               <w:kern w:val="2"/>
               <w:sz w:val="24"/>
               <w:szCs w:val="24"/>
-              <w:lang w:val="ca-ES" w:eastAsia="ca-ES"/>
+              <w:lang w:val="es-ES" w:eastAsia="es-ES"/>
               <w14:ligatures w14:val="standardContextual"/>
             </w:rPr>
           </w:pPr>
-          <w:hyperlink w:anchor="_Toc191098652" w:history="1">
-            <w:r>
-              <w:rPr>
-                <w:rStyle w:val="Enlla"/>
+          <w:hyperlink w:anchor="_Toc194123340" w:history="1">
+            <w:r>
+              <w:rPr>
+                <w:rStyle w:val="Hipervnculo"/>
                 <w:noProof/>
               </w:rPr>
               <w:t>5.</w:t>
@@ -3378,14 +3783,14 @@
                 <w:kern w:val="2"/>
                 <w:sz w:val="24"/>
                 <w:szCs w:val="24"/>
-                <w:lang w:val="ca-ES" w:eastAsia="ca-ES"/>
+                <w:lang w:val="es-ES" w:eastAsia="es-ES"/>
                 <w14:ligatures w14:val="standardContextual"/>
               </w:rPr>
               <w:tab/>
             </w:r>
             <w:r>
               <w:rPr>
-                <w:rStyle w:val="Enlla"/>
+                <w:rStyle w:val="Hipervnculo"/>
                 <w:noProof/>
               </w:rPr>
               <w:t>Glossari</w:t>
@@ -3409,7 +3814,7 @@
                 <w:noProof/>
                 <w:webHidden/>
               </w:rPr>
-              <w:instrText xml:space="preserve"> PAGEREF _Toc191098652 \h </w:instrText>
+              <w:instrText xml:space="preserve"> PAGEREF _Toc194123340 \h </w:instrText>
             </w:r>
             <w:r>
               <w:rPr>
@@ -3429,7 +3834,7 @@
                 <w:noProof/>
                 <w:webHidden/>
               </w:rPr>
-              <w:t>9</w:t>
+              <w:t>10</w:t>
             </w:r>
             <w:r>
               <w:rPr>
@@ -3442,7 +3847,7 @@
         </w:p>
         <w:p>
           <w:pPr>
-            <w:pStyle w:val="IDC1"/>
+            <w:pStyle w:val="TDC1"/>
             <w:tabs>
               <w:tab w:val="left" w:pos="480"/>
               <w:tab w:val="right" w:pos="10337"/>
@@ -3454,14 +3859,14 @@
               <w:kern w:val="2"/>
               <w:sz w:val="24"/>
               <w:szCs w:val="24"/>
-              <w:lang w:val="ca-ES" w:eastAsia="ca-ES"/>
+              <w:lang w:val="es-ES" w:eastAsia="es-ES"/>
               <w14:ligatures w14:val="standardContextual"/>
             </w:rPr>
           </w:pPr>
-          <w:hyperlink w:anchor="_Toc191098653" w:history="1">
-            <w:r>
-              <w:rPr>
-                <w:rStyle w:val="Enlla"/>
+          <w:hyperlink w:anchor="_Toc194123341" w:history="1">
+            <w:r>
+              <w:rPr>
+                <w:rStyle w:val="Hipervnculo"/>
                 <w:noProof/>
               </w:rPr>
               <w:t>6.</w:t>
@@ -3474,14 +3879,14 @@
                 <w:kern w:val="2"/>
                 <w:sz w:val="24"/>
                 <w:szCs w:val="24"/>
-                <w:lang w:val="ca-ES" w:eastAsia="ca-ES"/>
+                <w:lang w:val="es-ES" w:eastAsia="es-ES"/>
                 <w14:ligatures w14:val="standardContextual"/>
               </w:rPr>
               <w:tab/>
             </w:r>
             <w:r>
               <w:rPr>
-                <w:rStyle w:val="Enlla"/>
+                <w:rStyle w:val="Hipervnculo"/>
                 <w:noProof/>
               </w:rPr>
               <w:t>Bibliografia</w:t>
@@ -3505,7 +3910,7 @@
                 <w:noProof/>
                 <w:webHidden/>
               </w:rPr>
-              <w:instrText xml:space="preserve"> PAGEREF _Toc191098653 \h </w:instrText>
+              <w:instrText xml:space="preserve"> PAGEREF _Toc194123341 \h </w:instrText>
             </w:r>
             <w:r>
               <w:rPr>
@@ -3525,7 +3930,7 @@
                 <w:noProof/>
                 <w:webHidden/>
               </w:rPr>
-              <w:t>10</w:t>
+              <w:t>11</w:t>
             </w:r>
             <w:r>
               <w:rPr>
@@ -3538,7 +3943,7 @@
         </w:p>
         <w:p>
           <w:pPr>
-            <w:pStyle w:val="IDC1"/>
+            <w:pStyle w:val="TDC1"/>
             <w:tabs>
               <w:tab w:val="left" w:pos="480"/>
               <w:tab w:val="right" w:pos="10337"/>
@@ -3550,14 +3955,14 @@
               <w:kern w:val="2"/>
               <w:sz w:val="24"/>
               <w:szCs w:val="24"/>
-              <w:lang w:val="ca-ES" w:eastAsia="ca-ES"/>
+              <w:lang w:val="es-ES" w:eastAsia="es-ES"/>
               <w14:ligatures w14:val="standardContextual"/>
             </w:rPr>
           </w:pPr>
-          <w:hyperlink w:anchor="_Toc191098654" w:history="1">
-            <w:r>
-              <w:rPr>
-                <w:rStyle w:val="Enlla"/>
+          <w:hyperlink w:anchor="_Toc194123342" w:history="1">
+            <w:r>
+              <w:rPr>
+                <w:rStyle w:val="Hipervnculo"/>
                 <w:noProof/>
               </w:rPr>
               <w:t>7.</w:t>
@@ -3570,14 +3975,14 @@
                 <w:kern w:val="2"/>
                 <w:sz w:val="24"/>
                 <w:szCs w:val="24"/>
-                <w:lang w:val="ca-ES" w:eastAsia="ca-ES"/>
+                <w:lang w:val="es-ES" w:eastAsia="es-ES"/>
                 <w14:ligatures w14:val="standardContextual"/>
               </w:rPr>
               <w:tab/>
             </w:r>
             <w:r>
               <w:rPr>
-                <w:rStyle w:val="Enlla"/>
+                <w:rStyle w:val="Hipervnculo"/>
                 <w:noProof/>
               </w:rPr>
               <w:t>Annexos</w:t>
@@ -3601,7 +4006,7 @@
                 <w:noProof/>
                 <w:webHidden/>
               </w:rPr>
-              <w:instrText xml:space="preserve"> PAGEREF _Toc191098654 \h </w:instrText>
+              <w:instrText xml:space="preserve"> PAGEREF _Toc194123342 \h </w:instrText>
             </w:r>
             <w:r>
               <w:rPr>
@@ -3621,7 +4026,7 @@
                 <w:noProof/>
                 <w:webHidden/>
               </w:rPr>
-              <w:t>11</w:t>
+              <w:t>12</w:t>
             </w:r>
             <w:r>
               <w:rPr>
@@ -3638,6 +4043,7 @@
               <w:tab w:val="right" w:pos="10345"/>
             </w:tabs>
             <w:spacing w:before="200" w:after="80" w:line="240" w:lineRule="auto"/>
+            <w:ind w:left="1418" w:right="141" w:hanging="284"/>
             <w:rPr>
               <w:b/>
             </w:rPr>
@@ -3656,40 +4062,41 @@
     </w:sdt>
     <w:p>
       <w:pPr>
-        <w:pStyle w:val="Ttol1"/>
+        <w:pStyle w:val="Ttulo1"/>
         <w:numPr>
           <w:ilvl w:val="0"/>
           <w:numId w:val="4"/>
         </w:numPr>
       </w:pPr>
-      <w:bookmarkStart w:id="3" w:name="_2uw7r1twpuvd" w:colFirst="0" w:colLast="0"/>
-      <w:bookmarkStart w:id="4" w:name="_Toc191098641"/>
-      <w:bookmarkEnd w:id="3"/>
+      <w:bookmarkStart w:id="4" w:name="_2uw7r1twpuvd" w:colFirst="0" w:colLast="0"/>
+      <w:bookmarkStart w:id="5" w:name="_Toc194123325"/>
+      <w:bookmarkEnd w:id="4"/>
       <w:r>
         <w:lastRenderedPageBreak/>
         <w:t>Introducció</w:t>
       </w:r>
-      <w:bookmarkEnd w:id="4"/>
-    </w:p>
-    <w:p>
-      <w:pPr>
-        <w:pStyle w:val="Ttol2"/>
+      <w:bookmarkEnd w:id="5"/>
+    </w:p>
+    <w:p>
+      <w:pPr>
+        <w:pStyle w:val="Ttulo2"/>
         <w:numPr>
           <w:ilvl w:val="1"/>
           <w:numId w:val="4"/>
         </w:numPr>
       </w:pPr>
-      <w:bookmarkStart w:id="5" w:name="_Toc191098642"/>
+      <w:bookmarkStart w:id="6" w:name="_Toc194123326"/>
       <w:r>
         <w:t>Context i justificació del Treball</w:t>
       </w:r>
-      <w:bookmarkEnd w:id="5"/>
+      <w:bookmarkEnd w:id="6"/>
     </w:p>
     <w:p/>
     <w:p>
       <w:pPr>
-        <w:pStyle w:val="Pargrafdellista"/>
+        <w:pStyle w:val="Prrafodelista"/>
         <w:ind w:left="1440"/>
+        <w:jc w:val="both"/>
       </w:pPr>
       <w:r>
         <w:t>El p</w:t>
@@ -3708,14 +4115,16 @@
     </w:p>
     <w:p>
       <w:pPr>
-        <w:pStyle w:val="Pargrafdellista"/>
+        <w:pStyle w:val="Prrafodelista"/>
         <w:ind w:left="1440"/>
-      </w:pPr>
-    </w:p>
-    <w:p>
-      <w:pPr>
-        <w:pStyle w:val="Pargrafdellista"/>
+        <w:jc w:val="both"/>
+      </w:pPr>
+    </w:p>
+    <w:p>
+      <w:pPr>
+        <w:pStyle w:val="Prrafodelista"/>
         <w:ind w:left="1440"/>
+        <w:jc w:val="both"/>
       </w:pPr>
       <w:r>
         <w:t>En l’actualitat, la codificació d’aquests diagnòstics, basats en la CIM-10 (</w:t>
@@ -3820,19 +4229,54 @@
         <w:t xml:space="preserve">) </w:t>
       </w:r>
       <w:r>
-        <w:t>es realitza amb l’estructura i els recursos disponibles, però el gran nombre de centres i la quantitat d’altes generen una càrrega de treball considerable. Aquesta situació fa que el procés sigui susceptible a errors, dificultant el manteniment d’un estàndard de qualitat en la codificació d’altes clíniques.</w:t>
-      </w:r>
-    </w:p>
-    <w:p>
-      <w:pPr>
-        <w:pStyle w:val="Pargrafdellista"/>
+        <w:t xml:space="preserve">es realitza amb l’estructura i els recursos disponibles, però el gran nombre de centres i la quantitat d’altes generen una càrrega de treball considerable. </w:t>
+      </w:r>
+      <w:r>
+        <w:t xml:space="preserve">Degut a la demanda i a la necessitat de revisar més tipus d’activitats fa </w:t>
+      </w:r>
+      <w:r>
+        <w:t>que</w:t>
+      </w:r>
+      <w:r>
+        <w:t xml:space="preserve"> la quantitat de treball hagi estat augmentant</w:t>
+      </w:r>
+      <w:r>
+        <w:t>, fen molt difícil m</w:t>
+      </w:r>
+      <w:r>
+        <w:t>anteni</w:t>
+      </w:r>
+      <w:r>
+        <w:t>r</w:t>
+      </w:r>
+      <w:r>
+        <w:t xml:space="preserve"> </w:t>
+      </w:r>
+      <w:r>
+        <w:t>el nivell</w:t>
+      </w:r>
+      <w:r>
+        <w:t xml:space="preserve"> de qualitat</w:t>
+      </w:r>
+      <w:r>
+        <w:t xml:space="preserve"> exigit</w:t>
+      </w:r>
+      <w:r>
+        <w:t xml:space="preserve"> en la codificació d’altes clíniques.</w:t>
+      </w:r>
+    </w:p>
+    <w:p>
+      <w:pPr>
+        <w:pStyle w:val="Prrafodelista"/>
         <w:ind w:left="1440"/>
-      </w:pPr>
-    </w:p>
-    <w:p>
-      <w:pPr>
-        <w:pStyle w:val="Pargrafdellista"/>
+        <w:jc w:val="both"/>
+      </w:pPr>
+    </w:p>
+    <w:p>
+      <w:pPr>
+        <w:pStyle w:val="Prrafodelista"/>
         <w:ind w:left="1440"/>
+        <w:jc w:val="both"/>
       </w:pPr>
       <w:r>
         <w:t>En resum la justificació del projecte es basa amb els següents punts:</w:t>
@@ -3840,11 +4284,12 @@
     </w:p>
     <w:p>
       <w:pPr>
-        <w:pStyle w:val="Pargrafdellista"/>
+        <w:pStyle w:val="Prrafodelista"/>
         <w:numPr>
           <w:ilvl w:val="0"/>
           <w:numId w:val="5"/>
         </w:numPr>
+        <w:jc w:val="both"/>
       </w:pPr>
       <w:r>
         <w:rPr>
@@ -3865,11 +4310,12 @@
     </w:p>
     <w:p>
       <w:pPr>
-        <w:pStyle w:val="Pargrafdellista"/>
+        <w:pStyle w:val="Prrafodelista"/>
         <w:numPr>
           <w:ilvl w:val="0"/>
           <w:numId w:val="5"/>
         </w:numPr>
+        <w:jc w:val="both"/>
       </w:pPr>
       <w:r>
         <w:rPr>
@@ -3910,23 +4356,25 @@
         <w:t xml:space="preserve"> </w:t>
       </w:r>
     </w:p>
-    <w:p/>
-    <w:p>
-      <w:pPr>
-        <w:pStyle w:val="Ttol2"/>
+    <w:p>
+      <w:pPr>
+        <w:pStyle w:val="Ttulo2"/>
         <w:numPr>
           <w:ilvl w:val="1"/>
           <w:numId w:val="4"/>
         </w:numPr>
       </w:pPr>
-      <w:bookmarkStart w:id="6" w:name="_Toc191098643"/>
+      <w:bookmarkStart w:id="7" w:name="_Toc194123327"/>
       <w:r>
         <w:t>Objectius del Treball</w:t>
       </w:r>
-      <w:bookmarkEnd w:id="6"/>
+      <w:bookmarkEnd w:id="7"/>
     </w:p>
     <w:p/>
     <w:p>
+      <w:pPr>
+        <w:jc w:val="both"/>
+      </w:pPr>
       <w:r>
         <w:t xml:space="preserve">L’objectiu d’aquest projecte és desenvolupar un sistema d’ajuda a la codificació d’altes mèdiques basa en tècniques de processament de llenguatge natural (PLN) i </w:t>
       </w:r>
@@ -3966,8 +4414,15 @@
         <w:t xml:space="preserve">que permeti automatitzar la classificació de diagnòstic en CIM-10. </w:t>
       </w:r>
     </w:p>
-    <w:p/>
-    <w:p>
+    <w:p>
+      <w:pPr>
+        <w:jc w:val="both"/>
+      </w:pPr>
+    </w:p>
+    <w:p>
+      <w:pPr>
+        <w:jc w:val="both"/>
+      </w:pPr>
       <w:r>
         <w:t xml:space="preserve">S’han establert els següents </w:t>
       </w:r>
@@ -3977,11 +4432,12 @@
     </w:p>
     <w:p>
       <w:pPr>
-        <w:pStyle w:val="Pargrafdellista"/>
+        <w:pStyle w:val="Prrafodelista"/>
         <w:numPr>
           <w:ilvl w:val="0"/>
           <w:numId w:val="7"/>
         </w:numPr>
+        <w:jc w:val="both"/>
       </w:pPr>
       <w:r>
         <w:t>Objectiu principal:</w:t>
@@ -3989,11 +4445,12 @@
     </w:p>
     <w:p>
       <w:pPr>
-        <w:pStyle w:val="Pargrafdellista"/>
+        <w:pStyle w:val="Prrafodelista"/>
         <w:numPr>
           <w:ilvl w:val="1"/>
           <w:numId w:val="7"/>
         </w:numPr>
+        <w:jc w:val="both"/>
       </w:pPr>
       <w:r>
         <w:t xml:space="preserve">Desenvolupar un model de </w:t>
@@ -4017,11 +4474,12 @@
     </w:p>
     <w:p>
       <w:pPr>
-        <w:pStyle w:val="Pargrafdellista"/>
+        <w:pStyle w:val="Prrafodelista"/>
         <w:numPr>
           <w:ilvl w:val="0"/>
           <w:numId w:val="7"/>
         </w:numPr>
+        <w:jc w:val="both"/>
       </w:pPr>
       <w:r>
         <w:t>Objectius secundaris</w:t>
@@ -4029,11 +4487,12 @@
     </w:p>
     <w:p>
       <w:pPr>
-        <w:pStyle w:val="Pargrafdellista"/>
+        <w:pStyle w:val="Prrafodelista"/>
         <w:numPr>
           <w:ilvl w:val="1"/>
           <w:numId w:val="7"/>
         </w:numPr>
+        <w:jc w:val="both"/>
       </w:pPr>
       <w:r>
         <w:t xml:space="preserve">Recollida i </w:t>
@@ -4049,36 +4508,39 @@
     </w:p>
     <w:p>
       <w:pPr>
-        <w:pStyle w:val="Pargrafdellista"/>
+        <w:pStyle w:val="Prrafodelista"/>
         <w:numPr>
           <w:ilvl w:val="2"/>
           <w:numId w:val="7"/>
         </w:numPr>
-      </w:pPr>
-      <w:r>
-        <w:lastRenderedPageBreak/>
+        <w:jc w:val="both"/>
+      </w:pPr>
+      <w:r>
         <w:t>Extreure textos clínics d’una historia clínica, garantint el compliment dels requisits de seguretat i privacitat.</w:t>
       </w:r>
     </w:p>
     <w:p>
       <w:pPr>
-        <w:pStyle w:val="Pargrafdellista"/>
+        <w:pStyle w:val="Prrafodelista"/>
         <w:numPr>
           <w:ilvl w:val="2"/>
           <w:numId w:val="7"/>
         </w:numPr>
-      </w:pPr>
-      <w:r>
+        <w:jc w:val="both"/>
+      </w:pPr>
+      <w:r>
+        <w:lastRenderedPageBreak/>
         <w:t>Realitzar una neteja, normalització dels textos, així com la tokenització i vectorització utilitzant models de PLN preentrenats.</w:t>
       </w:r>
     </w:p>
     <w:p>
       <w:pPr>
-        <w:pStyle w:val="Pargrafdellista"/>
+        <w:pStyle w:val="Prrafodelista"/>
         <w:numPr>
           <w:ilvl w:val="1"/>
           <w:numId w:val="7"/>
         </w:numPr>
+        <w:jc w:val="both"/>
       </w:pPr>
       <w:r>
         <w:t>Desenvolupament i entrament del models:</w:t>
@@ -4086,11 +4548,12 @@
     </w:p>
     <w:p>
       <w:pPr>
-        <w:pStyle w:val="Pargrafdellista"/>
+        <w:pStyle w:val="Prrafodelista"/>
         <w:numPr>
           <w:ilvl w:val="2"/>
           <w:numId w:val="7"/>
         </w:numPr>
+        <w:jc w:val="both"/>
       </w:pPr>
       <w:r>
         <w:t xml:space="preserve">Implementar i entrenar diverses arquitectures de </w:t>
@@ -4133,11 +4596,12 @@
     </w:p>
     <w:p>
       <w:pPr>
-        <w:pStyle w:val="Pargrafdellista"/>
+        <w:pStyle w:val="Prrafodelista"/>
         <w:numPr>
           <w:ilvl w:val="2"/>
           <w:numId w:val="7"/>
         </w:numPr>
+        <w:jc w:val="both"/>
       </w:pPr>
       <w:r>
         <w:t xml:space="preserve">Ajustar els hiperparàmetres del model per optimitzar el rendiment, utilitzant tècniques de validació creuada per evitar el </w:t>
@@ -4157,11 +4621,12 @@
     </w:p>
     <w:p>
       <w:pPr>
-        <w:pStyle w:val="Pargrafdellista"/>
+        <w:pStyle w:val="Prrafodelista"/>
         <w:numPr>
           <w:ilvl w:val="1"/>
           <w:numId w:val="7"/>
         </w:numPr>
+        <w:jc w:val="both"/>
       </w:pPr>
       <w:r>
         <w:t>Validació i comparativa</w:t>
@@ -4169,11 +4634,12 @@
     </w:p>
     <w:p>
       <w:pPr>
-        <w:pStyle w:val="Pargrafdellista"/>
+        <w:pStyle w:val="Prrafodelista"/>
         <w:numPr>
           <w:ilvl w:val="2"/>
           <w:numId w:val="7"/>
         </w:numPr>
+        <w:jc w:val="both"/>
       </w:pPr>
       <w:r>
         <w:t xml:space="preserve">Comparar els resultats obtinguts amb la codificació manual realitzada per experts, utilitzant mètriques com la precisió, el </w:t>
@@ -4203,11 +4669,12 @@
     </w:p>
     <w:p>
       <w:pPr>
-        <w:pStyle w:val="Pargrafdellista"/>
+        <w:pStyle w:val="Prrafodelista"/>
         <w:numPr>
           <w:ilvl w:val="2"/>
           <w:numId w:val="7"/>
         </w:numPr>
+        <w:jc w:val="both"/>
       </w:pPr>
       <w:r>
         <w:t>Realitzar un anàlisi d’errors per identificar àrees de millorar i validar la robustes del model.</w:t>
@@ -4215,11 +4682,12 @@
     </w:p>
     <w:p>
       <w:pPr>
-        <w:pStyle w:val="Pargrafdellista"/>
+        <w:pStyle w:val="Prrafodelista"/>
         <w:numPr>
           <w:ilvl w:val="1"/>
           <w:numId w:val="7"/>
         </w:numPr>
+        <w:jc w:val="both"/>
       </w:pPr>
       <w:r>
         <w:t>Integració i avaluació pràctica.</w:t>
@@ -4227,11 +4695,12 @@
     </w:p>
     <w:p>
       <w:pPr>
-        <w:pStyle w:val="Pargrafdellista"/>
+        <w:pStyle w:val="Prrafodelista"/>
         <w:numPr>
           <w:ilvl w:val="2"/>
           <w:numId w:val="7"/>
         </w:numPr>
+        <w:jc w:val="both"/>
       </w:pPr>
       <w:r>
         <w:t>Desenvolupar una API que permeti la integració del sistema dins del flux clínic de una historia clínica.</w:t>
@@ -4239,11 +4708,12 @@
     </w:p>
     <w:p>
       <w:pPr>
-        <w:pStyle w:val="Pargrafdellista"/>
+        <w:pStyle w:val="Prrafodelista"/>
         <w:numPr>
           <w:ilvl w:val="1"/>
           <w:numId w:val="7"/>
         </w:numPr>
+        <w:jc w:val="both"/>
       </w:pPr>
       <w:r>
         <w:t>Futures implementacions.</w:t>
@@ -4251,11 +4721,12 @@
     </w:p>
     <w:p>
       <w:pPr>
-        <w:pStyle w:val="Pargrafdellista"/>
+        <w:pStyle w:val="Prrafodelista"/>
         <w:numPr>
           <w:ilvl w:val="2"/>
           <w:numId w:val="7"/>
         </w:numPr>
+        <w:jc w:val="both"/>
       </w:pPr>
       <w:r>
         <w:t xml:space="preserve">Analitzar possibles millores del model, processar textos en diversos idiomes i integrar-ho dins el model, o ajudar amb la codificació dels procediments (CIM10-SCP), explorar altres tecnologies emergents que puguin optimitzar aquest </w:t>
@@ -4271,44 +4742,32 @@
     </w:p>
     <w:p>
       <w:pPr>
-        <w:pStyle w:val="Pargrafdellista"/>
-        <w:ind w:left="1800"/>
-      </w:pPr>
-    </w:p>
-    <w:p>
-      <w:pPr>
-        <w:pStyle w:val="Pargrafdellista"/>
-        <w:ind w:left="1800"/>
-      </w:pPr>
-    </w:p>
-    <w:p>
-      <w:pPr>
-        <w:pStyle w:val="Pargrafdellista"/>
-        <w:ind w:left="1800"/>
-      </w:pPr>
-    </w:p>
-    <w:p>
-      <w:pPr>
-        <w:pStyle w:val="Ttol2"/>
+        <w:pStyle w:val="Ttulo2"/>
         <w:numPr>
           <w:ilvl w:val="1"/>
           <w:numId w:val="4"/>
         </w:numPr>
-      </w:pPr>
-      <w:bookmarkStart w:id="7" w:name="_Toc191098644"/>
+        <w:jc w:val="both"/>
+      </w:pPr>
+      <w:bookmarkStart w:id="8" w:name="_Toc194123328"/>
       <w:r>
         <w:t>Impacte en sostenibilitat, ètic-social i de diversitat</w:t>
       </w:r>
-      <w:bookmarkEnd w:id="7"/>
-    </w:p>
-    <w:p/>
-    <w:p>
-      <w:pPr>
-        <w:pStyle w:val="Pargrafdellista"/>
+      <w:bookmarkEnd w:id="8"/>
+    </w:p>
+    <w:p>
+      <w:pPr>
+        <w:jc w:val="both"/>
+      </w:pPr>
+    </w:p>
+    <w:p>
+      <w:pPr>
+        <w:pStyle w:val="Prrafodelista"/>
         <w:numPr>
           <w:ilvl w:val="0"/>
           <w:numId w:val="8"/>
         </w:numPr>
+        <w:jc w:val="both"/>
       </w:pPr>
       <w:r>
         <w:t>Sostenibilitat:</w:t>
@@ -4317,6 +4776,7 @@
     <w:p>
       <w:pPr>
         <w:ind w:left="1777"/>
+        <w:jc w:val="both"/>
       </w:pPr>
       <w:r>
         <w:t xml:space="preserve">La implementació d’un sistema automatitzat </w:t>
@@ -4327,11 +4787,12 @@
     </w:p>
     <w:p>
       <w:pPr>
-        <w:pStyle w:val="Pargrafdellista"/>
+        <w:pStyle w:val="Prrafodelista"/>
         <w:numPr>
           <w:ilvl w:val="0"/>
           <w:numId w:val="8"/>
         </w:numPr>
+        <w:jc w:val="both"/>
       </w:pPr>
       <w:r>
         <w:t>Ètic-social:</w:t>
@@ -4339,31 +4800,52 @@
     </w:p>
     <w:p>
       <w:pPr>
-        <w:pStyle w:val="Pargrafdellista"/>
+        <w:pStyle w:val="Prrafodelista"/>
         <w:ind w:left="1777"/>
+        <w:jc w:val="both"/>
       </w:pPr>
       <w:r>
         <w:t xml:space="preserve">El desenvolupament d’aquesta eina ha de complir rigorosament amb els estàndards ètics i de seguretat, per sobre de tots en l’àmbit de protecció de dades personals. Per això es garanteix el compliment del reglament general de protecció de dades (RGPD), assegurant que les dades tractades siguin tractades amb la màxima confidencialitat i seguretat, important dir que després del anàlisis de cada cas aquesta informació mai es guardarà dins el model. </w:t>
       </w:r>
-    </w:p>
-    <w:p>
-      <w:pPr>
-        <w:pStyle w:val="Pargrafdellista"/>
+      <w:r>
+        <w:t xml:space="preserve">També cal tenir en compte un dels riscos més grans, al tractar-se d’una eina de (ML), pot induir a la falsa predicció de codis diagnòstics degut a biaixos en les dades d’entrada, de manera que sols servirà com una ajuda a la codificació i mai com a sistema autònom. </w:t>
+      </w:r>
+      <w:r>
+        <w:fldChar w:fldCharType="begin"/>
+      </w:r>
+      <w:r>
+        <w:instrText xml:space="preserve"> ADDIN ZOTERO_ITEM CSL_CITATION {"citationID":"FySVbGIn","properties":{"formattedCitation":"(1)","plainCitation":"(1)","noteIndex":0},"citationItems":[{"id":6,"uris":["http://zotero.org/users/local/snYMk1Ca/items/UYKVL99K"],"itemData":{"id":6,"type":"webpage","title":"Deep Learning Deep ethics: Ètica per a l'ús de la intel·ligència artificial en medicina | Institut Borja de Bioètica","URL":"https://www.iborjabioetica.url.edu/ca/blog-de-bioetica-debat/deep-learning-deep-ethics-etica-lus-de-la-intelligencia-artificial-en-medicina","accessed":{"date-parts":[["2025",3,18]]}}}],"schema":"https://github.com/citation-style-language/schema/raw/master/csl-citation.json"} </w:instrText>
+      </w:r>
+      <w:r>
+        <w:fldChar w:fldCharType="separate"/>
+      </w:r>
+      <w:r>
+        <w:t>(1)</w:t>
+      </w:r>
+      <w:r>
+        <w:fldChar w:fldCharType="end"/>
+      </w:r>
+    </w:p>
+    <w:p>
+      <w:pPr>
+        <w:pStyle w:val="Prrafodelista"/>
         <w:numPr>
           <w:ilvl w:val="0"/>
           <w:numId w:val="8"/>
         </w:numPr>
+        <w:jc w:val="both"/>
+      </w:pPr>
+      <w:r>
+        <w:t>Diversitat:</w:t>
+      </w:r>
+    </w:p>
+    <w:p>
+      <w:pPr>
+        <w:ind w:left="1777"/>
+        <w:jc w:val="both"/>
       </w:pPr>
       <w:r>
         <w:lastRenderedPageBreak/>
-        <w:t>Diversitat:</w:t>
-      </w:r>
-    </w:p>
-    <w:p>
-      <w:pPr>
-        <w:ind w:left="1777"/>
-      </w:pPr>
-      <w:r>
         <w:t xml:space="preserve">En el context sanitari i la zona </w:t>
       </w:r>
       <w:r>
@@ -4385,28 +4867,43 @@
         <w:t>la solució sigui inclusiva i aplicable a tots els professionals independentment de la llengut utilitzada.</w:t>
       </w:r>
     </w:p>
-    <w:p/>
-    <w:p>
+    <w:p>
+      <w:pPr>
+        <w:jc w:val="both"/>
+      </w:pPr>
+    </w:p>
+    <w:p>
+      <w:pPr>
+        <w:jc w:val="both"/>
+      </w:pPr>
       <w:r>
         <w:t>En definitiva, el projecte busca una gestió més sostenible dels recursos, un tractament ètic i segur de la informació i la promoció d’una pràctica inclusiva que té en compte la diversitat dins l’empresa.</w:t>
       </w:r>
     </w:p>
     <w:p>
       <w:pPr>
-        <w:pStyle w:val="Ttol2"/>
+        <w:pStyle w:val="Ttulo2"/>
         <w:numPr>
           <w:ilvl w:val="1"/>
           <w:numId w:val="4"/>
         </w:numPr>
-      </w:pPr>
-      <w:bookmarkStart w:id="8" w:name="_Toc191098645"/>
+        <w:jc w:val="both"/>
+      </w:pPr>
+      <w:bookmarkStart w:id="9" w:name="_Toc194123329"/>
       <w:r>
         <w:t>Enfocament i mètode seguit</w:t>
       </w:r>
-      <w:bookmarkEnd w:id="8"/>
-    </w:p>
-    <w:p/>
-    <w:p>
+      <w:bookmarkEnd w:id="9"/>
+    </w:p>
+    <w:p>
+      <w:pPr>
+        <w:jc w:val="both"/>
+      </w:pPr>
+    </w:p>
+    <w:p>
+      <w:pPr>
+        <w:jc w:val="both"/>
+      </w:pPr>
       <w:r>
         <w:t>L’enfocament adoptat per al desenvolupament és basa en una gestió integral del projecte, ja que es tracta d’un projecte nou des de zero. Utilitzarem una metodologia àgil</w:t>
       </w:r>
@@ -4419,13 +4916,47 @@
       </w:r>
       <w:proofErr w:type="spellEnd"/>
       <w:r>
-        <w:t>, de manera que s’aniran realitzat entregues parcials rebent feedback per part del tutor del treball i aplicant les modificacions en cadascuna de les iteracions.</w:t>
-      </w:r>
-    </w:p>
-    <w:p/>
-    <w:p>
-      <w:r>
-        <w:t xml:space="preserve">Metodologia </w:t>
+        <w:t xml:space="preserve">, de manera que s’aniran realitzat entregues parcials rebent </w:t>
+      </w:r>
+      <w:r>
+        <w:t>comentaris i propostes de millora</w:t>
+      </w:r>
+      <w:r>
+        <w:t xml:space="preserve"> per part de</w:t>
+      </w:r>
+      <w:r>
+        <w:t xml:space="preserve"> </w:t>
+      </w:r>
+      <w:r>
+        <w:t>l</w:t>
+      </w:r>
+      <w:r>
+        <w:t>a</w:t>
+      </w:r>
+      <w:r>
+        <w:t xml:space="preserve"> tutor</w:t>
+      </w:r>
+      <w:r>
+        <w:t>a</w:t>
+      </w:r>
+      <w:r>
+        <w:t xml:space="preserve"> del treball i aplicant les modificacions en cadascuna de les iteracions.</w:t>
+      </w:r>
+    </w:p>
+    <w:p>
+      <w:pPr>
+        <w:jc w:val="both"/>
+      </w:pPr>
+    </w:p>
+    <w:p>
+      <w:pPr>
+        <w:jc w:val="both"/>
+      </w:pPr>
+      <w:r>
+        <w:t>Utilitzarem part de la metodologia</w:t>
+      </w:r>
+      <w:r>
+        <w:t xml:space="preserve"> </w:t>
       </w:r>
       <w:proofErr w:type="spellStart"/>
       <w:r>
@@ -4438,11 +4969,12 @@
     </w:p>
     <w:p>
       <w:pPr>
-        <w:pStyle w:val="Pargrafdellista"/>
+        <w:pStyle w:val="Prrafodelista"/>
         <w:numPr>
           <w:ilvl w:val="0"/>
           <w:numId w:val="8"/>
         </w:numPr>
+        <w:jc w:val="both"/>
       </w:pPr>
       <w:proofErr w:type="spellStart"/>
       <w:r>
@@ -4456,6 +4988,7 @@
     <w:p>
       <w:pPr>
         <w:ind w:left="1777"/>
+        <w:jc w:val="both"/>
       </w:pPr>
       <w:r>
         <w:t>El projecte es dividirà en cicles curs de treball, cadascun amb objectius clars i definits. Al final de cada cicle s’avaluaran els resultats i es realitzarà l’ajust sobre la planificació.</w:t>
@@ -4463,11 +4996,12 @@
     </w:p>
     <w:p>
       <w:pPr>
-        <w:pStyle w:val="Pargrafdellista"/>
+        <w:pStyle w:val="Prrafodelista"/>
         <w:numPr>
           <w:ilvl w:val="0"/>
           <w:numId w:val="8"/>
         </w:numPr>
+        <w:jc w:val="both"/>
       </w:pPr>
       <w:r>
         <w:t>Revisions i retrospectives</w:t>
@@ -4476,29 +5010,41 @@
     <w:p>
       <w:pPr>
         <w:ind w:left="1777"/>
+        <w:jc w:val="both"/>
       </w:pPr>
       <w:r>
         <w:t>Cada cicle conclourà amb una revisió per tal de valorar les millores i els inconvenients que vagin apareixent.</w:t>
       </w:r>
     </w:p>
-    <w:p/>
-    <w:p>
+    <w:p>
+      <w:pPr>
+        <w:jc w:val="both"/>
+      </w:pPr>
+    </w:p>
+    <w:p>
+      <w:pPr>
+        <w:jc w:val="both"/>
+      </w:pPr>
       <w:r>
         <w:t>Estratègia de recerca:</w:t>
       </w:r>
     </w:p>
     <w:p>
+      <w:pPr>
+        <w:jc w:val="both"/>
+      </w:pPr>
       <w:r>
         <w:t>Es fonamenta en utilitzar una base sòlida en la teoria amb la finalitat de desenvolupar una aplicació completa.</w:t>
       </w:r>
     </w:p>
     <w:p>
       <w:pPr>
-        <w:pStyle w:val="Pargrafdellista"/>
+        <w:pStyle w:val="Prrafodelista"/>
         <w:numPr>
           <w:ilvl w:val="0"/>
           <w:numId w:val="8"/>
         </w:numPr>
+        <w:jc w:val="both"/>
       </w:pPr>
       <w:r>
         <w:t>Revisió de documentació sistemàtica</w:t>
@@ -4506,8 +5052,9 @@
     </w:p>
     <w:p>
       <w:pPr>
-        <w:pStyle w:val="Pargrafdellista"/>
+        <w:pStyle w:val="Prrafodelista"/>
         <w:ind w:left="1777"/>
+        <w:jc w:val="both"/>
         <w:rPr>
           <w:i/>
           <w:iCs/>
@@ -4551,11 +5098,12 @@
     </w:p>
     <w:p>
       <w:pPr>
-        <w:pStyle w:val="Pargrafdellista"/>
+        <w:pStyle w:val="Prrafodelista"/>
         <w:numPr>
           <w:ilvl w:val="0"/>
           <w:numId w:val="8"/>
         </w:numPr>
+        <w:jc w:val="both"/>
       </w:pPr>
       <w:r>
         <w:t xml:space="preserve">S’avaluarà el model utilitzant </w:t>
@@ -4623,15 +5171,17 @@
     </w:p>
     <w:p>
       <w:pPr>
-        <w:pStyle w:val="Pargrafdellista"/>
+        <w:pStyle w:val="Prrafodelista"/>
         <w:ind w:left="1777"/>
-      </w:pPr>
-    </w:p>
-    <w:p/>
-    <w:p>
-      <w:pPr>
+        <w:jc w:val="both"/>
+      </w:pPr>
+    </w:p>
+    <w:p>
+      <w:pPr>
+        <w:ind w:left="0"/>
+        <w:jc w:val="both"/>
         <w:sectPr>
-          <w:footerReference w:type="default" r:id="rId19"/>
+          <w:footerReference w:type="default" r:id="rId23"/>
           <w:pgSz w:w="11906" w:h="16838"/>
           <w:pgMar w:top="0" w:right="0" w:bottom="566" w:left="566" w:header="0" w:footer="720" w:gutter="0"/>
           <w:pgNumType w:start="1"/>
@@ -4639,36 +5189,40 @@
         </w:sectPr>
       </w:pPr>
     </w:p>
-    <w:p/>
-    <w:p/>
-    <w:p/>
-    <w:p/>
-    <w:p/>
-    <w:p>
-      <w:pPr>
-        <w:pStyle w:val="Ttol2"/>
+    <w:p>
+      <w:pPr>
+        <w:pStyle w:val="Ttulo2"/>
         <w:numPr>
           <w:ilvl w:val="1"/>
           <w:numId w:val="4"/>
         </w:numPr>
-      </w:pPr>
-      <w:bookmarkStart w:id="9" w:name="_Toc191098646"/>
-      <w:r>
+        <w:jc w:val="both"/>
+      </w:pPr>
+      <w:bookmarkStart w:id="10" w:name="_Toc194123330"/>
+      <w:r>
+        <w:lastRenderedPageBreak/>
         <w:t>Planificació del Treball</w:t>
       </w:r>
-      <w:bookmarkEnd w:id="9"/>
-    </w:p>
-    <w:p/>
-    <w:p>
+      <w:bookmarkEnd w:id="10"/>
+    </w:p>
+    <w:p>
+      <w:pPr>
+        <w:jc w:val="both"/>
+      </w:pPr>
+    </w:p>
+    <w:p>
+      <w:pPr>
+        <w:jc w:val="both"/>
+      </w:pPr>
       <w:r>
         <w:rPr>
           <w:noProof/>
         </w:rPr>
         <w:drawing>
-          <wp:inline distT="0" distB="0" distL="0" distR="0" wp14:anchorId="558AB084" wp14:editId="09782159">
-            <wp:extent cx="8707061" cy="3248025"/>
-            <wp:effectExtent l="0" t="0" r="0" b="0"/>
-            <wp:docPr id="400747891" name="Imatge 1"/>
+          <wp:inline distT="0" distB="0" distL="0" distR="0" wp14:anchorId="7B45C69C" wp14:editId="3EE15B03">
+            <wp:extent cx="4429743" cy="6582694"/>
+            <wp:effectExtent l="0" t="0" r="9525" b="8890"/>
+            <wp:docPr id="455774102" name="Imagen 1"/>
             <wp:cNvGraphicFramePr>
               <a:graphicFrameLocks xmlns:a="http://schemas.openxmlformats.org/drawingml/2006/main" noChangeAspect="1"/>
             </wp:cNvGraphicFramePr>
@@ -4676,11 +5230,11 @@
               <a:graphicData uri="http://schemas.openxmlformats.org/drawingml/2006/picture">
                 <pic:pic xmlns:pic="http://schemas.openxmlformats.org/drawingml/2006/picture">
                   <pic:nvPicPr>
-                    <pic:cNvPr id="400747891" name=""/>
+                    <pic:cNvPr id="455774102" name=""/>
                     <pic:cNvPicPr/>
                   </pic:nvPicPr>
                   <pic:blipFill>
-                    <a:blip r:embed="rId20"/>
+                    <a:blip r:embed="rId24"/>
                     <a:stretch>
                       <a:fillRect/>
                     </a:stretch>
@@ -4688,7 +5242,7 @@
                   <pic:spPr>
                     <a:xfrm>
                       <a:off x="0" y="0"/>
-                      <a:ext cx="8718919" cy="3252448"/>
+                      <a:ext cx="4429743" cy="6582694"/>
                     </a:xfrm>
                     <a:prstGeom prst="rect">
                       <a:avLst/>
@@ -4700,41 +5254,61 @@
           </wp:inline>
         </w:drawing>
       </w:r>
-    </w:p>
-    <w:p/>
-    <w:p>
-      <w:pPr>
+      <w:r>
+        <w:rPr>
+          <w:noProof/>
+        </w:rPr>
+        <w:t xml:space="preserve"> </w:t>
+      </w:r>
+    </w:p>
+    <w:p>
+      <w:pPr>
+        <w:jc w:val="both"/>
+      </w:pPr>
+    </w:p>
+    <w:p>
+      <w:pPr>
+        <w:jc w:val="both"/>
         <w:sectPr>
-          <w:pgSz w:w="16838" w:h="11906" w:orient="landscape"/>
-          <w:pgMar w:top="566" w:right="0" w:bottom="0" w:left="566" w:header="0" w:footer="720" w:gutter="0"/>
+          <w:pgSz w:w="11906" w:h="16838"/>
+          <w:pgMar w:top="0" w:right="0" w:bottom="566" w:left="566" w:header="0" w:footer="720" w:gutter="0"/>
           <w:cols w:space="720"/>
           <w:docGrid w:linePitch="299"/>
         </w:sectPr>
       </w:pPr>
     </w:p>
-    <w:p/>
-    <w:p>
-      <w:pPr>
-        <w:pStyle w:val="Ttol2"/>
+    <w:p>
+      <w:pPr>
+        <w:jc w:val="both"/>
+      </w:pPr>
+    </w:p>
+    <w:p>
+      <w:pPr>
+        <w:pStyle w:val="Ttulo2"/>
         <w:numPr>
           <w:ilvl w:val="1"/>
           <w:numId w:val="4"/>
         </w:numPr>
-      </w:pPr>
-      <w:bookmarkStart w:id="10" w:name="_Toc191098647"/>
+        <w:jc w:val="both"/>
+      </w:pPr>
+      <w:bookmarkStart w:id="11" w:name="_Toc194123331"/>
       <w:r>
         <w:t>Breu sumari de productes obtinguts</w:t>
       </w:r>
-      <w:bookmarkEnd w:id="10"/>
-    </w:p>
-    <w:p>
-      <w:pPr>
+      <w:bookmarkEnd w:id="11"/>
+    </w:p>
+    <w:p>
+      <w:pPr>
+        <w:jc w:val="both"/>
         <w:rPr>
           <w:highlight w:val="yellow"/>
         </w:rPr>
       </w:pPr>
     </w:p>
     <w:p>
+      <w:pPr>
+        <w:jc w:val="both"/>
+      </w:pPr>
       <w:r>
         <w:t>El</w:t>
       </w:r>
@@ -4744,11 +5318,12 @@
     </w:p>
     <w:p>
       <w:pPr>
-        <w:pStyle w:val="Pargrafdellista"/>
+        <w:pStyle w:val="Prrafodelista"/>
         <w:numPr>
           <w:ilvl w:val="0"/>
           <w:numId w:val="8"/>
         </w:numPr>
+        <w:jc w:val="both"/>
       </w:pPr>
       <w:r>
         <w:t xml:space="preserve">Model </w:t>
@@ -4785,6 +5360,7 @@
     <w:p>
       <w:pPr>
         <w:ind w:left="1777"/>
+        <w:jc w:val="both"/>
       </w:pPr>
       <w:r>
         <w:t xml:space="preserve">Es </w:t>
@@ -4851,11 +5427,12 @@
     </w:p>
     <w:p>
       <w:pPr>
-        <w:pStyle w:val="Pargrafdellista"/>
+        <w:pStyle w:val="Prrafodelista"/>
         <w:numPr>
           <w:ilvl w:val="0"/>
           <w:numId w:val="8"/>
         </w:numPr>
+        <w:jc w:val="both"/>
       </w:pPr>
       <w:r>
         <w:t xml:space="preserve">Validacions i </w:t>
@@ -4870,6 +5447,7 @@
     <w:p>
       <w:pPr>
         <w:ind w:left="1777"/>
+        <w:jc w:val="both"/>
       </w:pPr>
       <w:r>
         <w:t xml:space="preserve">Es </w:t>
@@ -4898,11 +5476,12 @@
     </w:p>
     <w:p>
       <w:pPr>
-        <w:pStyle w:val="Pargrafdellista"/>
+        <w:pStyle w:val="Prrafodelista"/>
         <w:numPr>
           <w:ilvl w:val="0"/>
           <w:numId w:val="8"/>
         </w:numPr>
+        <w:jc w:val="both"/>
       </w:pPr>
       <w:r>
         <w:t>Documentació tècnica i manuals d’usuari.</w:t>
@@ -4910,30 +5489,37 @@
     </w:p>
     <w:p>
       <w:pPr>
-        <w:pStyle w:val="Pargrafdellista"/>
+        <w:pStyle w:val="Prrafodelista"/>
         <w:ind w:left="1777"/>
+        <w:jc w:val="both"/>
       </w:pPr>
       <w:r>
         <w:t>Elaboració d’una documentació tècnica per a la implementació del programari.</w:t>
       </w:r>
     </w:p>
-    <w:p/>
-    <w:p>
-      <w:pPr>
-        <w:pStyle w:val="Ttol2"/>
+    <w:p>
+      <w:pPr>
+        <w:jc w:val="both"/>
+      </w:pPr>
+    </w:p>
+    <w:p>
+      <w:pPr>
+        <w:pStyle w:val="Ttulo2"/>
         <w:numPr>
           <w:ilvl w:val="1"/>
           <w:numId w:val="4"/>
         </w:numPr>
-      </w:pPr>
-      <w:bookmarkStart w:id="11" w:name="_Toc191098648"/>
+        <w:jc w:val="both"/>
+      </w:pPr>
+      <w:bookmarkStart w:id="12" w:name="_Toc194123332"/>
       <w:r>
         <w:t>Breu descripció dels altres capítols de la memòria</w:t>
       </w:r>
-      <w:bookmarkEnd w:id="11"/>
-    </w:p>
-    <w:p>
-      <w:pPr>
+      <w:bookmarkEnd w:id="12"/>
+    </w:p>
+    <w:p>
+      <w:pPr>
+        <w:jc w:val="both"/>
         <w:rPr>
           <w:highlight w:val="yellow"/>
         </w:rPr>
@@ -4941,6 +5527,7 @@
     </w:p>
     <w:p>
       <w:pPr>
+        <w:jc w:val="both"/>
         <w:rPr>
           <w:highlight w:val="yellow"/>
         </w:rPr>
@@ -4948,17 +5535,21 @@
     </w:p>
     <w:p>
       <w:pPr>
-        <w:pStyle w:val="Ttulo3"/>
+        <w:pStyle w:val="Ttulo31"/>
         <w:numPr>
           <w:ilvl w:val="0"/>
           <w:numId w:val="8"/>
         </w:numPr>
+        <w:jc w:val="both"/>
       </w:pPr>
       <w:r>
         <w:t>Materials i mètodes:</w:t>
       </w:r>
     </w:p>
     <w:p>
+      <w:pPr>
+        <w:jc w:val="both"/>
+      </w:pPr>
       <w:r>
         <w:t xml:space="preserve">Aquest capítol descriu de manera detallada la metodologia emprada en el desenvolupament del treball. L’enfocament s’ha centrat en tres àrees clau: la gestió i </w:t>
       </w:r>
@@ -5005,188 +5596,389 @@
     </w:p>
     <w:p>
       <w:pPr>
-        <w:pStyle w:val="Pargrafdellista"/>
+        <w:pStyle w:val="Prrafodelista"/>
         <w:numPr>
           <w:ilvl w:val="0"/>
           <w:numId w:val="8"/>
         </w:numPr>
-      </w:pPr>
-      <w:bookmarkStart w:id="12" w:name="_Toc191098649"/>
+        <w:jc w:val="both"/>
+      </w:pPr>
       <w:r>
         <w:t>Resultats</w:t>
       </w:r>
     </w:p>
     <w:p>
+      <w:pPr>
+        <w:jc w:val="both"/>
+      </w:pPr>
       <w:r>
         <w:t>Aquest apartat presenta l’anàlisi de resultats obtinguts després de l’entrenament i validació del model. S’explica com es compara els codis generats automàticament amb la codificació manual realitzada per tècnics en documentació clínica, mitjançant diverses mètriques.</w:t>
       </w:r>
     </w:p>
     <w:p>
       <w:pPr>
-        <w:pStyle w:val="Pargrafdellista"/>
+        <w:pStyle w:val="Prrafodelista"/>
         <w:numPr>
           <w:ilvl w:val="0"/>
           <w:numId w:val="8"/>
         </w:numPr>
+        <w:jc w:val="both"/>
       </w:pPr>
       <w:r>
         <w:t>Conclusions</w:t>
       </w:r>
     </w:p>
     <w:p>
+      <w:pPr>
+        <w:jc w:val="both"/>
+      </w:pPr>
       <w:r>
         <w:t>Finalment es resumeixen les conclusions obtingudes del projecte. A més es proposen línies futures de recerca i millores relaciones amb el ràpid avanç d’aquestes tecnologies.</w:t>
       </w:r>
     </w:p>
-    <w:p/>
-    <w:p/>
-    <w:p/>
-    <w:p/>
-    <w:p/>
-    <w:p/>
-    <w:p>
-      <w:pPr>
-        <w:pStyle w:val="Pargrafdellista"/>
+    <w:p>
+      <w:pPr>
+        <w:jc w:val="both"/>
+      </w:pPr>
+    </w:p>
+    <w:p>
+      <w:pPr>
+        <w:jc w:val="both"/>
+      </w:pPr>
+    </w:p>
+    <w:p>
+      <w:pPr>
+        <w:jc w:val="both"/>
+      </w:pPr>
+    </w:p>
+    <w:p>
+      <w:pPr>
+        <w:jc w:val="both"/>
+      </w:pPr>
+    </w:p>
+    <w:p>
+      <w:pPr>
+        <w:jc w:val="both"/>
+      </w:pPr>
+    </w:p>
+    <w:p>
+      <w:pPr>
+        <w:jc w:val="both"/>
+      </w:pPr>
+    </w:p>
+    <w:p>
+      <w:pPr>
+        <w:jc w:val="both"/>
+      </w:pPr>
+    </w:p>
+    <w:p>
+      <w:pPr>
+        <w:jc w:val="both"/>
+      </w:pPr>
+    </w:p>
+    <w:p>
+      <w:pPr>
+        <w:pStyle w:val="Prrafodelista"/>
         <w:ind w:left="1777"/>
-      </w:pPr>
-    </w:p>
-    <w:p>
-      <w:pPr>
-        <w:pStyle w:val="Ttol1"/>
+        <w:jc w:val="both"/>
+      </w:pPr>
+    </w:p>
+    <w:p>
+      <w:pPr>
+        <w:pStyle w:val="Ttulo1"/>
         <w:numPr>
           <w:ilvl w:val="0"/>
           <w:numId w:val="4"/>
         </w:numPr>
-      </w:pPr>
+        <w:jc w:val="both"/>
+      </w:pPr>
+      <w:bookmarkStart w:id="13" w:name="_Toc194123333"/>
       <w:r>
         <w:lastRenderedPageBreak/>
         <w:t>Materials i mètodes</w:t>
       </w:r>
-      <w:bookmarkEnd w:id="12"/>
-    </w:p>
-    <w:p>
-      <w:pPr>
-        <w:rPr>
-          <w:highlight w:val="yellow"/>
-        </w:rPr>
-      </w:pPr>
-      <w:r>
-        <w:rPr>
-          <w:highlight w:val="yellow"/>
-        </w:rPr>
-        <w:t>En aquests capítols, cal descriure:</w:t>
-      </w:r>
-    </w:p>
-    <w:p>
-      <w:pPr>
+      <w:bookmarkEnd w:id="13"/>
+    </w:p>
+    <w:p>
+      <w:pPr>
+        <w:jc w:val="both"/>
+      </w:pPr>
+      <w:r>
+        <w:t>Aquest apartat descriu les dades que utilitzarem així com les tecnologies aplicades, per al desenvolupament de l’eina.</w:t>
+      </w:r>
+    </w:p>
+    <w:p>
+      <w:pPr>
+        <w:pStyle w:val="Ttulo2"/>
+        <w:jc w:val="both"/>
+      </w:pPr>
+      <w:bookmarkStart w:id="14" w:name="_Toc194123334"/>
+      <w:r>
+        <w:t>2.1</w:t>
+      </w:r>
+      <w:r>
+        <w:tab/>
+      </w:r>
+      <w:r>
+        <w:t>Font</w:t>
+      </w:r>
+      <w:r>
+        <w:t xml:space="preserve"> de dades</w:t>
+      </w:r>
+      <w:bookmarkEnd w:id="14"/>
+    </w:p>
+    <w:p>
+      <w:pPr>
+        <w:jc w:val="both"/>
+      </w:pPr>
+      <w:r>
+        <w:t xml:space="preserve">L’origen de tot el projecte es basa en la qualitat de les dades utilitzades per al seu entrenament. En aquest projecte les dades poden arribar de dos </w:t>
+      </w:r>
+      <w:r>
+        <w:t>orígens:</w:t>
+      </w:r>
+    </w:p>
+    <w:p>
+      <w:pPr>
+        <w:jc w:val="both"/>
+      </w:pPr>
+    </w:p>
+    <w:p>
+      <w:pPr>
+        <w:pStyle w:val="Prrafodelista"/>
         <w:numPr>
-          <w:ilvl w:val="0"/>
-          <w:numId w:val="3"/>
+          <w:ilvl w:val="1"/>
+          <w:numId w:val="7"/>
         </w:numPr>
-        <w:rPr>
-          <w:highlight w:val="yellow"/>
-        </w:rPr>
-      </w:pPr>
-      <w:r>
-        <w:rPr>
-          <w:highlight w:val="yellow"/>
-        </w:rPr>
-        <w:t>els aspectes més rellevant del disseny i desenvolupament del treball</w:t>
-      </w:r>
-    </w:p>
-    <w:p>
-      <w:pPr>
+        <w:jc w:val="both"/>
+      </w:pPr>
+      <w:r>
+        <w:t>Data Warehouse (</w:t>
+      </w:r>
+      <w:r>
+        <w:t>DWH</w:t>
+      </w:r>
+      <w:r>
+        <w:t>)</w:t>
+      </w:r>
+      <w:r>
+        <w:t xml:space="preserve"> de l’empresa</w:t>
+      </w:r>
+      <w:r>
+        <w:t>. Utilitzada com a font principal per a les fases d’entrenament del model, s’ha preparat una taula amb les dades històriques ja tractades i optimitzada per l’estudi, en aquesta mateixa taula ja s’ha realitzat l’aleatorització per al conjunt d’entrenament, test i validació.</w:t>
+      </w:r>
+    </w:p>
+    <w:p>
+      <w:pPr>
+        <w:pStyle w:val="Prrafodelista"/>
         <w:numPr>
-          <w:ilvl w:val="0"/>
-          <w:numId w:val="3"/>
+          <w:ilvl w:val="1"/>
+          <w:numId w:val="7"/>
         </w:numPr>
-        <w:rPr>
-          <w:highlight w:val="yellow"/>
-        </w:rPr>
-      </w:pPr>
-      <w:r>
-        <w:rPr>
-          <w:highlight w:val="yellow"/>
-        </w:rPr>
-        <w:t>la metodologia triada per a fer aquest desenvolupament, descrivint les alternatives possibles, les decisions preses, i els criteris utilitzats per prendre aquestes decisions.</w:t>
-      </w:r>
-    </w:p>
-    <w:p>
-      <w:pPr>
+        <w:jc w:val="both"/>
+      </w:pPr>
+      <w:r>
+        <w:t>API amb missatges JSON: Utilitzada com a funcionalitat operativa per a la consulta i codificació en temps real, però no per a l’entrenament en bloc.</w:t>
+      </w:r>
+    </w:p>
+    <w:p>
+      <w:pPr>
+        <w:jc w:val="both"/>
+      </w:pPr>
+    </w:p>
+    <w:p>
+      <w:pPr>
+        <w:pStyle w:val="Prrafodelista"/>
         <w:numPr>
-          <w:ilvl w:val="0"/>
-          <w:numId w:val="3"/>
+          <w:ilvl w:val="2"/>
+          <w:numId w:val="4"/>
         </w:numPr>
-        <w:rPr>
-          <w:highlight w:val="yellow"/>
-        </w:rPr>
-      </w:pPr>
-      <w:r>
-        <w:rPr>
-          <w:highlight w:val="yellow"/>
-        </w:rPr>
-        <w:t>descripció dels productes obtinguts.</w:t>
-      </w:r>
-    </w:p>
-    <w:p>
-      <w:pPr>
-        <w:rPr>
-          <w:highlight w:val="yellow"/>
-        </w:rPr>
-      </w:pPr>
-      <w:r>
-        <w:rPr>
-          <w:highlight w:val="yellow"/>
-        </w:rPr>
+        <w:jc w:val="both"/>
+      </w:pPr>
+      <w:r>
+        <w:t>Data Warehouse</w:t>
+      </w:r>
+    </w:p>
+    <w:p>
+      <w:pPr>
+        <w:ind w:left="2160"/>
+        <w:jc w:val="both"/>
+      </w:pPr>
+      <w:r>
+        <w:t>El DWH, esta implementat en PostgreSQL, serveix com la base de dades d’origen</w:t>
+      </w:r>
+      <w:r>
         <w:t xml:space="preserve"> </w:t>
       </w:r>
-    </w:p>
-    <w:p>
-      <w:pPr>
-        <w:rPr>
-          <w:b/>
-          <w:highlight w:val="yellow"/>
-        </w:rPr>
-      </w:pPr>
-      <w:r>
-        <w:rPr>
-          <w:b/>
-          <w:highlight w:val="yellow"/>
-        </w:rPr>
-        <w:t xml:space="preserve">L’estructuració dels capítols pot variar segons el tipus de treball.  </w:t>
-      </w:r>
-    </w:p>
-    <w:p>
-      <w:pPr>
-        <w:rPr>
-          <w:highlight w:val="yellow"/>
-        </w:rPr>
-      </w:pPr>
-      <w:r>
-        <w:rPr>
-          <w:highlight w:val="yellow"/>
-        </w:rPr>
+      <w:r>
+        <w:t>per a la creació del model. Aquest magatzem conté informació que te l’origen en la mateixa historia clínica que s’utilitza en tota la organització. Les dades les podem agrupar en informació estructurada i informació no estructurada.</w:t>
+      </w:r>
+    </w:p>
+    <w:p>
+      <w:pPr>
+        <w:ind w:left="2160"/>
+        <w:jc w:val="both"/>
+      </w:pPr>
+    </w:p>
+    <w:p>
+      <w:pPr>
+        <w:pStyle w:val="Prrafodelista"/>
+        <w:numPr>
+          <w:ilvl w:val="2"/>
+          <w:numId w:val="15"/>
+        </w:numPr>
+        <w:jc w:val="both"/>
+      </w:pPr>
+      <w:r>
+        <w:t>Informació clínica estructurada:</w:t>
+      </w:r>
+    </w:p>
+    <w:p>
+      <w:pPr>
+        <w:pStyle w:val="Prrafodelista"/>
+        <w:ind w:left="2880"/>
+        <w:jc w:val="both"/>
+      </w:pPr>
+      <w:r>
+        <w:t>Dins de les dades estructurades podem trobar els codis diagnòstics, edat, gènere i any de l’activitat</w:t>
+      </w:r>
+    </w:p>
+    <w:p>
+      <w:pPr>
+        <w:pStyle w:val="Prrafodelista"/>
+        <w:numPr>
+          <w:ilvl w:val="2"/>
+          <w:numId w:val="15"/>
+        </w:numPr>
+        <w:jc w:val="both"/>
+      </w:pPr>
+      <w:r>
+        <w:t>Informació clínica no estructurada:</w:t>
+      </w:r>
+    </w:p>
+    <w:p>
+      <w:pPr>
+        <w:pStyle w:val="Prrafodelista"/>
+        <w:ind w:left="2880"/>
+        <w:jc w:val="both"/>
+      </w:pPr>
+      <w:r>
+        <w:t>Aquí trobarem un conjunt de textos lliures escrits per els diversos professionals de la salut que és la base fonamental del projecte que estic realitzant, antecedents, motiu d’ingrés, recomanacions de tractament i el curs clínic.</w:t>
+      </w:r>
+    </w:p>
+    <w:p>
+      <w:pPr>
+        <w:jc w:val="both"/>
+      </w:pPr>
+    </w:p>
+    <w:p>
+      <w:pPr>
+        <w:ind w:left="2160"/>
+        <w:jc w:val="both"/>
+      </w:pPr>
+      <w:r>
+        <w:t>Amb la finalitat de reproduir un entorn real, les dades no s’han netejat prèviament intentant simular la funcionalitat en un entorn real, serà la API la que implementarà mètodes de neteja.</w:t>
+      </w:r>
+    </w:p>
+    <w:p>
+      <w:pPr>
+        <w:ind w:left="2160"/>
+        <w:jc w:val="both"/>
+      </w:pPr>
+    </w:p>
+    <w:p>
+      <w:pPr>
+        <w:pStyle w:val="Prrafodelista"/>
+        <w:numPr>
+          <w:ilvl w:val="2"/>
+          <w:numId w:val="4"/>
+        </w:numPr>
+        <w:jc w:val="both"/>
+      </w:pPr>
+      <w:r>
+        <w:t>La API</w:t>
+      </w:r>
+    </w:p>
+    <w:p>
+      <w:pPr>
+        <w:ind w:left="2160"/>
+        <w:jc w:val="both"/>
+        <w:rPr>
+          <w:u w:val="single"/>
+        </w:rPr>
+      </w:pPr>
+      <w:r>
+        <w:t>Encara que el projecte es basa en el desenvolupament d’un model de predicció de dades, cal tenir en compte que el que busquem es una eina que ens permeti codificar a temps real les altes dels pacients i que sigui fàcil de implementar en qualsevol sistema.</w:t>
+      </w:r>
+    </w:p>
+    <w:p>
+      <w:pPr>
+        <w:ind w:left="2160"/>
+        <w:jc w:val="both"/>
+      </w:pPr>
+      <w:r>
         <w:t xml:space="preserve"> </w:t>
       </w:r>
     </w:p>
     <w:p>
       <w:pPr>
-        <w:rPr>
-          <w:highlight w:val="yellow"/>
-        </w:rPr>
-      </w:pPr>
-      <w:r>
-        <w:rPr>
-          <w:highlight w:val="yellow"/>
-        </w:rPr>
-        <w:t>En cas que s’escaigui, s’inclourà un apartat de “Valoració econòmica del treball”. Aquest apartat indicarà les despeses associades al desenvolupament i manteniment del treball, així com els beneficis econòmics obtinguts i una anàlisi final sobre la viabilitat del producte.</w:t>
-      </w:r>
-    </w:p>
-    <w:p>
-      <w:pPr>
-        <w:rPr>
-          <w:highlight w:val="yellow"/>
-        </w:rPr>
+        <w:pStyle w:val="Ttulo2"/>
+        <w:jc w:val="both"/>
+      </w:pPr>
+      <w:bookmarkStart w:id="15" w:name="_Toc194123335"/>
+      <w:r>
+        <w:lastRenderedPageBreak/>
+        <w:t xml:space="preserve">2.2 </w:t>
+      </w:r>
+      <w:r>
+        <w:tab/>
+        <w:t>Models de PLN</w:t>
+      </w:r>
+      <w:bookmarkEnd w:id="15"/>
+    </w:p>
+    <w:p>
+      <w:pPr>
+        <w:pStyle w:val="Ttulo2"/>
+        <w:jc w:val="both"/>
+      </w:pPr>
+      <w:bookmarkStart w:id="16" w:name="_Toc194123336"/>
+      <w:r>
+        <w:t>2.3</w:t>
+      </w:r>
+      <w:r>
+        <w:tab/>
+        <w:t xml:space="preserve">Models de </w:t>
+      </w:r>
+      <w:proofErr w:type="spellStart"/>
+      <w:r>
+        <w:t>deep</w:t>
+      </w:r>
+      <w:proofErr w:type="spellEnd"/>
+      <w:r>
+        <w:t xml:space="preserve"> </w:t>
+      </w:r>
+      <w:proofErr w:type="spellStart"/>
+      <w:r>
+        <w:t>learning</w:t>
+      </w:r>
+      <w:bookmarkEnd w:id="16"/>
+      <w:proofErr w:type="spellEnd"/>
+    </w:p>
+    <w:p>
+      <w:pPr>
+        <w:pStyle w:val="Ttulo2"/>
+        <w:jc w:val="both"/>
+      </w:pPr>
+      <w:bookmarkStart w:id="17" w:name="_Toc194123337"/>
+      <w:r>
+        <w:t>2.4 Implementació i integració</w:t>
+      </w:r>
+      <w:bookmarkEnd w:id="17"/>
+    </w:p>
+    <w:p>
+      <w:pPr>
+        <w:pStyle w:val="Ttulo2"/>
+        <w:jc w:val="both"/>
       </w:pPr>
       <w:r>
         <w:br w:type="page"/>
@@ -5194,21 +5986,23 @@
     </w:p>
     <w:p>
       <w:pPr>
-        <w:pStyle w:val="Ttol1"/>
+        <w:pStyle w:val="Ttulo1"/>
         <w:numPr>
           <w:ilvl w:val="0"/>
           <w:numId w:val="4"/>
         </w:numPr>
-      </w:pPr>
-      <w:bookmarkStart w:id="13" w:name="_Toc191098650"/>
+        <w:jc w:val="both"/>
+      </w:pPr>
+      <w:bookmarkStart w:id="18" w:name="_Toc194123338"/>
       <w:r>
         <w:lastRenderedPageBreak/>
         <w:t>Resultats</w:t>
       </w:r>
-      <w:bookmarkEnd w:id="13"/>
-    </w:p>
-    <w:p>
-      <w:pPr>
+      <w:bookmarkEnd w:id="18"/>
+    </w:p>
+    <w:p>
+      <w:pPr>
+        <w:jc w:val="both"/>
         <w:rPr>
           <w:highlight w:val="yellow"/>
         </w:rPr>
@@ -5222,6 +6016,7 @@
     </w:p>
     <w:p>
       <w:pPr>
+        <w:jc w:val="both"/>
         <w:rPr>
           <w:highlight w:val="yellow"/>
         </w:rPr>
@@ -5235,6 +6030,7 @@
     </w:p>
     <w:p>
       <w:pPr>
+        <w:jc w:val="both"/>
         <w:rPr>
           <w:highlight w:val="yellow"/>
         </w:rPr>
@@ -5245,21 +6041,23 @@
     </w:p>
     <w:p>
       <w:pPr>
-        <w:pStyle w:val="Ttol1"/>
+        <w:pStyle w:val="Ttulo1"/>
         <w:numPr>
           <w:ilvl w:val="0"/>
           <w:numId w:val="4"/>
         </w:numPr>
-      </w:pPr>
-      <w:bookmarkStart w:id="14" w:name="_Toc191098651"/>
+        <w:jc w:val="both"/>
+      </w:pPr>
+      <w:bookmarkStart w:id="19" w:name="_Toc194123339"/>
       <w:r>
         <w:lastRenderedPageBreak/>
         <w:t>Conclusions i treballs futurs</w:t>
       </w:r>
-      <w:bookmarkEnd w:id="14"/>
-    </w:p>
-    <w:p>
-      <w:pPr>
+      <w:bookmarkEnd w:id="19"/>
+    </w:p>
+    <w:p>
+      <w:pPr>
+        <w:jc w:val="both"/>
         <w:rPr>
           <w:highlight w:val="yellow"/>
         </w:rPr>
@@ -5273,6 +6071,7 @@
     </w:p>
     <w:p>
       <w:pPr>
+        <w:jc w:val="both"/>
         <w:rPr>
           <w:highlight w:val="yellow"/>
         </w:rPr>
@@ -5290,6 +6089,7 @@
           <w:ilvl w:val="0"/>
           <w:numId w:val="2"/>
         </w:numPr>
+        <w:jc w:val="both"/>
         <w:rPr>
           <w:highlight w:val="yellow"/>
         </w:rPr>
@@ -5307,6 +6107,7 @@
           <w:ilvl w:val="1"/>
           <w:numId w:val="2"/>
         </w:numPr>
+        <w:jc w:val="both"/>
         <w:rPr>
           <w:highlight w:val="yellow"/>
         </w:rPr>
@@ -5324,6 +6125,7 @@
           <w:ilvl w:val="1"/>
           <w:numId w:val="2"/>
         </w:numPr>
+        <w:jc w:val="both"/>
         <w:rPr>
           <w:highlight w:val="yellow"/>
         </w:rPr>
@@ -5341,6 +6143,7 @@
           <w:ilvl w:val="0"/>
           <w:numId w:val="2"/>
         </w:numPr>
+        <w:jc w:val="both"/>
         <w:rPr>
           <w:highlight w:val="yellow"/>
         </w:rPr>
@@ -5358,6 +6161,7 @@
           <w:ilvl w:val="1"/>
           <w:numId w:val="2"/>
         </w:numPr>
+        <w:jc w:val="both"/>
         <w:rPr>
           <w:highlight w:val="yellow"/>
         </w:rPr>
@@ -5375,6 +6179,7 @@
           <w:ilvl w:val="0"/>
           <w:numId w:val="2"/>
         </w:numPr>
+        <w:jc w:val="both"/>
         <w:rPr>
           <w:highlight w:val="yellow"/>
         </w:rPr>
@@ -5392,6 +6197,7 @@
           <w:ilvl w:val="1"/>
           <w:numId w:val="2"/>
         </w:numPr>
+        <w:jc w:val="both"/>
         <w:rPr>
           <w:highlight w:val="yellow"/>
         </w:rPr>
@@ -5409,6 +6215,7 @@
           <w:ilvl w:val="1"/>
           <w:numId w:val="2"/>
         </w:numPr>
+        <w:jc w:val="both"/>
         <w:rPr>
           <w:highlight w:val="yellow"/>
         </w:rPr>
@@ -5426,6 +6233,7 @@
           <w:ilvl w:val="1"/>
           <w:numId w:val="2"/>
         </w:numPr>
+        <w:jc w:val="both"/>
         <w:rPr>
           <w:highlight w:val="yellow"/>
         </w:rPr>
@@ -5443,6 +6251,7 @@
           <w:ilvl w:val="0"/>
           <w:numId w:val="2"/>
         </w:numPr>
+        <w:jc w:val="both"/>
         <w:rPr>
           <w:highlight w:val="yellow"/>
         </w:rPr>
@@ -5460,6 +6269,7 @@
           <w:ilvl w:val="0"/>
           <w:numId w:val="2"/>
         </w:numPr>
+        <w:jc w:val="both"/>
         <w:rPr>
           <w:highlight w:val="yellow"/>
         </w:rPr>
@@ -5477,6 +6287,7 @@
           <w:ilvl w:val="0"/>
           <w:numId w:val="2"/>
         </w:numPr>
+        <w:jc w:val="both"/>
         <w:rPr>
           <w:highlight w:val="yellow"/>
         </w:rPr>
@@ -5490,6 +6301,7 @@
     </w:p>
     <w:p>
       <w:pPr>
+        <w:jc w:val="both"/>
         <w:rPr>
           <w:highlight w:val="yellow"/>
         </w:rPr>
@@ -5503,6 +6315,7 @@
     </w:p>
     <w:p>
       <w:pPr>
+        <w:jc w:val="both"/>
         <w:rPr>
           <w:highlight w:val="yellow"/>
         </w:rPr>
@@ -5513,21 +6326,23 @@
     </w:p>
     <w:p>
       <w:pPr>
-        <w:pStyle w:val="Ttol1"/>
+        <w:pStyle w:val="Ttulo1"/>
         <w:numPr>
           <w:ilvl w:val="0"/>
           <w:numId w:val="4"/>
         </w:numPr>
-      </w:pPr>
-      <w:bookmarkStart w:id="15" w:name="_Toc191098652"/>
+        <w:jc w:val="both"/>
+      </w:pPr>
+      <w:bookmarkStart w:id="20" w:name="_Toc194123340"/>
       <w:r>
         <w:lastRenderedPageBreak/>
         <w:t>Glossari</w:t>
       </w:r>
-      <w:bookmarkEnd w:id="15"/>
-    </w:p>
-    <w:p>
-      <w:pPr>
+      <w:bookmarkEnd w:id="20"/>
+    </w:p>
+    <w:p>
+      <w:pPr>
+        <w:jc w:val="both"/>
         <w:rPr>
           <w:highlight w:val="yellow"/>
         </w:rPr>
@@ -5541,6 +6356,23 @@
     </w:p>
     <w:p>
       <w:pPr>
+        <w:jc w:val="both"/>
+      </w:pPr>
+      <w:r>
+        <w:t>ML</w:t>
+      </w:r>
+      <w:r>
+        <w:t xml:space="preserve"> – Machine </w:t>
+      </w:r>
+      <w:proofErr w:type="spellStart"/>
+      <w:r>
+        <w:t>Learning</w:t>
+      </w:r>
+      <w:proofErr w:type="spellEnd"/>
+    </w:p>
+    <w:p>
+      <w:pPr>
+        <w:jc w:val="both"/>
         <w:rPr>
           <w:highlight w:val="yellow"/>
         </w:rPr>
@@ -5549,26 +6381,6 @@
         <w:rPr>
           <w:highlight w:val="yellow"/>
         </w:rPr>
-        <w:t>Definició dels termes i acrònims més rellevants utilitzats dins la Memòria.</w:t>
-      </w:r>
-    </w:p>
-    <w:p>
-      <w:pPr>
-        <w:rPr>
-          <w:highlight w:val="yellow"/>
-        </w:rPr>
-      </w:pPr>
-    </w:p>
-    <w:p>
-      <w:pPr>
-        <w:rPr>
-          <w:highlight w:val="yellow"/>
-        </w:rPr>
-      </w:pPr>
-      <w:r>
-        <w:rPr>
-          <w:highlight w:val="yellow"/>
-        </w:rPr>
         <w:t xml:space="preserve"> </w:t>
       </w:r>
       <w:r>
@@ -5577,168 +6389,76 @@
     </w:p>
     <w:p>
       <w:pPr>
-        <w:pStyle w:val="Ttol1"/>
+        <w:pStyle w:val="Ttulo1"/>
         <w:numPr>
           <w:ilvl w:val="0"/>
           <w:numId w:val="4"/>
         </w:numPr>
-      </w:pPr>
-      <w:bookmarkStart w:id="16" w:name="_Toc191098653"/>
+        <w:jc w:val="both"/>
+      </w:pPr>
+      <w:bookmarkStart w:id="21" w:name="_Toc194123341"/>
       <w:r>
         <w:lastRenderedPageBreak/>
         <w:t>Bibliografia</w:t>
       </w:r>
-      <w:bookmarkEnd w:id="16"/>
-    </w:p>
-    <w:p>
-      <w:pPr>
+      <w:bookmarkEnd w:id="21"/>
+    </w:p>
+    <w:p>
+      <w:pPr>
+        <w:jc w:val="both"/>
+      </w:pPr>
+    </w:p>
+    <w:p>
+      <w:pPr>
+        <w:pStyle w:val="Bibliografa"/>
+        <w:jc w:val="both"/>
+      </w:pPr>
+      <w:r>
         <w:rPr>
           <w:highlight w:val="yellow"/>
         </w:rPr>
-      </w:pPr>
+        <w:fldChar w:fldCharType="begin"/>
+      </w:r>
       <w:r>
         <w:rPr>
           <w:highlight w:val="yellow"/>
         </w:rPr>
-        <w:t>Llista numerada de les referències bibliogràfiques utilitzades dins la memòria. A cada lloc on s’utilitzi una referència dins el text, cal indicar-la citant el número de la referència, per exemple: [7].</w:t>
-      </w:r>
-    </w:p>
-    <w:p>
-      <w:pPr>
+        <w:instrText xml:space="preserve"> ADDIN ZOTERO_BIBL {"uncited":[],"omitted":[],"custom":[]} CSL_BIBLIOGRAPHY </w:instrText>
+      </w:r>
+      <w:r>
         <w:rPr>
           <w:highlight w:val="yellow"/>
         </w:rPr>
-      </w:pPr>
-      <w:r>
+        <w:fldChar w:fldCharType="separate"/>
+      </w:r>
+      <w:r>
+        <w:t>1.</w:t>
+      </w:r>
+      <w:r>
+        <w:tab/>
+        <w:t>Deep Learning Deep ethics: Ètica per a l’ús de la intel·ligència artificial en medicina | Institut Borja de Bioètica [Internet]. [citado 18 de marzo de 2025]. Disponible en: https://www.iborjabioetica.url.edu/ca/blog-de-bioetica-debat/deep-learning-deep-ethics-etica-lus-de-la-intelligencia-artificial-en-medicina</w:t>
+      </w:r>
+    </w:p>
+    <w:p>
+      <w:pPr>
+        <w:jc w:val="both"/>
         <w:rPr>
           <w:highlight w:val="yellow"/>
         </w:rPr>
-        <w:t xml:space="preserve"> </w:t>
-      </w:r>
-    </w:p>
-    <w:p>
-      <w:pPr>
+      </w:pPr>
+      <w:r>
         <w:rPr>
           <w:highlight w:val="yellow"/>
         </w:rPr>
-      </w:pPr>
-      <w:r>
+        <w:fldChar w:fldCharType="end"/>
+      </w:r>
+    </w:p>
+    <w:p>
+      <w:pPr>
+        <w:jc w:val="both"/>
         <w:rPr>
           <w:highlight w:val="yellow"/>
         </w:rPr>
-        <w:t xml:space="preserve">És molt important incloure </w:t>
-      </w:r>
-      <w:r>
-        <w:rPr>
-          <w:b/>
-          <w:highlight w:val="yellow"/>
-        </w:rPr>
-        <w:t xml:space="preserve">totes </w:t>
-      </w:r>
-      <w:r>
-        <w:rPr>
-          <w:highlight w:val="yellow"/>
-        </w:rPr>
-        <w:t>les referències utilitzades i citar-les apropiadament, és a dir, incloent tota la informació necessària per identificar la referència. La informació mínima que cal incloure segons el tipus de referència és:</w:t>
-      </w:r>
-    </w:p>
-    <w:p>
-      <w:pPr>
-        <w:rPr>
-          <w:highlight w:val="yellow"/>
-        </w:rPr>
-      </w:pPr>
-      <w:r>
-        <w:rPr>
-          <w:highlight w:val="yellow"/>
-        </w:rPr>
-        <w:t xml:space="preserve"> </w:t>
-      </w:r>
-    </w:p>
-    <w:p>
-      <w:pPr>
-        <w:numPr>
-          <w:ilvl w:val="0"/>
-          <w:numId w:val="1"/>
-        </w:numPr>
-        <w:rPr>
-          <w:highlight w:val="yellow"/>
-        </w:rPr>
-      </w:pPr>
-      <w:r>
-        <w:rPr>
-          <w:b/>
-          <w:highlight w:val="yellow"/>
-        </w:rPr>
-        <w:t>Llibre</w:t>
-      </w:r>
-      <w:r>
-        <w:rPr>
-          <w:highlight w:val="yellow"/>
-        </w:rPr>
-        <w:t>: Autors, Títol, Edició (si s’escau) Editorial, Ciutat, Any.</w:t>
-      </w:r>
-    </w:p>
-    <w:p>
-      <w:pPr>
-        <w:numPr>
-          <w:ilvl w:val="0"/>
-          <w:numId w:val="1"/>
-        </w:numPr>
-        <w:rPr>
-          <w:highlight w:val="yellow"/>
-        </w:rPr>
-      </w:pPr>
-      <w:r>
-        <w:rPr>
-          <w:b/>
-          <w:highlight w:val="yellow"/>
-        </w:rPr>
-        <w:t>Article de revista</w:t>
-      </w:r>
-      <w:r>
-        <w:rPr>
-          <w:highlight w:val="yellow"/>
-        </w:rPr>
-        <w:t>: Autors, Títol, Nom de la Revista, Número de Pàgina inicial i final, Número de la revista / Volum, Any.</w:t>
-      </w:r>
-    </w:p>
-    <w:p>
-      <w:pPr>
-        <w:numPr>
-          <w:ilvl w:val="0"/>
-          <w:numId w:val="1"/>
-        </w:numPr>
-        <w:rPr>
-          <w:highlight w:val="yellow"/>
-        </w:rPr>
-      </w:pPr>
-      <w:r>
-        <w:rPr>
-          <w:b/>
-          <w:highlight w:val="yellow"/>
-        </w:rPr>
-        <w:t>Web</w:t>
-      </w:r>
-      <w:r>
-        <w:rPr>
-          <w:highlight w:val="yellow"/>
-        </w:rPr>
-        <w:t>: URL i data en que s’ha visitat.</w:t>
-      </w:r>
-    </w:p>
-    <w:p>
-      <w:pPr>
-        <w:rPr>
-          <w:highlight w:val="yellow"/>
-        </w:rPr>
-      </w:pPr>
-    </w:p>
-    <w:p>
-      <w:pPr>
-        <w:rPr>
-          <w:highlight w:val="yellow"/>
-        </w:rPr>
       </w:pPr>
       <w:r>
         <w:br w:type="page"/>
@@ -5746,18 +6466,18 @@
     </w:p>
     <w:p>
       <w:pPr>
-        <w:pStyle w:val="Ttol1"/>
+        <w:pStyle w:val="Ttulo1"/>
         <w:numPr>
           <w:ilvl w:val="0"/>
           <w:numId w:val="4"/>
         </w:numPr>
       </w:pPr>
-      <w:bookmarkStart w:id="17" w:name="_Toc191098654"/>
+      <w:bookmarkStart w:id="22" w:name="_Toc194123342"/>
       <w:r>
         <w:lastRenderedPageBreak/>
         <w:t>Annexos</w:t>
       </w:r>
-      <w:bookmarkEnd w:id="17"/>
+      <w:bookmarkEnd w:id="22"/>
     </w:p>
     <w:p>
       <w:pPr>
@@ -5895,6 +6615,45 @@
 </w:document>
 </file>
 
+<file path=word/comments.xml><?xml version="1.0" encoding="utf-8"?>
+<w:comments xmlns:wpc="http://schemas.microsoft.com/office/word/2010/wordprocessingCanvas" xmlns:cx="http://schemas.microsoft.com/office/drawing/2014/chartex" xmlns:cx1="http://schemas.microsoft.com/office/drawing/2015/9/8/chartex" xmlns:cx2="http://schemas.microsoft.com/office/drawing/2015/10/21/chartex" xmlns:cx3="http://schemas.microsoft.com/office/drawing/2016/5/9/chartex" xmlns:cx4="http://schemas.microsoft.com/office/drawing/2016/5/10/chartex" xmlns:cx5="http://schemas.microsoft.com/office/drawing/2016/5/11/chartex" xmlns:cx6="http://schemas.microsoft.com/office/drawing/2016/5/12/chartex" xmlns:cx7="http://schemas.microsoft.com/office/drawing/2016/5/13/chartex" xmlns:cx8="http://schemas.microsoft.com/office/drawing/2016/5/14/chartex" xmlns:mc="http://schemas.openxmlformats.org/markup-compatibility/2006" xmlns:aink="http://schemas.microsoft.com/office/drawing/2016/ink" xmlns:am3d="http://schemas.microsoft.com/office/drawing/2017/model3d" xmlns:o="urn:schemas-microsoft-com:office:office" xmlns:oel="http://schemas.microsoft.com/office/2019/extlst" xmlns:r="http://schemas.openxmlformats.org/officeDocument/2006/relationships" xmlns:m="http://schemas.openxmlformats.org/officeDocument/2006/math" xmlns:v="urn:schemas-microsoft-com:vml" xmlns:wp14="http://schemas.microsoft.com/office/word/2010/wordprocessingDrawing" xmlns:wp="http://schemas.openxmlformats.org/drawingml/2006/wordprocessingDrawing" xmlns:w10="urn:schemas-microsoft-com:office:word" xmlns:w="http://schemas.openxmlformats.org/wordprocessingml/2006/main" xmlns:w14="http://schemas.microsoft.com/office/word/2010/wordml" xmlns:w15="http://schemas.microsoft.com/office/word/2012/wordml" xmlns:w16cex="http://schemas.microsoft.com/office/word/2018/wordml/cex" xmlns:w16cid="http://schemas.microsoft.com/office/word/2016/wordml/cid" xmlns:w16="http://schemas.microsoft.com/office/word/2018/wordml" xmlns:w16du="http://schemas.microsoft.com/office/word/2023/wordml/word16du" xmlns:w16sdtdh="http://schemas.microsoft.com/office/word/2020/wordml/sdtdatahash" xmlns:w16sdtfl="http://schemas.microsoft.com/office/word/2024/wordml/sdtformatlock" xmlns:w16se="http://schemas.microsoft.com/office/word/2015/wordml/symex" xmlns:wpg="http://schemas.microsoft.com/office/word/2010/wordprocessingGroup" xmlns:wpi="http://schemas.microsoft.com/office/word/2010/wordprocessingInk" xmlns:wne="http://schemas.microsoft.com/office/word/2006/wordml" xmlns:wps="http://schemas.microsoft.com/office/word/2010/wordprocessingShape" mc:Ignorable="w14 w15 w16se w16cid w16 w16cex w16sdtdh w16sdtfl w16du wp14">
+  <w:comment w:id="1" w:author="Marc Serret" w:date="2025-03-29T06:38:00Z" w:initials="MS">
+    <w:p>
+      <w:pPr>
+        <w:pStyle w:val="Textocomentario"/>
+      </w:pPr>
+      <w:r>
+        <w:rPr>
+          <w:rStyle w:val="Refdecomentario"/>
+        </w:rPr>
+        <w:annotationRef/>
+      </w:r>
+      <w:r>
+        <w:t>A la mateixa plantilla suggerien un màxim de 3 paraules per això sols he utilitzat el mínim indispensable.</w:t>
+      </w:r>
+    </w:p>
+  </w:comment>
+</w:comments>
+</file>
+
+<file path=word/commentsExtended.xml><?xml version="1.0" encoding="utf-8"?>
+<w15:commentsEx xmlns:wpc="http://schemas.microsoft.com/office/word/2010/wordprocessingCanvas" xmlns:cx="http://schemas.microsoft.com/office/drawing/2014/chartex" xmlns:cx1="http://schemas.microsoft.com/office/drawing/2015/9/8/chartex" xmlns:cx2="http://schemas.microsoft.com/office/drawing/2015/10/21/chartex" xmlns:cx3="http://schemas.microsoft.com/office/drawing/2016/5/9/chartex" xmlns:cx4="http://schemas.microsoft.com/office/drawing/2016/5/10/chartex" xmlns:cx5="http://schemas.microsoft.com/office/drawing/2016/5/11/chartex" xmlns:cx6="http://schemas.microsoft.com/office/drawing/2016/5/12/chartex" xmlns:cx7="http://schemas.microsoft.com/office/drawing/2016/5/13/chartex" xmlns:cx8="http://schemas.microsoft.com/office/drawing/2016/5/14/chartex" xmlns:mc="http://schemas.openxmlformats.org/markup-compatibility/2006" xmlns:aink="http://schemas.microsoft.com/office/drawing/2016/ink" xmlns:am3d="http://schemas.microsoft.com/office/drawing/2017/model3d" xmlns:o="urn:schemas-microsoft-com:office:office" xmlns:oel="http://schemas.microsoft.com/office/2019/extlst" xmlns:r="http://schemas.openxmlformats.org/officeDocument/2006/relationships" xmlns:m="http://schemas.openxmlformats.org/officeDocument/2006/math" xmlns:v="urn:schemas-microsoft-com:vml" xmlns:wp14="http://schemas.microsoft.com/office/word/2010/wordprocessingDrawing" xmlns:wp="http://schemas.openxmlformats.org/drawingml/2006/wordprocessingDrawing" xmlns:w10="urn:schemas-microsoft-com:office:word" xmlns:w="http://schemas.openxmlformats.org/wordprocessingml/2006/main" xmlns:w14="http://schemas.microsoft.com/office/word/2010/wordml" xmlns:w15="http://schemas.microsoft.com/office/word/2012/wordml" xmlns:w16cex="http://schemas.microsoft.com/office/word/2018/wordml/cex" xmlns:w16cid="http://schemas.microsoft.com/office/word/2016/wordml/cid" xmlns:w16="http://schemas.microsoft.com/office/word/2018/wordml" xmlns:w16du="http://schemas.microsoft.com/office/word/2023/wordml/word16du" xmlns:w16sdtdh="http://schemas.microsoft.com/office/word/2020/wordml/sdtdatahash" xmlns:w16sdtfl="http://schemas.microsoft.com/office/word/2024/wordml/sdtformatlock" xmlns:w16se="http://schemas.microsoft.com/office/word/2015/wordml/symex" xmlns:wpg="http://schemas.microsoft.com/office/word/2010/wordprocessingGroup" xmlns:wpi="http://schemas.microsoft.com/office/word/2010/wordprocessingInk" xmlns:wne="http://schemas.microsoft.com/office/word/2006/wordml" xmlns:wps="http://schemas.microsoft.com/office/word/2010/wordprocessingShape" mc:Ignorable="w14 w15 w16se w16cid w16 w16cex w16sdtdh w16sdtfl w16du wp14">
+  <w15:commentEx w15:paraId="32D78979" w15:done="0"/>
+</w15:commentsEx>
+</file>
+
+<file path=word/commentsExtensible.xml><?xml version="1.0" encoding="utf-8"?>
+<w16cex:commentsExtensible xmlns:wpc="http://schemas.microsoft.com/office/word/2010/wordprocessingCanvas" xmlns:cx="http://schemas.microsoft.com/office/drawing/2014/chartex" xmlns:cx1="http://schemas.microsoft.com/office/drawing/2015/9/8/chartex" xmlns:cx2="http://schemas.microsoft.com/office/drawing/2015/10/21/chartex" xmlns:cx3="http://schemas.microsoft.com/office/drawing/2016/5/9/chartex" xmlns:cx4="http://schemas.microsoft.com/office/drawing/2016/5/10/chartex" xmlns:cx5="http://schemas.microsoft.com/office/drawing/2016/5/11/chartex" xmlns:cx6="http://schemas.microsoft.com/office/drawing/2016/5/12/chartex" xmlns:cx7="http://schemas.microsoft.com/office/drawing/2016/5/13/chartex" xmlns:cx8="http://schemas.microsoft.com/office/drawing/2016/5/14/chartex" xmlns:cr="http://schemas.microsoft.com/office/comments/2020/reactions" xmlns:mc="http://schemas.openxmlformats.org/markup-compatibility/2006" xmlns:aink="http://schemas.microsoft.com/office/drawing/2016/ink" xmlns:am3d="http://schemas.microsoft.com/office/drawing/2017/model3d" xmlns:o="urn:schemas-microsoft-com:office:office" xmlns:oel="http://schemas.microsoft.com/office/2019/extlst" xmlns:r="http://schemas.openxmlformats.org/officeDocument/2006/relationships" xmlns:m="http://schemas.openxmlformats.org/officeDocument/2006/math" xmlns:v="urn:schemas-microsoft-com:vml" xmlns:wp14="http://schemas.microsoft.com/office/word/2010/wordprocessingDrawing" xmlns:wp="http://schemas.openxmlformats.org/drawingml/2006/wordprocessingDrawing" xmlns:w10="urn:schemas-microsoft-com:office:word" xmlns:w="http://schemas.openxmlformats.org/wordprocessingml/2006/main" xmlns:w14="http://schemas.microsoft.com/office/word/2010/wordml" xmlns:w15="http://schemas.microsoft.com/office/word/2012/wordml" xmlns:w16cex="http://schemas.microsoft.com/office/word/2018/wordml/cex" xmlns:w16cid="http://schemas.microsoft.com/office/word/2016/wordml/cid" xmlns:w16="http://schemas.microsoft.com/office/word/2018/wordml" xmlns:w16du="http://schemas.microsoft.com/office/word/2023/wordml/word16du" xmlns:w16sdtdh="http://schemas.microsoft.com/office/word/2020/wordml/sdtdatahash" xmlns:w16sdtfl="http://schemas.microsoft.com/office/word/2024/wordml/sdtformatlock" xmlns:w16se="http://schemas.microsoft.com/office/word/2015/wordml/symex" xmlns:wpg="http://schemas.microsoft.com/office/word/2010/wordprocessingGroup" xmlns:wpi="http://schemas.microsoft.com/office/word/2010/wordprocessingInk" xmlns:wne="http://schemas.microsoft.com/office/word/2006/wordml" xmlns:wps="http://schemas.microsoft.com/office/word/2010/wordprocessingShape" mc:Ignorable="w14 w15 w16se w16cid w16 w16cex w16sdtdh w16sdtfl cr w16du wp14">
+  <w16cex:commentExtensible w16cex:durableId="7079ED83" w16cex:dateUtc="2025-03-29T05:38:00Z"/>
+</w16cex:commentsExtensible>
+</file>
+
+<file path=word/commentsIds.xml><?xml version="1.0" encoding="utf-8"?>
+<w16cid:commentsIds xmlns:wpc="http://schemas.microsoft.com/office/word/2010/wordprocessingCanvas" xmlns:cx="http://schemas.microsoft.com/office/drawing/2014/chartex" xmlns:cx1="http://schemas.microsoft.com/office/drawing/2015/9/8/chartex" xmlns:cx2="http://schemas.microsoft.com/office/drawing/2015/10/21/chartex" xmlns:cx3="http://schemas.microsoft.com/office/drawing/2016/5/9/chartex" xmlns:cx4="http://schemas.microsoft.com/office/drawing/2016/5/10/chartex" xmlns:cx5="http://schemas.microsoft.com/office/drawing/2016/5/11/chartex" xmlns:cx6="http://schemas.microsoft.com/office/drawing/2016/5/12/chartex" xmlns:cx7="http://schemas.microsoft.com/office/drawing/2016/5/13/chartex" xmlns:cx8="http://schemas.microsoft.com/office/drawing/2016/5/14/chartex" xmlns:mc="http://schemas.openxmlformats.org/markup-compatibility/2006" xmlns:aink="http://schemas.microsoft.com/office/drawing/2016/ink" xmlns:am3d="http://schemas.microsoft.com/office/drawing/2017/model3d" xmlns:o="urn:schemas-microsoft-com:office:office" xmlns:oel="http://schemas.microsoft.com/office/2019/extlst" xmlns:r="http://schemas.openxmlformats.org/officeDocument/2006/relationships" xmlns:m="http://schemas.openxmlformats.org/officeDocument/2006/math" xmlns:v="urn:schemas-microsoft-com:vml" xmlns:wp14="http://schemas.microsoft.com/office/word/2010/wordprocessingDrawing" xmlns:wp="http://schemas.openxmlformats.org/drawingml/2006/wordprocessingDrawing" xmlns:w10="urn:schemas-microsoft-com:office:word" xmlns:w="http://schemas.openxmlformats.org/wordprocessingml/2006/main" xmlns:w14="http://schemas.microsoft.com/office/word/2010/wordml" xmlns:w15="http://schemas.microsoft.com/office/word/2012/wordml" xmlns:w16cex="http://schemas.microsoft.com/office/word/2018/wordml/cex" xmlns:w16cid="http://schemas.microsoft.com/office/word/2016/wordml/cid" xmlns:w16="http://schemas.microsoft.com/office/word/2018/wordml" xmlns:w16du="http://schemas.microsoft.com/office/word/2023/wordml/word16du" xmlns:w16sdtdh="http://schemas.microsoft.com/office/word/2020/wordml/sdtdatahash" xmlns:w16sdtfl="http://schemas.microsoft.com/office/word/2024/wordml/sdtformatlock" xmlns:w16se="http://schemas.microsoft.com/office/word/2015/wordml/symex" xmlns:wpg="http://schemas.microsoft.com/office/word/2010/wordprocessingGroup" xmlns:wpi="http://schemas.microsoft.com/office/word/2010/wordprocessingInk" xmlns:wne="http://schemas.microsoft.com/office/word/2006/wordml" xmlns:wps="http://schemas.microsoft.com/office/word/2010/wordprocessingShape" mc:Ignorable="w14 w15 w16se w16cid w16 w16cex w16sdtdh w16sdtfl w16du wp14">
+  <w16cid:commentId w16cid:paraId="32D78979" w16cid:durableId="7079ED83"/>
+</w16cid:commentsIds>
+</file>
+
 <file path=word/endnotes.xml><?xml version="1.0" encoding="utf-8"?>
 <w:endnotes xmlns:wpc="http://schemas.microsoft.com/office/word/2010/wordprocessingCanvas" xmlns:cx="http://schemas.microsoft.com/office/drawing/2014/chartex" xmlns:cx1="http://schemas.microsoft.com/office/drawing/2015/9/8/chartex" xmlns:cx2="http://schemas.microsoft.com/office/drawing/2015/10/21/chartex" xmlns:cx3="http://schemas.microsoft.com/office/drawing/2016/5/9/chartex" xmlns:cx4="http://schemas.microsoft.com/office/drawing/2016/5/10/chartex" xmlns:cx5="http://schemas.microsoft.com/office/drawing/2016/5/11/chartex" xmlns:cx6="http://schemas.microsoft.com/office/drawing/2016/5/12/chartex" xmlns:cx7="http://schemas.microsoft.com/office/drawing/2016/5/13/chartex" xmlns:cx8="http://schemas.microsoft.com/office/drawing/2016/5/14/chartex" xmlns:mc="http://schemas.openxmlformats.org/markup-compatibility/2006" xmlns:aink="http://schemas.microsoft.com/office/drawing/2016/ink" xmlns:am3d="http://schemas.microsoft.com/office/drawing/2017/model3d" xmlns:o="urn:schemas-microsoft-com:office:office" xmlns:oel="http://schemas.microsoft.com/office/2019/extlst" xmlns:r="http://schemas.openxmlformats.org/officeDocument/2006/relationships" xmlns:m="http://schemas.openxmlformats.org/officeDocument/2006/math" xmlns:v="urn:schemas-microsoft-com:vml" xmlns:wp14="http://schemas.microsoft.com/office/word/2010/wordprocessingDrawing" xmlns:wp="http://schemas.openxmlformats.org/drawingml/2006/wordprocessingDrawing" xmlns:w10="urn:schemas-microsoft-com:office:word" xmlns:w="http://schemas.openxmlformats.org/wordprocessingml/2006/main" xmlns:w14="http://schemas.microsoft.com/office/word/2010/wordml" xmlns:w15="http://schemas.microsoft.com/office/word/2012/wordml" xmlns:w16cex="http://schemas.microsoft.com/office/word/2018/wordml/cex" xmlns:w16cid="http://schemas.microsoft.com/office/word/2016/wordml/cid" xmlns:w16="http://schemas.microsoft.com/office/word/2018/wordml" xmlns:w16du="http://schemas.microsoft.com/office/word/2023/wordml/word16du" xmlns:w16sdtdh="http://schemas.microsoft.com/office/word/2020/wordml/sdtdatahash" xmlns:w16sdtfl="http://schemas.microsoft.com/office/word/2024/wordml/sdtformatlock" xmlns:w16se="http://schemas.microsoft.com/office/word/2015/wordml/symex" xmlns:wpg="http://schemas.microsoft.com/office/word/2010/wordprocessingGroup" xmlns:wpi="http://schemas.microsoft.com/office/word/2010/wordprocessingInk" xmlns:wne="http://schemas.microsoft.com/office/word/2006/wordml" xmlns:wps="http://schemas.microsoft.com/office/word/2010/wordprocessingShape" mc:Ignorable="w14 w15 w16se w16cid w16 w16cex w16sdtdh w16sdtfl w16du wp14">
   <w:endnote w:type="separator" w:id="-1">
@@ -5924,7 +6683,7 @@
 <w:ftr xmlns:wpc="http://schemas.microsoft.com/office/word/2010/wordprocessingCanvas" xmlns:cx="http://schemas.microsoft.com/office/drawing/2014/chartex" xmlns:cx1="http://schemas.microsoft.com/office/drawing/2015/9/8/chartex" xmlns:cx2="http://schemas.microsoft.com/office/drawing/2015/10/21/chartex" xmlns:cx3="http://schemas.microsoft.com/office/drawing/2016/5/9/chartex" xmlns:cx4="http://schemas.microsoft.com/office/drawing/2016/5/10/chartex" xmlns:cx5="http://schemas.microsoft.com/office/drawing/2016/5/11/chartex" xmlns:cx6="http://schemas.microsoft.com/office/drawing/2016/5/12/chartex" xmlns:cx7="http://schemas.microsoft.com/office/drawing/2016/5/13/chartex" xmlns:cx8="http://schemas.microsoft.com/office/drawing/2016/5/14/chartex" xmlns:mc="http://schemas.openxmlformats.org/markup-compatibility/2006" xmlns:aink="http://schemas.microsoft.com/office/drawing/2016/ink" xmlns:am3d="http://schemas.microsoft.com/office/drawing/2017/model3d" xmlns:o="urn:schemas-microsoft-com:office:office" xmlns:oel="http://schemas.microsoft.com/office/2019/extlst" xmlns:r="http://schemas.openxmlformats.org/officeDocument/2006/relationships" xmlns:m="http://schemas.openxmlformats.org/officeDocument/2006/math" xmlns:v="urn:schemas-microsoft-com:vml" xmlns:wp14="http://schemas.microsoft.com/office/word/2010/wordprocessingDrawing" xmlns:wp="http://schemas.openxmlformats.org/drawingml/2006/wordprocessingDrawing" xmlns:w10="urn:schemas-microsoft-com:office:word" xmlns:w="http://schemas.openxmlformats.org/wordprocessingml/2006/main" xmlns:w14="http://schemas.microsoft.com/office/word/2010/wordml" xmlns:w15="http://schemas.microsoft.com/office/word/2012/wordml" xmlns:w16cex="http://schemas.microsoft.com/office/word/2018/wordml/cex" xmlns:w16cid="http://schemas.microsoft.com/office/word/2016/wordml/cid" xmlns:w16="http://schemas.microsoft.com/office/word/2018/wordml" xmlns:w16du="http://schemas.microsoft.com/office/word/2023/wordml/word16du" xmlns:w16sdtdh="http://schemas.microsoft.com/office/word/2020/wordml/sdtdatahash" xmlns:w16sdtfl="http://schemas.microsoft.com/office/word/2024/wordml/sdtformatlock" xmlns:w16se="http://schemas.microsoft.com/office/word/2015/wordml/symex" xmlns:wpg="http://schemas.microsoft.com/office/word/2010/wordprocessingGroup" xmlns:wpi="http://schemas.microsoft.com/office/word/2010/wordprocessingInk" xmlns:wne="http://schemas.microsoft.com/office/word/2006/wordml" xmlns:wps="http://schemas.microsoft.com/office/word/2010/wordprocessingShape" mc:Ignorable="w14 w15 w16se w16cid w16 w16cex w16sdtdh w16sdtfl w16du wp14">
   <w:p>
     <w:pPr>
-      <w:pStyle w:val="Peu"/>
+      <w:pStyle w:val="Piedepgina"/>
     </w:pPr>
   </w:p>
 </w:ftr>
@@ -6121,7 +6880,7 @@
 <w:ftr xmlns:wpc="http://schemas.microsoft.com/office/word/2010/wordprocessingCanvas" xmlns:cx="http://schemas.microsoft.com/office/drawing/2014/chartex" xmlns:cx1="http://schemas.microsoft.com/office/drawing/2015/9/8/chartex" xmlns:cx2="http://schemas.microsoft.com/office/drawing/2015/10/21/chartex" xmlns:cx3="http://schemas.microsoft.com/office/drawing/2016/5/9/chartex" xmlns:cx4="http://schemas.microsoft.com/office/drawing/2016/5/10/chartex" xmlns:cx5="http://schemas.microsoft.com/office/drawing/2016/5/11/chartex" xmlns:cx6="http://schemas.microsoft.com/office/drawing/2016/5/12/chartex" xmlns:cx7="http://schemas.microsoft.com/office/drawing/2016/5/13/chartex" xmlns:cx8="http://schemas.microsoft.com/office/drawing/2016/5/14/chartex" xmlns:mc="http://schemas.openxmlformats.org/markup-compatibility/2006" xmlns:aink="http://schemas.microsoft.com/office/drawing/2016/ink" xmlns:am3d="http://schemas.microsoft.com/office/drawing/2017/model3d" xmlns:o="urn:schemas-microsoft-com:office:office" xmlns:oel="http://schemas.microsoft.com/office/2019/extlst" xmlns:r="http://schemas.openxmlformats.org/officeDocument/2006/relationships" xmlns:m="http://schemas.openxmlformats.org/officeDocument/2006/math" xmlns:v="urn:schemas-microsoft-com:vml" xmlns:wp14="http://schemas.microsoft.com/office/word/2010/wordprocessingDrawing" xmlns:wp="http://schemas.openxmlformats.org/drawingml/2006/wordprocessingDrawing" xmlns:w10="urn:schemas-microsoft-com:office:word" xmlns:w="http://schemas.openxmlformats.org/wordprocessingml/2006/main" xmlns:w14="http://schemas.microsoft.com/office/word/2010/wordml" xmlns:w15="http://schemas.microsoft.com/office/word/2012/wordml" xmlns:w16cex="http://schemas.microsoft.com/office/word/2018/wordml/cex" xmlns:w16cid="http://schemas.microsoft.com/office/word/2016/wordml/cid" xmlns:w16="http://schemas.microsoft.com/office/word/2018/wordml" xmlns:w16du="http://schemas.microsoft.com/office/word/2023/wordml/word16du" xmlns:w16sdtdh="http://schemas.microsoft.com/office/word/2020/wordml/sdtdatahash" xmlns:w16sdtfl="http://schemas.microsoft.com/office/word/2024/wordml/sdtformatlock" xmlns:w16se="http://schemas.microsoft.com/office/word/2015/wordml/symex" xmlns:wpg="http://schemas.microsoft.com/office/word/2010/wordprocessingGroup" xmlns:wpi="http://schemas.microsoft.com/office/word/2010/wordprocessingInk" xmlns:wne="http://schemas.microsoft.com/office/word/2006/wordml" xmlns:wps="http://schemas.microsoft.com/office/word/2010/wordprocessingShape" mc:Ignorable="w14 w15 w16se w16cid w16 w16cex w16sdtdh w16sdtfl w16du wp14">
   <w:p>
     <w:pPr>
-      <w:pStyle w:val="Peu"/>
+      <w:pStyle w:val="Piedepgina"/>
     </w:pPr>
   </w:p>
 </w:ftr>
@@ -6380,7 +7139,7 @@
 <w:hdr xmlns:wpc="http://schemas.microsoft.com/office/word/2010/wordprocessingCanvas" xmlns:cx="http://schemas.microsoft.com/office/drawing/2014/chartex" xmlns:cx1="http://schemas.microsoft.com/office/drawing/2015/9/8/chartex" xmlns:cx2="http://schemas.microsoft.com/office/drawing/2015/10/21/chartex" xmlns:cx3="http://schemas.microsoft.com/office/drawing/2016/5/9/chartex" xmlns:cx4="http://schemas.microsoft.com/office/drawing/2016/5/10/chartex" xmlns:cx5="http://schemas.microsoft.com/office/drawing/2016/5/11/chartex" xmlns:cx6="http://schemas.microsoft.com/office/drawing/2016/5/12/chartex" xmlns:cx7="http://schemas.microsoft.com/office/drawing/2016/5/13/chartex" xmlns:cx8="http://schemas.microsoft.com/office/drawing/2016/5/14/chartex" xmlns:mc="http://schemas.openxmlformats.org/markup-compatibility/2006" xmlns:aink="http://schemas.microsoft.com/office/drawing/2016/ink" xmlns:am3d="http://schemas.microsoft.com/office/drawing/2017/model3d" xmlns:o="urn:schemas-microsoft-com:office:office" xmlns:oel="http://schemas.microsoft.com/office/2019/extlst" xmlns:r="http://schemas.openxmlformats.org/officeDocument/2006/relationships" xmlns:m="http://schemas.openxmlformats.org/officeDocument/2006/math" xmlns:v="urn:schemas-microsoft-com:vml" xmlns:wp14="http://schemas.microsoft.com/office/word/2010/wordprocessingDrawing" xmlns:wp="http://schemas.openxmlformats.org/drawingml/2006/wordprocessingDrawing" xmlns:w10="urn:schemas-microsoft-com:office:word" xmlns:w="http://schemas.openxmlformats.org/wordprocessingml/2006/main" xmlns:w14="http://schemas.microsoft.com/office/word/2010/wordml" xmlns:w15="http://schemas.microsoft.com/office/word/2012/wordml" xmlns:w16cex="http://schemas.microsoft.com/office/word/2018/wordml/cex" xmlns:w16cid="http://schemas.microsoft.com/office/word/2016/wordml/cid" xmlns:w16="http://schemas.microsoft.com/office/word/2018/wordml" xmlns:w16du="http://schemas.microsoft.com/office/word/2023/wordml/word16du" xmlns:w16sdtdh="http://schemas.microsoft.com/office/word/2020/wordml/sdtdatahash" xmlns:w16sdtfl="http://schemas.microsoft.com/office/word/2024/wordml/sdtformatlock" xmlns:w16se="http://schemas.microsoft.com/office/word/2015/wordml/symex" xmlns:wpg="http://schemas.microsoft.com/office/word/2010/wordprocessingGroup" xmlns:wpi="http://schemas.microsoft.com/office/word/2010/wordprocessingInk" xmlns:wne="http://schemas.microsoft.com/office/word/2006/wordml" xmlns:wps="http://schemas.microsoft.com/office/word/2010/wordprocessingShape" mc:Ignorable="w14 w15 w16se w16cid w16 w16cex w16sdtdh w16sdtfl w16du wp14">
   <w:p>
     <w:pPr>
-      <w:pStyle w:val="Capalera"/>
+      <w:pStyle w:val="Encabezado"/>
     </w:pPr>
   </w:p>
 </w:hdr>
@@ -6664,9 +7423,122 @@
     </w:lvl>
   </w:abstractNum>
   <w:abstractNum w:abstractNumId="2" w15:restartNumberingAfterBreak="0">
+    <w:nsid w:val="154D4FB3"/>
+    <w:multiLevelType w:val="multilevel"/>
+    <w:tmpl w:val="5732B11A"/>
+    <w:lvl w:ilvl="0">
+      <w:start w:val="1"/>
+      <w:numFmt w:val="decimal"/>
+      <w:lvlText w:val="%1."/>
+      <w:lvlJc w:val="right"/>
+      <w:pPr>
+        <w:ind w:left="1440" w:hanging="360"/>
+      </w:pPr>
+      <w:rPr>
+        <w:u w:val="none"/>
+      </w:rPr>
+    </w:lvl>
+    <w:lvl w:ilvl="1">
+      <w:start w:val="1"/>
+      <w:numFmt w:val="bullet"/>
+      <w:lvlText w:val="-"/>
+      <w:lvlJc w:val="left"/>
+      <w:pPr>
+        <w:ind w:left="2160" w:hanging="360"/>
+      </w:pPr>
+      <w:rPr>
+        <w:rFonts w:ascii="Arial" w:eastAsia="Arial" w:hAnsi="Arial" w:cs="Arial" w:hint="default"/>
+      </w:rPr>
+    </w:lvl>
+    <w:lvl w:ilvl="2">
+      <w:start w:val="1"/>
+      <w:numFmt w:val="decimal"/>
+      <w:lvlText w:val="%1.%2.%3."/>
+      <w:lvlJc w:val="right"/>
+      <w:pPr>
+        <w:ind w:left="2880" w:hanging="360"/>
+      </w:pPr>
+      <w:rPr>
+        <w:u w:val="none"/>
+      </w:rPr>
+    </w:lvl>
+    <w:lvl w:ilvl="3">
+      <w:start w:val="1"/>
+      <w:numFmt w:val="bullet"/>
+      <w:lvlText w:val=""/>
+      <w:lvlJc w:val="left"/>
+      <w:pPr>
+        <w:ind w:left="3600" w:hanging="360"/>
+      </w:pPr>
+      <w:rPr>
+        <w:rFonts w:ascii="Symbol" w:hAnsi="Symbol" w:hint="default"/>
+      </w:rPr>
+    </w:lvl>
+    <w:lvl w:ilvl="4">
+      <w:start w:val="1"/>
+      <w:numFmt w:val="decimal"/>
+      <w:lvlText w:val="%1.%2.%3.%4.%5."/>
+      <w:lvlJc w:val="right"/>
+      <w:pPr>
+        <w:ind w:left="4320" w:hanging="360"/>
+      </w:pPr>
+      <w:rPr>
+        <w:u w:val="none"/>
+      </w:rPr>
+    </w:lvl>
+    <w:lvl w:ilvl="5">
+      <w:start w:val="1"/>
+      <w:numFmt w:val="decimal"/>
+      <w:lvlText w:val="%1.%2.%3.%4.%5.%6."/>
+      <w:lvlJc w:val="right"/>
+      <w:pPr>
+        <w:ind w:left="5040" w:hanging="360"/>
+      </w:pPr>
+      <w:rPr>
+        <w:u w:val="none"/>
+      </w:rPr>
+    </w:lvl>
+    <w:lvl w:ilvl="6">
+      <w:start w:val="1"/>
+      <w:numFmt w:val="decimal"/>
+      <w:lvlText w:val="%1.%2.%3.%4.%5.%6.%7."/>
+      <w:lvlJc w:val="right"/>
+      <w:pPr>
+        <w:ind w:left="5760" w:hanging="360"/>
+      </w:pPr>
+      <w:rPr>
+        <w:u w:val="none"/>
+      </w:rPr>
+    </w:lvl>
+    <w:lvl w:ilvl="7">
+      <w:start w:val="1"/>
+      <w:numFmt w:val="decimal"/>
+      <w:lvlText w:val="%1.%2.%3.%4.%5.%6.%7.%8."/>
+      <w:lvlJc w:val="right"/>
+      <w:pPr>
+        <w:ind w:left="6480" w:hanging="360"/>
+      </w:pPr>
+      <w:rPr>
+        <w:u w:val="none"/>
+      </w:rPr>
+    </w:lvl>
+    <w:lvl w:ilvl="8">
+      <w:start w:val="1"/>
+      <w:numFmt w:val="decimal"/>
+      <w:lvlText w:val="%1.%2.%3.%4.%5.%6.%7.%8.%9."/>
+      <w:lvlJc w:val="right"/>
+      <w:pPr>
+        <w:ind w:left="7200" w:hanging="360"/>
+      </w:pPr>
+      <w:rPr>
+        <w:u w:val="none"/>
+      </w:rPr>
+    </w:lvl>
+  </w:abstractNum>
+  <w:abstractNum w:abstractNumId="3" w15:restartNumberingAfterBreak="0">
     <w:nsid w:val="21AA3D6C"/>
     <w:multiLevelType w:val="hybridMultilevel"/>
-    <w:tmpl w:val="38C08DA2"/>
+    <w:tmpl w:val="1B8C17A6"/>
     <w:lvl w:ilvl="0" w:tplc="75A4B8C8">
       <w:start w:val="1"/>
       <w:numFmt w:val="decimal"/>
@@ -6703,7 +7575,7 @@
         <w:rFonts w:ascii="Symbol" w:hAnsi="Symbol" w:hint="default"/>
       </w:rPr>
     </w:lvl>
-    <w:lvl w:ilvl="3" w:tplc="0403000F" w:tentative="1">
+    <w:lvl w:ilvl="3" w:tplc="8D36C1C0">
       <w:start w:val="1"/>
       <w:numFmt w:val="decimal"/>
       <w:lvlText w:val="%4."/>
@@ -6711,6 +7583,9 @@
       <w:pPr>
         <w:ind w:left="3960" w:hanging="360"/>
       </w:pPr>
+      <w:rPr>
+        <w:rFonts w:hint="default"/>
+      </w:rPr>
     </w:lvl>
     <w:lvl w:ilvl="4" w:tplc="04030019" w:tentative="1">
       <w:start w:val="1"/>
@@ -6758,7 +7633,120 @@
       </w:pPr>
     </w:lvl>
   </w:abstractNum>
-  <w:abstractNum w:abstractNumId="3" w15:restartNumberingAfterBreak="0">
+  <w:abstractNum w:abstractNumId="4" w15:restartNumberingAfterBreak="0">
+    <w:nsid w:val="24411A23"/>
+    <w:multiLevelType w:val="multilevel"/>
+    <w:tmpl w:val="83D272DA"/>
+    <w:lvl w:ilvl="0">
+      <w:start w:val="1"/>
+      <w:numFmt w:val="decimal"/>
+      <w:lvlText w:val="%1."/>
+      <w:lvlJc w:val="right"/>
+      <w:pPr>
+        <w:ind w:left="1440" w:hanging="360"/>
+      </w:pPr>
+      <w:rPr>
+        <w:u w:val="none"/>
+      </w:rPr>
+    </w:lvl>
+    <w:lvl w:ilvl="1">
+      <w:start w:val="1"/>
+      <w:numFmt w:val="bullet"/>
+      <w:lvlText w:val="-"/>
+      <w:lvlJc w:val="left"/>
+      <w:pPr>
+        <w:ind w:left="2160" w:hanging="360"/>
+      </w:pPr>
+      <w:rPr>
+        <w:rFonts w:ascii="Arial" w:eastAsia="Arial" w:hAnsi="Arial" w:cs="Arial" w:hint="default"/>
+      </w:rPr>
+    </w:lvl>
+    <w:lvl w:ilvl="2">
+      <w:start w:val="1"/>
+      <w:numFmt w:val="bullet"/>
+      <w:lvlText w:val=""/>
+      <w:lvlJc w:val="left"/>
+      <w:pPr>
+        <w:ind w:left="2880" w:hanging="360"/>
+      </w:pPr>
+      <w:rPr>
+        <w:rFonts w:ascii="Symbol" w:hAnsi="Symbol" w:hint="default"/>
+      </w:rPr>
+    </w:lvl>
+    <w:lvl w:ilvl="3">
+      <w:start w:val="1"/>
+      <w:numFmt w:val="bullet"/>
+      <w:lvlText w:val=""/>
+      <w:lvlJc w:val="left"/>
+      <w:pPr>
+        <w:ind w:left="3600" w:hanging="360"/>
+      </w:pPr>
+      <w:rPr>
+        <w:rFonts w:ascii="Symbol" w:hAnsi="Symbol" w:hint="default"/>
+      </w:rPr>
+    </w:lvl>
+    <w:lvl w:ilvl="4">
+      <w:start w:val="1"/>
+      <w:numFmt w:val="decimal"/>
+      <w:lvlText w:val="%1.%2.%3.%4.%5."/>
+      <w:lvlJc w:val="right"/>
+      <w:pPr>
+        <w:ind w:left="4320" w:hanging="360"/>
+      </w:pPr>
+      <w:rPr>
+        <w:u w:val="none"/>
+      </w:rPr>
+    </w:lvl>
+    <w:lvl w:ilvl="5">
+      <w:start w:val="1"/>
+      <w:numFmt w:val="decimal"/>
+      <w:lvlText w:val="%1.%2.%3.%4.%5.%6."/>
+      <w:lvlJc w:val="right"/>
+      <w:pPr>
+        <w:ind w:left="5040" w:hanging="360"/>
+      </w:pPr>
+      <w:rPr>
+        <w:u w:val="none"/>
+      </w:rPr>
+    </w:lvl>
+    <w:lvl w:ilvl="6">
+      <w:start w:val="1"/>
+      <w:numFmt w:val="decimal"/>
+      <w:lvlText w:val="%1.%2.%3.%4.%5.%6.%7."/>
+      <w:lvlJc w:val="right"/>
+      <w:pPr>
+        <w:ind w:left="5760" w:hanging="360"/>
+      </w:pPr>
+      <w:rPr>
+        <w:u w:val="none"/>
+      </w:rPr>
+    </w:lvl>
+    <w:lvl w:ilvl="7">
+      <w:start w:val="1"/>
+      <w:numFmt w:val="decimal"/>
+      <w:lvlText w:val="%1.%2.%3.%4.%5.%6.%7.%8."/>
+      <w:lvlJc w:val="right"/>
+      <w:pPr>
+        <w:ind w:left="6480" w:hanging="360"/>
+      </w:pPr>
+      <w:rPr>
+        <w:u w:val="none"/>
+      </w:rPr>
+    </w:lvl>
+    <w:lvl w:ilvl="8">
+      <w:start w:val="1"/>
+      <w:numFmt w:val="decimal"/>
+      <w:lvlText w:val="%1.%2.%3.%4.%5.%6.%7.%8.%9."/>
+      <w:lvlJc w:val="right"/>
+      <w:pPr>
+        <w:ind w:left="7200" w:hanging="360"/>
+      </w:pPr>
+      <w:rPr>
+        <w:u w:val="none"/>
+      </w:rPr>
+    </w:lvl>
+  </w:abstractNum>
+  <w:abstractNum w:abstractNumId="5" w15:restartNumberingAfterBreak="0">
     <w:nsid w:val="2A066354"/>
     <w:multiLevelType w:val="hybridMultilevel"/>
     <w:tmpl w:val="831AFDDE"/>
@@ -6871,7 +7859,96 @@
       </w:rPr>
     </w:lvl>
   </w:abstractNum>
-  <w:abstractNum w:abstractNumId="4" w15:restartNumberingAfterBreak="0">
+  <w:abstractNum w:abstractNumId="6" w15:restartNumberingAfterBreak="0">
+    <w:nsid w:val="350A0076"/>
+    <w:multiLevelType w:val="hybridMultilevel"/>
+    <w:tmpl w:val="B97AEE80"/>
+    <w:lvl w:ilvl="0" w:tplc="75A4B8C8">
+      <w:start w:val="1"/>
+      <w:numFmt w:val="decimal"/>
+      <w:lvlText w:val="%1-"/>
+      <w:lvlJc w:val="left"/>
+      <w:pPr>
+        <w:ind w:left="3217" w:hanging="360"/>
+      </w:pPr>
+      <w:rPr>
+        <w:rFonts w:hint="default"/>
+      </w:rPr>
+    </w:lvl>
+    <w:lvl w:ilvl="1" w:tplc="0C0A0019">
+      <w:start w:val="1"/>
+      <w:numFmt w:val="lowerLetter"/>
+      <w:lvlText w:val="%2."/>
+      <w:lvlJc w:val="left"/>
+      <w:pPr>
+        <w:ind w:left="2857" w:hanging="360"/>
+      </w:pPr>
+    </w:lvl>
+    <w:lvl w:ilvl="2" w:tplc="0C0A001B" w:tentative="1">
+      <w:start w:val="1"/>
+      <w:numFmt w:val="lowerRoman"/>
+      <w:lvlText w:val="%3."/>
+      <w:lvlJc w:val="right"/>
+      <w:pPr>
+        <w:ind w:left="3577" w:hanging="180"/>
+      </w:pPr>
+    </w:lvl>
+    <w:lvl w:ilvl="3" w:tplc="0C0A000F" w:tentative="1">
+      <w:start w:val="1"/>
+      <w:numFmt w:val="decimal"/>
+      <w:lvlText w:val="%4."/>
+      <w:lvlJc w:val="left"/>
+      <w:pPr>
+        <w:ind w:left="4297" w:hanging="360"/>
+      </w:pPr>
+    </w:lvl>
+    <w:lvl w:ilvl="4" w:tplc="0C0A0019" w:tentative="1">
+      <w:start w:val="1"/>
+      <w:numFmt w:val="lowerLetter"/>
+      <w:lvlText w:val="%5."/>
+      <w:lvlJc w:val="left"/>
+      <w:pPr>
+        <w:ind w:left="5017" w:hanging="360"/>
+      </w:pPr>
+    </w:lvl>
+    <w:lvl w:ilvl="5" w:tplc="0C0A001B" w:tentative="1">
+      <w:start w:val="1"/>
+      <w:numFmt w:val="lowerRoman"/>
+      <w:lvlText w:val="%6."/>
+      <w:lvlJc w:val="right"/>
+      <w:pPr>
+        <w:ind w:left="5737" w:hanging="180"/>
+      </w:pPr>
+    </w:lvl>
+    <w:lvl w:ilvl="6" w:tplc="0C0A000F" w:tentative="1">
+      <w:start w:val="1"/>
+      <w:numFmt w:val="decimal"/>
+      <w:lvlText w:val="%7."/>
+      <w:lvlJc w:val="left"/>
+      <w:pPr>
+        <w:ind w:left="6457" w:hanging="360"/>
+      </w:pPr>
+    </w:lvl>
+    <w:lvl w:ilvl="7" w:tplc="0C0A0019" w:tentative="1">
+      <w:start w:val="1"/>
+      <w:numFmt w:val="lowerLetter"/>
+      <w:lvlText w:val="%8."/>
+      <w:lvlJc w:val="left"/>
+      <w:pPr>
+        <w:ind w:left="7177" w:hanging="360"/>
+      </w:pPr>
+    </w:lvl>
+    <w:lvl w:ilvl="8" w:tplc="0C0A001B" w:tentative="1">
+      <w:start w:val="1"/>
+      <w:numFmt w:val="lowerRoman"/>
+      <w:lvlText w:val="%9."/>
+      <w:lvlJc w:val="right"/>
+      <w:pPr>
+        <w:ind w:left="7897" w:hanging="180"/>
+      </w:pPr>
+    </w:lvl>
+  </w:abstractNum>
+  <w:abstractNum w:abstractNumId="7" w15:restartNumberingAfterBreak="0">
     <w:nsid w:val="418E37A9"/>
     <w:multiLevelType w:val="multilevel"/>
     <w:tmpl w:val="3EE426DE"/>
@@ -6984,7 +8061,7 @@
       </w:rPr>
     </w:lvl>
   </w:abstractNum>
-  <w:abstractNum w:abstractNumId="5" w15:restartNumberingAfterBreak="0">
+  <w:abstractNum w:abstractNumId="8" w15:restartNumberingAfterBreak="0">
     <w:nsid w:val="43C764A6"/>
     <w:multiLevelType w:val="hybridMultilevel"/>
     <w:tmpl w:val="FD6C9B20"/>
@@ -7097,14 +8174,14 @@
       </w:rPr>
     </w:lvl>
   </w:abstractNum>
-  <w:abstractNum w:abstractNumId="6" w15:restartNumberingAfterBreak="0">
+  <w:abstractNum w:abstractNumId="9" w15:restartNumberingAfterBreak="0">
     <w:nsid w:val="45F2196E"/>
     <w:multiLevelType w:val="multilevel"/>
     <w:tmpl w:val="0C0A0027"/>
     <w:lvl w:ilvl="0">
       <w:start w:val="1"/>
       <w:numFmt w:val="upperRoman"/>
-      <w:pStyle w:val="Ttulo1"/>
+      <w:pStyle w:val="Ttulo11"/>
       <w:lvlText w:val="%1."/>
       <w:lvlJc w:val="left"/>
       <w:pPr>
@@ -7114,7 +8191,7 @@
     <w:lvl w:ilvl="1">
       <w:start w:val="1"/>
       <w:numFmt w:val="upperLetter"/>
-      <w:pStyle w:val="Ttulo2"/>
+      <w:pStyle w:val="Ttulo21"/>
       <w:lvlText w:val="%2."/>
       <w:lvlJc w:val="left"/>
       <w:pPr>
@@ -7124,7 +8201,7 @@
     <w:lvl w:ilvl="2">
       <w:start w:val="1"/>
       <w:numFmt w:val="decimal"/>
-      <w:pStyle w:val="Ttulo3"/>
+      <w:pStyle w:val="Ttulo31"/>
       <w:lvlText w:val="%3."/>
       <w:lvlJc w:val="left"/>
       <w:pPr>
@@ -7134,7 +8211,7 @@
     <w:lvl w:ilvl="3">
       <w:start w:val="1"/>
       <w:numFmt w:val="lowerLetter"/>
-      <w:pStyle w:val="Ttulo4"/>
+      <w:pStyle w:val="Ttulo41"/>
       <w:lvlText w:val="%4)"/>
       <w:lvlJc w:val="left"/>
       <w:pPr>
@@ -7144,7 +8221,7 @@
     <w:lvl w:ilvl="4">
       <w:start w:val="1"/>
       <w:numFmt w:val="decimal"/>
-      <w:pStyle w:val="Ttulo5"/>
+      <w:pStyle w:val="Ttulo51"/>
       <w:lvlText w:val="(%5)"/>
       <w:lvlJc w:val="left"/>
       <w:pPr>
@@ -7154,7 +8231,7 @@
     <w:lvl w:ilvl="5">
       <w:start w:val="1"/>
       <w:numFmt w:val="lowerLetter"/>
-      <w:pStyle w:val="Ttulo6"/>
+      <w:pStyle w:val="Ttulo61"/>
       <w:lvlText w:val="(%6)"/>
       <w:lvlJc w:val="left"/>
       <w:pPr>
@@ -7164,7 +8241,7 @@
     <w:lvl w:ilvl="6">
       <w:start w:val="1"/>
       <w:numFmt w:val="lowerRoman"/>
-      <w:pStyle w:val="Ttulo7"/>
+      <w:pStyle w:val="Ttulo71"/>
       <w:lvlText w:val="(%7)"/>
       <w:lvlJc w:val="left"/>
       <w:pPr>
@@ -7174,7 +8251,7 @@
     <w:lvl w:ilvl="7">
       <w:start w:val="1"/>
       <w:numFmt w:val="lowerLetter"/>
-      <w:pStyle w:val="Ttulo8"/>
+      <w:pStyle w:val="Ttulo81"/>
       <w:lvlText w:val="(%8)"/>
       <w:lvlJc w:val="left"/>
       <w:pPr>
@@ -7184,7 +8261,7 @@
     <w:lvl w:ilvl="8">
       <w:start w:val="1"/>
       <w:numFmt w:val="lowerRoman"/>
-      <w:pStyle w:val="Ttulo9"/>
+      <w:pStyle w:val="Ttulo91"/>
       <w:lvlText w:val="(%9)"/>
       <w:lvlJc w:val="left"/>
       <w:pPr>
@@ -7192,7 +8269,7 @@
       </w:pPr>
     </w:lvl>
   </w:abstractNum>
-  <w:abstractNum w:abstractNumId="7" w15:restartNumberingAfterBreak="0">
+  <w:abstractNum w:abstractNumId="10" w15:restartNumberingAfterBreak="0">
     <w:nsid w:val="472D5267"/>
     <w:multiLevelType w:val="multilevel"/>
     <w:tmpl w:val="EDF2FD8A"/>
@@ -7305,7 +8382,93 @@
       </w:rPr>
     </w:lvl>
   </w:abstractNum>
-  <w:abstractNum w:abstractNumId="8" w15:restartNumberingAfterBreak="0">
+  <w:abstractNum w:abstractNumId="11" w15:restartNumberingAfterBreak="0">
+    <w:nsid w:val="4FB651A2"/>
+    <w:multiLevelType w:val="hybridMultilevel"/>
+    <w:tmpl w:val="0C56BA18"/>
+    <w:lvl w:ilvl="0" w:tplc="0C0A000F">
+      <w:start w:val="1"/>
+      <w:numFmt w:val="decimal"/>
+      <w:lvlText w:val="%1."/>
+      <w:lvlJc w:val="left"/>
+      <w:pPr>
+        <w:ind w:left="2137" w:hanging="360"/>
+      </w:pPr>
+    </w:lvl>
+    <w:lvl w:ilvl="1" w:tplc="0C0A0019" w:tentative="1">
+      <w:start w:val="1"/>
+      <w:numFmt w:val="lowerLetter"/>
+      <w:lvlText w:val="%2."/>
+      <w:lvlJc w:val="left"/>
+      <w:pPr>
+        <w:ind w:left="2857" w:hanging="360"/>
+      </w:pPr>
+    </w:lvl>
+    <w:lvl w:ilvl="2" w:tplc="0C0A001B" w:tentative="1">
+      <w:start w:val="1"/>
+      <w:numFmt w:val="lowerRoman"/>
+      <w:lvlText w:val="%3."/>
+      <w:lvlJc w:val="right"/>
+      <w:pPr>
+        <w:ind w:left="3577" w:hanging="180"/>
+      </w:pPr>
+    </w:lvl>
+    <w:lvl w:ilvl="3" w:tplc="0C0A000F" w:tentative="1">
+      <w:start w:val="1"/>
+      <w:numFmt w:val="decimal"/>
+      <w:lvlText w:val="%4."/>
+      <w:lvlJc w:val="left"/>
+      <w:pPr>
+        <w:ind w:left="4297" w:hanging="360"/>
+      </w:pPr>
+    </w:lvl>
+    <w:lvl w:ilvl="4" w:tplc="0C0A0019" w:tentative="1">
+      <w:start w:val="1"/>
+      <w:numFmt w:val="lowerLetter"/>
+      <w:lvlText w:val="%5."/>
+      <w:lvlJc w:val="left"/>
+      <w:pPr>
+        <w:ind w:left="5017" w:hanging="360"/>
+      </w:pPr>
+    </w:lvl>
+    <w:lvl w:ilvl="5" w:tplc="0C0A001B" w:tentative="1">
+      <w:start w:val="1"/>
+      <w:numFmt w:val="lowerRoman"/>
+      <w:lvlText w:val="%6."/>
+      <w:lvlJc w:val="right"/>
+      <w:pPr>
+        <w:ind w:left="5737" w:hanging="180"/>
+      </w:pPr>
+    </w:lvl>
+    <w:lvl w:ilvl="6" w:tplc="0C0A000F" w:tentative="1">
+      <w:start w:val="1"/>
+      <w:numFmt w:val="decimal"/>
+      <w:lvlText w:val="%7."/>
+      <w:lvlJc w:val="left"/>
+      <w:pPr>
+        <w:ind w:left="6457" w:hanging="360"/>
+      </w:pPr>
+    </w:lvl>
+    <w:lvl w:ilvl="7" w:tplc="0C0A0019" w:tentative="1">
+      <w:start w:val="1"/>
+      <w:numFmt w:val="lowerLetter"/>
+      <w:lvlText w:val="%8."/>
+      <w:lvlJc w:val="left"/>
+      <w:pPr>
+        <w:ind w:left="7177" w:hanging="360"/>
+      </w:pPr>
+    </w:lvl>
+    <w:lvl w:ilvl="8" w:tplc="0C0A001B" w:tentative="1">
+      <w:start w:val="1"/>
+      <w:numFmt w:val="lowerRoman"/>
+      <w:lvlText w:val="%9."/>
+      <w:lvlJc w:val="right"/>
+      <w:pPr>
+        <w:ind w:left="7897" w:hanging="180"/>
+      </w:pPr>
+    </w:lvl>
+  </w:abstractNum>
+  <w:abstractNum w:abstractNumId="12" w15:restartNumberingAfterBreak="0">
     <w:nsid w:val="516C6139"/>
     <w:multiLevelType w:val="multilevel"/>
     <w:tmpl w:val="3B769140"/>
@@ -7418,7 +8581,7 @@
       </w:rPr>
     </w:lvl>
   </w:abstractNum>
-  <w:abstractNum w:abstractNumId="9" w15:restartNumberingAfterBreak="0">
+  <w:abstractNum w:abstractNumId="13" w15:restartNumberingAfterBreak="0">
     <w:nsid w:val="6C3174FD"/>
     <w:multiLevelType w:val="hybridMultilevel"/>
     <w:tmpl w:val="A6C692A8"/>
@@ -7507,37 +8670,173 @@
       </w:pPr>
     </w:lvl>
   </w:abstractNum>
+  <w:abstractNum w:abstractNumId="14" w15:restartNumberingAfterBreak="0">
+    <w:nsid w:val="7F6C199D"/>
+    <w:multiLevelType w:val="multilevel"/>
+    <w:tmpl w:val="E3C0FCAA"/>
+    <w:lvl w:ilvl="0">
+      <w:start w:val="1"/>
+      <w:numFmt w:val="decimal"/>
+      <w:lvlText w:val="%1."/>
+      <w:lvlJc w:val="right"/>
+      <w:pPr>
+        <w:ind w:left="1440" w:hanging="360"/>
+      </w:pPr>
+      <w:rPr>
+        <w:u w:val="none"/>
+      </w:rPr>
+    </w:lvl>
+    <w:lvl w:ilvl="1">
+      <w:start w:val="1"/>
+      <w:numFmt w:val="bullet"/>
+      <w:lvlText w:val="-"/>
+      <w:lvlJc w:val="left"/>
+      <w:pPr>
+        <w:ind w:left="2160" w:hanging="360"/>
+      </w:pPr>
+      <w:rPr>
+        <w:rFonts w:ascii="Arial" w:eastAsia="Arial" w:hAnsi="Arial" w:cs="Arial" w:hint="default"/>
+      </w:rPr>
+    </w:lvl>
+    <w:lvl w:ilvl="2">
+      <w:start w:val="1"/>
+      <w:numFmt w:val="decimal"/>
+      <w:lvlText w:val="%1.%2.%3."/>
+      <w:lvlJc w:val="right"/>
+      <w:pPr>
+        <w:ind w:left="2880" w:hanging="360"/>
+      </w:pPr>
+      <w:rPr>
+        <w:u w:val="none"/>
+      </w:rPr>
+    </w:lvl>
+    <w:lvl w:ilvl="3">
+      <w:start w:val="1"/>
+      <w:numFmt w:val="decimal"/>
+      <w:lvlText w:val="%1.%2.%3.%4."/>
+      <w:lvlJc w:val="right"/>
+      <w:pPr>
+        <w:ind w:left="3600" w:hanging="360"/>
+      </w:pPr>
+      <w:rPr>
+        <w:u w:val="none"/>
+      </w:rPr>
+    </w:lvl>
+    <w:lvl w:ilvl="4">
+      <w:start w:val="1"/>
+      <w:numFmt w:val="decimal"/>
+      <w:lvlText w:val="%1.%2.%3.%4.%5."/>
+      <w:lvlJc w:val="right"/>
+      <w:pPr>
+        <w:ind w:left="4320" w:hanging="360"/>
+      </w:pPr>
+      <w:rPr>
+        <w:u w:val="none"/>
+      </w:rPr>
+    </w:lvl>
+    <w:lvl w:ilvl="5">
+      <w:start w:val="1"/>
+      <w:numFmt w:val="decimal"/>
+      <w:lvlText w:val="%1.%2.%3.%4.%5.%6."/>
+      <w:lvlJc w:val="right"/>
+      <w:pPr>
+        <w:ind w:left="5040" w:hanging="360"/>
+      </w:pPr>
+      <w:rPr>
+        <w:u w:val="none"/>
+      </w:rPr>
+    </w:lvl>
+    <w:lvl w:ilvl="6">
+      <w:start w:val="1"/>
+      <w:numFmt w:val="decimal"/>
+      <w:lvlText w:val="%1.%2.%3.%4.%5.%6.%7."/>
+      <w:lvlJc w:val="right"/>
+      <w:pPr>
+        <w:ind w:left="5760" w:hanging="360"/>
+      </w:pPr>
+      <w:rPr>
+        <w:u w:val="none"/>
+      </w:rPr>
+    </w:lvl>
+    <w:lvl w:ilvl="7">
+      <w:start w:val="1"/>
+      <w:numFmt w:val="decimal"/>
+      <w:lvlText w:val="%1.%2.%3.%4.%5.%6.%7.%8."/>
+      <w:lvlJc w:val="right"/>
+      <w:pPr>
+        <w:ind w:left="6480" w:hanging="360"/>
+      </w:pPr>
+      <w:rPr>
+        <w:u w:val="none"/>
+      </w:rPr>
+    </w:lvl>
+    <w:lvl w:ilvl="8">
+      <w:start w:val="1"/>
+      <w:numFmt w:val="decimal"/>
+      <w:lvlText w:val="%1.%2.%3.%4.%5.%6.%7.%8.%9."/>
+      <w:lvlJc w:val="right"/>
+      <w:pPr>
+        <w:ind w:left="7200" w:hanging="360"/>
+      </w:pPr>
+      <w:rPr>
+        <w:u w:val="none"/>
+      </w:rPr>
+    </w:lvl>
+  </w:abstractNum>
   <w:num w:numId="1" w16cid:durableId="726223062">
-    <w:abstractNumId w:val="4"/>
+    <w:abstractNumId w:val="7"/>
   </w:num>
   <w:num w:numId="2" w16cid:durableId="2108429928">
-    <w:abstractNumId w:val="8"/>
+    <w:abstractNumId w:val="12"/>
   </w:num>
   <w:num w:numId="3" w16cid:durableId="597296845">
-    <w:abstractNumId w:val="7"/>
+    <w:abstractNumId w:val="10"/>
   </w:num>
   <w:num w:numId="4" w16cid:durableId="2146583258">
     <w:abstractNumId w:val="0"/>
   </w:num>
   <w:num w:numId="5" w16cid:durableId="1544099412">
-    <w:abstractNumId w:val="5"/>
+    <w:abstractNumId w:val="8"/>
   </w:num>
   <w:num w:numId="6" w16cid:durableId="1484275055">
     <w:abstractNumId w:val="1"/>
   </w:num>
   <w:num w:numId="7" w16cid:durableId="249238310">
+    <w:abstractNumId w:val="3"/>
+  </w:num>
+  <w:num w:numId="8" w16cid:durableId="424032522">
+    <w:abstractNumId w:val="5"/>
+  </w:num>
+  <w:num w:numId="9" w16cid:durableId="1544950342">
+    <w:abstractNumId w:val="9"/>
+  </w:num>
+  <w:num w:numId="10" w16cid:durableId="1570529838">
+    <w:abstractNumId w:val="13"/>
+  </w:num>
+  <w:num w:numId="11" w16cid:durableId="581107756">
+    <w:abstractNumId w:val="11"/>
+  </w:num>
+  <w:num w:numId="12" w16cid:durableId="786001735">
+    <w:abstractNumId w:val="6"/>
+  </w:num>
+  <w:num w:numId="13" w16cid:durableId="1553466911">
+    <w:abstractNumId w:val="14"/>
+  </w:num>
+  <w:num w:numId="14" w16cid:durableId="1296838549">
     <w:abstractNumId w:val="2"/>
   </w:num>
-  <w:num w:numId="8" w16cid:durableId="424032522">
-    <w:abstractNumId w:val="3"/>
-  </w:num>
-  <w:num w:numId="9" w16cid:durableId="1544950342">
-    <w:abstractNumId w:val="6"/>
-  </w:num>
-  <w:num w:numId="10" w16cid:durableId="1570529838">
-    <w:abstractNumId w:val="9"/>
+  <w:num w:numId="15" w16cid:durableId="1820031162">
+    <w:abstractNumId w:val="4"/>
   </w:num>
 </w:numbering>
+</file>
+
+<file path=word/people.xml><?xml version="1.0" encoding="utf-8"?>
+<w15:people xmlns:wpc="http://schemas.microsoft.com/office/word/2010/wordprocessingCanvas" xmlns:cx="http://schemas.microsoft.com/office/drawing/2014/chartex" xmlns:cx1="http://schemas.microsoft.com/office/drawing/2015/9/8/chartex" xmlns:cx2="http://schemas.microsoft.com/office/drawing/2015/10/21/chartex" xmlns:cx3="http://schemas.microsoft.com/office/drawing/2016/5/9/chartex" xmlns:cx4="http://schemas.microsoft.com/office/drawing/2016/5/10/chartex" xmlns:cx5="http://schemas.microsoft.com/office/drawing/2016/5/11/chartex" xmlns:cx6="http://schemas.microsoft.com/office/drawing/2016/5/12/chartex" xmlns:cx7="http://schemas.microsoft.com/office/drawing/2016/5/13/chartex" xmlns:cx8="http://schemas.microsoft.com/office/drawing/2016/5/14/chartex" xmlns:mc="http://schemas.openxmlformats.org/markup-compatibility/2006" xmlns:aink="http://schemas.microsoft.com/office/drawing/2016/ink" xmlns:am3d="http://schemas.microsoft.com/office/drawing/2017/model3d" xmlns:o="urn:schemas-microsoft-com:office:office" xmlns:oel="http://schemas.microsoft.com/office/2019/extlst" xmlns:r="http://schemas.openxmlformats.org/officeDocument/2006/relationships" xmlns:m="http://schemas.openxmlformats.org/officeDocument/2006/math" xmlns:v="urn:schemas-microsoft-com:vml" xmlns:wp14="http://schemas.microsoft.com/office/word/2010/wordprocessingDrawing" xmlns:wp="http://schemas.openxmlformats.org/drawingml/2006/wordprocessingDrawing" xmlns:w10="urn:schemas-microsoft-com:office:word" xmlns:w="http://schemas.openxmlformats.org/wordprocessingml/2006/main" xmlns:w14="http://schemas.microsoft.com/office/word/2010/wordml" xmlns:w15="http://schemas.microsoft.com/office/word/2012/wordml" xmlns:w16cex="http://schemas.microsoft.com/office/word/2018/wordml/cex" xmlns:w16cid="http://schemas.microsoft.com/office/word/2016/wordml/cid" xmlns:w16="http://schemas.microsoft.com/office/word/2018/wordml" xmlns:w16du="http://schemas.microsoft.com/office/word/2023/wordml/word16du" xmlns:w16sdtdh="http://schemas.microsoft.com/office/word/2020/wordml/sdtdatahash" xmlns:w16sdtfl="http://schemas.microsoft.com/office/word/2024/wordml/sdtformatlock" xmlns:w16se="http://schemas.microsoft.com/office/word/2015/wordml/symex" xmlns:wpg="http://schemas.microsoft.com/office/word/2010/wordprocessingGroup" xmlns:wpi="http://schemas.microsoft.com/office/word/2010/wordprocessingInk" xmlns:wne="http://schemas.microsoft.com/office/word/2006/wordml" xmlns:wps="http://schemas.microsoft.com/office/word/2010/wordprocessingShape" mc:Ignorable="w14 w15 w16se w16cid w16 w16cex w16sdtdh w16sdtfl w16du wp14">
+  <w15:person w15:author="Marc Serret">
+    <w15:presenceInfo w15:providerId="Windows Live" w15:userId="a43ced8fc52cac6c"/>
+  </w15:person>
+</w15:people>
 </file>
 
 <file path=word/styles.xml><?xml version="1.0" encoding="utf-8"?>
@@ -7941,7 +9240,7 @@
     <w:name w:val="Normal"/>
     <w:qFormat/>
   </w:style>
-  <w:style w:type="paragraph" w:styleId="Ttol1">
+  <w:style w:type="paragraph" w:styleId="Ttulo1">
     <w:name w:val="heading 1"/>
     <w:basedOn w:val="Normal"/>
     <w:next w:val="Normal"/>
@@ -7959,7 +9258,7 @@
       <w:szCs w:val="36"/>
     </w:rPr>
   </w:style>
-  <w:style w:type="paragraph" w:styleId="Ttol2">
+  <w:style w:type="paragraph" w:styleId="Ttulo2">
     <w:name w:val="heading 2"/>
     <w:basedOn w:val="Normal"/>
     <w:next w:val="Normal"/>
@@ -7977,12 +9276,11 @@
       <w:szCs w:val="36"/>
     </w:rPr>
   </w:style>
-  <w:style w:type="paragraph" w:styleId="Ttol3">
+  <w:style w:type="paragraph" w:styleId="Ttulo3">
     <w:name w:val="heading 3"/>
     <w:basedOn w:val="Normal"/>
     <w:next w:val="Normal"/>
     <w:uiPriority w:val="9"/>
-    <w:semiHidden/>
     <w:unhideWhenUsed/>
     <w:qFormat/>
     <w:pPr>
@@ -7995,7 +9293,7 @@
       <w:szCs w:val="30"/>
     </w:rPr>
   </w:style>
-  <w:style w:type="paragraph" w:styleId="Ttol4">
+  <w:style w:type="paragraph" w:styleId="Ttulo4">
     <w:name w:val="heading 4"/>
     <w:basedOn w:val="Normal"/>
     <w:next w:val="Normal"/>
@@ -8017,7 +9315,7 @@
       <w:szCs w:val="28"/>
     </w:rPr>
   </w:style>
-  <w:style w:type="paragraph" w:styleId="Ttol5">
+  <w:style w:type="paragraph" w:styleId="Ttulo5">
     <w:name w:val="heading 5"/>
     <w:basedOn w:val="Normal"/>
     <w:next w:val="Normal"/>
@@ -8040,7 +9338,7 @@
       <w:szCs w:val="28"/>
     </w:rPr>
   </w:style>
-  <w:style w:type="paragraph" w:styleId="Ttol6">
+  <w:style w:type="paragraph" w:styleId="Ttulo6">
     <w:name w:val="heading 6"/>
     <w:basedOn w:val="Normal"/>
     <w:next w:val="Normal"/>
@@ -8059,13 +9357,13 @@
       <w:color w:val="666666"/>
     </w:rPr>
   </w:style>
-  <w:style w:type="character" w:default="1" w:styleId="Lletraperdefectedelpargraf">
+  <w:style w:type="character" w:default="1" w:styleId="Fuentedeprrafopredeter">
     <w:name w:val="Default Paragraph Font"/>
     <w:uiPriority w:val="1"/>
     <w:semiHidden/>
     <w:unhideWhenUsed/>
   </w:style>
-  <w:style w:type="table" w:default="1" w:styleId="Taulanormal">
+  <w:style w:type="table" w:default="1" w:styleId="Tablanormal">
     <w:name w:val="Normal Table"/>
     <w:uiPriority w:val="99"/>
     <w:semiHidden/>
@@ -8080,7 +9378,7 @@
       </w:tblCellMar>
     </w:tblPr>
   </w:style>
-  <w:style w:type="numbering" w:default="1" w:styleId="Sensellista">
+  <w:style w:type="numbering" w:default="1" w:styleId="Sinlista">
     <w:name w:val="No List"/>
     <w:uiPriority w:val="99"/>
     <w:semiHidden/>
@@ -8097,7 +9395,7 @@
       </w:tblCellMar>
     </w:tblPr>
   </w:style>
-  <w:style w:type="paragraph" w:styleId="Ttol">
+  <w:style w:type="paragraph" w:styleId="Ttulo">
     <w:name w:val="Title"/>
     <w:basedOn w:val="Normal"/>
     <w:next w:val="Normal"/>
@@ -8115,7 +9413,7 @@
       <w:szCs w:val="52"/>
     </w:rPr>
   </w:style>
-  <w:style w:type="paragraph" w:styleId="Subttol">
+  <w:style w:type="paragraph" w:styleId="Subttulo">
     <w:name w:val="Subtitle"/>
     <w:basedOn w:val="Normal"/>
     <w:next w:val="Normal"/>
@@ -8183,10 +9481,10 @@
       </w:tblCellMar>
     </w:tblPr>
   </w:style>
-  <w:style w:type="paragraph" w:styleId="Capalera">
+  <w:style w:type="paragraph" w:styleId="Encabezado">
     <w:name w:val="header"/>
     <w:basedOn w:val="Normal"/>
-    <w:link w:val="CapaleraCar"/>
+    <w:link w:val="EncabezadoCar"/>
     <w:uiPriority w:val="99"/>
     <w:unhideWhenUsed/>
     <w:rsid w:val="00DA1E05"/>
@@ -8198,17 +9496,17 @@
       <w:spacing w:line="240" w:lineRule="auto"/>
     </w:pPr>
   </w:style>
-  <w:style w:type="character" w:customStyle="1" w:styleId="CapaleraCar">
-    <w:name w:val="Capçalera Car"/>
-    <w:basedOn w:val="Lletraperdefectedelpargraf"/>
-    <w:link w:val="Capalera"/>
+  <w:style w:type="character" w:customStyle="1" w:styleId="EncabezadoCar">
+    <w:name w:val="Encabezado Car"/>
+    <w:basedOn w:val="Fuentedeprrafopredeter"/>
+    <w:link w:val="Encabezado"/>
     <w:uiPriority w:val="99"/>
     <w:rsid w:val="00DA1E05"/>
   </w:style>
-  <w:style w:type="paragraph" w:styleId="Peu">
+  <w:style w:type="paragraph" w:styleId="Piedepgina">
     <w:name w:val="footer"/>
     <w:basedOn w:val="Normal"/>
-    <w:link w:val="PeuCar"/>
+    <w:link w:val="PiedepginaCar"/>
     <w:uiPriority w:val="99"/>
     <w:unhideWhenUsed/>
     <w:rsid w:val="00DA1E05"/>
@@ -8220,14 +9518,14 @@
       <w:spacing w:line="240" w:lineRule="auto"/>
     </w:pPr>
   </w:style>
-  <w:style w:type="character" w:customStyle="1" w:styleId="PeuCar">
-    <w:name w:val="Peu Car"/>
-    <w:basedOn w:val="Lletraperdefectedelpargraf"/>
-    <w:link w:val="Peu"/>
+  <w:style w:type="character" w:customStyle="1" w:styleId="PiedepginaCar">
+    <w:name w:val="Pie de página Car"/>
+    <w:basedOn w:val="Fuentedeprrafopredeter"/>
+    <w:link w:val="Piedepgina"/>
     <w:uiPriority w:val="99"/>
     <w:rsid w:val="00DA1E05"/>
   </w:style>
-  <w:style w:type="paragraph" w:styleId="IDC1">
+  <w:style w:type="paragraph" w:styleId="TDC1">
     <w:name w:val="toc 1"/>
     <w:basedOn w:val="Normal"/>
     <w:next w:val="Normal"/>
@@ -8240,7 +9538,7 @@
       <w:ind w:left="0"/>
     </w:pPr>
   </w:style>
-  <w:style w:type="paragraph" w:styleId="IDC2">
+  <w:style w:type="paragraph" w:styleId="TDC2">
     <w:name w:val="toc 2"/>
     <w:basedOn w:val="Normal"/>
     <w:next w:val="Normal"/>
@@ -8253,9 +9551,9 @@
       <w:ind w:left="220"/>
     </w:pPr>
   </w:style>
-  <w:style w:type="character" w:styleId="Enlla">
+  <w:style w:type="character" w:styleId="Hipervnculo">
     <w:name w:val="Hyperlink"/>
-    <w:basedOn w:val="Lletraperdefectedelpargraf"/>
+    <w:basedOn w:val="Fuentedeprrafopredeter"/>
     <w:uiPriority w:val="99"/>
     <w:unhideWhenUsed/>
     <w:rsid w:val="00934903"/>
@@ -8264,7 +9562,7 @@
       <w:u w:val="single"/>
     </w:rPr>
   </w:style>
-  <w:style w:type="paragraph" w:styleId="Pargrafdellista">
+  <w:style w:type="paragraph" w:styleId="Prrafodelista">
     <w:name w:val="List Paragraph"/>
     <w:basedOn w:val="Normal"/>
     <w:uiPriority w:val="34"/>
@@ -8275,8 +9573,8 @@
       <w:contextualSpacing/>
     </w:pPr>
   </w:style>
-  <w:style w:type="paragraph" w:customStyle="1" w:styleId="Ttulo1">
-    <w:name w:val="Título 1"/>
+  <w:style w:type="paragraph" w:customStyle="1" w:styleId="Ttulo11">
+    <w:name w:val="Título 11"/>
     <w:basedOn w:val="Normal"/>
     <w:rsid w:val="00942AB5"/>
     <w:pPr>
@@ -8285,8 +9583,8 @@
       </w:numPr>
     </w:pPr>
   </w:style>
-  <w:style w:type="paragraph" w:customStyle="1" w:styleId="Ttulo2">
-    <w:name w:val="Título 2"/>
+  <w:style w:type="paragraph" w:customStyle="1" w:styleId="Ttulo21">
+    <w:name w:val="Título 21"/>
     <w:basedOn w:val="Normal"/>
     <w:rsid w:val="00942AB5"/>
     <w:pPr>
@@ -8296,8 +9594,8 @@
       </w:numPr>
     </w:pPr>
   </w:style>
-  <w:style w:type="paragraph" w:customStyle="1" w:styleId="Ttulo3">
-    <w:name w:val="Título 3"/>
+  <w:style w:type="paragraph" w:customStyle="1" w:styleId="Ttulo31">
+    <w:name w:val="Título 31"/>
     <w:basedOn w:val="Normal"/>
     <w:rsid w:val="00942AB5"/>
     <w:pPr>
@@ -8307,8 +9605,8 @@
       </w:numPr>
     </w:pPr>
   </w:style>
-  <w:style w:type="paragraph" w:customStyle="1" w:styleId="Ttulo4">
-    <w:name w:val="Título 4"/>
+  <w:style w:type="paragraph" w:customStyle="1" w:styleId="Ttulo41">
+    <w:name w:val="Título 41"/>
     <w:basedOn w:val="Normal"/>
     <w:rsid w:val="00942AB5"/>
     <w:pPr>
@@ -8318,8 +9616,8 @@
       </w:numPr>
     </w:pPr>
   </w:style>
-  <w:style w:type="paragraph" w:customStyle="1" w:styleId="Ttulo5">
-    <w:name w:val="Título 5"/>
+  <w:style w:type="paragraph" w:customStyle="1" w:styleId="Ttulo51">
+    <w:name w:val="Título 51"/>
     <w:basedOn w:val="Normal"/>
     <w:rsid w:val="00942AB5"/>
     <w:pPr>
@@ -8329,8 +9627,8 @@
       </w:numPr>
     </w:pPr>
   </w:style>
-  <w:style w:type="paragraph" w:customStyle="1" w:styleId="Ttulo6">
-    <w:name w:val="Título 6"/>
+  <w:style w:type="paragraph" w:customStyle="1" w:styleId="Ttulo61">
+    <w:name w:val="Título 61"/>
     <w:basedOn w:val="Normal"/>
     <w:rsid w:val="00942AB5"/>
     <w:pPr>
@@ -8340,8 +9638,8 @@
       </w:numPr>
     </w:pPr>
   </w:style>
-  <w:style w:type="paragraph" w:customStyle="1" w:styleId="Ttulo7">
-    <w:name w:val="Título 7"/>
+  <w:style w:type="paragraph" w:customStyle="1" w:styleId="Ttulo71">
+    <w:name w:val="Título 71"/>
     <w:basedOn w:val="Normal"/>
     <w:rsid w:val="00942AB5"/>
     <w:pPr>
@@ -8351,8 +9649,8 @@
       </w:numPr>
     </w:pPr>
   </w:style>
-  <w:style w:type="paragraph" w:customStyle="1" w:styleId="Ttulo8">
-    <w:name w:val="Título 8"/>
+  <w:style w:type="paragraph" w:customStyle="1" w:styleId="Ttulo81">
+    <w:name w:val="Título 81"/>
     <w:basedOn w:val="Normal"/>
     <w:rsid w:val="00942AB5"/>
     <w:pPr>
@@ -8362,8 +9660,8 @@
       </w:numPr>
     </w:pPr>
   </w:style>
-  <w:style w:type="paragraph" w:customStyle="1" w:styleId="Ttulo9">
-    <w:name w:val="Título 9"/>
+  <w:style w:type="paragraph" w:customStyle="1" w:styleId="Ttulo91">
+    <w:name w:val="Título 91"/>
     <w:basedOn w:val="Normal"/>
     <w:rsid w:val="00942AB5"/>
     <w:pPr>
@@ -8372,6 +9670,89 @@
         <w:numId w:val="9"/>
       </w:numPr>
     </w:pPr>
+  </w:style>
+  <w:style w:type="paragraph" w:styleId="Bibliografa">
+    <w:name w:val="Bibliography"/>
+    <w:basedOn w:val="Normal"/>
+    <w:next w:val="Normal"/>
+    <w:uiPriority w:val="37"/>
+    <w:unhideWhenUsed/>
+    <w:rsid w:val="00535201"/>
+    <w:pPr>
+      <w:tabs>
+        <w:tab w:val="left" w:pos="264"/>
+      </w:tabs>
+      <w:spacing w:after="240" w:line="240" w:lineRule="auto"/>
+      <w:ind w:left="264" w:hanging="264"/>
+    </w:pPr>
+  </w:style>
+  <w:style w:type="character" w:styleId="Refdecomentario">
+    <w:name w:val="annotation reference"/>
+    <w:basedOn w:val="Fuentedeprrafopredeter"/>
+    <w:uiPriority w:val="99"/>
+    <w:semiHidden/>
+    <w:unhideWhenUsed/>
+    <w:rsid w:val="00910909"/>
+    <w:rPr>
+      <w:sz w:val="16"/>
+      <w:szCs w:val="16"/>
+    </w:rPr>
+  </w:style>
+  <w:style w:type="paragraph" w:styleId="Textocomentario">
+    <w:name w:val="annotation text"/>
+    <w:basedOn w:val="Normal"/>
+    <w:link w:val="TextocomentarioCar"/>
+    <w:uiPriority w:val="99"/>
+    <w:semiHidden/>
+    <w:unhideWhenUsed/>
+    <w:rsid w:val="00910909"/>
+    <w:pPr>
+      <w:spacing w:line="240" w:lineRule="auto"/>
+    </w:pPr>
+    <w:rPr>
+      <w:sz w:val="20"/>
+      <w:szCs w:val="20"/>
+    </w:rPr>
+  </w:style>
+  <w:style w:type="character" w:customStyle="1" w:styleId="TextocomentarioCar">
+    <w:name w:val="Texto comentario Car"/>
+    <w:basedOn w:val="Fuentedeprrafopredeter"/>
+    <w:link w:val="Textocomentario"/>
+    <w:uiPriority w:val="99"/>
+    <w:semiHidden/>
+    <w:rsid w:val="00910909"/>
+    <w:rPr>
+      <w:sz w:val="20"/>
+      <w:szCs w:val="20"/>
+    </w:rPr>
+  </w:style>
+  <w:style w:type="paragraph" w:styleId="Asuntodelcomentario">
+    <w:name w:val="annotation subject"/>
+    <w:basedOn w:val="Textocomentario"/>
+    <w:next w:val="Textocomentario"/>
+    <w:link w:val="AsuntodelcomentarioCar"/>
+    <w:uiPriority w:val="99"/>
+    <w:semiHidden/>
+    <w:unhideWhenUsed/>
+    <w:rsid w:val="00910909"/>
+    <w:rPr>
+      <w:b/>
+      <w:bCs/>
+    </w:rPr>
+  </w:style>
+  <w:style w:type="character" w:customStyle="1" w:styleId="AsuntodelcomentarioCar">
+    <w:name w:val="Asunto del comentario Car"/>
+    <w:basedOn w:val="TextocomentarioCar"/>
+    <w:link w:val="Asuntodelcomentario"/>
+    <w:uiPriority w:val="99"/>
+    <w:semiHidden/>
+    <w:rsid w:val="00910909"/>
+    <w:rPr>
+      <w:b/>
+      <w:bCs/>
+      <w:sz w:val="20"/>
+      <w:szCs w:val="20"/>
+    </w:rPr>
   </w:style>
 </w:styles>
 </file>

</xml_diff>

<commit_message>
utilitzar fitxer .env en comptes del hardcoded.
</commit_message>
<xml_diff>
--- a/documentacio/TFM_HigiaHealthCode.docx
+++ b/documentacio/TFM_HigiaHealthCode.docx
@@ -2544,7 +2544,7 @@
             </w:rPr>
             <w:fldChar w:fldCharType="separate"/>
           </w:r>
-          <w:hyperlink w:anchor="_Toc194156460" w:history="1">
+          <w:hyperlink w:anchor="_Toc194161294" w:history="1">
             <w:r>
               <w:rPr>
                 <w:rStyle w:val="Hipervnculo"/>
@@ -2593,7 +2593,7 @@
                 <w:noProof/>
                 <w:webHidden/>
               </w:rPr>
-              <w:instrText xml:space="preserve"> PAGEREF _Toc194156460 \h </w:instrText>
+              <w:instrText xml:space="preserve"> PAGEREF _Toc194161294 \h </w:instrText>
             </w:r>
             <w:r>
               <w:rPr>
@@ -2642,7 +2642,7 @@
               <w14:ligatures w14:val="standardContextual"/>
             </w:rPr>
           </w:pPr>
-          <w:hyperlink w:anchor="_Toc194156461" w:history="1">
+          <w:hyperlink w:anchor="_Toc194161295" w:history="1">
             <w:r>
               <w:rPr>
                 <w:rStyle w:val="Hipervnculo"/>
@@ -2691,7 +2691,7 @@
                 <w:noProof/>
                 <w:webHidden/>
               </w:rPr>
-              <w:instrText xml:space="preserve"> PAGEREF _Toc194156461 \h </w:instrText>
+              <w:instrText xml:space="preserve"> PAGEREF _Toc194161295 \h </w:instrText>
             </w:r>
             <w:r>
               <w:rPr>
@@ -2740,7 +2740,7 @@
               <w14:ligatures w14:val="standardContextual"/>
             </w:rPr>
           </w:pPr>
-          <w:hyperlink w:anchor="_Toc194156462" w:history="1">
+          <w:hyperlink w:anchor="_Toc194161296" w:history="1">
             <w:r>
               <w:rPr>
                 <w:rStyle w:val="Hipervnculo"/>
@@ -2789,7 +2789,7 @@
                 <w:noProof/>
                 <w:webHidden/>
               </w:rPr>
-              <w:instrText xml:space="preserve"> PAGEREF _Toc194156462 \h </w:instrText>
+              <w:instrText xml:space="preserve"> PAGEREF _Toc194161296 \h </w:instrText>
             </w:r>
             <w:r>
               <w:rPr>
@@ -2838,7 +2838,7 @@
               <w14:ligatures w14:val="standardContextual"/>
             </w:rPr>
           </w:pPr>
-          <w:hyperlink w:anchor="_Toc194156463" w:history="1">
+          <w:hyperlink w:anchor="_Toc194161297" w:history="1">
             <w:r>
               <w:rPr>
                 <w:rStyle w:val="Hipervnculo"/>
@@ -2887,7 +2887,7 @@
                 <w:noProof/>
                 <w:webHidden/>
               </w:rPr>
-              <w:instrText xml:space="preserve"> PAGEREF _Toc194156463 \h </w:instrText>
+              <w:instrText xml:space="preserve"> PAGEREF _Toc194161297 \h </w:instrText>
             </w:r>
             <w:r>
               <w:rPr>
@@ -2936,7 +2936,7 @@
               <w14:ligatures w14:val="standardContextual"/>
             </w:rPr>
           </w:pPr>
-          <w:hyperlink w:anchor="_Toc194156464" w:history="1">
+          <w:hyperlink w:anchor="_Toc194161298" w:history="1">
             <w:r>
               <w:rPr>
                 <w:rStyle w:val="Hipervnculo"/>
@@ -2985,7 +2985,7 @@
                 <w:noProof/>
                 <w:webHidden/>
               </w:rPr>
-              <w:instrText xml:space="preserve"> PAGEREF _Toc194156464 \h </w:instrText>
+              <w:instrText xml:space="preserve"> PAGEREF _Toc194161298 \h </w:instrText>
             </w:r>
             <w:r>
               <w:rPr>
@@ -3034,7 +3034,7 @@
               <w14:ligatures w14:val="standardContextual"/>
             </w:rPr>
           </w:pPr>
-          <w:hyperlink w:anchor="_Toc194156465" w:history="1">
+          <w:hyperlink w:anchor="_Toc194161299" w:history="1">
             <w:r>
               <w:rPr>
                 <w:rStyle w:val="Hipervnculo"/>
@@ -3083,7 +3083,7 @@
                 <w:noProof/>
                 <w:webHidden/>
               </w:rPr>
-              <w:instrText xml:space="preserve"> PAGEREF _Toc194156465 \h </w:instrText>
+              <w:instrText xml:space="preserve"> PAGEREF _Toc194161299 \h </w:instrText>
             </w:r>
             <w:r>
               <w:rPr>
@@ -3132,7 +3132,7 @@
               <w14:ligatures w14:val="standardContextual"/>
             </w:rPr>
           </w:pPr>
-          <w:hyperlink w:anchor="_Toc194156466" w:history="1">
+          <w:hyperlink w:anchor="_Toc194161300" w:history="1">
             <w:r>
               <w:rPr>
                 <w:rStyle w:val="Hipervnculo"/>
@@ -3181,7 +3181,7 @@
                 <w:noProof/>
                 <w:webHidden/>
               </w:rPr>
-              <w:instrText xml:space="preserve"> PAGEREF _Toc194156466 \h </w:instrText>
+              <w:instrText xml:space="preserve"> PAGEREF _Toc194161300 \h </w:instrText>
             </w:r>
             <w:r>
               <w:rPr>
@@ -3230,7 +3230,7 @@
               <w14:ligatures w14:val="standardContextual"/>
             </w:rPr>
           </w:pPr>
-          <w:hyperlink w:anchor="_Toc194156467" w:history="1">
+          <w:hyperlink w:anchor="_Toc194161301" w:history="1">
             <w:r>
               <w:rPr>
                 <w:rStyle w:val="Hipervnculo"/>
@@ -3279,7 +3279,7 @@
                 <w:noProof/>
                 <w:webHidden/>
               </w:rPr>
-              <w:instrText xml:space="preserve"> PAGEREF _Toc194156467 \h </w:instrText>
+              <w:instrText xml:space="preserve"> PAGEREF _Toc194161301 \h </w:instrText>
             </w:r>
             <w:r>
               <w:rPr>
@@ -3328,7 +3328,7 @@
               <w14:ligatures w14:val="standardContextual"/>
             </w:rPr>
           </w:pPr>
-          <w:hyperlink w:anchor="_Toc194156468" w:history="1">
+          <w:hyperlink w:anchor="_Toc194161302" w:history="1">
             <w:r>
               <w:rPr>
                 <w:rStyle w:val="Hipervnculo"/>
@@ -3377,7 +3377,7 @@
                 <w:noProof/>
                 <w:webHidden/>
               </w:rPr>
-              <w:instrText xml:space="preserve"> PAGEREF _Toc194156468 \h </w:instrText>
+              <w:instrText xml:space="preserve"> PAGEREF _Toc194161302 \h </w:instrText>
             </w:r>
             <w:r>
               <w:rPr>
@@ -3425,7 +3425,7 @@
               <w14:ligatures w14:val="standardContextual"/>
             </w:rPr>
           </w:pPr>
-          <w:hyperlink w:anchor="_Toc194156469" w:history="1">
+          <w:hyperlink w:anchor="_Toc194161303" w:history="1">
             <w:r>
               <w:rPr>
                 <w:rStyle w:val="Hipervnculo"/>
@@ -3453,7 +3453,7 @@
                 <w:noProof/>
                 <w:webHidden/>
               </w:rPr>
-              <w:instrText xml:space="preserve"> PAGEREF _Toc194156469 \h </w:instrText>
+              <w:instrText xml:space="preserve"> PAGEREF _Toc194161303 \h </w:instrText>
             </w:r>
             <w:r>
               <w:rPr>
@@ -3501,7 +3501,7 @@
               <w14:ligatures w14:val="standardContextual"/>
             </w:rPr>
           </w:pPr>
-          <w:hyperlink w:anchor="_Toc194156470" w:history="1">
+          <w:hyperlink w:anchor="_Toc194161304" w:history="1">
             <w:r>
               <w:rPr>
                 <w:rStyle w:val="Hipervnculo"/>
@@ -3529,7 +3529,7 @@
                 <w:noProof/>
                 <w:webHidden/>
               </w:rPr>
-              <w:instrText xml:space="preserve"> PAGEREF _Toc194156470 \h </w:instrText>
+              <w:instrText xml:space="preserve"> PAGEREF _Toc194161304 \h </w:instrText>
             </w:r>
             <w:r>
               <w:rPr>
@@ -3577,7 +3577,7 @@
               <w14:ligatures w14:val="standardContextual"/>
             </w:rPr>
           </w:pPr>
-          <w:hyperlink w:anchor="_Toc194156471" w:history="1">
+          <w:hyperlink w:anchor="_Toc194161305" w:history="1">
             <w:r>
               <w:rPr>
                 <w:rStyle w:val="Hipervnculo"/>
@@ -3605,7 +3605,7 @@
                 <w:noProof/>
                 <w:webHidden/>
               </w:rPr>
-              <w:instrText xml:space="preserve"> PAGEREF _Toc194156471 \h </w:instrText>
+              <w:instrText xml:space="preserve"> PAGEREF _Toc194161305 \h </w:instrText>
             </w:r>
             <w:r>
               <w:rPr>
@@ -3654,7 +3654,7 @@
               <w14:ligatures w14:val="standardContextual"/>
             </w:rPr>
           </w:pPr>
-          <w:hyperlink w:anchor="_Toc194156472" w:history="1">
+          <w:hyperlink w:anchor="_Toc194161306" w:history="1">
             <w:r>
               <w:rPr>
                 <w:rStyle w:val="Hipervnculo"/>
@@ -3703,7 +3703,7 @@
                 <w:noProof/>
                 <w:webHidden/>
               </w:rPr>
-              <w:instrText xml:space="preserve"> PAGEREF _Toc194156472 \h </w:instrText>
+              <w:instrText xml:space="preserve"> PAGEREF _Toc194161306 \h </w:instrText>
             </w:r>
             <w:r>
               <w:rPr>
@@ -3752,7 +3752,7 @@
               <w14:ligatures w14:val="standardContextual"/>
             </w:rPr>
           </w:pPr>
-          <w:hyperlink w:anchor="_Toc194156473" w:history="1">
+          <w:hyperlink w:anchor="_Toc194161307" w:history="1">
             <w:r>
               <w:rPr>
                 <w:rStyle w:val="Hipervnculo"/>
@@ -3801,7 +3801,7 @@
                 <w:noProof/>
                 <w:webHidden/>
               </w:rPr>
-              <w:instrText xml:space="preserve"> PAGEREF _Toc194156473 \h </w:instrText>
+              <w:instrText xml:space="preserve"> PAGEREF _Toc194161307 \h </w:instrText>
             </w:r>
             <w:r>
               <w:rPr>
@@ -3850,7 +3850,7 @@
               <w14:ligatures w14:val="standardContextual"/>
             </w:rPr>
           </w:pPr>
-          <w:hyperlink w:anchor="_Toc194156474" w:history="1">
+          <w:hyperlink w:anchor="_Toc194161308" w:history="1">
             <w:r>
               <w:rPr>
                 <w:rStyle w:val="Hipervnculo"/>
@@ -3899,7 +3899,7 @@
                 <w:noProof/>
                 <w:webHidden/>
               </w:rPr>
-              <w:instrText xml:space="preserve"> PAGEREF _Toc194156474 \h </w:instrText>
+              <w:instrText xml:space="preserve"> PAGEREF _Toc194161308 \h </w:instrText>
             </w:r>
             <w:r>
               <w:rPr>
@@ -3919,7 +3919,7 @@
                 <w:noProof/>
                 <w:webHidden/>
               </w:rPr>
-              <w:t>8</w:t>
+              <w:t>9</w:t>
             </w:r>
             <w:r>
               <w:rPr>
@@ -3948,7 +3948,7 @@
               <w14:ligatures w14:val="standardContextual"/>
             </w:rPr>
           </w:pPr>
-          <w:hyperlink w:anchor="_Toc194156475" w:history="1">
+          <w:hyperlink w:anchor="_Toc194161309" w:history="1">
             <w:r>
               <w:rPr>
                 <w:rStyle w:val="Hipervnculo"/>
@@ -3976,7 +3976,7 @@
                 <w:noProof/>
                 <w:lang w:val="ca-ES"/>
               </w:rPr>
-              <w:t>Resultats</w:t>
+              <w:t>Desenvolupament del model</w:t>
             </w:r>
             <w:r>
               <w:rPr>
@@ -3997,7 +3997,7 @@
                 <w:noProof/>
                 <w:webHidden/>
               </w:rPr>
-              <w:instrText xml:space="preserve"> PAGEREF _Toc194156475 \h </w:instrText>
+              <w:instrText xml:space="preserve"> PAGEREF _Toc194161309 \h </w:instrText>
             </w:r>
             <w:r>
               <w:rPr>
@@ -4017,7 +4017,7 @@
                 <w:noProof/>
                 <w:webHidden/>
               </w:rPr>
-              <w:t>10</w:t>
+              <w:t>11</w:t>
             </w:r>
             <w:r>
               <w:rPr>
@@ -4046,7 +4046,7 @@
               <w14:ligatures w14:val="standardContextual"/>
             </w:rPr>
           </w:pPr>
-          <w:hyperlink w:anchor="_Toc194156476" w:history="1">
+          <w:hyperlink w:anchor="_Toc194161310" w:history="1">
             <w:r>
               <w:rPr>
                 <w:rStyle w:val="Hipervnculo"/>
@@ -4074,7 +4074,7 @@
                 <w:noProof/>
                 <w:lang w:val="ca-ES"/>
               </w:rPr>
-              <w:t>Conclusions i treballs futurs</w:t>
+              <w:t>Anàlisis de resultats</w:t>
             </w:r>
             <w:r>
               <w:rPr>
@@ -4095,7 +4095,7 @@
                 <w:noProof/>
                 <w:webHidden/>
               </w:rPr>
-              <w:instrText xml:space="preserve"> PAGEREF _Toc194156476 \h </w:instrText>
+              <w:instrText xml:space="preserve"> PAGEREF _Toc194161310 \h </w:instrText>
             </w:r>
             <w:r>
               <w:rPr>
@@ -4144,7 +4144,7 @@
               <w14:ligatures w14:val="standardContextual"/>
             </w:rPr>
           </w:pPr>
-          <w:hyperlink w:anchor="_Toc194156477" w:history="1">
+          <w:hyperlink w:anchor="_Toc194161311" w:history="1">
             <w:r>
               <w:rPr>
                 <w:rStyle w:val="Hipervnculo"/>
@@ -4172,7 +4172,7 @@
                 <w:noProof/>
                 <w:lang w:val="ca-ES"/>
               </w:rPr>
-              <w:t>Glossari</w:t>
+              <w:t>Conclusions i treballs futurs</w:t>
             </w:r>
             <w:r>
               <w:rPr>
@@ -4193,7 +4193,7 @@
                 <w:noProof/>
                 <w:webHidden/>
               </w:rPr>
-              <w:instrText xml:space="preserve"> PAGEREF _Toc194156477 \h </w:instrText>
+              <w:instrText xml:space="preserve"> PAGEREF _Toc194161311 \h </w:instrText>
             </w:r>
             <w:r>
               <w:rPr>
@@ -4213,7 +4213,7 @@
                 <w:noProof/>
                 <w:webHidden/>
               </w:rPr>
-              <w:t>12</w:t>
+              <w:t>11</w:t>
             </w:r>
             <w:r>
               <w:rPr>
@@ -4242,7 +4242,7 @@
               <w14:ligatures w14:val="standardContextual"/>
             </w:rPr>
           </w:pPr>
-          <w:hyperlink w:anchor="_Toc194156478" w:history="1">
+          <w:hyperlink w:anchor="_Toc194161312" w:history="1">
             <w:r>
               <w:rPr>
                 <w:rStyle w:val="Hipervnculo"/>
@@ -4270,7 +4270,7 @@
                 <w:noProof/>
                 <w:lang w:val="ca-ES"/>
               </w:rPr>
-              <w:t>Bibliografia</w:t>
+              <w:t>Glossari</w:t>
             </w:r>
             <w:r>
               <w:rPr>
@@ -4291,7 +4291,7 @@
                 <w:noProof/>
                 <w:webHidden/>
               </w:rPr>
-              <w:instrText xml:space="preserve"> PAGEREF _Toc194156478 \h </w:instrText>
+              <w:instrText xml:space="preserve"> PAGEREF _Toc194161312 \h </w:instrText>
             </w:r>
             <w:r>
               <w:rPr>
@@ -4340,7 +4340,7 @@
               <w14:ligatures w14:val="standardContextual"/>
             </w:rPr>
           </w:pPr>
-          <w:hyperlink w:anchor="_Toc194156479" w:history="1">
+          <w:hyperlink w:anchor="_Toc194161313" w:history="1">
             <w:r>
               <w:rPr>
                 <w:rStyle w:val="Hipervnculo"/>
@@ -4368,6 +4368,104 @@
                 <w:noProof/>
                 <w:lang w:val="ca-ES"/>
               </w:rPr>
+              <w:t>Bibliografia</w:t>
+            </w:r>
+            <w:r>
+              <w:rPr>
+                <w:noProof/>
+                <w:webHidden/>
+              </w:rPr>
+              <w:tab/>
+            </w:r>
+            <w:r>
+              <w:rPr>
+                <w:noProof/>
+                <w:webHidden/>
+              </w:rPr>
+              <w:fldChar w:fldCharType="begin"/>
+            </w:r>
+            <w:r>
+              <w:rPr>
+                <w:noProof/>
+                <w:webHidden/>
+              </w:rPr>
+              <w:instrText xml:space="preserve"> PAGEREF _Toc194161313 \h </w:instrText>
+            </w:r>
+            <w:r>
+              <w:rPr>
+                <w:noProof/>
+                <w:webHidden/>
+              </w:rPr>
+            </w:r>
+            <w:r>
+              <w:rPr>
+                <w:noProof/>
+                <w:webHidden/>
+              </w:rPr>
+              <w:fldChar w:fldCharType="separate"/>
+            </w:r>
+            <w:r>
+              <w:rPr>
+                <w:noProof/>
+                <w:webHidden/>
+              </w:rPr>
+              <w:t>12</w:t>
+            </w:r>
+            <w:r>
+              <w:rPr>
+                <w:noProof/>
+                <w:webHidden/>
+              </w:rPr>
+              <w:fldChar w:fldCharType="end"/>
+            </w:r>
+          </w:hyperlink>
+        </w:p>
+        <w:p>
+          <w:pPr>
+            <w:pStyle w:val="TDC1"/>
+            <w:tabs>
+              <w:tab w:val="left" w:pos="440"/>
+              <w:tab w:val="right" w:pos="10337"/>
+            </w:tabs>
+            <w:rPr>
+              <w:rFonts w:asciiTheme="minorHAnsi" w:eastAsiaTheme="minorEastAsia" w:hAnsiTheme="minorHAnsi" w:cstheme="minorBidi"/>
+              <w:noProof/>
+              <w:color w:val="auto"/>
+              <w:kern w:val="2"/>
+              <w:sz w:val="24"/>
+              <w:szCs w:val="24"/>
+              <w:lang w:val="es-ES" w:eastAsia="es-ES"/>
+              <w14:ligatures w14:val="standardContextual"/>
+            </w:rPr>
+          </w:pPr>
+          <w:hyperlink w:anchor="_Toc194161314" w:history="1">
+            <w:r>
+              <w:rPr>
+                <w:rStyle w:val="Hipervnculo"/>
+                <w:noProof/>
+                <w:lang w:val="ca-ES"/>
+              </w:rPr>
+              <w:t>9.</w:t>
+            </w:r>
+            <w:r>
+              <w:rPr>
+                <w:rFonts w:asciiTheme="minorHAnsi" w:eastAsiaTheme="minorEastAsia" w:hAnsiTheme="minorHAnsi" w:cstheme="minorBidi"/>
+                <w:noProof/>
+                <w:color w:val="auto"/>
+                <w:kern w:val="2"/>
+                <w:sz w:val="24"/>
+                <w:szCs w:val="24"/>
+                <w:lang w:val="es-ES" w:eastAsia="es-ES"/>
+                <w14:ligatures w14:val="standardContextual"/>
+              </w:rPr>
+              <w:tab/>
+            </w:r>
+            <w:r>
+              <w:rPr>
+                <w:rStyle w:val="Hipervnculo"/>
+                <w:noProof/>
+                <w:lang w:val="ca-ES"/>
+              </w:rPr>
               <w:t>Annexos</w:t>
             </w:r>
             <w:r>
@@ -4389,7 +4487,7 @@
                 <w:noProof/>
                 <w:webHidden/>
               </w:rPr>
-              <w:instrText xml:space="preserve"> PAGEREF _Toc194156479 \h </w:instrText>
+              <w:instrText xml:space="preserve"> PAGEREF _Toc194161314 \h </w:instrText>
             </w:r>
             <w:r>
               <w:rPr>
@@ -4459,7 +4557,7 @@
         </w:rPr>
       </w:pPr>
       <w:bookmarkStart w:id="4" w:name="_2uw7r1twpuvd" w:colFirst="0" w:colLast="0"/>
-      <w:bookmarkStart w:id="5" w:name="_Toc194156460"/>
+      <w:bookmarkStart w:id="5" w:name="_Toc194161294"/>
       <w:bookmarkEnd w:id="4"/>
       <w:r>
         <w:rPr>
@@ -4481,7 +4579,7 @@
           <w:lang w:val="ca-ES"/>
         </w:rPr>
       </w:pPr>
-      <w:bookmarkStart w:id="6" w:name="_Toc194156461"/>
+      <w:bookmarkStart w:id="6" w:name="_Toc194161295"/>
       <w:r>
         <w:rPr>
           <w:lang w:val="ca-ES"/>
@@ -4778,7 +4876,7 @@
           <w:lang w:val="ca-ES"/>
         </w:rPr>
       </w:pPr>
-      <w:bookmarkStart w:id="7" w:name="_Toc194156462"/>
+      <w:bookmarkStart w:id="7" w:name="_Toc194161296"/>
       <w:r>
         <w:rPr>
           <w:lang w:val="ca-ES"/>
@@ -5217,7 +5315,7 @@
           <w:lang w:val="ca-ES"/>
         </w:rPr>
       </w:pPr>
-      <w:bookmarkStart w:id="8" w:name="_Toc194156463"/>
+      <w:bookmarkStart w:id="8" w:name="_Toc194161297"/>
       <w:r>
         <w:rPr>
           <w:lang w:val="ca-ES"/>
@@ -5450,7 +5548,7 @@
           <w:lang w:val="ca-ES"/>
         </w:rPr>
       </w:pPr>
-      <w:bookmarkStart w:id="9" w:name="_Toc194156464"/>
+      <w:bookmarkStart w:id="9" w:name="_Toc194161298"/>
       <w:r>
         <w:rPr>
           <w:lang w:val="ca-ES"/>
@@ -5789,7 +5887,7 @@
           <w:lang w:val="ca-ES"/>
         </w:rPr>
       </w:pPr>
-      <w:bookmarkStart w:id="10" w:name="_Toc194156465"/>
+      <w:bookmarkStart w:id="10" w:name="_Toc194161299"/>
       <w:r>
         <w:rPr>
           <w:lang w:val="ca-ES"/>
@@ -5905,7 +6003,7 @@
           <w:lang w:val="ca-ES"/>
         </w:rPr>
       </w:pPr>
-      <w:bookmarkStart w:id="11" w:name="_Toc194156466"/>
+      <w:bookmarkStart w:id="11" w:name="_Toc194161300"/>
       <w:r>
         <w:rPr>
           <w:lang w:val="ca-ES"/>
@@ -6180,7 +6278,7 @@
           <w:lang w:val="ca-ES"/>
         </w:rPr>
       </w:pPr>
-      <w:bookmarkStart w:id="12" w:name="_Toc194156467"/>
+      <w:bookmarkStart w:id="12" w:name="_Toc194161301"/>
       <w:r>
         <w:rPr>
           <w:lang w:val="ca-ES"/>
@@ -6406,7 +6504,7 @@
           <w:lang w:val="ca-ES"/>
         </w:rPr>
       </w:pPr>
-      <w:bookmarkStart w:id="13" w:name="_Toc194156468"/>
+      <w:bookmarkStart w:id="13" w:name="_Toc194161302"/>
       <w:r>
         <w:rPr>
           <w:lang w:val="ca-ES"/>
@@ -6424,7 +6522,7 @@
           <w:lang w:val="ca-ES"/>
         </w:rPr>
       </w:pPr>
-      <w:bookmarkStart w:id="14" w:name="_Toc194156469"/>
+      <w:bookmarkStart w:id="14" w:name="_Toc194161303"/>
       <w:r>
         <w:rPr>
           <w:lang w:val="ca-ES"/>
@@ -6671,7 +6769,7 @@
           <w:lang w:val="ca-ES"/>
         </w:rPr>
       </w:pPr>
-      <w:bookmarkStart w:id="15" w:name="_Toc194156470"/>
+      <w:bookmarkStart w:id="15" w:name="_Toc194161304"/>
       <w:r>
         <w:rPr>
           <w:lang w:val="ca-ES"/>
@@ -7087,7 +7185,7 @@
           <w:lang w:val="ca-ES"/>
         </w:rPr>
       </w:pPr>
-      <w:bookmarkStart w:id="16" w:name="_Toc194156471"/>
+      <w:bookmarkStart w:id="16" w:name="_Toc194161305"/>
       <w:r>
         <w:rPr>
           <w:lang w:val="ca-ES"/>
@@ -7105,22 +7203,61 @@
     </w:p>
     <w:p>
       <w:pPr>
-        <w:jc w:val="both"/>
-        <w:rPr>
-          <w:lang w:val="ca-ES"/>
-        </w:rPr>
-      </w:pPr>
-    </w:p>
-    <w:p>
-      <w:pPr>
-        <w:jc w:val="both"/>
-        <w:rPr>
-          <w:lang w:val="ca-ES"/>
-        </w:rPr>
-      </w:pPr>
-    </w:p>
-    <w:p>
-      <w:pPr>
+        <w:rPr>
+          <w:lang w:val="ca-ES"/>
+        </w:rPr>
+      </w:pPr>
+      <w:r>
+        <w:rPr>
+          <w:lang w:val="ca-ES"/>
+        </w:rPr>
+        <w:t>És una branca del ML, que utilitza xarxes neuronals amb múltiples capes (arquitectures profundes) per aprendre patrons complexos en grans conjunts de dades. Aquesta xarxes neuronals profundes estan formades per múltiples capes d’unitat de processament (neurones) que poden detectar estrictes complexes i no lineals en les dades, fent-les particularment eficaces per a tasques d‘alt nivell com el reconeixement de llenguatge natural, la classificació d’imatges o la predicció de sèries temporals.</w:t>
+      </w:r>
+    </w:p>
+    <w:p>
+      <w:pPr>
+        <w:rPr>
+          <w:lang w:val="ca-ES"/>
+        </w:rPr>
+      </w:pPr>
+    </w:p>
+    <w:p>
+      <w:pPr>
+        <w:rPr>
+          <w:lang w:val="ca-ES"/>
+        </w:rPr>
+      </w:pPr>
+      <w:r>
+        <w:rPr>
+          <w:lang w:val="ca-ES"/>
+        </w:rPr>
+        <w:t>En el context del projecte actual, s’aplicarà el Deelp Learning mitjançant l’ús específic de PyTorch, una biblioteca de codi obert.</w:t>
+      </w:r>
+    </w:p>
+    <w:p>
+      <w:pPr>
+        <w:rPr>
+          <w:lang w:val="ca-ES"/>
+        </w:rPr>
+      </w:pPr>
+    </w:p>
+    <w:p>
+      <w:pPr>
+        <w:rPr>
+          <w:lang w:val="ca-ES"/>
+        </w:rPr>
+      </w:pPr>
+      <w:r>
+        <w:rPr>
+          <w:lang w:val="ca-ES"/>
+        </w:rPr>
+        <w:t>La implementació del Deep Learning dins del nostre projecte es basarà en la capacitat del model Clinical Longformer per generar representacions vectorial de textos clínics. Aquest vectors numèrics seran la base d’entrada per al nostre model de xarxa neuronal profunda, implementat amb PyTorch, que s’encarregarà específicament de classifica automàticament els codis diagnòstics associats als informes clínics. Aquest enfocament busca obtenir una alta precisió en la codificació dels diagnòstics, contribuint així a la millorar de l’eficiència i la qualitat en processos clínics automatitzats.</w:t>
+      </w:r>
+    </w:p>
+    <w:p>
+      <w:pPr>
+        <w:pStyle w:val="Prrafodelista"/>
+        <w:ind w:left="1777"/>
         <w:jc w:val="both"/>
         <w:rPr>
           <w:lang w:val="ca-ES"/>
@@ -7149,7 +7286,7 @@
           <w:lang w:val="ca-ES"/>
         </w:rPr>
       </w:pPr>
-      <w:bookmarkStart w:id="17" w:name="_Toc194156472"/>
+      <w:bookmarkStart w:id="17" w:name="_Toc194161306"/>
       <w:r>
         <w:rPr>
           <w:lang w:val="ca-ES"/>
@@ -7169,8 +7306,30 @@
         <w:rPr>
           <w:lang w:val="ca-ES"/>
         </w:rPr>
-        <w:t>Aquest apartat descriu les dades que utilitzarem així com les tecnologies aplicades, per al desenvolupament de l’eina.</w:t>
-      </w:r>
+        <w:t>Aquest apartat descriu de manera detallada el conjunt d’eines tecnologies i estratègies metodològiques utilitzades per al desenvolupament del projecte. El treball s’ha estructurat seguint una arquitectura modular, que va des de la gestió de les dades i la seva extracció de la historia clínica, fins a la seva transformació i anàlisi mitjançant un model pre entrenat. A més s’ha desenvolupat una API amb la finalitat de garantir la integració amb sistemes clínics en existents.</w:t>
+      </w:r>
+    </w:p>
+    <w:p>
+      <w:pPr>
+        <w:jc w:val="both"/>
+        <w:rPr>
+          <w:lang w:val="ca-ES"/>
+        </w:rPr>
+      </w:pPr>
+      <w:r>
+        <w:rPr>
+          <w:lang w:val="ca-ES"/>
+        </w:rPr>
+        <w:t>En els següents apartats s’exposen les tecnologies utilitzades, les fonts de dades, els processos per pre processament, l’arquitectura del model, les estratègies d’entrenament i validació, i la seva integració operativa en entorns reals.</w:t>
+      </w:r>
+    </w:p>
+    <w:p>
+      <w:pPr>
+        <w:jc w:val="both"/>
+        <w:rPr>
+          <w:lang w:val="ca-ES"/>
+        </w:rPr>
+      </w:pPr>
     </w:p>
     <w:p>
       <w:pPr>
@@ -7179,7 +7338,7 @@
           <w:lang w:val="ca-ES"/>
         </w:rPr>
       </w:pPr>
-      <w:bookmarkStart w:id="18" w:name="_Toc194156473"/>
+      <w:bookmarkStart w:id="18" w:name="_Toc194161307"/>
       <w:r>
         <w:rPr>
           <w:lang w:val="ca-ES"/>
@@ -7211,13 +7370,59 @@
         <w:t>Tecnologies utilitzades</w:t>
       </w:r>
       <w:bookmarkEnd w:id="18"/>
+    </w:p>
+    <w:p>
+      <w:pPr>
+        <w:ind w:firstLine="23"/>
+        <w:jc w:val="both"/>
+        <w:rPr>
+          <w:lang w:val="ca-ES"/>
+        </w:rPr>
+      </w:pPr>
+    </w:p>
+    <w:p>
+      <w:pPr>
+        <w:ind w:firstLine="23"/>
+        <w:jc w:val="both"/>
+        <w:rPr>
+          <w:lang w:val="ca-ES"/>
+        </w:rPr>
+      </w:pPr>
+      <w:r>
+        <w:rPr>
+          <w:lang w:val="ca-ES"/>
+        </w:rPr>
+        <w:t>Per a la fase inicial d’extracció i preparació de dades, s’ha fet ús de l’eina Spoon del paquet de Pentaho Data Integratia, una eina d’ETL(Extracció, Transformació i Carrega) visual que ha permès construir fluxos de dades de manera modular. Mitjançant Spoon, s’ha automatitzat l’obtenció de les dades dels diversos sistemes, les dades clíniques s’han agafat d’un SQL Server, mentre que les dades de la codificació s’han extret de la codificació del CMBD (Conjunt Minim Basic de Dades) que es troben en un altre sistema</w:t>
+      </w:r>
+      <w:r>
+        <w:rPr>
+          <w:lang w:val="ca-ES"/>
+        </w:rPr>
+        <w:t>, aquesta segmentació ha requerit transformacions específiques per garantir la compatibilitat i la integritat de la informació abans d’incorporar-la al Date Warehouse.</w:t>
+      </w:r>
+    </w:p>
+    <w:p>
+      <w:pPr>
+        <w:ind w:firstLine="23"/>
+        <w:jc w:val="both"/>
+        <w:rPr>
+          <w:lang w:val="ca-ES"/>
+        </w:rPr>
+      </w:pPr>
+      <w:r>
+        <w:rPr>
+          <w:lang w:val="ca-ES"/>
+        </w:rPr>
+        <w:lastRenderedPageBreak/>
+        <w:t>A continuació un cop hem tingut les dades aïllades, el desenvolupament de l’eina s’ha centrat en les tecnologies següents.</w:t>
+      </w:r>
     </w:p>
     <w:p>
       <w:pPr>
         <w:pStyle w:val="Prrafodelista"/>
         <w:numPr>
           <w:ilvl w:val="0"/>
-          <w:numId w:val="8"/>
+          <w:numId w:val="21"/>
         </w:numPr>
         <w:jc w:val="both"/>
         <w:rPr>
@@ -7228,7 +7433,7 @@
         <w:rPr>
           <w:lang w:val="ca-ES"/>
         </w:rPr>
-        <w:t>PostgreSQL: Utilitzat com a base de dades, permet l’emmagatzematge i consulta eficient de les dades històriques així com guardar les estadístiques de rendiment del model.</w:t>
+        <w:t>PostgreSQL: S’utilitza com a base de dades relacional principal per a l’emmagatzematge i consulta de dades històriques. Es seu ús esta justificat per la seva estabilitat, suport per a consultes complexes i integració amb altres eines analítiques. El DWH conté taules optimitzada amb informació clínica estructurada i no estructurada, ja pre processades  per a l’estudi, incloent una columna per diferenciar els diversos conjunts.</w:t>
       </w:r>
     </w:p>
     <w:p>
@@ -7236,7 +7441,7 @@
         <w:pStyle w:val="Prrafodelista"/>
         <w:numPr>
           <w:ilvl w:val="0"/>
-          <w:numId w:val="8"/>
+          <w:numId w:val="21"/>
         </w:numPr>
         <w:jc w:val="both"/>
         <w:rPr>
@@ -7247,27 +7452,89 @@
         <w:rPr>
           <w:lang w:val="ca-ES"/>
         </w:rPr>
-        <w:t xml:space="preserve">Python: La principal eina per l’anàlisi i processament de dades, així com per al desenvolupament del model de </w:t>
-      </w:r>
-      <w:r>
-        <w:rPr>
-          <w:i/>
-          <w:iCs/>
-          <w:lang w:val="ca-ES"/>
-        </w:rPr>
-        <w:t>deep learning</w:t>
-      </w:r>
-      <w:r>
-        <w:rPr>
-          <w:lang w:val="ca-ES"/>
-        </w:rPr>
-        <w:t>. Amb biblioteques com Pandas, NumPy, Pytorch</w:t>
-      </w:r>
-      <w:r>
-        <w:rPr>
-          <w:lang w:val="ca-ES"/>
-        </w:rPr>
-        <w:t>.</w:t>
+        <w:t>Python: És el llenguatge principal emprat per a la construcció del sistema. Permet la integració fluida de biblioteques</w:t>
+      </w:r>
+      <w:r>
+        <w:rPr>
+          <w:lang w:val="ca-ES"/>
+        </w:rPr>
+        <w:t xml:space="preserve"> especialitzades en tractament de dades, processament de text i aprenentatge profund. Les biblioteques claus són:</w:t>
+      </w:r>
+    </w:p>
+    <w:p>
+      <w:pPr>
+        <w:pStyle w:val="Prrafodelista"/>
+        <w:numPr>
+          <w:ilvl w:val="2"/>
+          <w:numId w:val="21"/>
+        </w:numPr>
+        <w:jc w:val="both"/>
+        <w:rPr>
+          <w:lang w:val="ca-ES"/>
+        </w:rPr>
+      </w:pPr>
+      <w:r>
+        <w:rPr>
+          <w:lang w:val="ca-ES"/>
+        </w:rPr>
+        <w:t>Pandas i NumPy per a la manipulació de dades</w:t>
+      </w:r>
+    </w:p>
+    <w:p>
+      <w:pPr>
+        <w:pStyle w:val="Prrafodelista"/>
+        <w:numPr>
+          <w:ilvl w:val="2"/>
+          <w:numId w:val="21"/>
+        </w:numPr>
+        <w:jc w:val="both"/>
+        <w:rPr>
+          <w:lang w:val="ca-ES"/>
+        </w:rPr>
+      </w:pPr>
+      <w:r>
+        <w:rPr>
+          <w:lang w:val="ca-ES"/>
+        </w:rPr>
+        <w:t>Scikit-learn per a transformacions i mètriques d’avaluació</w:t>
+      </w:r>
+    </w:p>
+    <w:p>
+      <w:pPr>
+        <w:pStyle w:val="Prrafodelista"/>
+        <w:numPr>
+          <w:ilvl w:val="2"/>
+          <w:numId w:val="21"/>
+        </w:numPr>
+        <w:jc w:val="both"/>
+        <w:rPr>
+          <w:lang w:val="ca-ES"/>
+        </w:rPr>
+      </w:pPr>
+      <w:r>
+        <w:rPr>
+          <w:lang w:val="ca-ES"/>
+        </w:rPr>
+        <w:t>Transformers de Huggins Face per accedir al model Clinical Longformer.</w:t>
+      </w:r>
+    </w:p>
+    <w:p>
+      <w:pPr>
+        <w:pStyle w:val="Prrafodelista"/>
+        <w:numPr>
+          <w:ilvl w:val="2"/>
+          <w:numId w:val="21"/>
+        </w:numPr>
+        <w:jc w:val="both"/>
+        <w:rPr>
+          <w:lang w:val="ca-ES"/>
+        </w:rPr>
+      </w:pPr>
+      <w:r>
+        <w:rPr>
+          <w:lang w:val="ca-ES"/>
+        </w:rPr>
+        <w:t xml:space="preserve">PyTorch com a fons per a la implantació del model de deep learning, optimitzat per entrenament. </w:t>
       </w:r>
     </w:p>
     <w:p>
@@ -7275,7 +7542,7 @@
         <w:pStyle w:val="Prrafodelista"/>
         <w:numPr>
           <w:ilvl w:val="0"/>
-          <w:numId w:val="8"/>
+          <w:numId w:val="21"/>
         </w:numPr>
         <w:jc w:val="both"/>
         <w:rPr>
@@ -7286,7 +7553,13 @@
         <w:rPr>
           <w:lang w:val="ca-ES"/>
         </w:rPr>
-        <w:t>API (RESTful): Implementada per a gestionar les consultes en temps real, Aquesta interfície s’encarregarà d’executar els mètodes.</w:t>
+        <w:t>FastAPI(API RESTful): El sistema utilitza un interfície REST dissenyada amb Fast API, que permet consult</w:t>
+      </w:r>
+      <w:r>
+        <w:rPr>
+          <w:lang w:val="ca-ES"/>
+        </w:rPr>
+        <w:t>es en temps real per part del sistema d’història clínica. Aquesta API està preparada per acceptar dades en format JSON, processar-les mitjançant el model i retornar les prediccions de codis CIM-10.</w:t>
       </w:r>
     </w:p>
     <w:p>
@@ -7294,7 +7567,7 @@
         <w:pStyle w:val="Prrafodelista"/>
         <w:numPr>
           <w:ilvl w:val="0"/>
-          <w:numId w:val="8"/>
+          <w:numId w:val="21"/>
         </w:numPr>
         <w:jc w:val="both"/>
         <w:rPr>
@@ -7305,12 +7578,12 @@
         <w:rPr>
           <w:lang w:val="ca-ES"/>
         </w:rPr>
-        <w:t>GIT</w:t>
-      </w:r>
-    </w:p>
-    <w:p>
-      <w:pPr>
-        <w:ind w:left="0"/>
+        <w:t>GIT: El control de versions es duu a terme mitjançant Git, assegurant traçabilitat i replicabilitat del codi font i facilitant el treball incremental amb diverses etapesde</w:t>
+      </w:r>
+    </w:p>
+    <w:p>
+      <w:pPr>
+        <w:ind w:firstLine="23"/>
         <w:jc w:val="both"/>
         <w:rPr>
           <w:lang w:val="ca-ES"/>
@@ -7324,7 +7597,7 @@
           <w:lang w:val="ca-ES"/>
         </w:rPr>
       </w:pPr>
-      <w:bookmarkStart w:id="19" w:name="_Toc194156474"/>
+      <w:bookmarkStart w:id="19" w:name="_Toc194161308"/>
       <w:r>
         <w:rPr>
           <w:lang w:val="ca-ES"/>
@@ -7572,14 +7845,8 @@
         <w:rPr>
           <w:lang w:val="ca-ES"/>
         </w:rPr>
-        <w:t xml:space="preserve">Aquí trobarem un conjunt de textos lliures escrits per els diversos professionals de la salut que és la base fonamental del projecte que estic </w:t>
-      </w:r>
-      <w:r>
-        <w:rPr>
-          <w:lang w:val="ca-ES"/>
-        </w:rPr>
         <w:lastRenderedPageBreak/>
-        <w:t>realitzant, antecedents, motiu d’ingrés, recomanacions de tractament i el curs clínic.</w:t>
+        <w:t>Aquí trobarem un conjunt de textos lliures escrits per els diversos professionals de la salut que és la base fonamental del projecte que estic realitzant, antecedents, motiu d’ingrés, recomanacions de tractament i el curs clínic.</w:t>
       </w:r>
     </w:p>
     <w:p>
@@ -7713,62 +7980,23 @@
           <w:lang w:val="ca-ES"/>
         </w:rPr>
       </w:pPr>
-      <w:bookmarkStart w:id="20" w:name="_Toc194156475"/>
+      <w:bookmarkStart w:id="20" w:name="_Toc194161309"/>
       <w:r>
         <w:rPr>
           <w:lang w:val="ca-ES"/>
         </w:rPr>
         <w:lastRenderedPageBreak/>
-        <w:t>Resultats</w:t>
+        <w:t>Desenvolupament del model</w:t>
       </w:r>
       <w:bookmarkEnd w:id="20"/>
     </w:p>
     <w:p>
       <w:pPr>
-        <w:jc w:val="both"/>
-        <w:rPr>
-          <w:highlight w:val="yellow"/>
-          <w:lang w:val="ca-ES"/>
-        </w:rPr>
-      </w:pPr>
-      <w:r>
-        <w:rPr>
-          <w:highlight w:val="yellow"/>
-          <w:lang w:val="ca-ES"/>
-        </w:rPr>
-        <w:t xml:space="preserve"> </w:t>
-      </w:r>
-    </w:p>
-    <w:p>
-      <w:pPr>
-        <w:jc w:val="both"/>
-        <w:rPr>
-          <w:highlight w:val="yellow"/>
-          <w:lang w:val="ca-ES"/>
-        </w:rPr>
-      </w:pPr>
-      <w:r>
-        <w:rPr>
-          <w:highlight w:val="yellow"/>
-          <w:lang w:val="ca-ES"/>
-        </w:rPr>
-        <w:t>Detalleu en aquest apartat els resultats obtinguts utilitzant la metodologia descrita a l’apartat anterior.</w:t>
-      </w:r>
-    </w:p>
-    <w:p>
-      <w:pPr>
-        <w:jc w:val="both"/>
-        <w:rPr>
-          <w:highlight w:val="yellow"/>
-          <w:lang w:val="ca-ES"/>
-        </w:rPr>
-      </w:pPr>
-      <w:r>
-        <w:rPr>
-          <w:lang w:val="ca-ES"/>
-        </w:rPr>
-        <w:br w:type="page"/>
-      </w:r>
+        <w:ind w:left="0"/>
+        <w:rPr>
+          <w:lang w:val="ca-ES"/>
+        </w:rPr>
+      </w:pPr>
     </w:p>
     <w:p>
       <w:pPr>
@@ -7782,18 +8010,25 @@
           <w:lang w:val="ca-ES"/>
         </w:rPr>
       </w:pPr>
-      <w:bookmarkStart w:id="21" w:name="_Toc194156476"/>
-      <w:r>
-        <w:rPr>
-          <w:lang w:val="ca-ES"/>
-        </w:rPr>
-        <w:lastRenderedPageBreak/>
-        <w:t>Conclusions i treballs futurs</w:t>
+      <w:bookmarkStart w:id="21" w:name="_Toc194161310"/>
+      <w:r>
+        <w:rPr>
+          <w:lang w:val="ca-ES"/>
+        </w:rPr>
+        <w:t>Anàlisis de resultats</w:t>
       </w:r>
       <w:bookmarkEnd w:id="21"/>
     </w:p>
     <w:p>
       <w:pPr>
+        <w:ind w:left="0"/>
+        <w:rPr>
+          <w:lang w:val="ca-ES"/>
+        </w:rPr>
+      </w:pPr>
+    </w:p>
+    <w:p>
+      <w:pPr>
         <w:jc w:val="both"/>
         <w:rPr>
           <w:highlight w:val="yellow"/>
@@ -7821,263 +8056,7 @@
           <w:highlight w:val="yellow"/>
           <w:lang w:val="ca-ES"/>
         </w:rPr>
-        <w:t>Aquest capítol ha d’incloure:</w:t>
-      </w:r>
-    </w:p>
-    <w:p>
-      <w:pPr>
-        <w:numPr>
-          <w:ilvl w:val="0"/>
-          <w:numId w:val="2"/>
-        </w:numPr>
-        <w:jc w:val="both"/>
-        <w:rPr>
-          <w:highlight w:val="yellow"/>
-          <w:lang w:val="ca-ES"/>
-        </w:rPr>
-      </w:pPr>
-      <w:r>
-        <w:rPr>
-          <w:highlight w:val="yellow"/>
-          <w:lang w:val="ca-ES"/>
-        </w:rPr>
-        <w:t>Una descripció de les conclusions del treball:</w:t>
-      </w:r>
-    </w:p>
-    <w:p>
-      <w:pPr>
-        <w:numPr>
-          <w:ilvl w:val="1"/>
-          <w:numId w:val="2"/>
-        </w:numPr>
-        <w:jc w:val="both"/>
-        <w:rPr>
-          <w:highlight w:val="yellow"/>
-          <w:lang w:val="ca-ES"/>
-        </w:rPr>
-      </w:pPr>
-      <w:r>
-        <w:rPr>
-          <w:highlight w:val="yellow"/>
-          <w:lang w:val="ca-ES"/>
-        </w:rPr>
-        <w:t>Un cop s’han obtingut els resultats quines conclusions s’extreu?</w:t>
-      </w:r>
-    </w:p>
-    <w:p>
-      <w:pPr>
-        <w:numPr>
-          <w:ilvl w:val="1"/>
-          <w:numId w:val="2"/>
-        </w:numPr>
-        <w:jc w:val="both"/>
-        <w:rPr>
-          <w:highlight w:val="yellow"/>
-          <w:lang w:val="ca-ES"/>
-        </w:rPr>
-      </w:pPr>
-      <w:r>
-        <w:rPr>
-          <w:highlight w:val="yellow"/>
-          <w:lang w:val="ca-ES"/>
-        </w:rPr>
-        <w:t>Aquests resultats són els esperats? O han estat sorprenents? Per què?</w:t>
-      </w:r>
-    </w:p>
-    <w:p>
-      <w:pPr>
-        <w:numPr>
-          <w:ilvl w:val="0"/>
-          <w:numId w:val="2"/>
-        </w:numPr>
-        <w:jc w:val="both"/>
-        <w:rPr>
-          <w:highlight w:val="yellow"/>
-          <w:lang w:val="ca-ES"/>
-        </w:rPr>
-      </w:pPr>
-      <w:r>
-        <w:rPr>
-          <w:highlight w:val="yellow"/>
-          <w:lang w:val="ca-ES"/>
-        </w:rPr>
-        <w:t>Una reflexió crítica sobre l’assoliment dels objectius plantejats inicialment:</w:t>
-      </w:r>
-    </w:p>
-    <w:p>
-      <w:pPr>
-        <w:numPr>
-          <w:ilvl w:val="1"/>
-          <w:numId w:val="2"/>
-        </w:numPr>
-        <w:jc w:val="both"/>
-        <w:rPr>
-          <w:highlight w:val="yellow"/>
-          <w:lang w:val="ca-ES"/>
-        </w:rPr>
-      </w:pPr>
-      <w:r>
-        <w:rPr>
-          <w:highlight w:val="yellow"/>
-          <w:lang w:val="ca-ES"/>
-        </w:rPr>
-        <w:t>Hem assolit tots els objectius? Si la resposta és negativa, per quin motiu?</w:t>
-      </w:r>
-    </w:p>
-    <w:p>
-      <w:pPr>
-        <w:numPr>
-          <w:ilvl w:val="0"/>
-          <w:numId w:val="2"/>
-        </w:numPr>
-        <w:jc w:val="both"/>
-        <w:rPr>
-          <w:highlight w:val="yellow"/>
-          <w:lang w:val="ca-ES"/>
-        </w:rPr>
-      </w:pPr>
-      <w:r>
-        <w:rPr>
-          <w:highlight w:val="yellow"/>
-          <w:lang w:val="ca-ES"/>
-        </w:rPr>
-        <w:t>Una anàlisi crítica del seguiment de la planificació i metodologia al llarg del producte:</w:t>
-      </w:r>
-    </w:p>
-    <w:p>
-      <w:pPr>
-        <w:numPr>
-          <w:ilvl w:val="1"/>
-          <w:numId w:val="2"/>
-        </w:numPr>
-        <w:jc w:val="both"/>
-        <w:rPr>
-          <w:highlight w:val="yellow"/>
-          <w:lang w:val="ca-ES"/>
-        </w:rPr>
-      </w:pPr>
-      <w:r>
-        <w:rPr>
-          <w:highlight w:val="yellow"/>
-          <w:lang w:val="ca-ES"/>
-        </w:rPr>
-        <w:t>S’ha seguit la planificació?</w:t>
-      </w:r>
-    </w:p>
-    <w:p>
-      <w:pPr>
-        <w:numPr>
-          <w:ilvl w:val="1"/>
-          <w:numId w:val="2"/>
-        </w:numPr>
-        <w:jc w:val="both"/>
-        <w:rPr>
-          <w:highlight w:val="yellow"/>
-          <w:lang w:val="ca-ES"/>
-        </w:rPr>
-      </w:pPr>
-      <w:r>
-        <w:rPr>
-          <w:highlight w:val="yellow"/>
-          <w:lang w:val="ca-ES"/>
-        </w:rPr>
-        <w:t>La metodologia prevista ha estat prou adequada?</w:t>
-      </w:r>
-    </w:p>
-    <w:p>
-      <w:pPr>
-        <w:numPr>
-          <w:ilvl w:val="1"/>
-          <w:numId w:val="2"/>
-        </w:numPr>
-        <w:jc w:val="both"/>
-        <w:rPr>
-          <w:highlight w:val="yellow"/>
-          <w:lang w:val="ca-ES"/>
-        </w:rPr>
-      </w:pPr>
-      <w:r>
-        <w:rPr>
-          <w:highlight w:val="yellow"/>
-          <w:lang w:val="ca-ES"/>
-        </w:rPr>
-        <w:t>Ha calgut introduir canvis per garantir l’èxit del treball? Per què?</w:t>
-      </w:r>
-    </w:p>
-    <w:p>
-      <w:pPr>
-        <w:numPr>
-          <w:ilvl w:val="0"/>
-          <w:numId w:val="2"/>
-        </w:numPr>
-        <w:jc w:val="both"/>
-        <w:rPr>
-          <w:highlight w:val="yellow"/>
-          <w:lang w:val="ca-ES"/>
-        </w:rPr>
-      </w:pPr>
-      <w:r>
-        <w:rPr>
-          <w:highlight w:val="yellow"/>
-          <w:lang w:val="ca-ES"/>
-        </w:rPr>
-        <w:t xml:space="preserve">Dels impactes previstos a 1.3 (ètic-socials, de sostenibilitat i de diversitat), avaluar/esmentar si s'han mitigat (si eren negatius) o si s'han aconseguit (si eren positius). </w:t>
-      </w:r>
-    </w:p>
-    <w:p>
-      <w:pPr>
-        <w:numPr>
-          <w:ilvl w:val="0"/>
-          <w:numId w:val="2"/>
-        </w:numPr>
-        <w:jc w:val="both"/>
-        <w:rPr>
-          <w:highlight w:val="yellow"/>
-          <w:lang w:val="ca-ES"/>
-        </w:rPr>
-      </w:pPr>
-      <w:r>
-        <w:rPr>
-          <w:highlight w:val="yellow"/>
-          <w:lang w:val="ca-ES"/>
-        </w:rPr>
-        <w:t>Si han aparegut impactes no previstos a 1.3, avaluar/esmentar com s'han mitigat (si eren negatius) o què han aportat (si eren positius).</w:t>
-      </w:r>
-    </w:p>
-    <w:p>
-      <w:pPr>
-        <w:numPr>
-          <w:ilvl w:val="0"/>
-          <w:numId w:val="2"/>
-        </w:numPr>
-        <w:jc w:val="both"/>
-        <w:rPr>
-          <w:highlight w:val="yellow"/>
-          <w:lang w:val="ca-ES"/>
-        </w:rPr>
-      </w:pPr>
-      <w:r>
-        <w:rPr>
-          <w:highlight w:val="yellow"/>
-          <w:lang w:val="ca-ES"/>
-        </w:rPr>
-        <w:t>Les línies de treball futur que no s’han pogut explorar en aquest treball i han quedat pendents.</w:t>
-      </w:r>
-    </w:p>
-    <w:p>
-      <w:pPr>
-        <w:jc w:val="both"/>
-        <w:rPr>
-          <w:highlight w:val="yellow"/>
-          <w:lang w:val="ca-ES"/>
-        </w:rPr>
-      </w:pPr>
-      <w:r>
-        <w:rPr>
-          <w:highlight w:val="yellow"/>
-          <w:lang w:val="ca-ES"/>
-        </w:rPr>
-        <w:t xml:space="preserve"> </w:t>
+        <w:t>Detalleu en aquest apartat els resultats obtinguts utilitzant la metodologia descrita a l’apartat anterior.</w:t>
       </w:r>
     </w:p>
     <w:p>
@@ -8107,13 +8086,12 @@
           <w:lang w:val="ca-ES"/>
         </w:rPr>
       </w:pPr>
-      <w:bookmarkStart w:id="22" w:name="_Toc194156477"/>
-      <w:r>
-        <w:rPr>
-          <w:lang w:val="ca-ES"/>
-        </w:rPr>
-        <w:lastRenderedPageBreak/>
-        <w:t>Glossari</w:t>
+      <w:bookmarkStart w:id="22" w:name="_Toc194161311"/>
+      <w:r>
+        <w:rPr>
+          <w:lang w:val="ca-ES"/>
+        </w:rPr>
+        <w:t>Conclusions i treballs futurs</w:t>
       </w:r>
       <w:bookmarkEnd w:id="22"/>
     </w:p>
@@ -8135,113 +8113,290 @@
     </w:p>
     <w:p>
       <w:pPr>
-        <w:rPr>
-          <w:lang w:val="ca-ES"/>
-        </w:rPr>
-      </w:pPr>
-      <w:r>
-        <w:rPr>
-          <w:lang w:val="ca-ES"/>
-        </w:rPr>
-        <w:t>BERT</w:t>
-      </w:r>
-      <w:r>
-        <w:rPr>
-          <w:lang w:val="ca-ES"/>
-        </w:rPr>
-        <w:t xml:space="preserve"> - </w:t>
-      </w:r>
-      <w:r>
-        <w:rPr>
-          <w:lang w:val="ca-ES"/>
-        </w:rPr>
-        <w:t>Bidirectional Encoder Representations from Transformers</w:t>
-      </w:r>
-    </w:p>
-    <w:p>
-      <w:pPr>
-        <w:rPr>
-          <w:lang w:val="ca-ES"/>
-        </w:rPr>
-      </w:pPr>
-      <w:r>
-        <w:rPr>
-          <w:lang w:val="ca-ES"/>
-        </w:rPr>
-        <w:t>DL – Deep Learning</w:t>
-      </w:r>
-      <w:r>
-        <w:rPr>
-          <w:lang w:val="ca-ES"/>
-        </w:rPr>
-        <w:br/>
-      </w:r>
-      <w:r>
-        <w:rPr>
-          <w:lang w:val="ca-ES"/>
-        </w:rPr>
-        <w:t>DWH – Data Warehouse.</w:t>
-      </w:r>
-    </w:p>
-    <w:p>
-      <w:pPr>
-        <w:rPr>
-          <w:lang w:val="ca-ES"/>
-        </w:rPr>
-      </w:pPr>
-      <w:r>
-        <w:rPr>
-          <w:lang w:val="ca-ES"/>
-        </w:rPr>
-        <w:t>ML – Machine Learning</w:t>
-      </w:r>
-      <w:r>
-        <w:rPr>
-          <w:lang w:val="ca-ES"/>
-        </w:rPr>
-        <w:t>.</w:t>
-      </w:r>
-    </w:p>
-    <w:p>
-      <w:pPr>
-        <w:rPr>
-          <w:lang w:val="ca-ES"/>
-        </w:rPr>
-      </w:pPr>
-      <w:r>
-        <w:rPr>
-          <w:lang w:val="ca-ES"/>
-        </w:rPr>
-        <w:t>PLN</w:t>
-      </w:r>
-      <w:r>
-        <w:rPr>
-          <w:lang w:val="ca-ES"/>
-        </w:rPr>
-        <w:t xml:space="preserve"> – Processament de llenguatge natural</w:t>
-      </w:r>
-    </w:p>
-    <w:p>
-      <w:pPr>
-        <w:rPr>
-          <w:lang w:val="ca-ES"/>
-        </w:rPr>
-      </w:pPr>
-      <w:r>
-        <w:rPr>
-          <w:lang w:val="ca-ES"/>
-        </w:rPr>
-        <w:t>RGPD – Reglament General de Protecció de Dades.</w:t>
-      </w:r>
-    </w:p>
-    <w:p>
-      <w:pPr>
-        <w:jc w:val="both"/>
-        <w:rPr>
-          <w:u w:val="single"/>
-          <w:lang w:val="ca-ES"/>
-        </w:rPr>
-      </w:pPr>
+        <w:jc w:val="both"/>
+        <w:rPr>
+          <w:highlight w:val="yellow"/>
+          <w:lang w:val="ca-ES"/>
+        </w:rPr>
+      </w:pPr>
+      <w:r>
+        <w:rPr>
+          <w:highlight w:val="yellow"/>
+          <w:lang w:val="ca-ES"/>
+        </w:rPr>
+        <w:t>Aquest capítol ha d’incloure:</w:t>
+      </w:r>
+    </w:p>
+    <w:p>
+      <w:pPr>
+        <w:numPr>
+          <w:ilvl w:val="0"/>
+          <w:numId w:val="2"/>
+        </w:numPr>
+        <w:jc w:val="both"/>
+        <w:rPr>
+          <w:highlight w:val="yellow"/>
+          <w:lang w:val="ca-ES"/>
+        </w:rPr>
+      </w:pPr>
+      <w:r>
+        <w:rPr>
+          <w:highlight w:val="yellow"/>
+          <w:lang w:val="ca-ES"/>
+        </w:rPr>
+        <w:t>Una descripció de les conclusions del treball:</w:t>
+      </w:r>
+    </w:p>
+    <w:p>
+      <w:pPr>
+        <w:numPr>
+          <w:ilvl w:val="1"/>
+          <w:numId w:val="2"/>
+        </w:numPr>
+        <w:jc w:val="both"/>
+        <w:rPr>
+          <w:highlight w:val="yellow"/>
+          <w:lang w:val="ca-ES"/>
+        </w:rPr>
+      </w:pPr>
+      <w:r>
+        <w:rPr>
+          <w:highlight w:val="yellow"/>
+          <w:lang w:val="ca-ES"/>
+        </w:rPr>
+        <w:t>Un cop s’han obtingut els resultats quines conclusions s’extreu?</w:t>
+      </w:r>
+    </w:p>
+    <w:p>
+      <w:pPr>
+        <w:numPr>
+          <w:ilvl w:val="1"/>
+          <w:numId w:val="2"/>
+        </w:numPr>
+        <w:jc w:val="both"/>
+        <w:rPr>
+          <w:highlight w:val="yellow"/>
+          <w:lang w:val="ca-ES"/>
+        </w:rPr>
+      </w:pPr>
+      <w:r>
+        <w:rPr>
+          <w:highlight w:val="yellow"/>
+          <w:lang w:val="ca-ES"/>
+        </w:rPr>
+        <w:t>Aquests resultats són els esperats? O han estat sorprenents? Per què?</w:t>
+      </w:r>
+    </w:p>
+    <w:p>
+      <w:pPr>
+        <w:numPr>
+          <w:ilvl w:val="0"/>
+          <w:numId w:val="2"/>
+        </w:numPr>
+        <w:jc w:val="both"/>
+        <w:rPr>
+          <w:highlight w:val="yellow"/>
+          <w:lang w:val="ca-ES"/>
+        </w:rPr>
+      </w:pPr>
+      <w:r>
+        <w:rPr>
+          <w:highlight w:val="yellow"/>
+          <w:lang w:val="ca-ES"/>
+        </w:rPr>
+        <w:t>Una reflexió crítica sobre l’assoliment dels objectius plantejats inicialment:</w:t>
+      </w:r>
+    </w:p>
+    <w:p>
+      <w:pPr>
+        <w:numPr>
+          <w:ilvl w:val="1"/>
+          <w:numId w:val="2"/>
+        </w:numPr>
+        <w:jc w:val="both"/>
+        <w:rPr>
+          <w:highlight w:val="yellow"/>
+          <w:lang w:val="ca-ES"/>
+        </w:rPr>
+      </w:pPr>
+      <w:r>
+        <w:rPr>
+          <w:highlight w:val="yellow"/>
+          <w:lang w:val="ca-ES"/>
+        </w:rPr>
+        <w:t>Hem assolit tots els objectius? Si la resposta és negativa, per quin motiu?</w:t>
+      </w:r>
+    </w:p>
+    <w:p>
+      <w:pPr>
+        <w:numPr>
+          <w:ilvl w:val="0"/>
+          <w:numId w:val="2"/>
+        </w:numPr>
+        <w:jc w:val="both"/>
+        <w:rPr>
+          <w:highlight w:val="yellow"/>
+          <w:lang w:val="ca-ES"/>
+        </w:rPr>
+      </w:pPr>
+      <w:r>
+        <w:rPr>
+          <w:highlight w:val="yellow"/>
+          <w:lang w:val="ca-ES"/>
+        </w:rPr>
+        <w:t>Una anàlisi crítica del seguiment de la planificació i metodologia al llarg del producte:</w:t>
+      </w:r>
+    </w:p>
+    <w:p>
+      <w:pPr>
+        <w:numPr>
+          <w:ilvl w:val="1"/>
+          <w:numId w:val="2"/>
+        </w:numPr>
+        <w:jc w:val="both"/>
+        <w:rPr>
+          <w:highlight w:val="yellow"/>
+          <w:lang w:val="ca-ES"/>
+        </w:rPr>
+      </w:pPr>
+      <w:r>
+        <w:rPr>
+          <w:highlight w:val="yellow"/>
+          <w:lang w:val="ca-ES"/>
+        </w:rPr>
+        <w:t>S’ha seguit la planificació?</w:t>
+      </w:r>
+    </w:p>
+    <w:p>
+      <w:pPr>
+        <w:numPr>
+          <w:ilvl w:val="1"/>
+          <w:numId w:val="2"/>
+        </w:numPr>
+        <w:jc w:val="both"/>
+        <w:rPr>
+          <w:highlight w:val="yellow"/>
+          <w:lang w:val="ca-ES"/>
+        </w:rPr>
+      </w:pPr>
+      <w:r>
+        <w:rPr>
+          <w:highlight w:val="yellow"/>
+          <w:lang w:val="ca-ES"/>
+        </w:rPr>
+        <w:t>La metodologia prevista ha estat prou adequada?</w:t>
+      </w:r>
+    </w:p>
+    <w:p>
+      <w:pPr>
+        <w:numPr>
+          <w:ilvl w:val="1"/>
+          <w:numId w:val="2"/>
+        </w:numPr>
+        <w:jc w:val="both"/>
+        <w:rPr>
+          <w:highlight w:val="yellow"/>
+          <w:lang w:val="ca-ES"/>
+        </w:rPr>
+      </w:pPr>
+      <w:r>
+        <w:rPr>
+          <w:highlight w:val="yellow"/>
+          <w:lang w:val="ca-ES"/>
+        </w:rPr>
+        <w:t>Ha calgut introduir canvis per garantir l’èxit del treball? Per què?</w:t>
+      </w:r>
+    </w:p>
+    <w:p>
+      <w:pPr>
+        <w:numPr>
+          <w:ilvl w:val="0"/>
+          <w:numId w:val="2"/>
+        </w:numPr>
+        <w:jc w:val="both"/>
+        <w:rPr>
+          <w:highlight w:val="yellow"/>
+          <w:lang w:val="ca-ES"/>
+        </w:rPr>
+      </w:pPr>
+      <w:r>
+        <w:rPr>
+          <w:highlight w:val="yellow"/>
+          <w:lang w:val="ca-ES"/>
+        </w:rPr>
+        <w:t xml:space="preserve">Dels impactes previstos a 1.3 (ètic-socials, de sostenibilitat i de diversitat), avaluar/esmentar si s'han mitigat (si eren negatius) o si s'han aconseguit (si eren positius). </w:t>
+      </w:r>
+    </w:p>
+    <w:p>
+      <w:pPr>
+        <w:numPr>
+          <w:ilvl w:val="0"/>
+          <w:numId w:val="2"/>
+        </w:numPr>
+        <w:jc w:val="both"/>
+        <w:rPr>
+          <w:highlight w:val="yellow"/>
+          <w:lang w:val="ca-ES"/>
+        </w:rPr>
+      </w:pPr>
+      <w:r>
+        <w:rPr>
+          <w:highlight w:val="yellow"/>
+          <w:lang w:val="ca-ES"/>
+        </w:rPr>
+        <w:t>Si han aparegut impactes no previstos a 1.3, avaluar/esmentar com s'han mitigat (si eren negatius) o què han aportat (si eren positius).</w:t>
+      </w:r>
+    </w:p>
+    <w:p>
+      <w:pPr>
+        <w:numPr>
+          <w:ilvl w:val="0"/>
+          <w:numId w:val="2"/>
+        </w:numPr>
+        <w:jc w:val="both"/>
+        <w:rPr>
+          <w:highlight w:val="yellow"/>
+          <w:lang w:val="ca-ES"/>
+        </w:rPr>
+      </w:pPr>
+      <w:r>
+        <w:rPr>
+          <w:highlight w:val="yellow"/>
+          <w:lang w:val="ca-ES"/>
+        </w:rPr>
+        <w:t>Les línies de treball futur que no s’han pogut explorar en aquest treball i han quedat pendents.</w:t>
+      </w:r>
+    </w:p>
+    <w:p>
+      <w:pPr>
+        <w:jc w:val="both"/>
+        <w:rPr>
+          <w:highlight w:val="yellow"/>
+          <w:lang w:val="ca-ES"/>
+        </w:rPr>
+      </w:pPr>
+      <w:r>
+        <w:rPr>
+          <w:highlight w:val="yellow"/>
+          <w:lang w:val="ca-ES"/>
+        </w:rPr>
+        <w:t xml:space="preserve"> </w:t>
+      </w:r>
+    </w:p>
+    <w:p>
+      <w:pPr>
+        <w:jc w:val="both"/>
+        <w:rPr>
+          <w:highlight w:val="yellow"/>
+          <w:lang w:val="ca-ES"/>
+        </w:rPr>
+      </w:pPr>
+      <w:r>
+        <w:rPr>
+          <w:lang w:val="ca-ES"/>
+        </w:rPr>
+        <w:br w:type="page"/>
+      </w:r>
     </w:p>
     <w:p>
       <w:pPr>
@@ -8255,12 +8410,13 @@
           <w:lang w:val="ca-ES"/>
         </w:rPr>
       </w:pPr>
-      <w:bookmarkStart w:id="23" w:name="_Toc194156478"/>
-      <w:r>
-        <w:rPr>
-          <w:lang w:val="ca-ES"/>
-        </w:rPr>
-        <w:t>Bibliografia</w:t>
+      <w:bookmarkStart w:id="23" w:name="_Toc194161312"/>
+      <w:r>
+        <w:rPr>
+          <w:lang w:val="ca-ES"/>
+        </w:rPr>
+        <w:lastRenderedPageBreak/>
+        <w:t>Glossari</w:t>
       </w:r>
       <w:bookmarkEnd w:id="23"/>
     </w:p>
@@ -8268,109 +8424,127 @@
       <w:pPr>
         <w:jc w:val="both"/>
         <w:rPr>
-          <w:lang w:val="ca-ES"/>
-        </w:rPr>
-      </w:pPr>
-    </w:p>
-    <w:p>
-      <w:pPr>
-        <w:pStyle w:val="Bibliografa"/>
-      </w:pPr>
-      <w:r>
-        <w:rPr>
           <w:highlight w:val="yellow"/>
           <w:lang w:val="ca-ES"/>
         </w:rPr>
-        <w:fldChar w:fldCharType="begin"/>
-      </w:r>
+      </w:pPr>
       <w:r>
         <w:rPr>
           <w:highlight w:val="yellow"/>
           <w:lang w:val="ca-ES"/>
         </w:rPr>
-        <w:instrText xml:space="preserve"> ADDIN ZOTERO_BIBL {"uncited":[],"omitted":[],"custom":[]} CSL_BIBLIOGRAPHY </w:instrText>
-      </w:r>
-      <w:r>
-        <w:rPr>
-          <w:highlight w:val="yellow"/>
-          <w:lang w:val="ca-ES"/>
-        </w:rPr>
-        <w:fldChar w:fldCharType="separate"/>
-      </w:r>
-      <w:r>
-        <w:t>1.</w:t>
-      </w:r>
-      <w:r>
-        <w:tab/>
-        <w:t>Deep Learning Deep ethics: Ètica per a l’ús de la intel·ligència artificial en medicina | Institut Borja de Bioètica [Internet]. [citado 18 de marzo de 2025]. Disponible en: https://www.iborjabioetica.url.edu/ca/blog-de-bioetica-debat/deep-learning-deep-ethics-etica-lus-de-la-intelligencia-artificial-en-medicina</w:t>
-      </w:r>
-    </w:p>
-    <w:p>
-      <w:pPr>
-        <w:pStyle w:val="Bibliografa"/>
-      </w:pPr>
-      <w:r>
-        <w:t>2.</w:t>
-      </w:r>
-      <w:r>
-        <w:tab/>
-        <w:t xml:space="preserve">Devlin J, Chang MW, Lee K, Toutanova K. BERT: Pre-training of Deep Bidirectional Transformers for Language Understanding. </w:t>
-      </w:r>
-    </w:p>
-    <w:p>
-      <w:pPr>
-        <w:pStyle w:val="Bibliografa"/>
-      </w:pPr>
-      <w:r>
-        <w:t>3.</w:t>
-      </w:r>
-      <w:r>
-        <w:tab/>
-        <w:t>Beltagy I, Peters ME, Cohan A. Longformer: The Long-Document Transformer [Internet]. arXiv; 2020 [citado 29 de marzo de 2025]. Disponible en: http://arxiv.org/abs/2004.05150</w:t>
-      </w:r>
-    </w:p>
-    <w:p>
-      <w:pPr>
-        <w:pStyle w:val="Bibliografa"/>
-      </w:pPr>
-      <w:r>
-        <w:t>4.</w:t>
-      </w:r>
-      <w:r>
-        <w:tab/>
-        <w:t>Tinn R, Cheng H, Gu Y, Usuyama N, Liu X, Naumann T, et al. Fine-Tuning Large Neural Language Models for Biomedical Natural Language Processing [Internet]. arXiv; 2021 [citado 29 de marzo de 2025]. Disponible en: http://arxiv.org/abs/2112.07869</w:t>
-      </w:r>
-    </w:p>
-    <w:p>
-      <w:pPr>
-        <w:ind w:left="0"/>
-        <w:rPr>
-          <w:highlight w:val="yellow"/>
-          <w:lang w:val="ca-ES"/>
-        </w:rPr>
-      </w:pPr>
-      <w:r>
-        <w:rPr>
-          <w:highlight w:val="yellow"/>
-          <w:lang w:val="ca-ES"/>
-        </w:rPr>
-        <w:fldChar w:fldCharType="end"/>
-      </w:r>
-    </w:p>
-    <w:p>
-      <w:pPr>
-        <w:jc w:val="both"/>
-        <w:rPr>
-          <w:highlight w:val="yellow"/>
-          <w:lang w:val="ca-ES"/>
-        </w:rPr>
-      </w:pPr>
-      <w:r>
-        <w:rPr>
-          <w:lang w:val="ca-ES"/>
-        </w:rPr>
-        <w:br w:type="page"/>
-      </w:r>
+        <w:t xml:space="preserve"> </w:t>
+      </w:r>
+    </w:p>
+    <w:p>
+      <w:pPr>
+        <w:rPr>
+          <w:lang w:val="ca-ES"/>
+        </w:rPr>
+      </w:pPr>
+      <w:r>
+        <w:rPr>
+          <w:lang w:val="ca-ES"/>
+        </w:rPr>
+        <w:t>BERT</w:t>
+      </w:r>
+      <w:r>
+        <w:rPr>
+          <w:lang w:val="ca-ES"/>
+        </w:rPr>
+        <w:t xml:space="preserve"> - </w:t>
+      </w:r>
+      <w:r>
+        <w:rPr>
+          <w:lang w:val="ca-ES"/>
+        </w:rPr>
+        <w:t>Bidirectional Encoder Representations from Transformers</w:t>
+      </w:r>
+    </w:p>
+    <w:p>
+      <w:pPr>
+        <w:rPr>
+          <w:lang w:val="ca-ES"/>
+        </w:rPr>
+      </w:pPr>
+      <w:r>
+        <w:rPr>
+          <w:lang w:val="ca-ES"/>
+        </w:rPr>
+        <w:t>DL – Deep Learning</w:t>
+      </w:r>
+      <w:r>
+        <w:rPr>
+          <w:lang w:val="ca-ES"/>
+        </w:rPr>
+        <w:br/>
+      </w:r>
+      <w:r>
+        <w:rPr>
+          <w:lang w:val="ca-ES"/>
+        </w:rPr>
+        <w:t>DWH – Data Warehouse.</w:t>
+      </w:r>
+    </w:p>
+    <w:p>
+      <w:pPr>
+        <w:rPr>
+          <w:lang w:val="ca-ES"/>
+        </w:rPr>
+      </w:pPr>
+      <w:r>
+        <w:rPr>
+          <w:lang w:val="ca-ES"/>
+        </w:rPr>
+        <w:t>ML – Machine Learning</w:t>
+      </w:r>
+      <w:r>
+        <w:rPr>
+          <w:lang w:val="ca-ES"/>
+        </w:rPr>
+        <w:t>.</w:t>
+      </w:r>
+    </w:p>
+    <w:p>
+      <w:pPr>
+        <w:rPr>
+          <w:lang w:val="ca-ES"/>
+        </w:rPr>
+      </w:pPr>
+      <w:r>
+        <w:rPr>
+          <w:lang w:val="ca-ES"/>
+        </w:rPr>
+        <w:t>PLN</w:t>
+      </w:r>
+      <w:r>
+        <w:rPr>
+          <w:lang w:val="ca-ES"/>
+        </w:rPr>
+        <w:t xml:space="preserve"> – Processament de llenguatge natural</w:t>
+      </w:r>
+    </w:p>
+    <w:p>
+      <w:pPr>
+        <w:rPr>
+          <w:lang w:val="ca-ES"/>
+        </w:rPr>
+      </w:pPr>
+      <w:r>
+        <w:rPr>
+          <w:lang w:val="ca-ES"/>
+        </w:rPr>
+        <w:t>RGPD – Reglament General de Protecció de Dades.</w:t>
+      </w:r>
+    </w:p>
+    <w:p>
+      <w:pPr>
+        <w:jc w:val="both"/>
+        <w:rPr>
+          <w:u w:val="single"/>
+          <w:lang w:val="ca-ES"/>
+        </w:rPr>
+      </w:pPr>
     </w:p>
     <w:p>
       <w:pPr>
@@ -8379,11 +8553,157 @@
           <w:ilvl w:val="0"/>
           <w:numId w:val="4"/>
         </w:numPr>
-        <w:rPr>
-          <w:lang w:val="ca-ES"/>
-        </w:rPr>
-      </w:pPr>
-      <w:bookmarkStart w:id="24" w:name="_Toc194156479"/>
+        <w:jc w:val="both"/>
+        <w:rPr>
+          <w:lang w:val="ca-ES"/>
+        </w:rPr>
+      </w:pPr>
+      <w:bookmarkStart w:id="24" w:name="_Toc194161313"/>
+      <w:r>
+        <w:rPr>
+          <w:lang w:val="ca-ES"/>
+        </w:rPr>
+        <w:t>Bibliografia</w:t>
+      </w:r>
+      <w:bookmarkEnd w:id="24"/>
+    </w:p>
+    <w:p>
+      <w:pPr>
+        <w:jc w:val="both"/>
+        <w:rPr>
+          <w:lang w:val="ca-ES"/>
+        </w:rPr>
+      </w:pPr>
+    </w:p>
+    <w:p>
+      <w:pPr>
+        <w:pStyle w:val="Bibliografa"/>
+        <w:tabs>
+          <w:tab w:val="clear" w:pos="264"/>
+          <w:tab w:val="left" w:pos="1134"/>
+        </w:tabs>
+        <w:ind w:left="1134" w:hanging="283"/>
+      </w:pPr>
+      <w:r>
+        <w:rPr>
+          <w:highlight w:val="yellow"/>
+          <w:lang w:val="ca-ES"/>
+        </w:rPr>
+        <w:fldChar w:fldCharType="begin"/>
+      </w:r>
+      <w:r>
+        <w:rPr>
+          <w:highlight w:val="yellow"/>
+          <w:lang w:val="ca-ES"/>
+        </w:rPr>
+        <w:instrText xml:space="preserve"> ADDIN ZOTERO_BIBL {"uncited":[],"omitted":[],"custom":[]} CSL_BIBLIOGRAPHY </w:instrText>
+      </w:r>
+      <w:r>
+        <w:rPr>
+          <w:highlight w:val="yellow"/>
+          <w:lang w:val="ca-ES"/>
+        </w:rPr>
+        <w:fldChar w:fldCharType="separate"/>
+      </w:r>
+      <w:r>
+        <w:t>1.</w:t>
+      </w:r>
+      <w:r>
+        <w:tab/>
+        <w:t>Deep Learning Deep ethics: Ètica per a l’ús de la intel·ligència artificial en medicina | Institut Borja de Bioètica [Internet]. [citado 18 de marzo de 2025]. Disponible en: https://www.iborjabioetica.url.edu/ca/blog-de-bioetica-debat/deep-learning-deep-ethics-etica-lus-de-la-intelligencia-artificial-en-medicina</w:t>
+      </w:r>
+    </w:p>
+    <w:p>
+      <w:pPr>
+        <w:pStyle w:val="Bibliografa"/>
+        <w:tabs>
+          <w:tab w:val="clear" w:pos="264"/>
+        </w:tabs>
+        <w:ind w:left="1134" w:hanging="283"/>
+      </w:pPr>
+      <w:r>
+        <w:t>2.</w:t>
+      </w:r>
+      <w:r>
+        <w:tab/>
+        <w:t xml:space="preserve">Devlin J, Chang MW, Lee K, Toutanova K. BERT: Pre-training of Deep Bidirectional Transformers for Language Understanding. </w:t>
+      </w:r>
+    </w:p>
+    <w:p>
+      <w:pPr>
+        <w:pStyle w:val="Bibliografa"/>
+        <w:tabs>
+          <w:tab w:val="clear" w:pos="264"/>
+        </w:tabs>
+        <w:ind w:left="1134" w:hanging="283"/>
+      </w:pPr>
+      <w:r>
+        <w:t>3.</w:t>
+      </w:r>
+      <w:r>
+        <w:tab/>
+        <w:t>Beltagy I, Peters ME, Cohan A. Longformer: The Long-Document Transformer [Internet]. arXiv; 2020 [citado 29 de marzo de 2025]. Disponible en: http://arxiv.org/abs/2004.05150</w:t>
+      </w:r>
+    </w:p>
+    <w:p>
+      <w:pPr>
+        <w:pStyle w:val="Bibliografa"/>
+        <w:tabs>
+          <w:tab w:val="clear" w:pos="264"/>
+        </w:tabs>
+        <w:ind w:left="1134" w:hanging="283"/>
+      </w:pPr>
+      <w:r>
+        <w:t>4.</w:t>
+      </w:r>
+      <w:r>
+        <w:tab/>
+        <w:t>Tinn R, Cheng H, Gu Y, Usuyama N, Liu X, Naumann T, et al. Fine-Tuning Large Neural Language Models for Biomedical Natural Language Processing [Internet]. arXiv; 2021 [citado 29 de marzo de 2025]. Disponible en: http://arxiv.org/abs/2112.07869</w:t>
+      </w:r>
+    </w:p>
+    <w:p>
+      <w:pPr>
+        <w:ind w:left="0"/>
+        <w:rPr>
+          <w:highlight w:val="yellow"/>
+          <w:lang w:val="ca-ES"/>
+        </w:rPr>
+      </w:pPr>
+      <w:r>
+        <w:rPr>
+          <w:highlight w:val="yellow"/>
+          <w:lang w:val="ca-ES"/>
+        </w:rPr>
+        <w:fldChar w:fldCharType="end"/>
+      </w:r>
+    </w:p>
+    <w:p>
+      <w:pPr>
+        <w:jc w:val="both"/>
+        <w:rPr>
+          <w:highlight w:val="yellow"/>
+          <w:lang w:val="ca-ES"/>
+        </w:rPr>
+      </w:pPr>
+      <w:r>
+        <w:rPr>
+          <w:lang w:val="ca-ES"/>
+        </w:rPr>
+        <w:br w:type="page"/>
+      </w:r>
+    </w:p>
+    <w:p>
+      <w:pPr>
+        <w:pStyle w:val="Ttulo1"/>
+        <w:numPr>
+          <w:ilvl w:val="0"/>
+          <w:numId w:val="4"/>
+        </w:numPr>
+        <w:rPr>
+          <w:lang w:val="ca-ES"/>
+        </w:rPr>
+      </w:pPr>
+      <w:bookmarkStart w:id="25" w:name="_Toc194161314"/>
       <w:r>
         <w:rPr>
           <w:lang w:val="ca-ES"/>
@@ -8391,7 +8711,7 @@
         <w:lastRenderedPageBreak/>
         <w:t>Annexos</w:t>
       </w:r>
-      <w:bookmarkEnd w:id="24"/>
+      <w:bookmarkEnd w:id="25"/>
     </w:p>
     <w:p>
       <w:pPr>
@@ -8417,55 +8737,15 @@
       </w:pPr>
       <w:r>
         <w:rPr>
-          <w:highlight w:val="yellow"/>
-          <w:lang w:val="ca-ES"/>
-        </w:rPr>
-        <w:t xml:space="preserve"> </w:t>
-      </w:r>
-    </w:p>
-    <w:p>
-      <w:pPr>
-        <w:rPr>
-          <w:highlight w:val="yellow"/>
-          <w:lang w:val="ca-ES"/>
-        </w:rPr>
-      </w:pPr>
-      <w:r>
-        <w:rPr>
-          <w:highlight w:val="yellow"/>
-          <w:lang w:val="ca-ES"/>
-        </w:rPr>
-        <w:t>Llistat d’apartats que són massa extensos per incloure dins la memòria i tenen un caràcter autocontingut (per exemple, manuals d’usuari, manuals d’instal·lació, etc.)</w:t>
-      </w:r>
-    </w:p>
-    <w:p>
-      <w:pPr>
-        <w:rPr>
-          <w:highlight w:val="yellow"/>
-          <w:lang w:val="ca-ES"/>
-        </w:rPr>
-      </w:pPr>
-      <w:r>
-        <w:rPr>
-          <w:highlight w:val="yellow"/>
-          <w:lang w:val="ca-ES"/>
-        </w:rPr>
-        <w:t xml:space="preserve"> </w:t>
-      </w:r>
-    </w:p>
-    <w:p>
-      <w:pPr>
-        <w:rPr>
-          <w:highlight w:val="yellow"/>
-          <w:lang w:val="ca-ES"/>
-        </w:rPr>
-      </w:pPr>
-      <w:r>
-        <w:rPr>
-          <w:highlight w:val="yellow"/>
-          <w:lang w:val="ca-ES"/>
-        </w:rPr>
-        <w:t>Depenent del tipus de treball, és possible que no calgui afegir cap annex.</w:t>
+          <w:lang w:val="ca-ES"/>
+        </w:rPr>
+        <w:t>Git-Hub - h</w:t>
+      </w:r>
+      <w:r>
+        <w:rPr>
+          <w:lang w:val="ca-ES"/>
+        </w:rPr>
+        <w:t>ttps://github.com/mserretm/HigiaHealthCode</w:t>
       </w:r>
     </w:p>
     <w:p>
@@ -9980,6 +10260,119 @@
     </w:lvl>
   </w:abstractNum>
   <w:abstractNum w:abstractNumId="8" w15:restartNumberingAfterBreak="0">
+    <w:nsid w:val="222B00F5"/>
+    <w:multiLevelType w:val="multilevel"/>
+    <w:tmpl w:val="44D28874"/>
+    <w:lvl w:ilvl="0">
+      <w:start w:val="1"/>
+      <w:numFmt w:val="decimal"/>
+      <w:lvlText w:val="%1."/>
+      <w:lvlJc w:val="right"/>
+      <w:pPr>
+        <w:ind w:left="1440" w:hanging="360"/>
+      </w:pPr>
+      <w:rPr>
+        <w:u w:val="none"/>
+      </w:rPr>
+    </w:lvl>
+    <w:lvl w:ilvl="1">
+      <w:start w:val="1"/>
+      <w:numFmt w:val="decimal"/>
+      <w:lvlText w:val="%1.%2."/>
+      <w:lvlJc w:val="right"/>
+      <w:pPr>
+        <w:ind w:left="2160" w:hanging="360"/>
+      </w:pPr>
+      <w:rPr>
+        <w:u w:val="none"/>
+      </w:rPr>
+    </w:lvl>
+    <w:lvl w:ilvl="2">
+      <w:start w:val="1"/>
+      <w:numFmt w:val="decimal"/>
+      <w:lvlText w:val="%1.%2.%3."/>
+      <w:lvlJc w:val="right"/>
+      <w:pPr>
+        <w:ind w:left="2880" w:hanging="360"/>
+      </w:pPr>
+      <w:rPr>
+        <w:u w:val="none"/>
+      </w:rPr>
+    </w:lvl>
+    <w:lvl w:ilvl="3">
+      <w:start w:val="1"/>
+      <w:numFmt w:val="decimal"/>
+      <w:lvlText w:val="%1.%2.%3.%4."/>
+      <w:lvlJc w:val="right"/>
+      <w:pPr>
+        <w:ind w:left="3600" w:hanging="360"/>
+      </w:pPr>
+      <w:rPr>
+        <w:u w:val="none"/>
+      </w:rPr>
+    </w:lvl>
+    <w:lvl w:ilvl="4">
+      <w:start w:val="1"/>
+      <w:numFmt w:val="decimal"/>
+      <w:lvlText w:val="%1.%2.%3.%4.%5."/>
+      <w:lvlJc w:val="right"/>
+      <w:pPr>
+        <w:ind w:left="4320" w:hanging="360"/>
+      </w:pPr>
+      <w:rPr>
+        <w:u w:val="none"/>
+      </w:rPr>
+    </w:lvl>
+    <w:lvl w:ilvl="5">
+      <w:start w:val="1"/>
+      <w:numFmt w:val="decimal"/>
+      <w:lvlText w:val="%1.%2.%3.%4.%5.%6."/>
+      <w:lvlJc w:val="right"/>
+      <w:pPr>
+        <w:ind w:left="5040" w:hanging="360"/>
+      </w:pPr>
+      <w:rPr>
+        <w:u w:val="none"/>
+      </w:rPr>
+    </w:lvl>
+    <w:lvl w:ilvl="6">
+      <w:start w:val="1"/>
+      <w:numFmt w:val="decimal"/>
+      <w:lvlText w:val="%1.%2.%3.%4.%5.%6.%7."/>
+      <w:lvlJc w:val="right"/>
+      <w:pPr>
+        <w:ind w:left="5760" w:hanging="360"/>
+      </w:pPr>
+      <w:rPr>
+        <w:u w:val="none"/>
+      </w:rPr>
+    </w:lvl>
+    <w:lvl w:ilvl="7">
+      <w:start w:val="1"/>
+      <w:numFmt w:val="decimal"/>
+      <w:lvlText w:val="%1.%2.%3.%4.%5.%6.%7.%8."/>
+      <w:lvlJc w:val="right"/>
+      <w:pPr>
+        <w:ind w:left="6480" w:hanging="360"/>
+      </w:pPr>
+      <w:rPr>
+        <w:u w:val="none"/>
+      </w:rPr>
+    </w:lvl>
+    <w:lvl w:ilvl="8">
+      <w:start w:val="1"/>
+      <w:numFmt w:val="decimal"/>
+      <w:lvlText w:val="%1.%2.%3.%4.%5.%6.%7.%8.%9."/>
+      <w:lvlJc w:val="right"/>
+      <w:pPr>
+        <w:ind w:left="7200" w:hanging="360"/>
+      </w:pPr>
+      <w:rPr>
+        <w:u w:val="none"/>
+      </w:rPr>
+    </w:lvl>
+  </w:abstractNum>
+  <w:abstractNum w:abstractNumId="9" w15:restartNumberingAfterBreak="0">
     <w:nsid w:val="24411A23"/>
     <w:multiLevelType w:val="multilevel"/>
     <w:tmpl w:val="83D272DA"/>
@@ -10092,7 +10485,7 @@
       </w:rPr>
     </w:lvl>
   </w:abstractNum>
-  <w:abstractNum w:abstractNumId="9" w15:restartNumberingAfterBreak="0">
+  <w:abstractNum w:abstractNumId="10" w15:restartNumberingAfterBreak="0">
     <w:nsid w:val="2A066354"/>
     <w:multiLevelType w:val="hybridMultilevel"/>
     <w:tmpl w:val="831AFDDE"/>
@@ -10205,7 +10598,7 @@
       </w:rPr>
     </w:lvl>
   </w:abstractNum>
-  <w:abstractNum w:abstractNumId="10" w15:restartNumberingAfterBreak="0">
+  <w:abstractNum w:abstractNumId="11" w15:restartNumberingAfterBreak="0">
     <w:nsid w:val="350A0076"/>
     <w:multiLevelType w:val="hybridMultilevel"/>
     <w:tmpl w:val="B97AEE80"/>
@@ -10294,7 +10687,7 @@
       </w:pPr>
     </w:lvl>
   </w:abstractNum>
-  <w:abstractNum w:abstractNumId="11" w15:restartNumberingAfterBreak="0">
+  <w:abstractNum w:abstractNumId="12" w15:restartNumberingAfterBreak="0">
     <w:nsid w:val="418E37A9"/>
     <w:multiLevelType w:val="multilevel"/>
     <w:tmpl w:val="3EE426DE"/>
@@ -10407,7 +10800,7 @@
       </w:rPr>
     </w:lvl>
   </w:abstractNum>
-  <w:abstractNum w:abstractNumId="12" w15:restartNumberingAfterBreak="0">
+  <w:abstractNum w:abstractNumId="13" w15:restartNumberingAfterBreak="0">
     <w:nsid w:val="43C764A6"/>
     <w:multiLevelType w:val="hybridMultilevel"/>
     <w:tmpl w:val="FD6C9B20"/>
@@ -10520,7 +10913,7 @@
       </w:rPr>
     </w:lvl>
   </w:abstractNum>
-  <w:abstractNum w:abstractNumId="13" w15:restartNumberingAfterBreak="0">
+  <w:abstractNum w:abstractNumId="14" w15:restartNumberingAfterBreak="0">
     <w:nsid w:val="45F2196E"/>
     <w:multiLevelType w:val="multilevel"/>
     <w:tmpl w:val="0C0A0027"/>
@@ -10615,7 +11008,7 @@
       </w:pPr>
     </w:lvl>
   </w:abstractNum>
-  <w:abstractNum w:abstractNumId="14" w15:restartNumberingAfterBreak="0">
+  <w:abstractNum w:abstractNumId="15" w15:restartNumberingAfterBreak="0">
     <w:nsid w:val="472D5267"/>
     <w:multiLevelType w:val="multilevel"/>
     <w:tmpl w:val="EDF2FD8A"/>
@@ -10728,7 +11121,7 @@
       </w:rPr>
     </w:lvl>
   </w:abstractNum>
-  <w:abstractNum w:abstractNumId="15" w15:restartNumberingAfterBreak="0">
+  <w:abstractNum w:abstractNumId="16" w15:restartNumberingAfterBreak="0">
     <w:nsid w:val="4FB651A2"/>
     <w:multiLevelType w:val="hybridMultilevel"/>
     <w:tmpl w:val="0C56BA18"/>
@@ -10814,7 +11207,7 @@
       </w:pPr>
     </w:lvl>
   </w:abstractNum>
-  <w:abstractNum w:abstractNumId="16" w15:restartNumberingAfterBreak="0">
+  <w:abstractNum w:abstractNumId="17" w15:restartNumberingAfterBreak="0">
     <w:nsid w:val="516C6139"/>
     <w:multiLevelType w:val="multilevel"/>
     <w:tmpl w:val="3B769140"/>
@@ -10927,7 +11320,7 @@
       </w:rPr>
     </w:lvl>
   </w:abstractNum>
-  <w:abstractNum w:abstractNumId="17" w15:restartNumberingAfterBreak="0">
+  <w:abstractNum w:abstractNumId="18" w15:restartNumberingAfterBreak="0">
     <w:nsid w:val="60835DBB"/>
     <w:multiLevelType w:val="hybridMultilevel"/>
     <w:tmpl w:val="119CFAB6"/>
@@ -11040,7 +11433,7 @@
       </w:rPr>
     </w:lvl>
   </w:abstractNum>
-  <w:abstractNum w:abstractNumId="18" w15:restartNumberingAfterBreak="0">
+  <w:abstractNum w:abstractNumId="19" w15:restartNumberingAfterBreak="0">
     <w:nsid w:val="6C3174FD"/>
     <w:multiLevelType w:val="hybridMultilevel"/>
     <w:tmpl w:val="A6C692A8"/>
@@ -11129,7 +11522,7 @@
       </w:pPr>
     </w:lvl>
   </w:abstractNum>
-  <w:abstractNum w:abstractNumId="19" w15:restartNumberingAfterBreak="0">
+  <w:abstractNum w:abstractNumId="20" w15:restartNumberingAfterBreak="0">
     <w:nsid w:val="7D6A15D5"/>
     <w:multiLevelType w:val="multilevel"/>
     <w:tmpl w:val="83D272DA"/>
@@ -11242,7 +11635,7 @@
       </w:rPr>
     </w:lvl>
   </w:abstractNum>
-  <w:abstractNum w:abstractNumId="20" w15:restartNumberingAfterBreak="0">
+  <w:abstractNum w:abstractNumId="21" w15:restartNumberingAfterBreak="0">
     <w:nsid w:val="7F6C199D"/>
     <w:multiLevelType w:val="multilevel"/>
     <w:tmpl w:val="E3C0FCAA"/>
@@ -11356,19 +11749,19 @@
     </w:lvl>
   </w:abstractNum>
   <w:num w:numId="1" w16cid:durableId="726223062">
-    <w:abstractNumId w:val="11"/>
+    <w:abstractNumId w:val="12"/>
   </w:num>
   <w:num w:numId="2" w16cid:durableId="2108429928">
-    <w:abstractNumId w:val="16"/>
+    <w:abstractNumId w:val="17"/>
   </w:num>
   <w:num w:numId="3" w16cid:durableId="597296845">
-    <w:abstractNumId w:val="14"/>
+    <w:abstractNumId w:val="15"/>
   </w:num>
   <w:num w:numId="4" w16cid:durableId="2146583258">
     <w:abstractNumId w:val="2"/>
   </w:num>
   <w:num w:numId="5" w16cid:durableId="1544099412">
-    <w:abstractNumId w:val="12"/>
+    <w:abstractNumId w:val="13"/>
   </w:num>
   <w:num w:numId="6" w16cid:durableId="1484275055">
     <w:abstractNumId w:val="3"/>
@@ -11377,28 +11770,28 @@
     <w:abstractNumId w:val="7"/>
   </w:num>
   <w:num w:numId="8" w16cid:durableId="424032522">
-    <w:abstractNumId w:val="9"/>
+    <w:abstractNumId w:val="10"/>
   </w:num>
   <w:num w:numId="9" w16cid:durableId="1544950342">
-    <w:abstractNumId w:val="13"/>
+    <w:abstractNumId w:val="14"/>
   </w:num>
   <w:num w:numId="10" w16cid:durableId="1570529838">
-    <w:abstractNumId w:val="18"/>
+    <w:abstractNumId w:val="19"/>
   </w:num>
   <w:num w:numId="11" w16cid:durableId="581107756">
-    <w:abstractNumId w:val="15"/>
+    <w:abstractNumId w:val="16"/>
   </w:num>
   <w:num w:numId="12" w16cid:durableId="786001735">
-    <w:abstractNumId w:val="10"/>
+    <w:abstractNumId w:val="11"/>
   </w:num>
   <w:num w:numId="13" w16cid:durableId="1553466911">
-    <w:abstractNumId w:val="20"/>
+    <w:abstractNumId w:val="21"/>
   </w:num>
   <w:num w:numId="14" w16cid:durableId="1296838549">
     <w:abstractNumId w:val="6"/>
   </w:num>
   <w:num w:numId="15" w16cid:durableId="1820031162">
-    <w:abstractNumId w:val="8"/>
+    <w:abstractNumId w:val="9"/>
   </w:num>
   <w:num w:numId="16" w16cid:durableId="2075470407">
     <w:abstractNumId w:val="5"/>
@@ -11410,13 +11803,16 @@
     <w:abstractNumId w:val="0"/>
   </w:num>
   <w:num w:numId="19" w16cid:durableId="1537620027">
-    <w:abstractNumId w:val="19"/>
+    <w:abstractNumId w:val="20"/>
   </w:num>
   <w:num w:numId="20" w16cid:durableId="825705772">
-    <w:abstractNumId w:val="17"/>
+    <w:abstractNumId w:val="18"/>
   </w:num>
   <w:num w:numId="21" w16cid:durableId="2028825477">
     <w:abstractNumId w:val="4"/>
+  </w:num>
+  <w:num w:numId="22" w16cid:durableId="1852252581">
+    <w:abstractNumId w:val="8"/>
   </w:num>
 </w:numbering>
 </file>

</xml_diff>

<commit_message>
MSM: Documentació actualitzada - falten revisar punts de la revisió
</commit_message>
<xml_diff>
--- a/documentacio/TFM_HigiaHealthCode.docx
+++ b/documentacio/TFM_HigiaHealthCode.docx
@@ -2372,28 +2372,7 @@
               <w:rPr>
                 <w:lang w:val="ca-ES"/>
               </w:rPr>
-              <w:t xml:space="preserve">, </w:t>
-            </w:r>
-            <w:commentRangeStart w:id="1"/>
-            <w:r>
-              <w:rPr>
-                <w:lang w:val="ca-ES"/>
-              </w:rPr>
-              <w:t>PLN</w:t>
-            </w:r>
-            <w:commentRangeEnd w:id="1"/>
-            <w:r>
-              <w:rPr>
-                <w:rStyle w:val="Refdecomentario"/>
-                <w:lang w:val="ca-ES"/>
-              </w:rPr>
-              <w:commentReference w:id="1"/>
-            </w:r>
-            <w:r>
-              <w:rPr>
-                <w:lang w:val="ca-ES"/>
-              </w:rPr>
-              <w:t xml:space="preserve"> (</w:t>
+              <w:t>, PLN (</w:t>
             </w:r>
             <w:r>
               <w:rPr>
@@ -4159,18 +4138,18 @@
           <w:cols w:space="720"/>
         </w:sectPr>
       </w:pPr>
-      <w:bookmarkStart w:id="2" w:name="_m1sr2odu7p6q" w:colFirst="0" w:colLast="0"/>
+      <w:bookmarkStart w:id="1" w:name="_m1sr2odu7p6q" w:colFirst="0" w:colLast="0"/>
+      <w:bookmarkEnd w:id="1"/>
+    </w:p>
+    <w:p>
+      <w:pPr>
+        <w:pStyle w:val="Ttulo"/>
+        <w:rPr>
+          <w:lang w:val="ca-ES"/>
+        </w:rPr>
+      </w:pPr>
+      <w:bookmarkStart w:id="2" w:name="_67cm5drrpc9u" w:colFirst="0" w:colLast="0"/>
       <w:bookmarkEnd w:id="2"/>
-    </w:p>
-    <w:p>
-      <w:pPr>
-        <w:pStyle w:val="Ttulo"/>
-        <w:rPr>
-          <w:lang w:val="ca-ES"/>
-        </w:rPr>
-      </w:pPr>
-      <w:bookmarkStart w:id="3" w:name="_67cm5drrpc9u" w:colFirst="0" w:colLast="0"/>
-      <w:bookmarkEnd w:id="3"/>
       <w:r>
         <w:rPr>
           <w:lang w:val="ca-ES"/>
@@ -4234,7 +4213,7 @@
             </w:rPr>
             <w:fldChar w:fldCharType="separate"/>
           </w:r>
-          <w:hyperlink w:anchor="_Toc194226366" w:history="1">
+          <w:hyperlink w:anchor="_Toc194933399" w:history="1">
             <w:r>
               <w:rPr>
                 <w:rStyle w:val="Hipervnculo"/>
@@ -4283,7 +4262,7 @@
                 <w:noProof/>
                 <w:webHidden/>
               </w:rPr>
-              <w:instrText xml:space="preserve"> PAGEREF _Toc194226366 \h </w:instrText>
+              <w:instrText xml:space="preserve"> PAGEREF _Toc194933399 \h </w:instrText>
             </w:r>
             <w:r>
               <w:rPr>
@@ -4332,7 +4311,7 @@
               <w14:ligatures w14:val="standardContextual"/>
             </w:rPr>
           </w:pPr>
-          <w:hyperlink w:anchor="_Toc194226367" w:history="1">
+          <w:hyperlink w:anchor="_Toc194933400" w:history="1">
             <w:r>
               <w:rPr>
                 <w:rStyle w:val="Hipervnculo"/>
@@ -4381,7 +4360,7 @@
                 <w:noProof/>
                 <w:webHidden/>
               </w:rPr>
-              <w:instrText xml:space="preserve"> PAGEREF _Toc194226367 \h </w:instrText>
+              <w:instrText xml:space="preserve"> PAGEREF _Toc194933400 \h </w:instrText>
             </w:r>
             <w:r>
               <w:rPr>
@@ -4430,7 +4409,7 @@
               <w14:ligatures w14:val="standardContextual"/>
             </w:rPr>
           </w:pPr>
-          <w:hyperlink w:anchor="_Toc194226368" w:history="1">
+          <w:hyperlink w:anchor="_Toc194933401" w:history="1">
             <w:r>
               <w:rPr>
                 <w:rStyle w:val="Hipervnculo"/>
@@ -4479,7 +4458,7 @@
                 <w:noProof/>
                 <w:webHidden/>
               </w:rPr>
-              <w:instrText xml:space="preserve"> PAGEREF _Toc194226368 \h </w:instrText>
+              <w:instrText xml:space="preserve"> PAGEREF _Toc194933401 \h </w:instrText>
             </w:r>
             <w:r>
               <w:rPr>
@@ -4528,7 +4507,7 @@
               <w14:ligatures w14:val="standardContextual"/>
             </w:rPr>
           </w:pPr>
-          <w:hyperlink w:anchor="_Toc194226369" w:history="1">
+          <w:hyperlink w:anchor="_Toc194933402" w:history="1">
             <w:r>
               <w:rPr>
                 <w:rStyle w:val="Hipervnculo"/>
@@ -4577,7 +4556,7 @@
                 <w:noProof/>
                 <w:webHidden/>
               </w:rPr>
-              <w:instrText xml:space="preserve"> PAGEREF _Toc194226369 \h </w:instrText>
+              <w:instrText xml:space="preserve"> PAGEREF _Toc194933402 \h </w:instrText>
             </w:r>
             <w:r>
               <w:rPr>
@@ -4626,7 +4605,7 @@
               <w14:ligatures w14:val="standardContextual"/>
             </w:rPr>
           </w:pPr>
-          <w:hyperlink w:anchor="_Toc194226370" w:history="1">
+          <w:hyperlink w:anchor="_Toc194933403" w:history="1">
             <w:r>
               <w:rPr>
                 <w:rStyle w:val="Hipervnculo"/>
@@ -4675,7 +4654,7 @@
                 <w:noProof/>
                 <w:webHidden/>
               </w:rPr>
-              <w:instrText xml:space="preserve"> PAGEREF _Toc194226370 \h </w:instrText>
+              <w:instrText xml:space="preserve"> PAGEREF _Toc194933403 \h </w:instrText>
             </w:r>
             <w:r>
               <w:rPr>
@@ -4724,7 +4703,7 @@
               <w14:ligatures w14:val="standardContextual"/>
             </w:rPr>
           </w:pPr>
-          <w:hyperlink w:anchor="_Toc194226371" w:history="1">
+          <w:hyperlink w:anchor="_Toc194933404" w:history="1">
             <w:r>
               <w:rPr>
                 <w:rStyle w:val="Hipervnculo"/>
@@ -4773,7 +4752,7 @@
                 <w:noProof/>
                 <w:webHidden/>
               </w:rPr>
-              <w:instrText xml:space="preserve"> PAGEREF _Toc194226371 \h </w:instrText>
+              <w:instrText xml:space="preserve"> PAGEREF _Toc194933404 \h </w:instrText>
             </w:r>
             <w:r>
               <w:rPr>
@@ -4822,7 +4801,7 @@
               <w14:ligatures w14:val="standardContextual"/>
             </w:rPr>
           </w:pPr>
-          <w:hyperlink w:anchor="_Toc194226372" w:history="1">
+          <w:hyperlink w:anchor="_Toc194933405" w:history="1">
             <w:r>
               <w:rPr>
                 <w:rStyle w:val="Hipervnculo"/>
@@ -4871,7 +4850,7 @@
                 <w:noProof/>
                 <w:webHidden/>
               </w:rPr>
-              <w:instrText xml:space="preserve"> PAGEREF _Toc194226372 \h </w:instrText>
+              <w:instrText xml:space="preserve"> PAGEREF _Toc194933405 \h </w:instrText>
             </w:r>
             <w:r>
               <w:rPr>
@@ -4920,7 +4899,7 @@
               <w14:ligatures w14:val="standardContextual"/>
             </w:rPr>
           </w:pPr>
-          <w:hyperlink w:anchor="_Toc194226373" w:history="1">
+          <w:hyperlink w:anchor="_Toc194933406" w:history="1">
             <w:r>
               <w:rPr>
                 <w:rStyle w:val="Hipervnculo"/>
@@ -4969,7 +4948,7 @@
                 <w:noProof/>
                 <w:webHidden/>
               </w:rPr>
-              <w:instrText xml:space="preserve"> PAGEREF _Toc194226373 \h </w:instrText>
+              <w:instrText xml:space="preserve"> PAGEREF _Toc194933406 \h </w:instrText>
             </w:r>
             <w:r>
               <w:rPr>
@@ -5018,7 +4997,7 @@
               <w14:ligatures w14:val="standardContextual"/>
             </w:rPr>
           </w:pPr>
-          <w:hyperlink w:anchor="_Toc194226374" w:history="1">
+          <w:hyperlink w:anchor="_Toc194933407" w:history="1">
             <w:r>
               <w:rPr>
                 <w:rStyle w:val="Hipervnculo"/>
@@ -5067,7 +5046,7 @@
                 <w:noProof/>
                 <w:webHidden/>
               </w:rPr>
-              <w:instrText xml:space="preserve"> PAGEREF _Toc194226374 \h </w:instrText>
+              <w:instrText xml:space="preserve"> PAGEREF _Toc194933407 \h </w:instrText>
             </w:r>
             <w:r>
               <w:rPr>
@@ -5115,7 +5094,7 @@
               <w14:ligatures w14:val="standardContextual"/>
             </w:rPr>
           </w:pPr>
-          <w:hyperlink w:anchor="_Toc194226375" w:history="1">
+          <w:hyperlink w:anchor="_Toc194933408" w:history="1">
             <w:r>
               <w:rPr>
                 <w:rStyle w:val="Hipervnculo"/>
@@ -5143,7 +5122,7 @@
                 <w:noProof/>
                 <w:webHidden/>
               </w:rPr>
-              <w:instrText xml:space="preserve"> PAGEREF _Toc194226375 \h </w:instrText>
+              <w:instrText xml:space="preserve"> PAGEREF _Toc194933408 \h </w:instrText>
             </w:r>
             <w:r>
               <w:rPr>
@@ -5191,7 +5170,7 @@
               <w14:ligatures w14:val="standardContextual"/>
             </w:rPr>
           </w:pPr>
-          <w:hyperlink w:anchor="_Toc194226376" w:history="1">
+          <w:hyperlink w:anchor="_Toc194933409" w:history="1">
             <w:r>
               <w:rPr>
                 <w:rStyle w:val="Hipervnculo"/>
@@ -5219,7 +5198,7 @@
                 <w:noProof/>
                 <w:webHidden/>
               </w:rPr>
-              <w:instrText xml:space="preserve"> PAGEREF _Toc194226376 \h </w:instrText>
+              <w:instrText xml:space="preserve"> PAGEREF _Toc194933409 \h </w:instrText>
             </w:r>
             <w:r>
               <w:rPr>
@@ -5267,7 +5246,7 @@
               <w14:ligatures w14:val="standardContextual"/>
             </w:rPr>
           </w:pPr>
-          <w:hyperlink w:anchor="_Toc194226377" w:history="1">
+          <w:hyperlink w:anchor="_Toc194933410" w:history="1">
             <w:r>
               <w:rPr>
                 <w:rStyle w:val="Hipervnculo"/>
@@ -5295,7 +5274,7 @@
                 <w:noProof/>
                 <w:webHidden/>
               </w:rPr>
-              <w:instrText xml:space="preserve"> PAGEREF _Toc194226377 \h </w:instrText>
+              <w:instrText xml:space="preserve"> PAGEREF _Toc194933410 \h </w:instrText>
             </w:r>
             <w:r>
               <w:rPr>
@@ -5344,7 +5323,7 @@
               <w14:ligatures w14:val="standardContextual"/>
             </w:rPr>
           </w:pPr>
-          <w:hyperlink w:anchor="_Toc194226378" w:history="1">
+          <w:hyperlink w:anchor="_Toc194933411" w:history="1">
             <w:r>
               <w:rPr>
                 <w:rStyle w:val="Hipervnculo"/>
@@ -5393,7 +5372,7 @@
                 <w:noProof/>
                 <w:webHidden/>
               </w:rPr>
-              <w:instrText xml:space="preserve"> PAGEREF _Toc194226378 \h </w:instrText>
+              <w:instrText xml:space="preserve"> PAGEREF _Toc194933411 \h </w:instrText>
             </w:r>
             <w:r>
               <w:rPr>
@@ -5442,7 +5421,7 @@
               <w14:ligatures w14:val="standardContextual"/>
             </w:rPr>
           </w:pPr>
-          <w:hyperlink w:anchor="_Toc194226379" w:history="1">
+          <w:hyperlink w:anchor="_Toc194933412" w:history="1">
             <w:r>
               <w:rPr>
                 <w:rStyle w:val="Hipervnculo"/>
@@ -5491,7 +5470,7 @@
                 <w:noProof/>
                 <w:webHidden/>
               </w:rPr>
-              <w:instrText xml:space="preserve"> PAGEREF _Toc194226379 \h </w:instrText>
+              <w:instrText xml:space="preserve"> PAGEREF _Toc194933412 \h </w:instrText>
             </w:r>
             <w:r>
               <w:rPr>
@@ -5540,7 +5519,7 @@
               <w14:ligatures w14:val="standardContextual"/>
             </w:rPr>
           </w:pPr>
-          <w:hyperlink w:anchor="_Toc194226380" w:history="1">
+          <w:hyperlink w:anchor="_Toc194933413" w:history="1">
             <w:r>
               <w:rPr>
                 <w:rStyle w:val="Hipervnculo"/>
@@ -5589,7 +5568,7 @@
                 <w:noProof/>
                 <w:webHidden/>
               </w:rPr>
-              <w:instrText xml:space="preserve"> PAGEREF _Toc194226380 \h </w:instrText>
+              <w:instrText xml:space="preserve"> PAGEREF _Toc194933413 \h </w:instrText>
             </w:r>
             <w:r>
               <w:rPr>
@@ -5638,7 +5617,7 @@
               <w14:ligatures w14:val="standardContextual"/>
             </w:rPr>
           </w:pPr>
-          <w:hyperlink w:anchor="_Toc194226381" w:history="1">
+          <w:hyperlink w:anchor="_Toc194933414" w:history="1">
             <w:r>
               <w:rPr>
                 <w:rStyle w:val="Hipervnculo"/>
@@ -5687,7 +5666,7 @@
                 <w:noProof/>
                 <w:webHidden/>
               </w:rPr>
-              <w:instrText xml:space="preserve"> PAGEREF _Toc194226381 \h </w:instrText>
+              <w:instrText xml:space="preserve"> PAGEREF _Toc194933414 \h </w:instrText>
             </w:r>
             <w:r>
               <w:rPr>
@@ -5736,7 +5715,7 @@
               <w14:ligatures w14:val="standardContextual"/>
             </w:rPr>
           </w:pPr>
-          <w:hyperlink w:anchor="_Toc194226382" w:history="1">
+          <w:hyperlink w:anchor="_Toc194933415" w:history="1">
             <w:r>
               <w:rPr>
                 <w:rStyle w:val="Hipervnculo"/>
@@ -5785,7 +5764,7 @@
                 <w:noProof/>
                 <w:webHidden/>
               </w:rPr>
-              <w:instrText xml:space="preserve"> PAGEREF _Toc194226382 \h </w:instrText>
+              <w:instrText xml:space="preserve"> PAGEREF _Toc194933415 \h </w:instrText>
             </w:r>
             <w:r>
               <w:rPr>
@@ -5834,7 +5813,7 @@
               <w14:ligatures w14:val="standardContextual"/>
             </w:rPr>
           </w:pPr>
-          <w:hyperlink w:anchor="_Toc194226383" w:history="1">
+          <w:hyperlink w:anchor="_Toc194933416" w:history="1">
             <w:r>
               <w:rPr>
                 <w:rStyle w:val="Hipervnculo"/>
@@ -5883,7 +5862,7 @@
                 <w:noProof/>
                 <w:webHidden/>
               </w:rPr>
-              <w:instrText xml:space="preserve"> PAGEREF _Toc194226383 \h </w:instrText>
+              <w:instrText xml:space="preserve"> PAGEREF _Toc194933416 \h </w:instrText>
             </w:r>
             <w:r>
               <w:rPr>
@@ -5932,7 +5911,7 @@
               <w14:ligatures w14:val="standardContextual"/>
             </w:rPr>
           </w:pPr>
-          <w:hyperlink w:anchor="_Toc194226384" w:history="1">
+          <w:hyperlink w:anchor="_Toc194933417" w:history="1">
             <w:r>
               <w:rPr>
                 <w:rStyle w:val="Hipervnculo"/>
@@ -5981,7 +5960,7 @@
                 <w:noProof/>
                 <w:webHidden/>
               </w:rPr>
-              <w:instrText xml:space="preserve"> PAGEREF _Toc194226384 \h </w:instrText>
+              <w:instrText xml:space="preserve"> PAGEREF _Toc194933417 \h </w:instrText>
             </w:r>
             <w:r>
               <w:rPr>
@@ -6030,7 +6009,7 @@
               <w14:ligatures w14:val="standardContextual"/>
             </w:rPr>
           </w:pPr>
-          <w:hyperlink w:anchor="_Toc194226385" w:history="1">
+          <w:hyperlink w:anchor="_Toc194933418" w:history="1">
             <w:r>
               <w:rPr>
                 <w:rStyle w:val="Hipervnculo"/>
@@ -6079,7 +6058,7 @@
                 <w:noProof/>
                 <w:webHidden/>
               </w:rPr>
-              <w:instrText xml:space="preserve"> PAGEREF _Toc194226385 \h </w:instrText>
+              <w:instrText xml:space="preserve"> PAGEREF _Toc194933418 \h </w:instrText>
             </w:r>
             <w:r>
               <w:rPr>
@@ -6128,7 +6107,7 @@
               <w14:ligatures w14:val="standardContextual"/>
             </w:rPr>
           </w:pPr>
-          <w:hyperlink w:anchor="_Toc194226386" w:history="1">
+          <w:hyperlink w:anchor="_Toc194933419" w:history="1">
             <w:r>
               <w:rPr>
                 <w:rStyle w:val="Hipervnculo"/>
@@ -6177,7 +6156,7 @@
                 <w:noProof/>
                 <w:webHidden/>
               </w:rPr>
-              <w:instrText xml:space="preserve"> PAGEREF _Toc194226386 \h </w:instrText>
+              <w:instrText xml:space="preserve"> PAGEREF _Toc194933419 \h </w:instrText>
             </w:r>
             <w:r>
               <w:rPr>
@@ -6246,9 +6225,9 @@
           <w:lang w:val="ca-ES"/>
         </w:rPr>
       </w:pPr>
-      <w:bookmarkStart w:id="4" w:name="_2uw7r1twpuvd" w:colFirst="0" w:colLast="0"/>
-      <w:bookmarkStart w:id="5" w:name="_Toc194226366"/>
-      <w:bookmarkEnd w:id="4"/>
+      <w:bookmarkStart w:id="3" w:name="_2uw7r1twpuvd" w:colFirst="0" w:colLast="0"/>
+      <w:bookmarkStart w:id="4" w:name="_Toc194933399"/>
+      <w:bookmarkEnd w:id="3"/>
       <w:r>
         <w:rPr>
           <w:lang w:val="ca-ES"/>
@@ -6256,7 +6235,7 @@
         <w:lastRenderedPageBreak/>
         <w:t>Introducció</w:t>
       </w:r>
-      <w:bookmarkEnd w:id="5"/>
+      <w:bookmarkEnd w:id="4"/>
     </w:p>
     <w:p>
       <w:pPr>
@@ -6269,14 +6248,14 @@
           <w:lang w:val="ca-ES"/>
         </w:rPr>
       </w:pPr>
-      <w:bookmarkStart w:id="6" w:name="_Toc194226367"/>
+      <w:bookmarkStart w:id="5" w:name="_Toc194933400"/>
       <w:r>
         <w:rPr>
           <w:lang w:val="ca-ES"/>
         </w:rPr>
         <w:t>Context i justificació del Treball</w:t>
       </w:r>
-      <w:bookmarkEnd w:id="6"/>
+      <w:bookmarkEnd w:id="5"/>
     </w:p>
     <w:p>
       <w:pPr>
@@ -6680,14 +6659,14 @@
           <w:lang w:val="ca-ES"/>
         </w:rPr>
       </w:pPr>
-      <w:bookmarkStart w:id="7" w:name="_Toc194226368"/>
+      <w:bookmarkStart w:id="6" w:name="_Toc194933401"/>
       <w:r>
         <w:rPr>
           <w:lang w:val="ca-ES"/>
         </w:rPr>
         <w:t>Objectius del Treball</w:t>
       </w:r>
-      <w:bookmarkEnd w:id="7"/>
+      <w:bookmarkEnd w:id="6"/>
     </w:p>
     <w:p>
       <w:pPr>
@@ -7241,14 +7220,14 @@
           <w:lang w:val="ca-ES"/>
         </w:rPr>
       </w:pPr>
-      <w:bookmarkStart w:id="8" w:name="_Toc194226369"/>
+      <w:bookmarkStart w:id="7" w:name="_Toc194933402"/>
       <w:r>
         <w:rPr>
           <w:lang w:val="ca-ES"/>
         </w:rPr>
         <w:t>Impacte en sostenibilitat, ètic-social i de diversitat</w:t>
       </w:r>
-      <w:bookmarkEnd w:id="8"/>
+      <w:bookmarkEnd w:id="7"/>
     </w:p>
     <w:p>
       <w:pPr>
@@ -7474,14 +7453,14 @@
           <w:lang w:val="ca-ES"/>
         </w:rPr>
       </w:pPr>
-      <w:bookmarkStart w:id="9" w:name="_Toc194226370"/>
+      <w:bookmarkStart w:id="8" w:name="_Toc194933403"/>
       <w:r>
         <w:rPr>
           <w:lang w:val="ca-ES"/>
         </w:rPr>
         <w:t>Enfocament i mètode seguit</w:t>
       </w:r>
-      <w:bookmarkEnd w:id="9"/>
+      <w:bookmarkEnd w:id="8"/>
     </w:p>
     <w:p>
       <w:pPr>
@@ -7907,7 +7886,7 @@
           <w:lang w:val="ca-ES"/>
         </w:rPr>
         <w:sectPr>
-          <w:footerReference w:type="default" r:id="rId23"/>
+          <w:footerReference w:type="default" r:id="rId19"/>
           <w:pgSz w:w="11906" w:h="16838"/>
           <w:pgMar w:top="0" w:right="0" w:bottom="566" w:left="566" w:header="0" w:footer="720" w:gutter="0"/>
           <w:pgNumType w:start="1"/>
@@ -7927,7 +7906,7 @@
           <w:lang w:val="ca-ES"/>
         </w:rPr>
       </w:pPr>
-      <w:bookmarkStart w:id="10" w:name="_Toc194226371"/>
+      <w:bookmarkStart w:id="9" w:name="_Toc194933404"/>
       <w:r>
         <w:rPr>
           <w:lang w:val="ca-ES"/>
@@ -7935,7 +7914,7 @@
         <w:lastRenderedPageBreak/>
         <w:t>Planificació del Treball</w:t>
       </w:r>
-      <w:bookmarkEnd w:id="10"/>
+      <w:bookmarkEnd w:id="9"/>
     </w:p>
     <w:p>
       <w:pPr>
@@ -7973,7 +7952,7 @@
                     <pic:cNvPicPr/>
                   </pic:nvPicPr>
                   <pic:blipFill>
-                    <a:blip r:embed="rId24"/>
+                    <a:blip r:embed="rId20"/>
                     <a:stretch>
                       <a:fillRect/>
                     </a:stretch>
@@ -8043,14 +8022,14 @@
           <w:lang w:val="ca-ES"/>
         </w:rPr>
       </w:pPr>
-      <w:bookmarkStart w:id="11" w:name="_Toc194226372"/>
+      <w:bookmarkStart w:id="10" w:name="_Toc194933405"/>
       <w:r>
         <w:rPr>
           <w:lang w:val="ca-ES"/>
         </w:rPr>
         <w:t>Breu sumari de productes obtinguts</w:t>
       </w:r>
-      <w:bookmarkEnd w:id="11"/>
+      <w:bookmarkEnd w:id="10"/>
     </w:p>
     <w:p>
       <w:pPr>
@@ -8368,14 +8347,14 @@
           <w:lang w:val="ca-ES"/>
         </w:rPr>
       </w:pPr>
-      <w:bookmarkStart w:id="12" w:name="_Toc194226373"/>
+      <w:bookmarkStart w:id="11" w:name="_Toc194933406"/>
       <w:r>
         <w:rPr>
           <w:lang w:val="ca-ES"/>
         </w:rPr>
         <w:t>Breu descripció dels altres capítols de la memòria</w:t>
       </w:r>
-      <w:bookmarkEnd w:id="12"/>
+      <w:bookmarkEnd w:id="11"/>
     </w:p>
     <w:p>
       <w:pPr>
@@ -8636,7 +8615,7 @@
           <w:lang w:val="ca-ES"/>
         </w:rPr>
       </w:pPr>
-      <w:bookmarkStart w:id="13" w:name="_Toc194226374"/>
+      <w:bookmarkStart w:id="12" w:name="_Toc194933407"/>
       <w:r>
         <w:rPr>
           <w:lang w:val="ca-ES"/>
@@ -8644,278 +8623,363 @@
         <w:lastRenderedPageBreak/>
         <w:t>Base teòrica i fonaments</w:t>
       </w:r>
+      <w:bookmarkEnd w:id="12"/>
+    </w:p>
+    <w:p>
+      <w:pPr>
+        <w:pStyle w:val="Ttulo3"/>
+        <w:jc w:val="both"/>
+        <w:rPr>
+          <w:lang w:val="ca-ES"/>
+        </w:rPr>
+      </w:pPr>
+      <w:bookmarkStart w:id="13" w:name="_Toc194933408"/>
+      <w:r>
+        <w:rPr>
+          <w:lang w:val="ca-ES"/>
+        </w:rPr>
+        <w:t>2.1 Sistem</w:t>
+      </w:r>
+      <w:r>
+        <w:rPr>
+          <w:lang w:val="ca-ES"/>
+        </w:rPr>
+        <w:t>a</w:t>
+      </w:r>
+      <w:r>
+        <w:rPr>
+          <w:lang w:val="ca-ES"/>
+        </w:rPr>
+        <w:t xml:space="preserve"> d’Informació Sanitari i la Gestió de les dades.</w:t>
+      </w:r>
       <w:bookmarkEnd w:id="13"/>
     </w:p>
     <w:p>
       <w:pPr>
+        <w:jc w:val="both"/>
+        <w:rPr>
+          <w:lang w:val="ca-ES"/>
+        </w:rPr>
+      </w:pPr>
+      <w:r>
+        <w:rPr>
+          <w:lang w:val="ca-ES"/>
+        </w:rPr>
+        <w:t xml:space="preserve">En l’actualitat, els sistemes d’informació sanitari juguen un paper fonamental en la presa de decisions clíniques i en la gestió administrativa. La complexitat i el volum d’informació generada en aquests entorns requereixen de processos robustos per  l’emmagatzematge, gestió i anàlisis, els quals són assolits mitjançant </w:t>
+      </w:r>
+      <w:r>
+        <w:t>magatzem</w:t>
+      </w:r>
+      <w:r>
+        <w:t>s</w:t>
+      </w:r>
+      <w:r>
+        <w:t xml:space="preserve"> de dades</w:t>
+      </w:r>
+      <w:r>
+        <w:rPr>
+          <w:lang w:val="ca-ES"/>
+        </w:rPr>
+        <w:t xml:space="preserve"> que es nodreixen mitjançant, sistemes d’extracció, transformació i carrega.</w:t>
+      </w:r>
+    </w:p>
+    <w:p>
+      <w:pPr>
+        <w:jc w:val="both"/>
+        <w:rPr>
+          <w:lang w:val="ca-ES"/>
+        </w:rPr>
+      </w:pPr>
+    </w:p>
+    <w:p>
+      <w:pPr>
+        <w:jc w:val="both"/>
+        <w:rPr>
+          <w:lang w:val="ca-ES"/>
+        </w:rPr>
+      </w:pPr>
+      <w:r>
+        <w:rPr>
+          <w:lang w:val="ca-ES"/>
+        </w:rPr>
+        <w:t xml:space="preserve">Un </w:t>
+      </w:r>
+      <w:r>
+        <w:t>magatzem de dades</w:t>
+      </w:r>
+      <w:r>
+        <w:t xml:space="preserve"> </w:t>
+      </w:r>
+      <w:r>
+        <w:rPr>
+          <w:lang w:val="ca-ES"/>
+        </w:rPr>
+        <w:t xml:space="preserve">és un sistema d’emmagatzematge de dades centralitzat, ens permet consolidar dades que provenen de diversos fonts o sistemes, transformant-ho en un format homogeni que facilitat el seu anàlisis. </w:t>
+      </w:r>
+    </w:p>
+    <w:p>
+      <w:pPr>
+        <w:jc w:val="both"/>
+        <w:rPr>
+          <w:lang w:val="ca-ES"/>
+        </w:rPr>
+      </w:pPr>
+    </w:p>
+    <w:p>
+      <w:pPr>
+        <w:jc w:val="both"/>
+        <w:rPr>
+          <w:lang w:val="ca-ES"/>
+        </w:rPr>
+      </w:pPr>
+      <w:r>
+        <w:rPr>
+          <w:lang w:val="ca-ES"/>
+        </w:rPr>
+        <w:t>Els sistemes d’informació sanitari han de gestionar dades que provenen de fonts molt diverses, així la integració de dades estructurades i no estructurades és un repte clau.</w:t>
+      </w:r>
+      <w:r>
+        <w:rPr>
+          <w:lang w:val="ca-ES"/>
+        </w:rPr>
+        <w:t xml:space="preserve"> L’ús de ETL</w:t>
+      </w:r>
+      <w:r>
+        <w:rPr>
+          <w:lang w:val="ca-ES"/>
+        </w:rPr>
+        <w:t>(</w:t>
+      </w:r>
+      <w:proofErr w:type="spellStart"/>
+      <w:r>
+        <w:rPr>
+          <w:i/>
+          <w:iCs/>
+          <w:lang w:val="es-ES"/>
+        </w:rPr>
+        <w:t>Extract</w:t>
+      </w:r>
+      <w:proofErr w:type="spellEnd"/>
+      <w:r>
+        <w:rPr>
+          <w:i/>
+          <w:iCs/>
+          <w:lang w:val="es-ES"/>
+        </w:rPr>
+        <w:t>-</w:t>
+      </w:r>
+      <w:proofErr w:type="spellStart"/>
+      <w:r>
+        <w:rPr>
+          <w:i/>
+          <w:iCs/>
+          <w:lang w:val="es-ES"/>
+        </w:rPr>
+        <w:t>Transform</w:t>
+      </w:r>
+      <w:proofErr w:type="spellEnd"/>
+      <w:r>
+        <w:rPr>
+          <w:i/>
+          <w:iCs/>
+          <w:lang w:val="es-ES"/>
+        </w:rPr>
+        <w:t>-Load</w:t>
+      </w:r>
+      <w:r>
+        <w:rPr>
+          <w:lang w:val="es-ES"/>
+        </w:rPr>
+        <w:t>)</w:t>
+      </w:r>
+      <w:r>
+        <w:rPr>
+          <w:lang w:val="ca-ES"/>
+        </w:rPr>
+        <w:t xml:space="preserve"> és fonamental per transformar dades de diferents formats en un conjunt homogeni i coherent, capaç de donar suport en el anàlisis de dades. Aquest procés pot incl</w:t>
+      </w:r>
+      <w:r>
+        <w:rPr>
+          <w:lang w:val="ca-ES"/>
+        </w:rPr>
+        <w:t>ou</w:t>
+      </w:r>
+      <w:r>
+        <w:rPr>
+          <w:lang w:val="ca-ES"/>
+        </w:rPr>
+        <w:t xml:space="preserve">re la neteja de dades, la normalització de formats i la validació de </w:t>
+      </w:r>
+      <w:r>
+        <w:rPr>
+          <w:lang w:val="ca-ES"/>
+        </w:rPr>
+        <w:t>la informació.</w:t>
+      </w:r>
+    </w:p>
+    <w:p>
+      <w:pPr>
+        <w:jc w:val="both"/>
+        <w:rPr>
+          <w:lang w:val="ca-ES"/>
+        </w:rPr>
+      </w:pPr>
+    </w:p>
+    <w:p>
+      <w:pPr>
+        <w:jc w:val="both"/>
+        <w:rPr>
+          <w:lang w:val="ca-ES"/>
+        </w:rPr>
+      </w:pPr>
+      <w:r>
+        <w:rPr>
+          <w:lang w:val="ca-ES"/>
+        </w:rPr>
+        <w:t>Una altra consideració important en la gestió de dades sanitàries és la seguretat i la privacitat. Donat que les dades contenen informació sensible dels pacients, és essencial aplicar tècniques d’anonimització i encriptació per complir amb les normatives de la RGPD.</w:t>
+      </w:r>
+    </w:p>
+    <w:p>
+      <w:pPr>
+        <w:jc w:val="both"/>
+        <w:rPr>
+          <w:lang w:val="ca-ES"/>
+        </w:rPr>
+      </w:pPr>
+    </w:p>
+    <w:p>
+      <w:pPr>
+        <w:jc w:val="both"/>
+        <w:rPr>
+          <w:lang w:val="ca-ES"/>
+        </w:rPr>
+      </w:pPr>
+      <w:r>
+        <w:rPr>
+          <w:lang w:val="ca-ES"/>
+        </w:rPr>
+        <w:t xml:space="preserve">En resum, la gestió de les dades en el sector sanitari requereix d’un enfocament integral que combini tecnologies d’emmagatzematge amb processos rigorosos per a l’extracció de les dades sempre mantenint totes les mesures de seguretat per complir amb la normativa de seguretat i privacitat d’aquestes. </w:t>
+      </w:r>
+    </w:p>
+    <w:p>
+      <w:pPr>
+        <w:jc w:val="both"/>
+        <w:rPr>
+          <w:lang w:val="ca-ES"/>
+        </w:rPr>
+      </w:pPr>
+    </w:p>
+    <w:p>
+      <w:pPr>
+        <w:jc w:val="both"/>
+        <w:rPr>
+          <w:lang w:val="ca-ES"/>
+        </w:rPr>
+      </w:pPr>
+    </w:p>
+    <w:p>
+      <w:pPr>
+        <w:jc w:val="both"/>
+        <w:rPr>
+          <w:lang w:val="ca-ES"/>
+        </w:rPr>
+      </w:pPr>
+    </w:p>
+    <w:p>
+      <w:pPr>
+        <w:jc w:val="both"/>
+        <w:rPr>
+          <w:lang w:val="ca-ES"/>
+        </w:rPr>
+      </w:pPr>
+    </w:p>
+    <w:p>
+      <w:pPr>
+        <w:jc w:val="both"/>
+        <w:rPr>
+          <w:lang w:val="ca-ES"/>
+        </w:rPr>
+      </w:pPr>
+    </w:p>
+    <w:p>
+      <w:pPr>
+        <w:jc w:val="both"/>
+        <w:rPr>
+          <w:lang w:val="ca-ES"/>
+        </w:rPr>
+      </w:pPr>
+    </w:p>
+    <w:p>
+      <w:pPr>
+        <w:jc w:val="both"/>
+        <w:rPr>
+          <w:lang w:val="ca-ES"/>
+        </w:rPr>
+      </w:pPr>
+    </w:p>
+    <w:p>
+      <w:pPr>
+        <w:jc w:val="both"/>
+        <w:rPr>
+          <w:lang w:val="ca-ES"/>
+        </w:rPr>
+      </w:pPr>
+    </w:p>
+    <w:p>
+      <w:pPr>
+        <w:jc w:val="both"/>
+        <w:rPr>
+          <w:lang w:val="ca-ES"/>
+        </w:rPr>
+      </w:pPr>
+    </w:p>
+    <w:p>
+      <w:pPr>
+        <w:jc w:val="both"/>
+        <w:rPr>
+          <w:lang w:val="ca-ES"/>
+        </w:rPr>
+      </w:pPr>
+    </w:p>
+    <w:p>
+      <w:pPr>
+        <w:jc w:val="both"/>
+        <w:rPr>
+          <w:lang w:val="ca-ES"/>
+        </w:rPr>
+      </w:pPr>
+    </w:p>
+    <w:p>
+      <w:pPr>
+        <w:jc w:val="both"/>
+        <w:rPr>
+          <w:lang w:val="ca-ES"/>
+        </w:rPr>
+      </w:pPr>
+    </w:p>
+    <w:p>
+      <w:pPr>
+        <w:jc w:val="both"/>
+        <w:rPr>
+          <w:lang w:val="ca-ES"/>
+        </w:rPr>
+      </w:pPr>
+    </w:p>
+    <w:p>
+      <w:pPr>
+        <w:rPr>
+          <w:lang w:val="ca-ES"/>
+        </w:rPr>
+      </w:pPr>
+    </w:p>
+    <w:p>
+      <w:pPr>
         <w:pStyle w:val="Ttulo3"/>
-        <w:jc w:val="both"/>
-        <w:rPr>
-          <w:lang w:val="ca-ES"/>
-        </w:rPr>
-      </w:pPr>
-      <w:bookmarkStart w:id="14" w:name="_Toc194226375"/>
-      <w:r>
-        <w:rPr>
-          <w:lang w:val="ca-ES"/>
-        </w:rPr>
-        <w:t>2.1 Sistem</w:t>
-      </w:r>
-      <w:r>
-        <w:rPr>
-          <w:lang w:val="ca-ES"/>
-        </w:rPr>
-        <w:t>a</w:t>
-      </w:r>
-      <w:r>
-        <w:rPr>
-          <w:lang w:val="ca-ES"/>
-        </w:rPr>
-        <w:t xml:space="preserve"> d’Informació Sanitari i la Gestió de les dades.</w:t>
-      </w:r>
-      <w:bookmarkEnd w:id="14"/>
-    </w:p>
-    <w:p>
-      <w:pPr>
-        <w:jc w:val="both"/>
-        <w:rPr>
-          <w:lang w:val="ca-ES"/>
-        </w:rPr>
-      </w:pPr>
-      <w:r>
-        <w:rPr>
-          <w:lang w:val="ca-ES"/>
-        </w:rPr>
-        <w:t xml:space="preserve">En l’actualitat, els sistemes d’informació sanitari juguen un paper fonamental en la presa de decisions clíniques i en la gestió administrativa. La complexitat i el volum d’informació generada en aquests entorns requereixen de processos robustos per  l’emmagatzematge, gestió i anàlisis, els quals són assolits mitjançant Data </w:t>
-      </w:r>
-      <w:proofErr w:type="spellStart"/>
-      <w:r>
-        <w:rPr>
-          <w:lang w:val="ca-ES"/>
-        </w:rPr>
-        <w:t>Warehouses</w:t>
-      </w:r>
-      <w:proofErr w:type="spellEnd"/>
-      <w:r>
-        <w:rPr>
-          <w:lang w:val="ca-ES"/>
-        </w:rPr>
-        <w:t xml:space="preserve"> que es nodreixen mitjançant, sistemes d’extracció,  transformació i carrega.</w:t>
-      </w:r>
-    </w:p>
-    <w:p>
-      <w:pPr>
-        <w:jc w:val="both"/>
-        <w:rPr>
-          <w:lang w:val="ca-ES"/>
-        </w:rPr>
-      </w:pPr>
-    </w:p>
-    <w:p>
-      <w:pPr>
-        <w:jc w:val="both"/>
-        <w:rPr>
-          <w:lang w:val="ca-ES"/>
-        </w:rPr>
-      </w:pPr>
-      <w:r>
-        <w:rPr>
-          <w:lang w:val="ca-ES"/>
-        </w:rPr>
-        <w:t xml:space="preserve">Un Data Warehouse és un sistema d’emmagatzematge de dades centralitzat, ens permet consolidar dades que provenen de diversos fonts o sistemes, transformant-ho en un format homogeni que facilitat el seu anàlisis. </w:t>
-      </w:r>
-    </w:p>
-    <w:p>
-      <w:pPr>
-        <w:jc w:val="both"/>
-        <w:rPr>
-          <w:lang w:val="ca-ES"/>
-        </w:rPr>
-      </w:pPr>
-    </w:p>
-    <w:p>
-      <w:pPr>
-        <w:jc w:val="both"/>
-        <w:rPr>
-          <w:lang w:val="ca-ES"/>
-        </w:rPr>
-      </w:pPr>
-      <w:r>
-        <w:rPr>
-          <w:lang w:val="ca-ES"/>
-        </w:rPr>
-        <w:t>Els sistemes d’informació sanitari han de gestionar dades que provenen de fonts molt diverses, així la integració de dades estructurades i no estructurades és un repte clau.</w:t>
-      </w:r>
-      <w:r>
-        <w:rPr>
-          <w:lang w:val="ca-ES"/>
-        </w:rPr>
-        <w:t xml:space="preserve"> L’ús de ETL és fonamental per transformar dades de diferents formats en un conjunt homogeni i coherent, capaç de donar suport en el anàlisis de dades. Aquest procés pot incl</w:t>
-      </w:r>
-      <w:r>
-        <w:rPr>
-          <w:lang w:val="ca-ES"/>
-        </w:rPr>
-        <w:t>ou</w:t>
-      </w:r>
-      <w:r>
-        <w:rPr>
-          <w:lang w:val="ca-ES"/>
-        </w:rPr>
-        <w:t xml:space="preserve">re la neteja de dades, la normalització de formats i la validació de </w:t>
-      </w:r>
-      <w:r>
-        <w:rPr>
-          <w:lang w:val="ca-ES"/>
-        </w:rPr>
-        <w:t>la informació.</w:t>
-      </w:r>
-    </w:p>
-    <w:p>
-      <w:pPr>
-        <w:jc w:val="both"/>
-        <w:rPr>
-          <w:lang w:val="ca-ES"/>
-        </w:rPr>
-      </w:pPr>
-    </w:p>
-    <w:p>
-      <w:pPr>
-        <w:jc w:val="both"/>
-        <w:rPr>
-          <w:lang w:val="ca-ES"/>
-        </w:rPr>
-      </w:pPr>
-      <w:r>
-        <w:rPr>
-          <w:lang w:val="ca-ES"/>
-        </w:rPr>
-        <w:t>Una altra consideració important en la gestió de dades sanitàries és la seguretat i la privacitat. Donat que les dades contenen informació sensible dels pacients, és essencial aplicar tècniques d’anonimització i encriptació per complir amb les normatives de la RGPD.</w:t>
-      </w:r>
-    </w:p>
-    <w:p>
-      <w:pPr>
-        <w:jc w:val="both"/>
-        <w:rPr>
-          <w:lang w:val="ca-ES"/>
-        </w:rPr>
-      </w:pPr>
-    </w:p>
-    <w:p>
-      <w:pPr>
-        <w:jc w:val="both"/>
-        <w:rPr>
-          <w:lang w:val="ca-ES"/>
-        </w:rPr>
-      </w:pPr>
-      <w:r>
-        <w:rPr>
-          <w:lang w:val="ca-ES"/>
-        </w:rPr>
-        <w:t xml:space="preserve">En resum, la gestió de les dades en el sector sanitari requereix d’un enfocament integral que combini tecnologies d’emmagatzematge amb processos rigorosos per a l’extracció de les dades sempre mantenint totes les mesures de seguretat per complir amb la normativa de seguretat i privacitat d’aquestes. </w:t>
-      </w:r>
-    </w:p>
-    <w:p>
-      <w:pPr>
-        <w:jc w:val="both"/>
-        <w:rPr>
-          <w:lang w:val="ca-ES"/>
-        </w:rPr>
-      </w:pPr>
-    </w:p>
-    <w:p>
-      <w:pPr>
-        <w:jc w:val="both"/>
-        <w:rPr>
-          <w:lang w:val="ca-ES"/>
-        </w:rPr>
-      </w:pPr>
-      <w:r>
-        <w:rPr>
-          <w:lang w:val="ca-ES"/>
-        </w:rPr>
-        <w:t>En el cas del projecte actual es farà servir d’un DWH que ja esta implementat dins la Xarxa Sanitaria, Social i Docent de Santa Tecla i que ja conte les dades carregades prèviament mitjançant processos de ETL i que compleix amb la normativa referent a la llei de protecció de dades.</w:t>
-      </w:r>
-    </w:p>
-    <w:p>
-      <w:pPr>
-        <w:jc w:val="both"/>
-        <w:rPr>
-          <w:lang w:val="ca-ES"/>
-        </w:rPr>
-      </w:pPr>
-    </w:p>
-    <w:p>
-      <w:pPr>
-        <w:jc w:val="both"/>
-        <w:rPr>
-          <w:lang w:val="ca-ES"/>
-        </w:rPr>
-      </w:pPr>
-    </w:p>
-    <w:p>
-      <w:pPr>
-        <w:jc w:val="both"/>
-        <w:rPr>
-          <w:lang w:val="ca-ES"/>
-        </w:rPr>
-      </w:pPr>
-    </w:p>
-    <w:p>
-      <w:pPr>
-        <w:jc w:val="both"/>
-        <w:rPr>
-          <w:lang w:val="ca-ES"/>
-        </w:rPr>
-      </w:pPr>
-    </w:p>
-    <w:p>
-      <w:pPr>
-        <w:jc w:val="both"/>
-        <w:rPr>
-          <w:lang w:val="ca-ES"/>
-        </w:rPr>
-      </w:pPr>
-    </w:p>
-    <w:p>
-      <w:pPr>
-        <w:jc w:val="both"/>
-        <w:rPr>
-          <w:lang w:val="ca-ES"/>
-        </w:rPr>
-      </w:pPr>
-    </w:p>
-    <w:p>
-      <w:pPr>
-        <w:jc w:val="both"/>
-        <w:rPr>
-          <w:lang w:val="ca-ES"/>
-        </w:rPr>
-      </w:pPr>
-    </w:p>
-    <w:p>
-      <w:pPr>
-        <w:jc w:val="both"/>
-        <w:rPr>
-          <w:lang w:val="ca-ES"/>
-        </w:rPr>
-      </w:pPr>
-    </w:p>
-    <w:p>
-      <w:pPr>
-        <w:rPr>
-          <w:lang w:val="ca-ES"/>
-        </w:rPr>
-      </w:pPr>
-    </w:p>
-    <w:p>
-      <w:pPr>
-        <w:pStyle w:val="Ttulo3"/>
-        <w:rPr>
-          <w:lang w:val="ca-ES"/>
-        </w:rPr>
-      </w:pPr>
-      <w:bookmarkStart w:id="15" w:name="_Toc194226376"/>
+        <w:rPr>
+          <w:lang w:val="ca-ES"/>
+        </w:rPr>
+      </w:pPr>
+      <w:bookmarkStart w:id="14" w:name="_Toc194933409"/>
       <w:r>
         <w:rPr>
           <w:lang w:val="ca-ES"/>
@@ -8923,42 +8987,72 @@
         <w:lastRenderedPageBreak/>
         <w:t>2.2 Processament del Llenguatge Natural</w:t>
       </w:r>
-      <w:bookmarkEnd w:id="15"/>
-    </w:p>
-    <w:p>
-      <w:pPr>
-        <w:jc w:val="both"/>
-        <w:rPr>
-          <w:lang w:val="ca-ES"/>
-        </w:rPr>
-      </w:pPr>
-      <w:r>
-        <w:rPr>
-          <w:lang w:val="ca-ES"/>
-        </w:rPr>
-        <w:t xml:space="preserve">Es una disciplina informàtica que s’encarrega de tractar computacionalment les llengües, combina tècniques de intel·ligència artificial, lingüística i estadística per permetre que les maquines comprenguin, analitzin i generin text en llenguatge humà. </w:t>
-      </w:r>
-    </w:p>
-    <w:p>
-      <w:pPr>
-        <w:jc w:val="both"/>
-        <w:rPr>
-          <w:lang w:val="ca-ES"/>
-        </w:rPr>
-      </w:pPr>
-    </w:p>
-    <w:p>
-      <w:pPr>
-        <w:jc w:val="both"/>
-        <w:rPr>
-          <w:lang w:val="ca-ES"/>
-        </w:rPr>
-      </w:pPr>
-      <w:r>
-        <w:rPr>
-          <w:lang w:val="ca-ES"/>
-        </w:rPr>
-        <w:t xml:space="preserve">Per entendre com funciona un sistema de PLN podem definir 3 fases. </w:t>
+      <w:bookmarkEnd w:id="14"/>
+    </w:p>
+    <w:p>
+      <w:pPr>
+        <w:jc w:val="both"/>
+        <w:rPr>
+          <w:lang w:val="ca-ES"/>
+        </w:rPr>
+      </w:pPr>
+      <w:r>
+        <w:rPr>
+          <w:lang w:val="ca-ES"/>
+        </w:rPr>
+        <w:t>El processament de llenguatge natural e</w:t>
+      </w:r>
+      <w:r>
+        <w:rPr>
+          <w:lang w:val="ca-ES"/>
+        </w:rPr>
+        <w:t xml:space="preserve">s una </w:t>
+      </w:r>
+      <w:r>
+        <w:rPr>
+          <w:lang w:val="ca-ES"/>
+        </w:rPr>
+        <w:t>branca de la</w:t>
+      </w:r>
+      <w:r>
+        <w:rPr>
+          <w:lang w:val="ca-ES"/>
+        </w:rPr>
+        <w:t xml:space="preserve"> informàtica que s’encarrega de tractar computacionalment les llengües, combina tècniques de intel·ligència artificial, lingüística i estadística per permetre que les maquines comprenguin, analitzin i generin text en llenguatge humà. </w:t>
+      </w:r>
+    </w:p>
+    <w:p>
+      <w:pPr>
+        <w:jc w:val="both"/>
+        <w:rPr>
+          <w:lang w:val="ca-ES"/>
+        </w:rPr>
+      </w:pPr>
+    </w:p>
+    <w:p>
+      <w:pPr>
+        <w:jc w:val="both"/>
+        <w:rPr>
+          <w:lang w:val="ca-ES"/>
+        </w:rPr>
+      </w:pPr>
+      <w:r>
+        <w:rPr>
+          <w:lang w:val="ca-ES"/>
+        </w:rPr>
+        <w:t>Per entendre com funciona un sistema de PLN</w:t>
+      </w:r>
+      <w:r>
+        <w:rPr>
+          <w:lang w:val="ca-ES"/>
+        </w:rPr>
+        <w:t>(Processament de Llenguatge Natural)</w:t>
+      </w:r>
+      <w:r>
+        <w:rPr>
+          <w:lang w:val="ca-ES"/>
+        </w:rPr>
+        <w:t xml:space="preserve"> podem definir 3 fases. </w:t>
       </w:r>
     </w:p>
     <w:p>
@@ -9456,6 +9550,7 @@
         <w:rPr>
           <w:lang w:val="ca-ES"/>
         </w:rPr>
+        <w:lastRenderedPageBreak/>
         <w:t xml:space="preserve">Aquesta elecció </w:t>
       </w:r>
       <w:proofErr w:type="spellStart"/>
@@ -9495,12 +9590,11 @@
           <w:lang w:val="ca-ES"/>
         </w:rPr>
       </w:pPr>
-      <w:bookmarkStart w:id="16" w:name="_Toc194226377"/>
-      <w:r>
-        <w:rPr>
-          <w:lang w:val="ca-ES"/>
-        </w:rPr>
-        <w:lastRenderedPageBreak/>
+      <w:bookmarkStart w:id="15" w:name="_Toc194933410"/>
+      <w:r>
+        <w:rPr>
+          <w:lang w:val="ca-ES"/>
+        </w:rPr>
         <w:t xml:space="preserve">2.3 </w:t>
       </w:r>
       <w:proofErr w:type="spellStart"/>
@@ -9524,7 +9618,7 @@
         </w:rPr>
         <w:t>Learning</w:t>
       </w:r>
-      <w:bookmarkEnd w:id="16"/>
+      <w:bookmarkEnd w:id="15"/>
       <w:proofErr w:type="spellEnd"/>
       <w:r>
         <w:rPr>
@@ -9730,27 +9824,39 @@
           <w:lang w:val="ca-ES"/>
         </w:rPr>
       </w:pPr>
-      <w:bookmarkStart w:id="17" w:name="_Toc194226378"/>
+      <w:bookmarkStart w:id="16" w:name="_Toc194933411"/>
       <w:r>
         <w:rPr>
           <w:lang w:val="ca-ES"/>
         </w:rPr>
         <w:t>Materials i mètodes</w:t>
       </w:r>
-      <w:bookmarkEnd w:id="17"/>
-    </w:p>
-    <w:p>
-      <w:pPr>
-        <w:jc w:val="both"/>
-        <w:rPr>
-          <w:lang w:val="ca-ES"/>
-        </w:rPr>
-      </w:pPr>
-      <w:r>
-        <w:rPr>
-          <w:lang w:val="ca-ES"/>
-        </w:rPr>
-        <w:t xml:space="preserve">Aquest apartat descriu de manera detallada el conjunt d’eines tecnologies i estratègies metodològiques utilitzades per al desenvolupament del projecte. El treball s’ha estructurat seguint una arquitectura modular, que va des de la gestió de les dades i la seva extracció de la historia clínica, fins a la seva transformació i anàlisi mitjançant un model </w:t>
+      <w:bookmarkEnd w:id="16"/>
+    </w:p>
+    <w:p>
+      <w:pPr>
+        <w:jc w:val="both"/>
+        <w:rPr>
+          <w:lang w:val="ca-ES"/>
+        </w:rPr>
+      </w:pPr>
+      <w:r>
+        <w:rPr>
+          <w:lang w:val="ca-ES"/>
+        </w:rPr>
+        <w:t>Aquest apartat descriu de manera detallada el conjunt d’eines</w:t>
+      </w:r>
+      <w:r>
+        <w:rPr>
+          <w:lang w:val="ca-ES"/>
+        </w:rPr>
+        <w:t>,</w:t>
+      </w:r>
+      <w:r>
+        <w:rPr>
+          <w:lang w:val="ca-ES"/>
+        </w:rPr>
+        <w:t xml:space="preserve"> tecnologies i estratègies metodològiques utilitzades per al desenvolupament del projecte. El treball s’ha estructurat seguint una arquitectura modular, que va des de la gestió de les dades i la seva extracció de la historia clínica, fins a la seva transformació i anàlisi mitjançant un model </w:t>
       </w:r>
       <w:proofErr w:type="spellStart"/>
       <w:r>
@@ -9810,7 +9916,7 @@
           <w:lang w:val="ca-ES"/>
         </w:rPr>
       </w:pPr>
-      <w:bookmarkStart w:id="18" w:name="_Toc194226379"/>
+      <w:bookmarkStart w:id="17" w:name="_Toc194933412"/>
       <w:r>
         <w:rPr>
           <w:lang w:val="ca-ES"/>
@@ -9830,7 +9936,7 @@
         <w:tab/>
         <w:t>Tecnologies utilitzades</w:t>
       </w:r>
-      <w:bookmarkEnd w:id="18"/>
+      <w:bookmarkEnd w:id="17"/>
     </w:p>
     <w:p>
       <w:pPr>
@@ -9909,40 +10015,81 @@
         <w:rPr>
           <w:lang w:val="ca-ES"/>
         </w:rPr>
-        <w:t xml:space="preserve">, s’ha automatitzat l’obtenció de les dades dels diversos sistemes, les dades clíniques s’han agafat d’un SQL Server, mentre que les dades de la codificació s’han extret de la codificació del CMBD (Conjunt </w:t>
+        <w:t xml:space="preserve">, s’ha automatitzat l’obtenció de les dades dels diversos sistemes, les dades clíniques s’han agafat </w:t>
+      </w:r>
+      <w:r>
+        <w:rPr>
+          <w:lang w:val="ca-ES"/>
+        </w:rPr>
+        <w:lastRenderedPageBreak/>
+        <w:t xml:space="preserve">d’un </w:t>
+      </w:r>
+      <w:r>
+        <w:rPr>
+          <w:lang w:val="ca-ES"/>
+        </w:rPr>
+        <w:t xml:space="preserve">servidor </w:t>
+      </w:r>
+      <w:r>
+        <w:rPr>
+          <w:lang w:val="ca-ES"/>
+        </w:rPr>
+        <w:t xml:space="preserve">SQL, mentre que les dades de la codificació s’han extret de la codificació del Conjunt </w:t>
+      </w:r>
+      <w:r>
+        <w:rPr>
+          <w:lang w:val="ca-ES"/>
+        </w:rPr>
+        <w:t>Mínim</w:t>
+      </w:r>
+      <w:r>
+        <w:rPr>
+          <w:lang w:val="ca-ES"/>
+        </w:rPr>
+        <w:t xml:space="preserve"> Basic de Dades</w:t>
+      </w:r>
+      <w:r>
+        <w:rPr>
+          <w:lang w:val="ca-ES"/>
+        </w:rPr>
+        <w:t xml:space="preserve"> (</w:t>
+      </w:r>
+      <w:r>
+        <w:rPr>
+          <w:lang w:val="ca-ES"/>
+        </w:rPr>
+        <w:t>CMBD</w:t>
+      </w:r>
+      <w:r>
+        <w:rPr>
+          <w:lang w:val="ca-ES"/>
+        </w:rPr>
+        <w:t>)</w:t>
+      </w:r>
+      <w:r>
+        <w:rPr>
+          <w:lang w:val="ca-ES"/>
+        </w:rPr>
+        <w:t xml:space="preserve"> que es troben en un altre sistema</w:t>
+      </w:r>
+      <w:r>
+        <w:rPr>
+          <w:lang w:val="ca-ES"/>
+        </w:rPr>
+        <w:t xml:space="preserve">, aquesta segmentació ha requerit transformacions específiques per garantir la compatibilitat i la integritat de la informació abans d’incorporar-la al </w:t>
       </w:r>
       <w:proofErr w:type="spellStart"/>
       <w:r>
         <w:rPr>
           <w:lang w:val="ca-ES"/>
         </w:rPr>
-        <w:t>Minim</w:t>
+        <w:t>Date</w:t>
       </w:r>
       <w:proofErr w:type="spellEnd"/>
       <w:r>
         <w:rPr>
           <w:lang w:val="ca-ES"/>
         </w:rPr>
-        <w:t xml:space="preserve"> Basic de Dades) que es troben en un altre sistema</w:t>
-      </w:r>
-      <w:r>
-        <w:rPr>
-          <w:lang w:val="ca-ES"/>
-        </w:rPr>
-        <w:t xml:space="preserve">, aquesta segmentació ha requerit transformacions específiques per garantir la compatibilitat i la integritat de la informació abans d’incorporar-la al </w:t>
-      </w:r>
-      <w:proofErr w:type="spellStart"/>
-      <w:r>
-        <w:rPr>
-          <w:lang w:val="ca-ES"/>
-        </w:rPr>
-        <w:t>Date</w:t>
-      </w:r>
-      <w:proofErr w:type="spellEnd"/>
-      <w:r>
-        <w:rPr>
-          <w:lang w:val="ca-ES"/>
-        </w:rPr>
         <w:t xml:space="preserve"> Warehouse.</w:t>
       </w:r>
     </w:p>
@@ -9958,8 +10105,19 @@
         <w:rPr>
           <w:lang w:val="ca-ES"/>
         </w:rPr>
-        <w:lastRenderedPageBreak/>
-        <w:t>A continuació un cop hem tingut les dades aïllades, el desenvolupament de l’eina s’ha centrat en les tecnologies següents.</w:t>
+        <w:t xml:space="preserve">A continuació un cop hem </w:t>
+      </w:r>
+      <w:r>
+        <w:rPr>
+          <w:lang w:val="ca-ES"/>
+        </w:rPr>
+        <w:t>obtingut</w:t>
+      </w:r>
+      <w:r>
+        <w:rPr>
+          <w:lang w:val="ca-ES"/>
+        </w:rPr>
+        <w:t xml:space="preserve"> les dades, el desenvolupament de l’eina s’ha centrat en les tecnologies següents.</w:t>
       </w:r>
     </w:p>
     <w:p>
@@ -10336,7 +10494,7 @@
           <w:lang w:val="ca-ES"/>
         </w:rPr>
       </w:pPr>
-      <w:bookmarkStart w:id="19" w:name="_Toc194226380"/>
+      <w:bookmarkStart w:id="18" w:name="_Toc194933413"/>
       <w:r>
         <w:rPr>
           <w:lang w:val="ca-ES"/>
@@ -10362,7 +10520,7 @@
         <w:tab/>
         <w:t>Font de dades</w:t>
       </w:r>
-      <w:bookmarkEnd w:id="19"/>
+      <w:bookmarkEnd w:id="18"/>
     </w:p>
     <w:p>
       <w:pPr>
@@ -10546,6 +10704,7 @@
         <w:rPr>
           <w:lang w:val="ca-ES"/>
         </w:rPr>
+        <w:lastRenderedPageBreak/>
         <w:t>Dades no estructurades: motiu d’ingrés,</w:t>
       </w:r>
       <w:r>
@@ -10622,7 +10781,6 @@
         <w:rPr>
           <w:lang w:val="ca-ES"/>
         </w:rPr>
-        <w:lastRenderedPageBreak/>
         <w:t>Entrades en temps real via API.</w:t>
       </w:r>
     </w:p>
@@ -11040,6 +11198,7 @@
         <w:rPr>
           <w:lang w:val="ca-ES"/>
         </w:rPr>
+        <w:lastRenderedPageBreak/>
         <w:t>learning</w:t>
       </w:r>
       <w:proofErr w:type="spellEnd"/>
@@ -11099,7 +11258,6 @@
         <w:rPr>
           <w:lang w:val="ca-ES"/>
         </w:rPr>
-        <w:lastRenderedPageBreak/>
         <w:t>Capçalera dual de classificació: Es tant important codificar els codis com l’ordre d’aquests.</w:t>
       </w:r>
     </w:p>
@@ -11415,7 +11573,6 @@
           <w:lang w:val="ca-ES"/>
         </w:rPr>
       </w:pPr>
-      <w:commentRangeStart w:id="20"/>
       <w:r>
         <w:rPr>
           <w:lang w:val="ca-ES"/>
@@ -11450,20 +11607,7 @@
         <w:rPr>
           <w:lang w:val="ca-ES"/>
         </w:rPr>
-        <w:t>.</w:t>
-      </w:r>
-      <w:commentRangeEnd w:id="20"/>
-      <w:r>
-        <w:rPr>
-          <w:rStyle w:val="Refdecomentario"/>
-        </w:rPr>
-        <w:commentReference w:id="20"/>
-      </w:r>
-      <w:r>
-        <w:rPr>
-          <w:lang w:val="ca-ES"/>
-        </w:rPr>
-        <w:t xml:space="preserve"> </w:t>
+        <w:t xml:space="preserve">. </w:t>
       </w:r>
     </w:p>
     <w:p>
@@ -11482,6 +11626,7 @@
         <w:rPr>
           <w:lang w:val="ca-ES"/>
         </w:rPr>
+        <w:lastRenderedPageBreak/>
         <w:t>Entrenament incremental cas a cas: Aquesta estratègia permet re</w:t>
       </w:r>
       <w:r>
@@ -11533,14 +11678,7 @@
         <w:rPr>
           <w:lang w:val="ca-ES"/>
         </w:rPr>
-        <w:t xml:space="preserve"> i la llista de codis predit </w:t>
-      </w:r>
-      <w:r>
-        <w:rPr>
-          <w:lang w:val="ca-ES"/>
-        </w:rPr>
-        <w:lastRenderedPageBreak/>
-        <w:t>mitjançant arxius. Aquest gestió garanteix la capacitat de reprendre l’entrenament, fer auditoria del rendiment i torna a començar l’entrenament en cas de fer modificacions.</w:t>
+        <w:t xml:space="preserve"> i la llista de codis predit mitjançant arxius. Aquest gestió garanteix la capacitat de reprendre l’entrenament, fer auditoria del rendiment i torna a començar l’entrenament en cas de fer modificacions.</w:t>
       </w:r>
     </w:p>
     <w:p>
@@ -11605,6 +11743,7 @@
           <w:ilvl w:val="0"/>
           <w:numId w:val="23"/>
         </w:numPr>
+        <w:ind w:left="1985" w:firstLine="0"/>
         <w:jc w:val="both"/>
         <w:rPr>
           <w:lang w:val="ca-ES"/>
@@ -11624,6 +11763,7 @@
           <w:ilvl w:val="0"/>
           <w:numId w:val="23"/>
         </w:numPr>
+        <w:ind w:left="1985" w:firstLine="0"/>
         <w:jc w:val="both"/>
         <w:rPr>
           <w:lang w:val="ca-ES"/>
@@ -11643,6 +11783,7 @@
           <w:ilvl w:val="0"/>
           <w:numId w:val="23"/>
         </w:numPr>
+        <w:ind w:left="1985" w:firstLine="0"/>
         <w:jc w:val="both"/>
         <w:rPr>
           <w:lang w:val="ca-ES"/>
@@ -11676,6 +11817,7 @@
           <w:ilvl w:val="0"/>
           <w:numId w:val="23"/>
         </w:numPr>
+        <w:ind w:left="1985" w:firstLine="0"/>
         <w:jc w:val="both"/>
         <w:rPr>
           <w:lang w:val="ca-ES"/>
@@ -11695,6 +11837,7 @@
           <w:ilvl w:val="0"/>
           <w:numId w:val="23"/>
         </w:numPr>
+        <w:ind w:left="1985" w:firstLine="0"/>
         <w:jc w:val="both"/>
         <w:rPr>
           <w:lang w:val="ca-ES"/>
@@ -11714,6 +11857,7 @@
           <w:ilvl w:val="0"/>
           <w:numId w:val="23"/>
         </w:numPr>
+        <w:ind w:left="1985" w:firstLine="0"/>
         <w:jc w:val="both"/>
         <w:rPr>
           <w:lang w:val="ca-ES"/>
@@ -11782,7 +11926,7 @@
                     </pic:cNvPicPr>
                   </pic:nvPicPr>
                   <pic:blipFill>
-                    <a:blip r:embed="rId25">
+                    <a:blip r:embed="rId21">
                       <a:extLst>
                         <a:ext uri="{28A0092B-C50C-407E-A947-70E740481C1C}">
                           <a14:useLocalDpi xmlns:a14="http://schemas.microsoft.com/office/drawing/2010/main" val="0"/>
@@ -11887,6 +12031,7 @@
           <w:ilvl w:val="0"/>
           <w:numId w:val="23"/>
         </w:numPr>
+        <w:ind w:left="1985" w:firstLine="0"/>
         <w:rPr>
           <w:lang w:val="ca-ES"/>
         </w:rPr>
@@ -11921,14 +12066,16 @@
           <w:ilvl w:val="0"/>
           <w:numId w:val="23"/>
         </w:numPr>
-        <w:rPr>
-          <w:lang w:val="ca-ES"/>
-        </w:rPr>
-      </w:pPr>
-      <w:r>
-        <w:rPr>
-          <w:lang w:val="ca-ES"/>
-        </w:rPr>
+        <w:ind w:left="1985" w:firstLine="0"/>
+        <w:rPr>
+          <w:lang w:val="ca-ES"/>
+        </w:rPr>
+      </w:pPr>
+      <w:r>
+        <w:rPr>
+          <w:lang w:val="ca-ES"/>
+        </w:rPr>
+        <w:lastRenderedPageBreak/>
         <w:t>Sensibilitat(</w:t>
       </w:r>
       <w:proofErr w:type="spellStart"/>
@@ -11969,6 +12116,7 @@
           <w:ilvl w:val="0"/>
           <w:numId w:val="23"/>
         </w:numPr>
+        <w:ind w:left="1985" w:firstLine="0"/>
         <w:rPr>
           <w:lang w:val="ca-ES"/>
         </w:rPr>
@@ -12001,27 +12149,16 @@
           <w:ilvl w:val="0"/>
           <w:numId w:val="23"/>
         </w:numPr>
-        <w:rPr>
-          <w:lang w:val="ca-ES"/>
-        </w:rPr>
-      </w:pPr>
-      <w:r>
-        <w:rPr>
-          <w:lang w:val="ca-ES"/>
-        </w:rPr>
-        <w:t xml:space="preserve"> </w:t>
-      </w:r>
-      <w:r>
-        <w:rPr>
-          <w:lang w:val="ca-ES"/>
-        </w:rPr>
-        <w:t>Exactitud</w:t>
-      </w:r>
-      <w:r>
-        <w:rPr>
-          <w:lang w:val="ca-ES"/>
-        </w:rPr>
-        <w:t xml:space="preserve"> (</w:t>
+        <w:ind w:left="1985" w:firstLine="0"/>
+        <w:rPr>
+          <w:lang w:val="ca-ES"/>
+        </w:rPr>
+      </w:pPr>
+      <w:r>
+        <w:rPr>
+          <w:lang w:val="ca-ES"/>
+        </w:rPr>
+        <w:t xml:space="preserve"> Exactitud (</w:t>
       </w:r>
       <w:proofErr w:type="spellStart"/>
       <w:r>
@@ -12047,6 +12184,7 @@
           <w:ilvl w:val="0"/>
           <w:numId w:val="23"/>
         </w:numPr>
+        <w:ind w:left="1985" w:firstLine="0"/>
         <w:rPr>
           <w:lang w:val="ca-ES"/>
         </w:rPr>
@@ -12056,7 +12194,6 @@
         <w:rPr>
           <w:lang w:val="ca-ES"/>
         </w:rPr>
-        <w:lastRenderedPageBreak/>
         <w:t>Order</w:t>
       </w:r>
       <w:proofErr w:type="spellEnd"/>
@@ -12130,6 +12267,7 @@
           <w:ilvl w:val="0"/>
           <w:numId w:val="23"/>
         </w:numPr>
+        <w:ind w:left="1985" w:firstLine="0"/>
         <w:rPr>
           <w:lang w:val="ca-ES"/>
         </w:rPr>
@@ -12190,6 +12328,7 @@
       </w:pPr>
       <w:r>
         <w:rPr>
+          <w:noProof/>
           <w:lang w:val="ca-ES"/>
         </w:rPr>
         <w:drawing>
@@ -12208,7 +12347,7 @@
                     <pic:cNvPicPr/>
                   </pic:nvPicPr>
                   <pic:blipFill>
-                    <a:blip r:embed="rId26"/>
+                    <a:blip r:embed="rId22"/>
                     <a:stretch>
                       <a:fillRect/>
                     </a:stretch>
@@ -12240,24 +12379,14 @@
       <w:r>
         <w:t xml:space="preserve">Il·lustració </w:t>
       </w:r>
-      <w:r>
-        <w:fldChar w:fldCharType="begin"/>
-      </w:r>
-      <w:r>
-        <w:instrText xml:space="preserve"> SEQ Il·lustració \* ARABIC </w:instrText>
-      </w:r>
-      <w:r>
-        <w:fldChar w:fldCharType="separate"/>
-      </w:r>
-      <w:r>
-        <w:rPr>
-          <w:noProof/>
-        </w:rPr>
-        <w:t>1</w:t>
-      </w:r>
-      <w:r>
-        <w:fldChar w:fldCharType="end"/>
-      </w:r>
+      <w:fldSimple w:instr=" SEQ Il·lustració \* ARABIC ">
+        <w:r>
+          <w:rPr>
+            <w:noProof/>
+          </w:rPr>
+          <w:t>1</w:t>
+        </w:r>
+      </w:fldSimple>
       <w:r>
         <w:t>. Exemple de validació en un conjunt de proves</w:t>
       </w:r>
@@ -12396,15 +12525,14 @@
           <w:lang w:val="ca-ES"/>
         </w:rPr>
       </w:pPr>
-      <w:bookmarkStart w:id="21" w:name="_Toc194226381"/>
-      <w:r>
-        <w:rPr>
-          <w:lang w:val="ca-ES"/>
-        </w:rPr>
-        <w:lastRenderedPageBreak/>
+      <w:bookmarkStart w:id="19" w:name="_Toc194933414"/>
+      <w:r>
+        <w:rPr>
+          <w:lang w:val="ca-ES"/>
+        </w:rPr>
         <w:t>Desenvolupament del model</w:t>
       </w:r>
-      <w:bookmarkEnd w:id="21"/>
+      <w:bookmarkEnd w:id="19"/>
     </w:p>
     <w:p>
       <w:pPr>
@@ -12458,14 +12586,14 @@
           <w:lang w:val="ca-ES"/>
         </w:rPr>
       </w:pPr>
-      <w:bookmarkStart w:id="22" w:name="_Toc194226382"/>
+      <w:bookmarkStart w:id="20" w:name="_Toc194933415"/>
       <w:r>
         <w:rPr>
           <w:lang w:val="ca-ES"/>
         </w:rPr>
         <w:t>Anàlisis de resultats</w:t>
       </w:r>
-      <w:bookmarkEnd w:id="22"/>
+      <w:bookmarkEnd w:id="20"/>
     </w:p>
     <w:p>
       <w:pPr>
@@ -12483,13 +12611,7 @@
         <w:rPr>
           <w:highlight w:val="green"/>
         </w:rPr>
-        <w:t>Fins que no tingui dades reals no m’atreveixo, tampoc se ven be com plantejar l’estudi, aproximadament disposo de 100k casos per realitzar l’entrenament però no se com plantejar el resultat o si podré fer l’entrenament complet abans de que acabi el període d’entrega.</w:t>
-      </w:r>
-      <w:r>
-        <w:rPr>
-          <w:highlight w:val="green"/>
-        </w:rPr>
-        <w:t xml:space="preserve"> Estic pensant en alguna llibreria per monitoritzar </w:t>
+        <w:t xml:space="preserve">Fins que no tingui dades reals no m’atreveixo, tampoc se ven be com plantejar l’estudi, aproximadament disposo de 100k casos per realitzar l’entrenament però no se com plantejar el resultat o si podré fer l’entrenament complet abans de que acabi el període d’entrega. Estic pensant en alguna llibreria per monitoritzar </w:t>
       </w:r>
       <w:proofErr w:type="spellStart"/>
       <w:r>
@@ -12547,7 +12669,7 @@
           <w:lang w:val="ca-ES"/>
         </w:rPr>
       </w:pPr>
-      <w:bookmarkStart w:id="23" w:name="_Toc194226383"/>
+      <w:bookmarkStart w:id="21" w:name="_Toc194933416"/>
       <w:r>
         <w:rPr>
           <w:lang w:val="ca-ES"/>
@@ -12555,7 +12677,7 @@
         <w:lastRenderedPageBreak/>
         <w:t>Conclusions i treballs futurs</w:t>
       </w:r>
-      <w:bookmarkEnd w:id="23"/>
+      <w:bookmarkEnd w:id="21"/>
     </w:p>
     <w:p>
       <w:pPr>
@@ -12872,7 +12994,7 @@
           <w:lang w:val="ca-ES"/>
         </w:rPr>
       </w:pPr>
-      <w:bookmarkStart w:id="24" w:name="_Toc194226384"/>
+      <w:bookmarkStart w:id="22" w:name="_Toc194933417"/>
       <w:r>
         <w:rPr>
           <w:lang w:val="ca-ES"/>
@@ -12880,7 +13002,7 @@
         <w:lastRenderedPageBreak/>
         <w:t>Glossari</w:t>
       </w:r>
-      <w:bookmarkEnd w:id="24"/>
+      <w:bookmarkEnd w:id="22"/>
     </w:p>
     <w:p>
       <w:pPr>
@@ -13102,14 +13224,14 @@
           <w:lang w:val="ca-ES"/>
         </w:rPr>
       </w:pPr>
-      <w:bookmarkStart w:id="25" w:name="_Toc194226385"/>
+      <w:bookmarkStart w:id="23" w:name="_Toc194933418"/>
       <w:r>
         <w:rPr>
           <w:lang w:val="ca-ES"/>
         </w:rPr>
         <w:t>Bibliografia</w:t>
       </w:r>
-      <w:bookmarkEnd w:id="25"/>
+      <w:bookmarkEnd w:id="23"/>
     </w:p>
     <w:p>
       <w:pPr>
@@ -13592,7 +13714,7 @@
           <w:lang w:val="ca-ES"/>
         </w:rPr>
       </w:pPr>
-      <w:bookmarkStart w:id="26" w:name="_Toc194226386"/>
+      <w:bookmarkStart w:id="24" w:name="_Toc194933419"/>
       <w:r>
         <w:rPr>
           <w:lang w:val="ca-ES"/>
@@ -13600,7 +13722,7 @@
         <w:lastRenderedPageBreak/>
         <w:t>Annexos</w:t>
       </w:r>
-      <w:bookmarkEnd w:id="26"/>
+      <w:bookmarkEnd w:id="24"/>
     </w:p>
     <w:p>
       <w:pPr>
@@ -13643,7 +13765,7 @@
         </w:rPr>
         <w:t xml:space="preserve"> - </w:t>
       </w:r>
-      <w:hyperlink r:id="rId27" w:history="1">
+      <w:hyperlink r:id="rId23" w:history="1">
         <w:r>
           <w:rPr>
             <w:rStyle w:val="Hipervnculo"/>
@@ -13738,82 +13860,6 @@
     </w:sectPr>
   </w:body>
 </w:document>
-</file>
-
-<file path=word/comments.xml><?xml version="1.0" encoding="utf-8"?>
-<w:comments xmlns:wpc="http://schemas.microsoft.com/office/word/2010/wordprocessingCanvas" xmlns:cx="http://schemas.microsoft.com/office/drawing/2014/chartex" xmlns:cx1="http://schemas.microsoft.com/office/drawing/2015/9/8/chartex" xmlns:cx2="http://schemas.microsoft.com/office/drawing/2015/10/21/chartex" xmlns:cx3="http://schemas.microsoft.com/office/drawing/2016/5/9/chartex" xmlns:cx4="http://schemas.microsoft.com/office/drawing/2016/5/10/chartex" xmlns:cx5="http://schemas.microsoft.com/office/drawing/2016/5/11/chartex" xmlns:cx6="http://schemas.microsoft.com/office/drawing/2016/5/12/chartex" xmlns:cx7="http://schemas.microsoft.com/office/drawing/2016/5/13/chartex" xmlns:cx8="http://schemas.microsoft.com/office/drawing/2016/5/14/chartex" xmlns:mc="http://schemas.openxmlformats.org/markup-compatibility/2006" xmlns:aink="http://schemas.microsoft.com/office/drawing/2016/ink" xmlns:am3d="http://schemas.microsoft.com/office/drawing/2017/model3d" xmlns:o="urn:schemas-microsoft-com:office:office" xmlns:oel="http://schemas.microsoft.com/office/2019/extlst" xmlns:r="http://schemas.openxmlformats.org/officeDocument/2006/relationships" xmlns:m="http://schemas.openxmlformats.org/officeDocument/2006/math" xmlns:v="urn:schemas-microsoft-com:vml" xmlns:wp14="http://schemas.microsoft.com/office/word/2010/wordprocessingDrawing" xmlns:wp="http://schemas.openxmlformats.org/drawingml/2006/wordprocessingDrawing" xmlns:w10="urn:schemas-microsoft-com:office:word" xmlns:w="http://schemas.openxmlformats.org/wordprocessingml/2006/main" xmlns:w14="http://schemas.microsoft.com/office/word/2010/wordml" xmlns:w15="http://schemas.microsoft.com/office/word/2012/wordml" xmlns:w16cex="http://schemas.microsoft.com/office/word/2018/wordml/cex" xmlns:w16cid="http://schemas.microsoft.com/office/word/2016/wordml/cid" xmlns:w16="http://schemas.microsoft.com/office/word/2018/wordml" xmlns:w16du="http://schemas.microsoft.com/office/word/2023/wordml/word16du" xmlns:w16sdtdh="http://schemas.microsoft.com/office/word/2020/wordml/sdtdatahash" xmlns:w16sdtfl="http://schemas.microsoft.com/office/word/2024/wordml/sdtformatlock" xmlns:w16se="http://schemas.microsoft.com/office/word/2015/wordml/symex" xmlns:wpg="http://schemas.microsoft.com/office/word/2010/wordprocessingGroup" xmlns:wpi="http://schemas.microsoft.com/office/word/2010/wordprocessingInk" xmlns:wne="http://schemas.microsoft.com/office/word/2006/wordml" xmlns:wps="http://schemas.microsoft.com/office/word/2010/wordprocessingShape" mc:Ignorable="w14 w15 w16se w16cid w16 w16cex w16sdtdh w16sdtfl w16du wp14">
-  <w:comment w:id="1" w:author="Marc Serret" w:date="2025-03-29T06:38:00Z" w:initials="MS">
-    <w:p>
-      <w:pPr>
-        <w:pStyle w:val="Textocomentario"/>
-      </w:pPr>
-      <w:r>
-        <w:rPr>
-          <w:rStyle w:val="Refdecomentario"/>
-        </w:rPr>
-        <w:annotationRef/>
-      </w:r>
-      <w:r>
-        <w:t>A la mateixa plantilla suggerien un màxim de 3 paraules per això sols he utilitzat el mínim indispensable.</w:t>
-      </w:r>
-    </w:p>
-  </w:comment>
-  <w:comment w:id="20" w:author="Marc Serret" w:date="2025-03-30T10:04:00Z" w:initials="MS">
-    <w:p>
-      <w:pPr>
-        <w:pStyle w:val="Textocomentario"/>
-      </w:pPr>
-      <w:r>
-        <w:rPr>
-          <w:rStyle w:val="Refdecomentario"/>
-        </w:rPr>
-        <w:annotationRef/>
-      </w:r>
-      <w:r>
-        <w:t xml:space="preserve">No ho he pogut provar per falta de compatibilitat entre la meva </w:t>
-      </w:r>
-      <w:proofErr w:type="spellStart"/>
-      <w:r>
-        <w:t>gpu</w:t>
-      </w:r>
-      <w:proofErr w:type="spellEnd"/>
-      <w:r>
-        <w:t xml:space="preserve"> i </w:t>
-      </w:r>
-      <w:proofErr w:type="spellStart"/>
-      <w:r>
-        <w:t>pytorch</w:t>
-      </w:r>
-      <w:proofErr w:type="spellEnd"/>
-    </w:p>
-    <w:p>
-      <w:pPr>
-        <w:pStyle w:val="Textocomentario"/>
-      </w:pPr>
-    </w:p>
-  </w:comment>
-</w:comments>
-</file>
-
-<file path=word/commentsExtended.xml><?xml version="1.0" encoding="utf-8"?>
-<w15:commentsEx xmlns:wpc="http://schemas.microsoft.com/office/word/2010/wordprocessingCanvas" xmlns:cx="http://schemas.microsoft.com/office/drawing/2014/chartex" xmlns:cx1="http://schemas.microsoft.com/office/drawing/2015/9/8/chartex" xmlns:cx2="http://schemas.microsoft.com/office/drawing/2015/10/21/chartex" xmlns:cx3="http://schemas.microsoft.com/office/drawing/2016/5/9/chartex" xmlns:cx4="http://schemas.microsoft.com/office/drawing/2016/5/10/chartex" xmlns:cx5="http://schemas.microsoft.com/office/drawing/2016/5/11/chartex" xmlns:cx6="http://schemas.microsoft.com/office/drawing/2016/5/12/chartex" xmlns:cx7="http://schemas.microsoft.com/office/drawing/2016/5/13/chartex" xmlns:cx8="http://schemas.microsoft.com/office/drawing/2016/5/14/chartex" xmlns:mc="http://schemas.openxmlformats.org/markup-compatibility/2006" xmlns:aink="http://schemas.microsoft.com/office/drawing/2016/ink" xmlns:am3d="http://schemas.microsoft.com/office/drawing/2017/model3d" xmlns:o="urn:schemas-microsoft-com:office:office" xmlns:oel="http://schemas.microsoft.com/office/2019/extlst" xmlns:r="http://schemas.openxmlformats.org/officeDocument/2006/relationships" xmlns:m="http://schemas.openxmlformats.org/officeDocument/2006/math" xmlns:v="urn:schemas-microsoft-com:vml" xmlns:wp14="http://schemas.microsoft.com/office/word/2010/wordprocessingDrawing" xmlns:wp="http://schemas.openxmlformats.org/drawingml/2006/wordprocessingDrawing" xmlns:w10="urn:schemas-microsoft-com:office:word" xmlns:w="http://schemas.openxmlformats.org/wordprocessingml/2006/main" xmlns:w14="http://schemas.microsoft.com/office/word/2010/wordml" xmlns:w15="http://schemas.microsoft.com/office/word/2012/wordml" xmlns:w16cex="http://schemas.microsoft.com/office/word/2018/wordml/cex" xmlns:w16cid="http://schemas.microsoft.com/office/word/2016/wordml/cid" xmlns:w16="http://schemas.microsoft.com/office/word/2018/wordml" xmlns:w16du="http://schemas.microsoft.com/office/word/2023/wordml/word16du" xmlns:w16sdtdh="http://schemas.microsoft.com/office/word/2020/wordml/sdtdatahash" xmlns:w16sdtfl="http://schemas.microsoft.com/office/word/2024/wordml/sdtformatlock" xmlns:w16se="http://schemas.microsoft.com/office/word/2015/wordml/symex" xmlns:wpg="http://schemas.microsoft.com/office/word/2010/wordprocessingGroup" xmlns:wpi="http://schemas.microsoft.com/office/word/2010/wordprocessingInk" xmlns:wne="http://schemas.microsoft.com/office/word/2006/wordml" xmlns:wps="http://schemas.microsoft.com/office/word/2010/wordprocessingShape" mc:Ignorable="w14 w15 w16se w16cid w16 w16cex w16sdtdh w16sdtfl w16du wp14">
-  <w15:commentEx w15:paraId="32D78979" w15:done="0"/>
-  <w15:commentEx w15:paraId="006737D5" w15:done="0"/>
-</w15:commentsEx>
-</file>
-
-<file path=word/commentsExtensible.xml><?xml version="1.0" encoding="utf-8"?>
-<w16cex:commentsExtensible xmlns:wpc="http://schemas.microsoft.com/office/word/2010/wordprocessingCanvas" xmlns:cx="http://schemas.microsoft.com/office/drawing/2014/chartex" xmlns:cx1="http://schemas.microsoft.com/office/drawing/2015/9/8/chartex" xmlns:cx2="http://schemas.microsoft.com/office/drawing/2015/10/21/chartex" xmlns:cx3="http://schemas.microsoft.com/office/drawing/2016/5/9/chartex" xmlns:cx4="http://schemas.microsoft.com/office/drawing/2016/5/10/chartex" xmlns:cx5="http://schemas.microsoft.com/office/drawing/2016/5/11/chartex" xmlns:cx6="http://schemas.microsoft.com/office/drawing/2016/5/12/chartex" xmlns:cx7="http://schemas.microsoft.com/office/drawing/2016/5/13/chartex" xmlns:cx8="http://schemas.microsoft.com/office/drawing/2016/5/14/chartex" xmlns:cr="http://schemas.microsoft.com/office/comments/2020/reactions" xmlns:mc="http://schemas.openxmlformats.org/markup-compatibility/2006" xmlns:aink="http://schemas.microsoft.com/office/drawing/2016/ink" xmlns:am3d="http://schemas.microsoft.com/office/drawing/2017/model3d" xmlns:o="urn:schemas-microsoft-com:office:office" xmlns:oel="http://schemas.microsoft.com/office/2019/extlst" xmlns:r="http://schemas.openxmlformats.org/officeDocument/2006/relationships" xmlns:m="http://schemas.openxmlformats.org/officeDocument/2006/math" xmlns:v="urn:schemas-microsoft-com:vml" xmlns:wp14="http://schemas.microsoft.com/office/word/2010/wordprocessingDrawing" xmlns:wp="http://schemas.openxmlformats.org/drawingml/2006/wordprocessingDrawing" xmlns:w10="urn:schemas-microsoft-com:office:word" xmlns:w="http://schemas.openxmlformats.org/wordprocessingml/2006/main" xmlns:w14="http://schemas.microsoft.com/office/word/2010/wordml" xmlns:w15="http://schemas.microsoft.com/office/word/2012/wordml" xmlns:w16cex="http://schemas.microsoft.com/office/word/2018/wordml/cex" xmlns:w16cid="http://schemas.microsoft.com/office/word/2016/wordml/cid" xmlns:w16="http://schemas.microsoft.com/office/word/2018/wordml" xmlns:w16du="http://schemas.microsoft.com/office/word/2023/wordml/word16du" xmlns:w16sdtdh="http://schemas.microsoft.com/office/word/2020/wordml/sdtdatahash" xmlns:w16sdtfl="http://schemas.microsoft.com/office/word/2024/wordml/sdtformatlock" xmlns:w16se="http://schemas.microsoft.com/office/word/2015/wordml/symex" xmlns:wpg="http://schemas.microsoft.com/office/word/2010/wordprocessingGroup" xmlns:wpi="http://schemas.microsoft.com/office/word/2010/wordprocessingInk" xmlns:wne="http://schemas.microsoft.com/office/word/2006/wordml" xmlns:wps="http://schemas.microsoft.com/office/word/2010/wordprocessingShape" mc:Ignorable="w14 w15 w16se w16cid w16 w16cex w16sdtdh w16sdtfl cr w16du wp14">
-  <w16cex:commentExtensible w16cex:durableId="7079ED83" w16cex:dateUtc="2025-03-29T05:38:00Z"/>
-  <w16cex:commentExtensible w16cex:durableId="1403E976" w16cex:dateUtc="2025-03-30T08:04:00Z"/>
-</w16cex:commentsExtensible>
-</file>
-
-<file path=word/commentsIds.xml><?xml version="1.0" encoding="utf-8"?>
-<w16cid:commentsIds xmlns:wpc="http://schemas.microsoft.com/office/word/2010/wordprocessingCanvas" xmlns:cx="http://schemas.microsoft.com/office/drawing/2014/chartex" xmlns:cx1="http://schemas.microsoft.com/office/drawing/2015/9/8/chartex" xmlns:cx2="http://schemas.microsoft.com/office/drawing/2015/10/21/chartex" xmlns:cx3="http://schemas.microsoft.com/office/drawing/2016/5/9/chartex" xmlns:cx4="http://schemas.microsoft.com/office/drawing/2016/5/10/chartex" xmlns:cx5="http://schemas.microsoft.com/office/drawing/2016/5/11/chartex" xmlns:cx6="http://schemas.microsoft.com/office/drawing/2016/5/12/chartex" xmlns:cx7="http://schemas.microsoft.com/office/drawing/2016/5/13/chartex" xmlns:cx8="http://schemas.microsoft.com/office/drawing/2016/5/14/chartex" xmlns:mc="http://schemas.openxmlformats.org/markup-compatibility/2006" xmlns:aink="http://schemas.microsoft.com/office/drawing/2016/ink" xmlns:am3d="http://schemas.microsoft.com/office/drawing/2017/model3d" xmlns:o="urn:schemas-microsoft-com:office:office" xmlns:oel="http://schemas.microsoft.com/office/2019/extlst" xmlns:r="http://schemas.openxmlformats.org/officeDocument/2006/relationships" xmlns:m="http://schemas.openxmlformats.org/officeDocument/2006/math" xmlns:v="urn:schemas-microsoft-com:vml" xmlns:wp14="http://schemas.microsoft.com/office/word/2010/wordprocessingDrawing" xmlns:wp="http://schemas.openxmlformats.org/drawingml/2006/wordprocessingDrawing" xmlns:w10="urn:schemas-microsoft-com:office:word" xmlns:w="http://schemas.openxmlformats.org/wordprocessingml/2006/main" xmlns:w14="http://schemas.microsoft.com/office/word/2010/wordml" xmlns:w15="http://schemas.microsoft.com/office/word/2012/wordml" xmlns:w16cex="http://schemas.microsoft.com/office/word/2018/wordml/cex" xmlns:w16cid="http://schemas.microsoft.com/office/word/2016/wordml/cid" xmlns:w16="http://schemas.microsoft.com/office/word/2018/wordml" xmlns:w16du="http://schemas.microsoft.com/office/word/2023/wordml/word16du" xmlns:w16sdtdh="http://schemas.microsoft.com/office/word/2020/wordml/sdtdatahash" xmlns:w16sdtfl="http://schemas.microsoft.com/office/word/2024/wordml/sdtformatlock" xmlns:w16se="http://schemas.microsoft.com/office/word/2015/wordml/symex" xmlns:wpg="http://schemas.microsoft.com/office/word/2010/wordprocessingGroup" xmlns:wpi="http://schemas.microsoft.com/office/word/2010/wordprocessingInk" xmlns:wne="http://schemas.microsoft.com/office/word/2006/wordml" xmlns:wps="http://schemas.microsoft.com/office/word/2010/wordprocessingShape" mc:Ignorable="w14 w15 w16se w16cid w16 w16cex w16sdtdh w16sdtfl w16du wp14">
-  <w16cid:commentId w16cid:paraId="32D78979" w16cid:durableId="7079ED83"/>
-  <w16cid:commentId w16cid:paraId="006737D5" w16cid:durableId="1403E976"/>
-</w16cid:commentsIds>
 </file>
 
 <file path=word/endnotes.xml><?xml version="1.0" encoding="utf-8"?>
@@ -16895,14 +16941,6 @@
     <w:abstractNumId w:val="10"/>
   </w:num>
 </w:numbering>
-</file>
-
-<file path=word/people.xml><?xml version="1.0" encoding="utf-8"?>
-<w15:people xmlns:wpc="http://schemas.microsoft.com/office/word/2010/wordprocessingCanvas" xmlns:cx="http://schemas.microsoft.com/office/drawing/2014/chartex" xmlns:cx1="http://schemas.microsoft.com/office/drawing/2015/9/8/chartex" xmlns:cx2="http://schemas.microsoft.com/office/drawing/2015/10/21/chartex" xmlns:cx3="http://schemas.microsoft.com/office/drawing/2016/5/9/chartex" xmlns:cx4="http://schemas.microsoft.com/office/drawing/2016/5/10/chartex" xmlns:cx5="http://schemas.microsoft.com/office/drawing/2016/5/11/chartex" xmlns:cx6="http://schemas.microsoft.com/office/drawing/2016/5/12/chartex" xmlns:cx7="http://schemas.microsoft.com/office/drawing/2016/5/13/chartex" xmlns:cx8="http://schemas.microsoft.com/office/drawing/2016/5/14/chartex" xmlns:mc="http://schemas.openxmlformats.org/markup-compatibility/2006" xmlns:aink="http://schemas.microsoft.com/office/drawing/2016/ink" xmlns:am3d="http://schemas.microsoft.com/office/drawing/2017/model3d" xmlns:o="urn:schemas-microsoft-com:office:office" xmlns:oel="http://schemas.microsoft.com/office/2019/extlst" xmlns:r="http://schemas.openxmlformats.org/officeDocument/2006/relationships" xmlns:m="http://schemas.openxmlformats.org/officeDocument/2006/math" xmlns:v="urn:schemas-microsoft-com:vml" xmlns:wp14="http://schemas.microsoft.com/office/word/2010/wordprocessingDrawing" xmlns:wp="http://schemas.openxmlformats.org/drawingml/2006/wordprocessingDrawing" xmlns:w10="urn:schemas-microsoft-com:office:word" xmlns:w="http://schemas.openxmlformats.org/wordprocessingml/2006/main" xmlns:w14="http://schemas.microsoft.com/office/word/2010/wordml" xmlns:w15="http://schemas.microsoft.com/office/word/2012/wordml" xmlns:w16cex="http://schemas.microsoft.com/office/word/2018/wordml/cex" xmlns:w16cid="http://schemas.microsoft.com/office/word/2016/wordml/cid" xmlns:w16="http://schemas.microsoft.com/office/word/2018/wordml" xmlns:w16du="http://schemas.microsoft.com/office/word/2023/wordml/word16du" xmlns:w16sdtdh="http://schemas.microsoft.com/office/word/2020/wordml/sdtdatahash" xmlns:w16sdtfl="http://schemas.microsoft.com/office/word/2024/wordml/sdtformatlock" xmlns:w16se="http://schemas.microsoft.com/office/word/2015/wordml/symex" xmlns:wpg="http://schemas.microsoft.com/office/word/2010/wordprocessingGroup" xmlns:wpi="http://schemas.microsoft.com/office/word/2010/wordprocessingInk" xmlns:wne="http://schemas.microsoft.com/office/word/2006/wordml" xmlns:wps="http://schemas.microsoft.com/office/word/2010/wordprocessingShape" mc:Ignorable="w14 w15 w16se w16cid w16 w16cex w16sdtdh w16sdtfl w16du wp14">
-  <w15:person w15:author="Marc Serret">
-    <w15:presenceInfo w15:providerId="Windows Live" w15:userId="a43ced8fc52cac6c"/>
-  </w15:person>
-</w15:people>
 </file>
 
 <file path=word/styles.xml><?xml version="1.0" encoding="utf-8"?>

</xml_diff>

<commit_message>
Documentació final - v1.0
</commit_message>
<xml_diff>
--- a/documentacio/TFM_HigiaHealthCode.docx
+++ b/documentacio/TFM_HigiaHealthCode.docx
@@ -12731,27 +12731,14 @@
       <w:r>
         <w:t xml:space="preserve">Il·lustració </w:t>
       </w:r>
-      <w:r>
-        <w:fldChar w:fldCharType="begin"/>
-      </w:r>
-      <w:r>
-        <w:instrText xml:space="preserve"> SEQ Il·lustració \* ARABIC </w:instrText>
-      </w:r>
-      <w:r>
-        <w:fldChar w:fldCharType="separate"/>
-      </w:r>
-      <w:r>
-        <w:rPr>
-          <w:noProof/>
-        </w:rPr>
-        <w:t>1</w:t>
-      </w:r>
-      <w:r>
-        <w:rPr>
-          <w:noProof/>
-        </w:rPr>
-        <w:fldChar w:fldCharType="end"/>
-      </w:r>
+      <w:fldSimple w:instr=" SEQ Il·lustració \* ARABIC ">
+        <w:r>
+          <w:rPr>
+            <w:noProof/>
+          </w:rPr>
+          <w:t>1</w:t>
+        </w:r>
+      </w:fldSimple>
       <w:r>
         <w:t>. Exemple de validació en un conjunt de proves</w:t>
       </w:r>
@@ -12942,6 +12929,7 @@
       </w:pPr>
       <w:r>
         <w:rPr>
+          <w:noProof/>
           <w:lang w:val="ca-ES"/>
         </w:rPr>
         <w:drawing>
@@ -12992,24 +12980,14 @@
       <w:r>
         <w:t xml:space="preserve">Il·lustració </w:t>
       </w:r>
-      <w:r>
-        <w:fldChar w:fldCharType="begin"/>
-      </w:r>
-      <w:r>
-        <w:instrText xml:space="preserve"> SEQ Il·lustració \* ARABIC </w:instrText>
-      </w:r>
-      <w:r>
-        <w:fldChar w:fldCharType="separate"/>
-      </w:r>
-      <w:r>
-        <w:rPr>
-          <w:noProof/>
-        </w:rPr>
-        <w:t>2</w:t>
-      </w:r>
-      <w:r>
-        <w:fldChar w:fldCharType="end"/>
-      </w:r>
+      <w:fldSimple w:instr=" SEQ Il·lustració \* ARABIC ">
+        <w:r>
+          <w:rPr>
+            <w:noProof/>
+          </w:rPr>
+          <w:t>2</w:t>
+        </w:r>
+      </w:fldSimple>
       <w:r>
         <w:t>: Estructura modular del projecte</w:t>
       </w:r>
@@ -13199,24 +13177,14 @@
       <w:r>
         <w:t xml:space="preserve">Il·lustració </w:t>
       </w:r>
-      <w:r>
-        <w:fldChar w:fldCharType="begin"/>
-      </w:r>
-      <w:r>
-        <w:instrText xml:space="preserve"> SEQ Il·lustració \* ARABIC </w:instrText>
-      </w:r>
-      <w:r>
-        <w:fldChar w:fldCharType="separate"/>
-      </w:r>
-      <w:r>
-        <w:rPr>
-          <w:noProof/>
-        </w:rPr>
-        <w:t>3</w:t>
-      </w:r>
-      <w:r>
-        <w:fldChar w:fldCharType="end"/>
-      </w:r>
+      <w:fldSimple w:instr=" SEQ Il·lustració \* ARABIC ">
+        <w:r>
+          <w:rPr>
+            <w:noProof/>
+          </w:rPr>
+          <w:t>3</w:t>
+        </w:r>
+      </w:fldSimple>
       <w:r>
         <w:t>: ETL d'extracció de dades del HIS al DWH</w:t>
       </w:r>
@@ -13334,6 +13302,7 @@
       </w:pPr>
       <w:r>
         <w:rPr>
+          <w:noProof/>
           <w:lang w:val="ca-ES"/>
         </w:rPr>
         <w:drawing>
@@ -13384,24 +13353,14 @@
       <w:r>
         <w:t xml:space="preserve">Il·lustració </w:t>
       </w:r>
-      <w:r>
-        <w:fldChar w:fldCharType="begin"/>
-      </w:r>
-      <w:r>
-        <w:instrText xml:space="preserve"> SEQ Il·lustració \* ARABIC </w:instrText>
-      </w:r>
-      <w:r>
-        <w:fldChar w:fldCharType="separate"/>
-      </w:r>
-      <w:r>
-        <w:rPr>
-          <w:noProof/>
-        </w:rPr>
-        <w:t>4</w:t>
-      </w:r>
-      <w:r>
-        <w:fldChar w:fldCharType="end"/>
-      </w:r>
+      <w:fldSimple w:instr=" SEQ Il·lustració \* ARABIC ">
+        <w:r>
+          <w:rPr>
+            <w:noProof/>
+          </w:rPr>
+          <w:t>4</w:t>
+        </w:r>
+      </w:fldSimple>
       <w:r>
         <w:t xml:space="preserve">: Exemple de definició de </w:t>
       </w:r>
@@ -13459,6 +13418,7 @@
       </w:pPr>
       <w:r>
         <w:rPr>
+          <w:noProof/>
           <w:lang w:val="ca-ES"/>
         </w:rPr>
         <w:drawing>
@@ -13509,24 +13469,14 @@
       <w:r>
         <w:t xml:space="preserve">Il·lustració </w:t>
       </w:r>
-      <w:r>
-        <w:fldChar w:fldCharType="begin"/>
-      </w:r>
-      <w:r>
-        <w:instrText xml:space="preserve"> SEQ Il·lustració \* ARABIC </w:instrText>
-      </w:r>
-      <w:r>
-        <w:fldChar w:fldCharType="separate"/>
-      </w:r>
-      <w:r>
-        <w:rPr>
-          <w:noProof/>
-        </w:rPr>
-        <w:t>5</w:t>
-      </w:r>
-      <w:r>
-        <w:fldChar w:fldCharType="end"/>
-      </w:r>
+      <w:fldSimple w:instr=" SEQ Il·lustració \* ARABIC ">
+        <w:r>
+          <w:rPr>
+            <w:noProof/>
+          </w:rPr>
+          <w:t>5</w:t>
+        </w:r>
+      </w:fldSimple>
       <w:r>
         <w:t>: Menú de documentació de l'API</w:t>
       </w:r>
@@ -13680,6 +13630,7 @@
       </w:pPr>
       <w:r>
         <w:rPr>
+          <w:noProof/>
           <w:lang w:val="ca-ES"/>
         </w:rPr>
         <w:drawing>
@@ -13727,24 +13678,14 @@
       <w:r>
         <w:t xml:space="preserve">Il·lustració </w:t>
       </w:r>
-      <w:r>
-        <w:fldChar w:fldCharType="begin"/>
-      </w:r>
-      <w:r>
-        <w:instrText xml:space="preserve"> SEQ Il·lustració \* ARABIC </w:instrText>
-      </w:r>
-      <w:r>
-        <w:fldChar w:fldCharType="separate"/>
-      </w:r>
-      <w:r>
-        <w:rPr>
-          <w:noProof/>
-        </w:rPr>
-        <w:t>6</w:t>
-      </w:r>
-      <w:r>
-        <w:fldChar w:fldCharType="end"/>
-      </w:r>
+      <w:fldSimple w:instr=" SEQ Il·lustració \* ARABIC ">
+        <w:r>
+          <w:rPr>
+            <w:noProof/>
+          </w:rPr>
+          <w:t>6</w:t>
+        </w:r>
+      </w:fldSimple>
       <w:r>
         <w:t>: Procés de neteja dels textos.</w:t>
       </w:r>
@@ -13807,6 +13748,7 @@
       </w:pPr>
       <w:r>
         <w:rPr>
+          <w:noProof/>
           <w:lang w:val="ca-ES"/>
         </w:rPr>
         <w:drawing>
@@ -13857,24 +13799,14 @@
       <w:r>
         <w:t xml:space="preserve">Il·lustració </w:t>
       </w:r>
-      <w:r>
-        <w:fldChar w:fldCharType="begin"/>
-      </w:r>
-      <w:r>
-        <w:instrText xml:space="preserve"> SEQ Il·lustració \* ARABIC </w:instrText>
-      </w:r>
-      <w:r>
-        <w:fldChar w:fldCharType="separate"/>
-      </w:r>
-      <w:r>
-        <w:rPr>
-          <w:noProof/>
-        </w:rPr>
-        <w:t>7</w:t>
-      </w:r>
-      <w:r>
-        <w:fldChar w:fldCharType="end"/>
-      </w:r>
+      <w:fldSimple w:instr=" SEQ Il·lustració \* ARABIC ">
+        <w:r>
+          <w:rPr>
+            <w:noProof/>
+          </w:rPr>
+          <w:t>7</w:t>
+        </w:r>
+      </w:fldSimple>
       <w:r>
         <w:t xml:space="preserve">: Eliminació dels elements sense carrega </w:t>
       </w:r>
@@ -14101,6 +14033,7 @@
       </w:pPr>
       <w:r>
         <w:rPr>
+          <w:noProof/>
           <w:lang w:val="ca-ES"/>
         </w:rPr>
         <w:drawing>
@@ -14151,24 +14084,14 @@
       <w:r>
         <w:t xml:space="preserve">Il·lustració </w:t>
       </w:r>
-      <w:r>
-        <w:fldChar w:fldCharType="begin"/>
-      </w:r>
-      <w:r>
-        <w:instrText xml:space="preserve"> SEQ Il·lustració \* ARABIC </w:instrText>
-      </w:r>
-      <w:r>
-        <w:fldChar w:fldCharType="separate"/>
-      </w:r>
-      <w:r>
-        <w:rPr>
-          <w:noProof/>
-        </w:rPr>
-        <w:t>8</w:t>
-      </w:r>
-      <w:r>
-        <w:fldChar w:fldCharType="end"/>
-      </w:r>
+      <w:fldSimple w:instr=" SEQ Il·lustració \* ARABIC ">
+        <w:r>
+          <w:rPr>
+            <w:noProof/>
+          </w:rPr>
+          <w:t>8</w:t>
+        </w:r>
+      </w:fldSimple>
       <w:r>
         <w:t>: Sistema per validar l’existència del model en local.</w:t>
       </w:r>
@@ -14787,24 +14710,14 @@
       <w:r>
         <w:t xml:space="preserve">Il·lustració </w:t>
       </w:r>
-      <w:r>
-        <w:fldChar w:fldCharType="begin"/>
-      </w:r>
-      <w:r>
-        <w:instrText xml:space="preserve"> SEQ Il·lustració \* ARABIC </w:instrText>
-      </w:r>
-      <w:r>
-        <w:fldChar w:fldCharType="separate"/>
-      </w:r>
-      <w:r>
-        <w:rPr>
-          <w:noProof/>
-        </w:rPr>
-        <w:t>9</w:t>
-      </w:r>
-      <w:r>
-        <w:fldChar w:fldCharType="end"/>
-      </w:r>
+      <w:fldSimple w:instr=" SEQ Il·lustració \* ARABIC ">
+        <w:r>
+          <w:rPr>
+            <w:noProof/>
+          </w:rPr>
+          <w:t>9</w:t>
+        </w:r>
+      </w:fldSimple>
       <w:r>
         <w:t>: Esquema d’implantació del model</w:t>
       </w:r>
@@ -14824,6 +14737,7 @@
     <w:p>
       <w:pPr>
         <w:ind w:firstLine="23"/>
+        <w:jc w:val="both"/>
       </w:pPr>
       <w:r>
         <w:t>Aquest plantejament d’aprenentatge incremental assegura que el model pugui evolucionar conjuntament amb la pràctica clínica real, permetent una codificació cada vegada més precisa i adaptada als nous criteris.</w:t>
@@ -15183,6 +15097,7 @@
     <w:p>
       <w:pPr>
         <w:ind w:left="1440"/>
+        <w:jc w:val="both"/>
         <w:rPr>
           <w:lang w:val="ca-ES"/>
         </w:rPr>
@@ -15198,12 +15113,13 @@
       <w:pPr>
         <w:pStyle w:val="Textocomentario"/>
         <w:ind w:left="1440"/>
-        <w:jc w:val="center"/>
+        <w:jc w:val="both"/>
       </w:pPr>
     </w:p>
     <w:p>
       <w:pPr>
         <w:ind w:left="0"/>
+        <w:jc w:val="both"/>
         <w:rPr>
           <w:lang w:val="ca-ES"/>
         </w:rPr>
@@ -15232,58 +15148,524 @@
     </w:p>
     <w:p>
       <w:pPr>
+        <w:jc w:val="both"/>
+        <w:rPr>
+          <w:lang w:val="ca-ES"/>
+        </w:rPr>
+      </w:pPr>
+      <w:r>
+        <w:rPr>
+          <w:lang w:val="ca-ES"/>
+        </w:rPr>
+        <w:t>El procés d’entrenament s’ha dut a terme correctament, complint tots els passos establerts i guardant les mètriques de pèrdua (</w:t>
+      </w:r>
+      <w:proofErr w:type="spellStart"/>
+      <w:r>
+        <w:rPr>
+          <w:lang w:val="ca-ES"/>
+        </w:rPr>
+        <w:t>loss</w:t>
+      </w:r>
+      <w:proofErr w:type="spellEnd"/>
+      <w:r>
+        <w:rPr>
+          <w:lang w:val="ca-ES"/>
+        </w:rPr>
+        <w:t xml:space="preserve">) previstes per al conjunt d’entrenament i validació. El model ha utilitzat totes les eines que s’han implementat per a evitar el sobre ajust i la parada quan el cas deixava d’entrenar el model, per tal d’evitar sobre entrenaments. </w:t>
+      </w:r>
+    </w:p>
+    <w:p>
+      <w:pPr>
+        <w:jc w:val="both"/>
+        <w:rPr>
+          <w:lang w:val="ca-ES"/>
+        </w:rPr>
+      </w:pPr>
+    </w:p>
+    <w:p>
+      <w:pPr>
+        <w:keepNext/>
+        <w:jc w:val="both"/>
+      </w:pPr>
+      <w:r>
+        <w:rPr>
+          <w:lang w:val="ca-ES"/>
+        </w:rPr>
+        <w:drawing>
+          <wp:inline distT="0" distB="0" distL="0" distR="0" wp14:anchorId="5D942458" wp14:editId="712232E6">
+            <wp:extent cx="4621854" cy="3448050"/>
+            <wp:effectExtent l="0" t="0" r="7620" b="0"/>
+            <wp:docPr id="1868404764" name="Imagen 1"/>
+            <wp:cNvGraphicFramePr>
+              <a:graphicFrameLocks xmlns:a="http://schemas.openxmlformats.org/drawingml/2006/main" noChangeAspect="1"/>
+            </wp:cNvGraphicFramePr>
+            <a:graphic xmlns:a="http://schemas.openxmlformats.org/drawingml/2006/main">
+              <a:graphicData uri="http://schemas.openxmlformats.org/drawingml/2006/picture">
+                <pic:pic xmlns:pic="http://schemas.openxmlformats.org/drawingml/2006/picture">
+                  <pic:nvPicPr>
+                    <pic:cNvPr id="1868404764" name=""/>
+                    <pic:cNvPicPr/>
+                  </pic:nvPicPr>
+                  <pic:blipFill>
+                    <a:blip r:embed="rId31"/>
+                    <a:stretch>
+                      <a:fillRect/>
+                    </a:stretch>
+                  </pic:blipFill>
+                  <pic:spPr>
+                    <a:xfrm>
+                      <a:off x="0" y="0"/>
+                      <a:ext cx="4625075" cy="3450453"/>
+                    </a:xfrm>
+                    <a:prstGeom prst="rect">
+                      <a:avLst/>
+                    </a:prstGeom>
+                  </pic:spPr>
+                </pic:pic>
+              </a:graphicData>
+            </a:graphic>
+          </wp:inline>
+        </w:drawing>
+      </w:r>
+    </w:p>
+    <w:p>
+      <w:pPr>
+        <w:pStyle w:val="Descripcin"/>
+        <w:jc w:val="both"/>
+      </w:pPr>
+      <w:r>
+        <w:t xml:space="preserve">Il·lustració </w:t>
+      </w:r>
+      <w:fldSimple w:instr=" SEQ Il·lustració \* ARABIC ">
+        <w:r>
+          <w:rPr>
+            <w:noProof/>
+          </w:rPr>
+          <w:t>10</w:t>
+        </w:r>
+      </w:fldSimple>
+      <w:r>
+        <w:t>: Gràfic de les pèrdues durant l'entrenament</w:t>
+      </w:r>
+    </w:p>
+    <w:p>
+      <w:pPr>
+        <w:jc w:val="both"/>
+        <w:rPr>
+          <w:lang w:val="ca-ES"/>
+        </w:rPr>
+      </w:pPr>
+      <w:r>
+        <w:rPr>
+          <w:lang w:val="ca-ES"/>
+        </w:rPr>
+        <w:t>Els principals punts que podem extreure del entrenament són:</w:t>
+      </w:r>
+    </w:p>
+    <w:p>
+      <w:pPr>
+        <w:pStyle w:val="Prrafodelista"/>
+        <w:numPr>
+          <w:ilvl w:val="0"/>
+          <w:numId w:val="23"/>
+        </w:numPr>
+        <w:ind w:left="2160" w:hanging="426"/>
+        <w:jc w:val="both"/>
+        <w:rPr>
+          <w:lang w:val="ca-ES"/>
+        </w:rPr>
+      </w:pPr>
+      <w:r>
+        <w:rPr>
+          <w:lang w:val="ca-ES"/>
+        </w:rPr>
+        <w:t>Entrenament correcte:</w:t>
+      </w:r>
+      <w:r>
+        <w:rPr>
+          <w:lang w:val="ca-ES"/>
+        </w:rPr>
+        <w:t xml:space="preserve"> </w:t>
+      </w:r>
+      <w:r>
+        <w:rPr>
+          <w:lang w:val="ca-ES"/>
+        </w:rPr>
+        <w:t>El model ha aconseguit reduir la pèrdua al llarg de les èpoques, indicant que aprenia patrons dels exemples d’entrenament.</w:t>
+      </w:r>
+    </w:p>
+    <w:p>
+      <w:pPr>
+        <w:pStyle w:val="Prrafodelista"/>
+        <w:numPr>
+          <w:ilvl w:val="0"/>
+          <w:numId w:val="23"/>
+        </w:numPr>
+        <w:ind w:left="2160" w:hanging="426"/>
+        <w:jc w:val="both"/>
+        <w:rPr>
+          <w:lang w:val="ca-ES"/>
+        </w:rPr>
+      </w:pPr>
+      <w:r>
+        <w:rPr>
+          <w:lang w:val="ca-ES"/>
+        </w:rPr>
+        <w:t>Mecanisme de seguretat: El model es guarda darrere de cada entrenament amb la finalitat d’evitar que les caigudes del servidor afectessin al model.</w:t>
+      </w:r>
+    </w:p>
+    <w:p>
+      <w:pPr>
+        <w:pStyle w:val="Prrafodelista"/>
+        <w:keepNext/>
+        <w:ind w:left="2160"/>
+        <w:jc w:val="center"/>
+      </w:pPr>
+      <w:r>
+        <w:rPr>
+          <w:lang w:val="ca-ES"/>
+        </w:rPr>
+        <w:lastRenderedPageBreak/>
+        <w:drawing>
+          <wp:inline distT="0" distB="0" distL="0" distR="0" wp14:anchorId="6773A70F" wp14:editId="483DE0F4">
+            <wp:extent cx="3323310" cy="2481932"/>
+            <wp:effectExtent l="0" t="0" r="0" b="0"/>
+            <wp:docPr id="2065960082" name="Imagen 1"/>
+            <wp:cNvGraphicFramePr>
+              <a:graphicFrameLocks xmlns:a="http://schemas.openxmlformats.org/drawingml/2006/main" noChangeAspect="1"/>
+            </wp:cNvGraphicFramePr>
+            <a:graphic xmlns:a="http://schemas.openxmlformats.org/drawingml/2006/main">
+              <a:graphicData uri="http://schemas.openxmlformats.org/drawingml/2006/picture">
+                <pic:pic xmlns:pic="http://schemas.openxmlformats.org/drawingml/2006/picture">
+                  <pic:nvPicPr>
+                    <pic:cNvPr id="2065960082" name=""/>
+                    <pic:cNvPicPr/>
+                  </pic:nvPicPr>
+                  <pic:blipFill>
+                    <a:blip r:embed="rId32"/>
+                    <a:stretch>
+                      <a:fillRect/>
+                    </a:stretch>
+                  </pic:blipFill>
+                  <pic:spPr>
+                    <a:xfrm>
+                      <a:off x="0" y="0"/>
+                      <a:ext cx="3336956" cy="2492123"/>
+                    </a:xfrm>
+                    <a:prstGeom prst="rect">
+                      <a:avLst/>
+                    </a:prstGeom>
+                  </pic:spPr>
+                </pic:pic>
+              </a:graphicData>
+            </a:graphic>
+          </wp:inline>
+        </w:drawing>
+      </w:r>
+    </w:p>
+    <w:p>
+      <w:pPr>
+        <w:pStyle w:val="Descripcin"/>
+        <w:jc w:val="center"/>
+      </w:pPr>
+      <w:r>
+        <w:t xml:space="preserve">Il·lustració </w:t>
+      </w:r>
+      <w:fldSimple w:instr=" SEQ Il·lustració \* ARABIC ">
+        <w:r>
+          <w:rPr>
+            <w:noProof/>
+          </w:rPr>
+          <w:t>11</w:t>
+        </w:r>
+      </w:fldSimple>
+      <w:r>
+        <w:t>: Mida del lot contra pèrdua final</w:t>
+      </w:r>
+    </w:p>
+    <w:p>
+      <w:pPr>
+        <w:rPr>
+          <w:lang w:val="ca-ES"/>
+        </w:rPr>
+      </w:pPr>
+      <w:r>
+        <w:rPr>
+          <w:lang w:val="ca-ES"/>
+        </w:rPr>
+        <w:t xml:space="preserve">Amb el gràfic anterior podem dir que a mesura que augmenta la grandària del lot, la pèrdua final també incrementa. </w:t>
+      </w:r>
+      <w:r>
+        <w:rPr>
+          <w:lang w:val="ca-ES"/>
+        </w:rPr>
+        <w:t>Això indica que el model presenta més dificultats per aprendre quan treballa amb lots grans en comparació amb lots petits. Aquest ha estat el primer indicador que l’estudi no ha anat tan bé com s’esperava inicialment, i posa de manifest la importància de revisar i ajustar els hiperparàmetres per optimitzar el rendiment del model.</w:t>
+      </w:r>
+    </w:p>
+    <w:p>
+      <w:pPr>
+        <w:rPr>
+          <w:lang w:val="ca-ES"/>
+        </w:rPr>
+      </w:pPr>
+    </w:p>
+    <w:p>
+      <w:pPr>
+        <w:rPr>
+          <w:lang w:val="ca-ES"/>
+        </w:rPr>
+      </w:pPr>
+      <w:r>
+        <w:rPr>
+          <w:lang w:val="ca-ES"/>
+        </w:rPr>
+        <w:t>Un cop acabat amb l’entrenament es va dur a terme el procés de validació, es van realitzar les validacions per avaluar la capacitat del model de generalitzar sobre dades no vistes durant l’entrenament. Aquest es el procés clau per comprovar si l’aprenentatge realitzat és robust o el model simplement s’ha centrat en els casos entrenats.</w:t>
+      </w:r>
+    </w:p>
+    <w:p>
+      <w:pPr>
+        <w:rPr>
+          <w:lang w:val="ca-ES"/>
+        </w:rPr>
+      </w:pPr>
+    </w:p>
+    <w:p>
+      <w:pPr>
+        <w:rPr>
+          <w:lang w:val="ca-ES"/>
+        </w:rPr>
+      </w:pPr>
+      <w:r>
+        <w:rPr>
+          <w:lang w:val="ca-ES"/>
+        </w:rPr>
+        <w:t>Tot i que vaig establir un nivell molt alt</w:t>
+      </w:r>
+      <w:r>
+        <w:rPr>
+          <w:lang w:val="ca-ES"/>
+        </w:rPr>
+        <w:t xml:space="preserve"> (90%)</w:t>
+      </w:r>
+      <w:r>
+        <w:rPr>
+          <w:lang w:val="ca-ES"/>
+        </w:rPr>
+        <w:t xml:space="preserve"> per a confiar amb els codis predits, </w:t>
+      </w:r>
+      <w:r>
+        <w:rPr>
+          <w:lang w:val="ca-ES"/>
+        </w:rPr>
+        <w:t>també es va extreure el top-15 de codis amb més probabilitat per cada cas, per obtenir una visió més àmplia.</w:t>
+      </w:r>
+      <w:r>
+        <w:rPr>
+          <w:lang w:val="ca-ES"/>
+        </w:rPr>
+        <w:t xml:space="preserve"> El resultat va ser molt negatiu</w:t>
+      </w:r>
+      <w:r>
+        <w:rPr>
+          <w:lang w:val="ca-ES"/>
+        </w:rPr>
+        <w:t>, el models no va ser capaç de categoritzar cap codi amb  un llindar del 90%. No obstant això, s’observa que el model sí que mostra certa generalització, ja que tendia a assignar més probabilitats als codis més freqüents del conjunt de dades.</w:t>
+      </w:r>
+    </w:p>
+    <w:p>
+      <w:pPr>
+        <w:rPr>
+          <w:lang w:val="ca-ES"/>
+        </w:rPr>
+      </w:pPr>
+    </w:p>
+    <w:p>
+      <w:pPr>
+        <w:rPr>
+          <w:lang w:val="ca-ES"/>
+        </w:rPr>
+      </w:pPr>
+      <w:r>
+        <w:rPr>
+          <w:lang w:val="ca-ES"/>
+        </w:rPr>
+        <w:t>En l’apartat de l’ordre, tot i que durant l’entrenament es veia que la pèrdua era més elevada com, sols tenia en compte els codis correctes si que s’ha pogut comprovar que el model ha après a establir un cert ordre entre les prediccions.</w:t>
+      </w:r>
+    </w:p>
+    <w:p>
+      <w:pPr>
+        <w:rPr>
+          <w:lang w:val="ca-ES"/>
+        </w:rPr>
+      </w:pPr>
+      <w:r>
+        <w:rPr>
+          <w:lang w:val="ca-ES"/>
+        </w:rPr>
+        <w:t xml:space="preserve">La distribució de </w:t>
+      </w:r>
+      <w:proofErr w:type="spellStart"/>
+      <w:r>
+        <w:rPr>
+          <w:lang w:val="ca-ES"/>
+        </w:rPr>
+        <w:t>Kendall</w:t>
+      </w:r>
+      <w:proofErr w:type="spellEnd"/>
+      <w:r>
+        <w:rPr>
+          <w:lang w:val="ca-ES"/>
+        </w:rPr>
+        <w:t>-Tau mostra un patró interessant:</w:t>
+      </w:r>
+    </w:p>
+    <w:p>
+      <w:pPr>
+        <w:pStyle w:val="Prrafodelista"/>
+        <w:numPr>
+          <w:ilvl w:val="0"/>
+          <w:numId w:val="23"/>
+        </w:numPr>
+        <w:ind w:left="1843" w:hanging="425"/>
+        <w:rPr>
+          <w:lang w:val="ca-ES"/>
+        </w:rPr>
+      </w:pPr>
+      <w:r>
+        <w:rPr>
+          <w:lang w:val="ca-ES"/>
+        </w:rPr>
+        <w:t>Una gran concentració de valors pròxims a 1, indicant que en molts casos el model es capaç d’ordenar els codis de manera molt similar a l’ordre real.</w:t>
+      </w:r>
+    </w:p>
+    <w:p>
+      <w:pPr>
+        <w:pStyle w:val="Prrafodelista"/>
+        <w:numPr>
+          <w:ilvl w:val="0"/>
+          <w:numId w:val="23"/>
+        </w:numPr>
+        <w:ind w:left="1843" w:hanging="425"/>
+        <w:rPr>
+          <w:lang w:val="ca-ES"/>
+        </w:rPr>
+      </w:pPr>
+      <w:r>
+        <w:rPr>
+          <w:lang w:val="ca-ES"/>
+        </w:rPr>
+        <w:t>Els pics entre 0 i -1, serien els casos que el model ordena de manera aleatòria o inclús a la inversa de l’ordre correcte.</w:t>
+      </w:r>
+    </w:p>
+    <w:p>
+      <w:pPr>
+        <w:ind w:left="1418"/>
+        <w:rPr>
+          <w:lang w:val="ca-ES"/>
+        </w:rPr>
+      </w:pPr>
+      <w:r>
+        <w:rPr>
+          <w:lang w:val="ca-ES"/>
+        </w:rPr>
+        <w:t>Aquesta distribució apunta a que malgrat la manca de preci</w:t>
+      </w:r>
+      <w:r>
+        <w:rPr>
+          <w:lang w:val="ca-ES"/>
+        </w:rPr>
+        <w:t>si</w:t>
+      </w:r>
+      <w:r>
+        <w:rPr>
+          <w:lang w:val="ca-ES"/>
+        </w:rPr>
+        <w:t>ó en la selecció dels codis, el model ha interioritzar certes regles d’ordre</w:t>
+      </w:r>
+      <w:r>
+        <w:rPr>
+          <w:lang w:val="ca-ES"/>
+        </w:rPr>
+        <w:t>.</w:t>
+      </w:r>
+    </w:p>
+    <w:p>
+      <w:pPr>
+        <w:keepNext/>
         <w:ind w:left="0"/>
-        <w:rPr>
-          <w:lang w:val="ca-ES"/>
-        </w:rPr>
-      </w:pPr>
-    </w:p>
-    <w:p>
-      <w:pPr>
-        <w:jc w:val="both"/>
-        <w:rPr>
-          <w:highlight w:val="cyan"/>
-          <w:lang w:val="ca-ES"/>
-        </w:rPr>
-      </w:pPr>
-      <w:r>
-        <w:rPr>
-          <w:highlight w:val="cyan"/>
-          <w:lang w:val="ca-ES"/>
-        </w:rPr>
-        <w:t>Estic realitzant l’entrenament dels casos, no obstant no he pogut acabar l’entrenament abans d’aquesta entrega per el que no puc donar resultats.</w:t>
-      </w:r>
-    </w:p>
-    <w:p>
-      <w:pPr>
-        <w:jc w:val="both"/>
-        <w:rPr>
-          <w:highlight w:val="cyan"/>
-          <w:lang w:val="ca-ES"/>
-        </w:rPr>
-      </w:pPr>
-    </w:p>
-    <w:p>
-      <w:pPr>
-        <w:jc w:val="both"/>
-        <w:rPr>
-          <w:highlight w:val="cyan"/>
-          <w:lang w:val="ca-ES"/>
-        </w:rPr>
-      </w:pPr>
-      <w:r>
-        <w:rPr>
-          <w:highlight w:val="cyan"/>
-          <w:lang w:val="ca-ES"/>
-        </w:rPr>
-        <w:t>La meva intenció es realitzar l’entrenament amb les altes de l’any 2024</w:t>
-      </w:r>
-      <w:r>
-        <w:rPr>
-          <w:highlight w:val="cyan"/>
-          <w:lang w:val="ca-ES"/>
-        </w:rPr>
-        <w:t xml:space="preserve">, que són sobre de 20000 casos. Utilitzaré 16000 per tal de realitzar l’entrenament i faré servir 2000 casos per fer la validació del model. </w:t>
+        <w:jc w:val="center"/>
+      </w:pPr>
+      <w:r>
+        <w:rPr>
+          <w:lang w:val="ca-ES"/>
+        </w:rPr>
+        <w:lastRenderedPageBreak/>
+        <w:drawing>
+          <wp:inline distT="0" distB="0" distL="0" distR="0" wp14:anchorId="22433061" wp14:editId="1B249E91">
+            <wp:extent cx="3352193" cy="2266950"/>
+            <wp:effectExtent l="0" t="0" r="635" b="0"/>
+            <wp:docPr id="1073382344" name="Imagen 1"/>
+            <wp:cNvGraphicFramePr>
+              <a:graphicFrameLocks xmlns:a="http://schemas.openxmlformats.org/drawingml/2006/main" noChangeAspect="1"/>
+            </wp:cNvGraphicFramePr>
+            <a:graphic xmlns:a="http://schemas.openxmlformats.org/drawingml/2006/main">
+              <a:graphicData uri="http://schemas.openxmlformats.org/drawingml/2006/picture">
+                <pic:pic xmlns:pic="http://schemas.openxmlformats.org/drawingml/2006/picture">
+                  <pic:nvPicPr>
+                    <pic:cNvPr id="1073382344" name=""/>
+                    <pic:cNvPicPr/>
+                  </pic:nvPicPr>
+                  <pic:blipFill>
+                    <a:blip r:embed="rId33"/>
+                    <a:stretch>
+                      <a:fillRect/>
+                    </a:stretch>
+                  </pic:blipFill>
+                  <pic:spPr>
+                    <a:xfrm>
+                      <a:off x="0" y="0"/>
+                      <a:ext cx="3360864" cy="2272814"/>
+                    </a:xfrm>
+                    <a:prstGeom prst="rect">
+                      <a:avLst/>
+                    </a:prstGeom>
+                  </pic:spPr>
+                </pic:pic>
+              </a:graphicData>
+            </a:graphic>
+          </wp:inline>
+        </w:drawing>
+      </w:r>
+    </w:p>
+    <w:p>
+      <w:pPr>
+        <w:pStyle w:val="Descripcin"/>
+        <w:jc w:val="center"/>
+        <w:rPr>
+          <w:lang w:val="ca-ES"/>
+        </w:rPr>
+      </w:pPr>
+      <w:r>
+        <w:t xml:space="preserve">Il·lustració </w:t>
+      </w:r>
+      <w:fldSimple w:instr=" SEQ Il·lustració \* ARABIC ">
+        <w:r>
+          <w:rPr>
+            <w:noProof/>
+          </w:rPr>
+          <w:t>12</w:t>
+        </w:r>
+      </w:fldSimple>
+      <w:r>
+        <w:t xml:space="preserve">: Distribució de l'ordre de </w:t>
+      </w:r>
+      <w:proofErr w:type="spellStart"/>
+      <w:r>
+        <w:t>Kendall</w:t>
+      </w:r>
+      <w:proofErr w:type="spellEnd"/>
+      <w:r>
+        <w:t>-Tau</w:t>
       </w:r>
     </w:p>
     <w:p>
@@ -15298,317 +15680,573 @@
           <w:lang w:val="ca-ES"/>
         </w:rPr>
       </w:pPr>
-      <w:bookmarkStart w:id="21" w:name="_Toc196639415"/>
-      <w:r>
-        <w:rPr>
-          <w:lang w:val="ca-ES"/>
-        </w:rPr>
-        <w:t>Conclusions i treballs futurs</w:t>
-      </w:r>
-      <w:bookmarkEnd w:id="21"/>
-    </w:p>
-    <w:p>
-      <w:pPr>
-        <w:jc w:val="both"/>
-        <w:rPr>
-          <w:highlight w:val="yellow"/>
-          <w:lang w:val="ca-ES"/>
-        </w:rPr>
-      </w:pPr>
-      <w:r>
-        <w:rPr>
-          <w:highlight w:val="yellow"/>
-          <w:lang w:val="ca-ES"/>
-        </w:rPr>
-        <w:t xml:space="preserve"> </w:t>
-      </w:r>
-    </w:p>
-    <w:p>
-      <w:pPr>
-        <w:jc w:val="both"/>
-        <w:rPr>
-          <w:highlight w:val="yellow"/>
-          <w:lang w:val="ca-ES"/>
-        </w:rPr>
-      </w:pPr>
-      <w:r>
-        <w:rPr>
-          <w:highlight w:val="yellow"/>
-          <w:lang w:val="ca-ES"/>
-        </w:rPr>
-        <w:t>Aquest capítol ha d’incloure:</w:t>
-      </w:r>
-    </w:p>
-    <w:p>
-      <w:pPr>
+      <w:r>
+        <w:rPr>
+          <w:lang w:val="ca-ES"/>
+        </w:rPr>
+        <w:t>Punts de millora</w:t>
+      </w:r>
+    </w:p>
+    <w:p>
+      <w:pPr>
+        <w:jc w:val="both"/>
+        <w:rPr>
+          <w:lang w:val="ca-ES"/>
+        </w:rPr>
+      </w:pPr>
+      <w:r>
+        <w:rPr>
+          <w:lang w:val="ca-ES"/>
+        </w:rPr>
+        <w:t>Un cop analitzat els resultat del projecte, i malgrat que el model no ha aconseguit aprendre de manera òptima, es poden plantejar hipòtesis clares sobre els punts que han fallat. La mitjana de pèrdua obtinguda per la capa de classificació de codis és de 0.0016 mentre que la de ordre es molt més elevada, amb un valor mitja de 2.2656</w:t>
+      </w:r>
+    </w:p>
+    <w:p>
+      <w:pPr>
+        <w:pStyle w:val="Prrafodelista"/>
         <w:numPr>
           <w:ilvl w:val="0"/>
-          <w:numId w:val="2"/>
+          <w:numId w:val="23"/>
         </w:numPr>
-        <w:jc w:val="both"/>
-        <w:rPr>
-          <w:highlight w:val="yellow"/>
-          <w:lang w:val="ca-ES"/>
-        </w:rPr>
-      </w:pPr>
-      <w:r>
-        <w:rPr>
-          <w:highlight w:val="yellow"/>
-          <w:lang w:val="ca-ES"/>
-        </w:rPr>
-        <w:t>Una descripció de les conclusions del treball:</w:t>
-      </w:r>
-    </w:p>
-    <w:p>
-      <w:pPr>
+        <w:ind w:left="1843" w:hanging="425"/>
+        <w:jc w:val="both"/>
+        <w:rPr>
+          <w:lang w:val="ca-ES"/>
+        </w:rPr>
+      </w:pPr>
+      <w:r>
+        <w:rPr>
+          <w:lang w:val="ca-ES"/>
+        </w:rPr>
+        <w:t>La capa de classificació de codis, presenta una pèrdua relativament baixa, la qual cosa indica que el model és capaç d’aprendre patrons dels entrenament. No obstant això, s’ha observat que el model tendeix a generalitzar en excés, afavorint codis que apareixen amb més freqüència. Això provoca un biaix cap als codis majoritaris i redueix la sensibilitat en codis menys presentats.</w:t>
+      </w:r>
+    </w:p>
+    <w:p>
+      <w:pPr>
+        <w:pStyle w:val="Prrafodelista"/>
+        <w:numPr>
+          <w:ilvl w:val="0"/>
+          <w:numId w:val="23"/>
+        </w:numPr>
+        <w:ind w:left="1843" w:hanging="425"/>
+        <w:jc w:val="both"/>
+        <w:rPr>
+          <w:lang w:val="ca-ES"/>
+        </w:rPr>
+      </w:pPr>
+      <w:r>
+        <w:rPr>
+          <w:lang w:val="ca-ES"/>
+        </w:rPr>
+        <w:t>La capa d’ordre ofereix un rendiment més alt</w:t>
+      </w:r>
+      <w:r>
+        <w:rPr>
+          <w:lang w:val="ca-ES"/>
+        </w:rPr>
+        <w:t xml:space="preserve"> de cara als resultats</w:t>
+      </w:r>
+      <w:r>
+        <w:rPr>
+          <w:lang w:val="ca-ES"/>
+        </w:rPr>
+        <w:t xml:space="preserve"> pel que fa a la gestió de l’ordre relatiu</w:t>
+      </w:r>
+      <w:r>
+        <w:rPr>
+          <w:lang w:val="ca-ES"/>
+        </w:rPr>
+        <w:t>, al utilitzar sols els codis correctes per tal de calcular el ordre fa que hi hagi menys opcions i acabi encertant mes que en la predicció de codis, però amb la pèrdua observada podem dir que es tracta d’un model molt inestable que impacta negativament en el sistema.</w:t>
+      </w:r>
+    </w:p>
+    <w:p>
+      <w:pPr>
+        <w:ind w:left="1418"/>
+        <w:jc w:val="both"/>
+        <w:rPr>
+          <w:lang w:val="ca-ES"/>
+        </w:rPr>
+      </w:pPr>
+    </w:p>
+    <w:p>
+      <w:pPr>
+        <w:ind w:left="1418"/>
+        <w:jc w:val="both"/>
+        <w:rPr>
+          <w:lang w:val="ca-ES"/>
+        </w:rPr>
+      </w:pPr>
+      <w:r>
+        <w:rPr>
+          <w:lang w:val="ca-ES"/>
+        </w:rPr>
+        <w:t>Ajustos en l’entrenament i optimitzacions</w:t>
+      </w:r>
+      <w:r>
+        <w:rPr>
+          <w:lang w:val="ca-ES"/>
+        </w:rPr>
+        <w:t xml:space="preserve"> en la part del motor de l’aplicació.</w:t>
+      </w:r>
+    </w:p>
+    <w:p>
+      <w:pPr>
+        <w:pStyle w:val="Prrafodelista"/>
+        <w:numPr>
+          <w:ilvl w:val="0"/>
+          <w:numId w:val="23"/>
+        </w:numPr>
+        <w:ind w:left="1843"/>
+        <w:jc w:val="both"/>
+        <w:rPr>
+          <w:lang w:val="ca-ES"/>
+        </w:rPr>
+      </w:pPr>
+      <w:r>
+        <w:rPr>
+          <w:lang w:val="ca-ES"/>
+        </w:rPr>
+        <w:t>Tal i com hem observat amb lots més petits, l’aprenentatge tenia menys pèrdues.</w:t>
+      </w:r>
+    </w:p>
+    <w:p>
+      <w:pPr>
+        <w:pStyle w:val="Prrafodelista"/>
+        <w:numPr>
+          <w:ilvl w:val="0"/>
+          <w:numId w:val="23"/>
+        </w:numPr>
+        <w:ind w:left="1843"/>
+        <w:jc w:val="both"/>
+        <w:rPr>
+          <w:lang w:val="ca-ES"/>
+        </w:rPr>
+      </w:pPr>
+      <w:r>
+        <w:rPr>
+          <w:lang w:val="ca-ES"/>
+        </w:rPr>
+        <w:t>Ajustar la taxa d’aprenentatge i utilitzar una tècnica d’escalfament progressiu.</w:t>
+      </w:r>
+    </w:p>
+    <w:p>
+      <w:pPr>
+        <w:pStyle w:val="Prrafodelista"/>
         <w:numPr>
           <w:ilvl w:val="1"/>
-          <w:numId w:val="2"/>
+          <w:numId w:val="23"/>
         </w:numPr>
         <w:jc w:val="both"/>
         <w:rPr>
-          <w:highlight w:val="yellow"/>
-          <w:lang w:val="ca-ES"/>
-        </w:rPr>
-      </w:pPr>
-      <w:r>
-        <w:rPr>
-          <w:highlight w:val="yellow"/>
-          <w:lang w:val="ca-ES"/>
-        </w:rPr>
-        <w:t>Un cop s’han obtingut els resultats quines conclusions s’extreu?</w:t>
-      </w:r>
-    </w:p>
-    <w:p>
-      <w:pPr>
+          <w:lang w:val="ca-ES"/>
+        </w:rPr>
+      </w:pPr>
+      <w:r>
+        <w:rPr>
+          <w:lang w:val="ca-ES"/>
+        </w:rPr>
+        <w:t>Durant les primeres èpoques, s’utilitza una taxa d’entrenament molt petita i es va incrementat gradualment fins arribar al valor objectiu, un cop assolit el punt objectiu aquest torna a baixar fins a 0.</w:t>
+      </w:r>
+    </w:p>
+    <w:p>
+      <w:pPr>
+        <w:pStyle w:val="Prrafodelista"/>
         <w:numPr>
-          <w:ilvl w:val="1"/>
-          <w:numId w:val="2"/>
+          <w:ilvl w:val="2"/>
+          <w:numId w:val="23"/>
         </w:numPr>
         <w:jc w:val="both"/>
         <w:rPr>
-          <w:highlight w:val="yellow"/>
-          <w:lang w:val="ca-ES"/>
-        </w:rPr>
-      </w:pPr>
-      <w:r>
-        <w:rPr>
-          <w:highlight w:val="yellow"/>
-          <w:lang w:val="ca-ES"/>
-        </w:rPr>
-        <w:t>Aquests resultats són els esperats? O han estat sorprenents? Per què?</w:t>
-      </w:r>
-    </w:p>
-    <w:p>
-      <w:pPr>
+          <w:lang w:val="ca-ES"/>
+        </w:rPr>
+      </w:pPr>
+      <w:r>
+        <w:rPr>
+          <w:lang w:val="ca-ES"/>
+        </w:rPr>
+        <w:t>Evitar inestabilitat inicial</w:t>
+      </w:r>
+    </w:p>
+    <w:p>
+      <w:pPr>
+        <w:pStyle w:val="Prrafodelista"/>
+        <w:numPr>
+          <w:ilvl w:val="2"/>
+          <w:numId w:val="23"/>
+        </w:numPr>
+        <w:jc w:val="both"/>
+        <w:rPr>
+          <w:lang w:val="ca-ES"/>
+        </w:rPr>
+      </w:pPr>
+      <w:r>
+        <w:rPr>
+          <w:lang w:val="ca-ES"/>
+        </w:rPr>
+        <w:t>Permet que el model ajusti els pesos poc a poc</w:t>
+      </w:r>
+    </w:p>
+    <w:p>
+      <w:pPr>
+        <w:pStyle w:val="Prrafodelista"/>
+        <w:numPr>
+          <w:ilvl w:val="2"/>
+          <w:numId w:val="23"/>
+        </w:numPr>
+        <w:jc w:val="both"/>
+        <w:rPr>
+          <w:lang w:val="ca-ES"/>
+        </w:rPr>
+      </w:pPr>
+      <w:r>
+        <w:rPr>
+          <w:lang w:val="ca-ES"/>
+        </w:rPr>
+        <w:t xml:space="preserve">Millora la convergència en arquitectures grans com es el cas del </w:t>
+      </w:r>
+      <w:proofErr w:type="spellStart"/>
+      <w:r>
+        <w:rPr>
+          <w:i/>
+          <w:iCs/>
+          <w:lang w:val="ca-ES"/>
+        </w:rPr>
+        <w:t>longformer</w:t>
+      </w:r>
+      <w:proofErr w:type="spellEnd"/>
+    </w:p>
+    <w:p>
+      <w:pPr>
+        <w:pStyle w:val="Prrafodelista"/>
+        <w:numPr>
+          <w:ilvl w:val="2"/>
+          <w:numId w:val="23"/>
+        </w:numPr>
+        <w:jc w:val="both"/>
+        <w:rPr>
+          <w:lang w:val="ca-ES"/>
+        </w:rPr>
+      </w:pPr>
+      <w:r>
+        <w:rPr>
+          <w:lang w:val="ca-ES"/>
+        </w:rPr>
+        <w:t xml:space="preserve">Es sol utilitzar amb </w:t>
+      </w:r>
+      <w:proofErr w:type="spellStart"/>
+      <w:r>
+        <w:rPr>
+          <w:lang w:val="ca-ES"/>
+        </w:rPr>
+        <w:t>optimitzadors</w:t>
+      </w:r>
+      <w:proofErr w:type="spellEnd"/>
+      <w:r>
+        <w:rPr>
+          <w:lang w:val="ca-ES"/>
+        </w:rPr>
+        <w:t xml:space="preserve"> com el </w:t>
+      </w:r>
+      <w:proofErr w:type="spellStart"/>
+      <w:r>
+        <w:rPr>
+          <w:lang w:val="ca-ES"/>
+        </w:rPr>
+        <w:t>AdamW</w:t>
+      </w:r>
+      <w:proofErr w:type="spellEnd"/>
+      <w:r>
+        <w:rPr>
+          <w:lang w:val="ca-ES"/>
+        </w:rPr>
+        <w:t>.</w:t>
+      </w:r>
+    </w:p>
+    <w:p>
+      <w:pPr>
+        <w:pStyle w:val="Prrafodelista"/>
         <w:numPr>
           <w:ilvl w:val="0"/>
-          <w:numId w:val="2"/>
+          <w:numId w:val="23"/>
         </w:numPr>
-        <w:jc w:val="both"/>
-        <w:rPr>
-          <w:highlight w:val="yellow"/>
-          <w:lang w:val="ca-ES"/>
-        </w:rPr>
-      </w:pPr>
-      <w:r>
-        <w:rPr>
-          <w:highlight w:val="yellow"/>
-          <w:lang w:val="ca-ES"/>
-        </w:rPr>
-        <w:t>Una reflexió crítica sobre l’assoliment dels objectius plantejats inicialment:</w:t>
-      </w:r>
-    </w:p>
-    <w:p>
-      <w:pPr>
-        <w:numPr>
-          <w:ilvl w:val="1"/>
-          <w:numId w:val="2"/>
-        </w:numPr>
-        <w:jc w:val="both"/>
-        <w:rPr>
-          <w:highlight w:val="yellow"/>
-          <w:lang w:val="ca-ES"/>
-        </w:rPr>
-      </w:pPr>
-      <w:r>
-        <w:rPr>
-          <w:highlight w:val="yellow"/>
-          <w:lang w:val="ca-ES"/>
-        </w:rPr>
-        <w:t>Hem assolit tots els objectius? Si la resposta és negativa, per quin motiu?</w:t>
-      </w:r>
-    </w:p>
-    <w:p>
-      <w:pPr>
+        <w:ind w:left="1843"/>
+        <w:jc w:val="both"/>
+        <w:rPr>
+          <w:lang w:val="ca-ES"/>
+        </w:rPr>
+      </w:pPr>
+      <w:r>
+        <w:rPr>
+          <w:lang w:val="ca-ES"/>
+        </w:rPr>
+        <w:t>En</w:t>
+      </w:r>
+      <w:r>
+        <w:rPr>
+          <w:lang w:val="ca-ES"/>
+        </w:rPr>
+        <w:t>trenament escalonat codis i ordre</w:t>
+      </w:r>
+    </w:p>
+    <w:p>
+      <w:pPr>
+        <w:pStyle w:val="Prrafodelista"/>
+        <w:ind w:left="1843"/>
+        <w:jc w:val="both"/>
+        <w:rPr>
+          <w:lang w:val="ca-ES"/>
+        </w:rPr>
+      </w:pPr>
+      <w:r>
+        <w:rPr>
+          <w:lang w:val="ca-ES"/>
+        </w:rPr>
+        <w:lastRenderedPageBreak/>
+        <w:t>Entrenar inicialment sols la capa de codis, congelar la capa d’ordre. Un cop assolits bons resultats en la classificació, desbloquejar la capa d’ordre i realitzar l’entrenament de la capa d’ordre aplicant una ponderació a cadascuna de les pèrdues.</w:t>
+      </w:r>
+    </w:p>
+    <w:p>
+      <w:pPr>
+        <w:pStyle w:val="Prrafodelista"/>
+        <w:ind w:left="1843"/>
+        <w:jc w:val="both"/>
+        <w:rPr>
+          <w:lang w:val="ca-ES"/>
+        </w:rPr>
+      </w:pPr>
+    </w:p>
+    <w:p>
+      <w:pPr>
+        <w:jc w:val="both"/>
+        <w:rPr>
+          <w:lang w:val="ca-ES"/>
+        </w:rPr>
+      </w:pPr>
+      <w:r>
+        <w:rPr>
+          <w:lang w:val="ca-ES"/>
+        </w:rPr>
+        <w:t xml:space="preserve">Modificacions de l’arquitectura del model </w:t>
+      </w:r>
+    </w:p>
+    <w:p>
+      <w:pPr>
+        <w:pStyle w:val="Prrafodelista"/>
         <w:numPr>
           <w:ilvl w:val="0"/>
-          <w:numId w:val="2"/>
+          <w:numId w:val="23"/>
         </w:numPr>
-        <w:jc w:val="both"/>
-        <w:rPr>
-          <w:highlight w:val="yellow"/>
-          <w:lang w:val="ca-ES"/>
-        </w:rPr>
-      </w:pPr>
-      <w:r>
-        <w:rPr>
-          <w:highlight w:val="yellow"/>
-          <w:lang w:val="ca-ES"/>
-        </w:rPr>
-        <w:t>Una anàlisi crítica del seguiment de la planificació i metodologia al llarg del producte:</w:t>
-      </w:r>
-    </w:p>
-    <w:p>
-      <w:pPr>
-        <w:numPr>
-          <w:ilvl w:val="1"/>
-          <w:numId w:val="2"/>
-        </w:numPr>
-        <w:jc w:val="both"/>
-        <w:rPr>
-          <w:highlight w:val="yellow"/>
-          <w:lang w:val="ca-ES"/>
-        </w:rPr>
-      </w:pPr>
-      <w:r>
-        <w:rPr>
-          <w:highlight w:val="yellow"/>
-          <w:lang w:val="ca-ES"/>
-        </w:rPr>
-        <w:t>S’ha seguit la planificació?</w:t>
-      </w:r>
-    </w:p>
-    <w:p>
-      <w:pPr>
-        <w:numPr>
-          <w:ilvl w:val="1"/>
-          <w:numId w:val="2"/>
-        </w:numPr>
-        <w:jc w:val="both"/>
-        <w:rPr>
-          <w:highlight w:val="yellow"/>
-          <w:lang w:val="ca-ES"/>
-        </w:rPr>
-      </w:pPr>
-      <w:r>
-        <w:rPr>
-          <w:highlight w:val="yellow"/>
-          <w:lang w:val="ca-ES"/>
-        </w:rPr>
-        <w:t>La metodologia prevista ha estat prou adequada?</w:t>
-      </w:r>
-    </w:p>
-    <w:p>
-      <w:pPr>
-        <w:numPr>
-          <w:ilvl w:val="1"/>
-          <w:numId w:val="2"/>
-        </w:numPr>
-        <w:jc w:val="both"/>
-        <w:rPr>
-          <w:highlight w:val="yellow"/>
-          <w:lang w:val="ca-ES"/>
-        </w:rPr>
-      </w:pPr>
-      <w:r>
-        <w:rPr>
-          <w:highlight w:val="yellow"/>
-          <w:lang w:val="ca-ES"/>
-        </w:rPr>
-        <w:t>Ha calgut introduir canvis per garantir l’èxit del treball? Per què?</w:t>
-      </w:r>
-    </w:p>
-    <w:p>
-      <w:pPr>
+        <w:ind w:left="2268" w:hanging="567"/>
+        <w:jc w:val="both"/>
+        <w:rPr>
+          <w:lang w:val="ca-ES"/>
+        </w:rPr>
+      </w:pPr>
+      <w:r>
+        <w:rPr>
+          <w:lang w:val="ca-ES"/>
+        </w:rPr>
+        <w:t>Utilització de capes diverses per a les entrades de text</w:t>
+      </w:r>
+    </w:p>
+    <w:p>
+      <w:pPr>
+        <w:ind w:left="2268"/>
+        <w:jc w:val="both"/>
+        <w:rPr>
+          <w:lang w:val="ca-ES"/>
+        </w:rPr>
+      </w:pPr>
+      <w:r>
+        <w:rPr>
+          <w:lang w:val="ca-ES"/>
+        </w:rPr>
+        <w:t>Implementar capes de classificació separades per cadascun dels camps de text clínic. Cada camp tindrà la seva pròpia capçalera d’atenció o classificació, i les sortides es combinaran en una etapa posterior amb una capa de fusió. Això permetria:</w:t>
+      </w:r>
+    </w:p>
+    <w:p>
+      <w:pPr>
+        <w:pStyle w:val="Prrafodelista"/>
         <w:numPr>
           <w:ilvl w:val="0"/>
-          <w:numId w:val="2"/>
+          <w:numId w:val="23"/>
         </w:numPr>
         <w:jc w:val="both"/>
         <w:rPr>
-          <w:highlight w:val="yellow"/>
-          <w:lang w:val="ca-ES"/>
-        </w:rPr>
-      </w:pPr>
-      <w:r>
-        <w:rPr>
-          <w:highlight w:val="yellow"/>
-          <w:lang w:val="ca-ES"/>
-        </w:rPr>
-        <w:t xml:space="preserve">Dels impactes previstos a 1.3 (ètic-socials, de sostenibilitat i de diversitat), avaluar/esmentar si s'han mitigat (si eren negatius) o si s'han aconseguit (si eren positius). </w:t>
-      </w:r>
-    </w:p>
-    <w:p>
-      <w:pPr>
+          <w:lang w:val="ca-ES"/>
+        </w:rPr>
+      </w:pPr>
+      <w:r>
+        <w:rPr>
+          <w:lang w:val="ca-ES"/>
+        </w:rPr>
+        <w:t>Capturar la informació específica i diferencial de cada camp.</w:t>
+      </w:r>
+    </w:p>
+    <w:p>
+      <w:pPr>
+        <w:pStyle w:val="Prrafodelista"/>
         <w:numPr>
           <w:ilvl w:val="0"/>
-          <w:numId w:val="2"/>
+          <w:numId w:val="23"/>
         </w:numPr>
         <w:jc w:val="both"/>
         <w:rPr>
-          <w:highlight w:val="yellow"/>
-          <w:lang w:val="ca-ES"/>
-        </w:rPr>
-      </w:pPr>
-      <w:r>
-        <w:rPr>
-          <w:highlight w:val="yellow"/>
-          <w:lang w:val="ca-ES"/>
-        </w:rPr>
-        <w:t>Si han aparegut impactes no previstos a 1.3, avaluar/esmentar com s'han mitigat (si eren negatius) o què han aportat (si eren positius).</w:t>
-      </w:r>
-    </w:p>
-    <w:p>
-      <w:pPr>
+          <w:lang w:val="ca-ES"/>
+        </w:rPr>
+      </w:pPr>
+      <w:r>
+        <w:rPr>
+          <w:lang w:val="ca-ES"/>
+        </w:rPr>
+        <w:t>Reduir el soroll generat per ajuntar textos diversos.</w:t>
+      </w:r>
+    </w:p>
+    <w:p>
+      <w:pPr>
+        <w:pStyle w:val="Prrafodelista"/>
         <w:numPr>
           <w:ilvl w:val="0"/>
-          <w:numId w:val="2"/>
+          <w:numId w:val="23"/>
         </w:numPr>
         <w:jc w:val="both"/>
         <w:rPr>
+          <w:lang w:val="ca-ES"/>
+        </w:rPr>
+      </w:pPr>
+      <w:r>
+        <w:rPr>
+          <w:lang w:val="ca-ES"/>
+        </w:rPr>
+        <w:t>Millorar el descobriment de xarxes ocultes entre les diverses capes.</w:t>
+      </w:r>
+    </w:p>
+    <w:p>
+      <w:pPr>
+        <w:jc w:val="both"/>
+        <w:rPr>
+          <w:lang w:val="ca-ES"/>
+        </w:rPr>
+      </w:pPr>
+    </w:p>
+    <w:p>
+      <w:pPr>
+        <w:pStyle w:val="Prrafodelista"/>
+        <w:numPr>
+          <w:ilvl w:val="0"/>
+          <w:numId w:val="23"/>
+        </w:numPr>
+        <w:ind w:left="2268" w:hanging="567"/>
+        <w:jc w:val="both"/>
+        <w:rPr>
+          <w:lang w:val="ca-ES"/>
+        </w:rPr>
+      </w:pPr>
+      <w:r>
+        <w:rPr>
+          <w:lang w:val="ca-ES"/>
+        </w:rPr>
+        <w:t>Revisió de les capes categòriques</w:t>
+      </w:r>
+      <w:r>
+        <w:rPr>
+          <w:lang w:val="ca-ES"/>
+        </w:rPr>
+        <w:t>, durant el desenvolupament es va reduir la projecció categòrica a 128 dimensions per limitar la complexitat i el temps d’entrenament. Tanmateix, per assegurar una interacció correcta amb el arrais de text, seria recomanable projecta també els arrais categòrics a 768 dimensions.</w:t>
+      </w:r>
+    </w:p>
+    <w:p>
+      <w:pPr>
+        <w:pStyle w:val="Prrafodelista"/>
+        <w:jc w:val="both"/>
+        <w:rPr>
+          <w:lang w:val="ca-ES"/>
+        </w:rPr>
+      </w:pPr>
+    </w:p>
+    <w:p>
+      <w:pPr>
+        <w:pStyle w:val="Prrafodelista"/>
+        <w:numPr>
+          <w:ilvl w:val="0"/>
+          <w:numId w:val="23"/>
+        </w:numPr>
+        <w:ind w:left="2268" w:hanging="567"/>
+        <w:jc w:val="both"/>
+        <w:rPr>
+          <w:lang w:val="ca-ES"/>
+        </w:rPr>
+      </w:pPr>
+      <w:r>
+        <w:rPr>
+          <w:lang w:val="ca-ES"/>
+        </w:rPr>
+        <w:t xml:space="preserve">Millorar la funció de pèrdua,  considerar buscar una funció més especifica per l’algoritme d’ordenació per complementar la </w:t>
+      </w:r>
+      <w:proofErr w:type="spellStart"/>
+      <w:r>
+        <w:rPr>
+          <w:lang w:val="ca-ES"/>
+        </w:rPr>
+        <w:t>CrossEntropyLoss</w:t>
+      </w:r>
+      <w:proofErr w:type="spellEnd"/>
+      <w:r>
+        <w:rPr>
+          <w:lang w:val="ca-ES"/>
+        </w:rPr>
+        <w:t xml:space="preserve"> que faig servir actualment.</w:t>
+      </w:r>
+    </w:p>
+    <w:p>
+      <w:pPr>
+        <w:pStyle w:val="Prrafodelista"/>
+        <w:jc w:val="both"/>
+        <w:rPr>
+          <w:lang w:val="ca-ES"/>
+        </w:rPr>
+      </w:pPr>
+    </w:p>
+    <w:p>
+      <w:pPr>
+        <w:jc w:val="both"/>
+        <w:rPr>
+          <w:lang w:val="ca-ES"/>
+        </w:rPr>
+      </w:pPr>
+      <w:r>
+        <w:rPr>
+          <w:lang w:val="ca-ES"/>
+        </w:rPr>
+        <w:t xml:space="preserve">Amb aquests actualitzacions crec que el model seria més equilibrat, i capaç de millorar la precisió de classificació de codis i ordre d’aquests. Tot i que no se si arribaria a un </w:t>
+      </w:r>
+      <w:r>
+        <w:rPr>
+          <w:lang w:val="ca-ES"/>
+        </w:rPr>
+        <w:t>percentatge d’acceptació</w:t>
+      </w:r>
+      <w:r>
+        <w:rPr>
+          <w:lang w:val="ca-ES"/>
+        </w:rPr>
+        <w:t xml:space="preserve"> del 90%</w:t>
+      </w:r>
+      <w:r>
+        <w:rPr>
+          <w:lang w:val="ca-ES"/>
+        </w:rPr>
+        <w:t>, ja que es un valor molt elevat.</w:t>
+      </w:r>
+    </w:p>
+    <w:p>
+      <w:pPr>
+        <w:jc w:val="both"/>
+        <w:rPr>
           <w:highlight w:val="yellow"/>
           <w:lang w:val="ca-ES"/>
         </w:rPr>
       </w:pPr>
-      <w:r>
-        <w:rPr>
-          <w:highlight w:val="yellow"/>
-          <w:lang w:val="ca-ES"/>
-        </w:rPr>
-        <w:t>Les línies de treball futur que no s’han pogut explorar en aquest treball i han quedat pendents.</w:t>
-      </w:r>
-    </w:p>
-    <w:p>
-      <w:pPr>
-        <w:jc w:val="both"/>
-        <w:rPr>
-          <w:highlight w:val="yellow"/>
-          <w:lang w:val="ca-ES"/>
-        </w:rPr>
-      </w:pPr>
-      <w:r>
-        <w:rPr>
-          <w:highlight w:val="yellow"/>
-          <w:lang w:val="ca-ES"/>
-        </w:rPr>
-        <w:t xml:space="preserve"> </w:t>
-      </w:r>
-    </w:p>
-    <w:p>
-      <w:pPr>
-        <w:jc w:val="both"/>
-        <w:rPr>
-          <w:highlight w:val="yellow"/>
-          <w:lang w:val="ca-ES"/>
-        </w:rPr>
-      </w:pPr>
-      <w:r>
-        <w:rPr>
-          <w:lang w:val="ca-ES"/>
-        </w:rPr>
-        <w:br w:type="page"/>
-      </w:r>
     </w:p>
     <w:p>
       <w:pPr>
@@ -15622,214 +16260,542 @@
           <w:lang w:val="ca-ES"/>
         </w:rPr>
       </w:pPr>
-      <w:bookmarkStart w:id="22" w:name="_Toc196639416"/>
+      <w:r>
+        <w:rPr>
+          <w:lang w:val="ca-ES"/>
+        </w:rPr>
+        <w:t xml:space="preserve">Conclusions </w:t>
+      </w:r>
+    </w:p>
+    <w:p>
+      <w:pPr>
+        <w:jc w:val="both"/>
+        <w:rPr>
+          <w:lang w:val="ca-ES"/>
+        </w:rPr>
+      </w:pPr>
+      <w:r>
+        <w:rPr>
+          <w:lang w:val="ca-ES"/>
+        </w:rPr>
+        <w:t xml:space="preserve">El desenvolupament del projecte ha permès construir un sistema innovador per a la codificació automàtica d’altes mèdiques basat en tècniques de processament de llenguatge natural i entrenament profund. Aquest sistema s’ha desenvolupat amb el context d’una historia clínica en concret, tot i que es podria adaptar a qualsevols historia amb una mica de desenvolupament. I demostra que avui en dia es poden abordar problemes complexos amb aquest tipus d’eines, encara que </w:t>
+      </w:r>
+      <w:r>
+        <w:rPr>
+          <w:lang w:val="ca-ES"/>
+        </w:rPr>
+        <w:t>han sorgit problemes amb més temps crec que es possible obtenir millor resultats.</w:t>
+      </w:r>
+    </w:p>
+    <w:p>
+      <w:pPr>
+        <w:jc w:val="both"/>
+        <w:rPr>
+          <w:lang w:val="ca-ES"/>
+        </w:rPr>
+      </w:pPr>
+      <w:r>
+        <w:rPr>
+          <w:lang w:val="ca-ES"/>
+        </w:rPr>
+        <w:t>Conclusions principals del treball:</w:t>
+      </w:r>
+    </w:p>
+    <w:p>
+      <w:pPr>
+        <w:pStyle w:val="Prrafodelista"/>
+        <w:numPr>
+          <w:ilvl w:val="0"/>
+          <w:numId w:val="23"/>
+        </w:numPr>
+        <w:ind w:left="2268" w:hanging="708"/>
+        <w:jc w:val="both"/>
+        <w:rPr>
+          <w:lang w:val="ca-ES"/>
+        </w:rPr>
+      </w:pPr>
+      <w:r>
+        <w:rPr>
+          <w:lang w:val="ca-ES"/>
+        </w:rPr>
+        <w:t>El model ha aconseguit reduir la pèrdua durant l’entrenament, indicant capacitat d’aprenentatge sobre els patrons clínics, especialment en la classificació de codis.</w:t>
+      </w:r>
+    </w:p>
+    <w:p>
+      <w:pPr>
+        <w:pStyle w:val="Prrafodelista"/>
+        <w:numPr>
+          <w:ilvl w:val="0"/>
+          <w:numId w:val="23"/>
+        </w:numPr>
+        <w:ind w:left="2268" w:hanging="708"/>
+        <w:jc w:val="both"/>
+        <w:rPr>
+          <w:lang w:val="ca-ES"/>
+        </w:rPr>
+      </w:pPr>
+      <w:r>
+        <w:rPr>
+          <w:lang w:val="ca-ES"/>
+        </w:rPr>
+        <w:t>No obstant, els resultat obtinguts estan lluny del nivell necessari per tal que sigui una eina utilitzable en aquest moment.</w:t>
+      </w:r>
+    </w:p>
+    <w:p>
+      <w:pPr>
+        <w:pStyle w:val="Prrafodelista"/>
+        <w:numPr>
+          <w:ilvl w:val="0"/>
+          <w:numId w:val="23"/>
+        </w:numPr>
+        <w:ind w:left="2268" w:hanging="708"/>
+        <w:jc w:val="both"/>
+        <w:rPr>
+          <w:lang w:val="ca-ES"/>
+        </w:rPr>
+      </w:pPr>
       <w:r>
         <w:rPr>
           <w:lang w:val="ca-ES"/>
         </w:rPr>
         <w:lastRenderedPageBreak/>
-        <w:t>Glossari</w:t>
-      </w:r>
-      <w:bookmarkEnd w:id="22"/>
-    </w:p>
-    <w:p>
-      <w:pPr>
-        <w:jc w:val="both"/>
-        <w:rPr>
-          <w:highlight w:val="yellow"/>
-          <w:lang w:val="ca-ES"/>
-        </w:rPr>
-      </w:pPr>
-      <w:r>
-        <w:rPr>
-          <w:highlight w:val="yellow"/>
-          <w:lang w:val="ca-ES"/>
-        </w:rPr>
-        <w:t xml:space="preserve"> </w:t>
-      </w:r>
-    </w:p>
-    <w:p>
-      <w:pPr>
-        <w:rPr>
-          <w:lang w:val="ca-ES"/>
-        </w:rPr>
-      </w:pPr>
-      <w:r>
-        <w:rPr>
-          <w:lang w:val="ca-ES"/>
-        </w:rPr>
-        <w:t>BERT</w:t>
-      </w:r>
-      <w:r>
-        <w:rPr>
-          <w:lang w:val="ca-ES"/>
-        </w:rPr>
-        <w:t xml:space="preserve"> - </w:t>
-      </w:r>
-      <w:proofErr w:type="spellStart"/>
-      <w:r>
-        <w:rPr>
-          <w:lang w:val="ca-ES"/>
-        </w:rPr>
-        <w:t>Bidirectional</w:t>
-      </w:r>
-      <w:proofErr w:type="spellEnd"/>
-      <w:r>
-        <w:rPr>
-          <w:lang w:val="ca-ES"/>
-        </w:rPr>
-        <w:t xml:space="preserve"> </w:t>
-      </w:r>
-      <w:proofErr w:type="spellStart"/>
-      <w:r>
-        <w:rPr>
-          <w:lang w:val="ca-ES"/>
-        </w:rPr>
-        <w:t>Encoder</w:t>
-      </w:r>
-      <w:proofErr w:type="spellEnd"/>
-      <w:r>
-        <w:rPr>
-          <w:lang w:val="ca-ES"/>
-        </w:rPr>
-        <w:t xml:space="preserve"> </w:t>
-      </w:r>
-      <w:proofErr w:type="spellStart"/>
-      <w:r>
-        <w:rPr>
-          <w:lang w:val="ca-ES"/>
-        </w:rPr>
-        <w:t>Representations</w:t>
-      </w:r>
-      <w:proofErr w:type="spellEnd"/>
-      <w:r>
-        <w:rPr>
-          <w:lang w:val="ca-ES"/>
-        </w:rPr>
-        <w:t xml:space="preserve"> </w:t>
-      </w:r>
-      <w:proofErr w:type="spellStart"/>
-      <w:r>
-        <w:rPr>
-          <w:lang w:val="ca-ES"/>
-        </w:rPr>
-        <w:t>from</w:t>
-      </w:r>
-      <w:proofErr w:type="spellEnd"/>
-      <w:r>
-        <w:rPr>
-          <w:lang w:val="ca-ES"/>
-        </w:rPr>
-        <w:t xml:space="preserve"> </w:t>
-      </w:r>
-      <w:proofErr w:type="spellStart"/>
-      <w:r>
-        <w:rPr>
-          <w:lang w:val="ca-ES"/>
-        </w:rPr>
-        <w:t>Transformers</w:t>
-      </w:r>
-      <w:proofErr w:type="spellEnd"/>
-    </w:p>
-    <w:p>
-      <w:pPr>
-        <w:rPr>
-          <w:lang w:val="ca-ES"/>
-        </w:rPr>
-      </w:pPr>
-      <w:r>
-        <w:rPr>
-          <w:lang w:val="ca-ES"/>
-        </w:rPr>
-        <w:t xml:space="preserve">DL – </w:t>
-      </w:r>
-      <w:proofErr w:type="spellStart"/>
-      <w:r>
-        <w:rPr>
-          <w:lang w:val="ca-ES"/>
-        </w:rPr>
-        <w:t>Deep</w:t>
-      </w:r>
-      <w:proofErr w:type="spellEnd"/>
-      <w:r>
-        <w:rPr>
-          <w:lang w:val="ca-ES"/>
-        </w:rPr>
-        <w:t xml:space="preserve"> </w:t>
-      </w:r>
-      <w:proofErr w:type="spellStart"/>
-      <w:r>
-        <w:rPr>
-          <w:lang w:val="ca-ES"/>
-        </w:rPr>
-        <w:t>Learning</w:t>
-      </w:r>
-      <w:proofErr w:type="spellEnd"/>
-      <w:r>
-        <w:rPr>
-          <w:lang w:val="ca-ES"/>
-        </w:rPr>
-        <w:br/>
-      </w:r>
-      <w:r>
-        <w:rPr>
-          <w:lang w:val="ca-ES"/>
-        </w:rPr>
-        <w:t>DWH – Data Warehouse.</w:t>
-      </w:r>
-    </w:p>
-    <w:p>
-      <w:pPr>
-        <w:rPr>
-          <w:lang w:val="ca-ES"/>
-        </w:rPr>
-      </w:pPr>
-      <w:r>
-        <w:rPr>
-          <w:lang w:val="ca-ES"/>
-        </w:rPr>
-        <w:t xml:space="preserve">ML – Machine </w:t>
-      </w:r>
-      <w:proofErr w:type="spellStart"/>
-      <w:r>
-        <w:rPr>
-          <w:lang w:val="ca-ES"/>
-        </w:rPr>
-        <w:t>Learning</w:t>
-      </w:r>
-      <w:proofErr w:type="spellEnd"/>
-      <w:r>
-        <w:rPr>
-          <w:lang w:val="ca-ES"/>
-        </w:rPr>
-        <w:t>.</w:t>
-      </w:r>
-    </w:p>
-    <w:p>
-      <w:pPr>
-        <w:rPr>
-          <w:lang w:val="ca-ES"/>
-        </w:rPr>
-      </w:pPr>
-      <w:r>
-        <w:rPr>
-          <w:lang w:val="ca-ES"/>
-        </w:rPr>
-        <w:t>PLN – Processament de llenguatge natural</w:t>
-      </w:r>
-    </w:p>
-    <w:p>
-      <w:pPr>
-        <w:rPr>
-          <w:lang w:val="ca-ES"/>
-        </w:rPr>
-      </w:pPr>
-      <w:r>
-        <w:rPr>
-          <w:lang w:val="ca-ES"/>
-        </w:rPr>
-        <w:t>RGPD – Reglament General de Protecció de Dades.</w:t>
-      </w:r>
+        <w:t>La metodologia incremental ha estat útil per incorporar nous casa i mantenir el sistema dinàmic, però també ha evidenciat la necessitat de reforçar la gestió de codis rars i l’ajust dels codis minoritaris.</w:t>
+      </w:r>
+    </w:p>
+    <w:p>
+      <w:pPr>
+        <w:ind w:left="1560"/>
+        <w:jc w:val="both"/>
+        <w:rPr>
+          <w:lang w:val="ca-ES"/>
+        </w:rPr>
+      </w:pPr>
+    </w:p>
+    <w:p>
+      <w:pPr>
+        <w:ind w:left="1560"/>
+        <w:jc w:val="both"/>
+        <w:rPr>
+          <w:lang w:val="ca-ES"/>
+        </w:rPr>
+      </w:pPr>
+      <w:r>
+        <w:rPr>
+          <w:lang w:val="ca-ES"/>
+        </w:rPr>
+        <w:t>Conclusió sobre l’assoliment d’objectius:</w:t>
+      </w:r>
+    </w:p>
+    <w:p>
+      <w:pPr>
+        <w:pStyle w:val="Prrafodelista"/>
+        <w:numPr>
+          <w:ilvl w:val="0"/>
+          <w:numId w:val="23"/>
+        </w:numPr>
+        <w:ind w:left="2268" w:hanging="708"/>
+        <w:jc w:val="both"/>
+        <w:rPr>
+          <w:lang w:val="ca-ES"/>
+        </w:rPr>
+      </w:pPr>
+      <w:r>
+        <w:rPr>
+          <w:lang w:val="ca-ES"/>
+        </w:rPr>
+        <w:t>S’ha assolit l’objectiu de desenvolupar el model, la creació d’una API funcional i la integració amb un sistema real.</w:t>
+      </w:r>
+    </w:p>
+    <w:p>
+      <w:pPr>
+        <w:pStyle w:val="Prrafodelista"/>
+        <w:numPr>
+          <w:ilvl w:val="0"/>
+          <w:numId w:val="23"/>
+        </w:numPr>
+        <w:ind w:left="2268" w:hanging="708"/>
+        <w:jc w:val="both"/>
+        <w:rPr>
+          <w:lang w:val="ca-ES"/>
+        </w:rPr>
+      </w:pPr>
+      <w:r>
+        <w:rPr>
+          <w:lang w:val="ca-ES"/>
+        </w:rPr>
+        <w:t>No s’ha assolit la meta d’obtenir una eina útil en aquest moment per a la codificació de altes clíniques.</w:t>
+      </w:r>
+    </w:p>
+    <w:p>
+      <w:pPr>
+        <w:pStyle w:val="Prrafodelista"/>
+        <w:numPr>
+          <w:ilvl w:val="0"/>
+          <w:numId w:val="23"/>
+        </w:numPr>
+        <w:ind w:left="2268" w:hanging="708"/>
+        <w:jc w:val="both"/>
+        <w:rPr>
+          <w:lang w:val="ca-ES"/>
+        </w:rPr>
+      </w:pPr>
+      <w:r>
+        <w:rPr>
+          <w:lang w:val="ca-ES"/>
+        </w:rPr>
+        <w:t>La planificació prevista s’ha seguit en la seva majoria, s’han tingut que fer ajustos metodològics que han fet tornar a punts anteriors, i la dificultat d’accedir a les dades des del principi ha fet que s’hagin pogut realitzar poques proves amb dades reals abans de realitzar l’entrenament.</w:t>
+      </w:r>
+    </w:p>
+    <w:p>
+      <w:pPr>
+        <w:ind w:left="1560"/>
+        <w:jc w:val="both"/>
+        <w:rPr>
+          <w:lang w:val="ca-ES"/>
+        </w:rPr>
+      </w:pPr>
+    </w:p>
+    <w:p>
+      <w:pPr>
+        <w:ind w:left="1560"/>
+        <w:jc w:val="both"/>
+        <w:rPr>
+          <w:lang w:val="ca-ES"/>
+        </w:rPr>
+      </w:pPr>
+      <w:r>
+        <w:rPr>
+          <w:lang w:val="ca-ES"/>
+        </w:rPr>
+        <w:t>Avaluació dels impactes</w:t>
+      </w:r>
+      <w:r>
+        <w:rPr>
+          <w:lang w:val="ca-ES"/>
+        </w:rPr>
+        <w:t xml:space="preserve"> prevists</w:t>
+      </w:r>
+    </w:p>
+    <w:p>
+      <w:pPr>
+        <w:pStyle w:val="Prrafodelista"/>
+        <w:numPr>
+          <w:ilvl w:val="0"/>
+          <w:numId w:val="23"/>
+        </w:numPr>
+        <w:ind w:left="2268" w:hanging="708"/>
+        <w:jc w:val="both"/>
+        <w:rPr>
+          <w:lang w:val="ca-ES"/>
+        </w:rPr>
+      </w:pPr>
+      <w:r>
+        <w:rPr>
+          <w:lang w:val="ca-ES"/>
+        </w:rPr>
+        <w:t>S</w:t>
+      </w:r>
+      <w:r>
+        <w:rPr>
+          <w:lang w:val="ca-ES"/>
+        </w:rPr>
+        <w:t>ostenibilitat: Si l’eina funciones realment podria optimitzar l’ús de recursos humans, alliberant temps dels codificadors per a realitzar tasques més complexes o realitzar validacions mes acurades.</w:t>
+      </w:r>
+    </w:p>
+    <w:p>
+      <w:pPr>
+        <w:pStyle w:val="Prrafodelista"/>
+        <w:numPr>
+          <w:ilvl w:val="0"/>
+          <w:numId w:val="23"/>
+        </w:numPr>
+        <w:ind w:left="2268" w:hanging="708"/>
+        <w:jc w:val="both"/>
+        <w:rPr>
+          <w:lang w:val="ca-ES"/>
+        </w:rPr>
+      </w:pPr>
+      <w:r>
+        <w:rPr>
+          <w:lang w:val="ca-ES"/>
+        </w:rPr>
+        <w:t>Ètic-social: El compliment de la RGPD ha estat rigorós, assegurant que no es guardessin dades personals al model i mantenint la confidencialitat, a més a més que el model treballa en una xarxa aïllada sense fer us d’internet.</w:t>
+      </w:r>
+    </w:p>
+    <w:p>
+      <w:pPr>
+        <w:pStyle w:val="Prrafodelista"/>
+        <w:numPr>
+          <w:ilvl w:val="0"/>
+          <w:numId w:val="23"/>
+        </w:numPr>
+        <w:ind w:left="2268" w:hanging="708"/>
+        <w:jc w:val="both"/>
+        <w:rPr>
+          <w:lang w:val="ca-ES"/>
+        </w:rPr>
+      </w:pPr>
+      <w:r>
+        <w:rPr>
+          <w:lang w:val="ca-ES"/>
+        </w:rPr>
+        <w:t xml:space="preserve">Diversitat: El model s’ha adaptat per a català , castellà i angles, tot i que el </w:t>
+      </w:r>
+      <w:proofErr w:type="spellStart"/>
+      <w:r>
+        <w:rPr>
+          <w:i/>
+          <w:iCs/>
+          <w:lang w:val="ca-ES"/>
+        </w:rPr>
+        <w:t>longformer</w:t>
+      </w:r>
+      <w:proofErr w:type="spellEnd"/>
+      <w:r>
+        <w:rPr>
+          <w:lang w:val="ca-ES"/>
+        </w:rPr>
+        <w:t xml:space="preserve"> accepta moltes altres llengües. </w:t>
+      </w:r>
+    </w:p>
+    <w:p>
+      <w:pPr>
+        <w:ind w:left="1560"/>
+        <w:jc w:val="both"/>
+        <w:rPr>
+          <w:lang w:val="ca-ES"/>
+        </w:rPr>
+      </w:pPr>
+    </w:p>
+    <w:p>
+      <w:pPr>
+        <w:ind w:left="1560"/>
+        <w:jc w:val="both"/>
+        <w:rPr>
+          <w:lang w:val="ca-ES"/>
+        </w:rPr>
+      </w:pPr>
+      <w:r>
+        <w:rPr>
+          <w:lang w:val="ca-ES"/>
+        </w:rPr>
+        <w:t>Avaluació dels impactes imprevistos</w:t>
+      </w:r>
+    </w:p>
+    <w:p>
+      <w:pPr>
+        <w:pStyle w:val="Prrafodelista"/>
+        <w:numPr>
+          <w:ilvl w:val="0"/>
+          <w:numId w:val="23"/>
+        </w:numPr>
+        <w:ind w:left="2268" w:hanging="708"/>
+        <w:jc w:val="both"/>
+        <w:rPr>
+          <w:lang w:val="ca-ES"/>
+        </w:rPr>
+      </w:pPr>
+      <w:r>
+        <w:rPr>
+          <w:lang w:val="ca-ES"/>
+        </w:rPr>
+        <w:t>La manca d’accés a</w:t>
+      </w:r>
+      <w:r>
+        <w:rPr>
+          <w:lang w:val="ca-ES"/>
+        </w:rPr>
+        <w:t xml:space="preserve"> les</w:t>
+      </w:r>
+      <w:r>
+        <w:rPr>
+          <w:lang w:val="ca-ES"/>
+        </w:rPr>
+        <w:t xml:space="preserve"> eine</w:t>
+      </w:r>
+      <w:r>
+        <w:rPr>
+          <w:lang w:val="ca-ES"/>
+        </w:rPr>
+        <w:t>s</w:t>
+      </w:r>
+      <w:r>
+        <w:rPr>
+          <w:lang w:val="ca-ES"/>
+        </w:rPr>
+        <w:t xml:space="preserve"> optimes</w:t>
+      </w:r>
+      <w:r>
+        <w:rPr>
+          <w:lang w:val="ca-ES"/>
+        </w:rPr>
+        <w:t xml:space="preserve"> i</w:t>
+      </w:r>
+      <w:r>
+        <w:rPr>
+          <w:lang w:val="ca-ES"/>
+        </w:rPr>
+        <w:t xml:space="preserve"> les</w:t>
+      </w:r>
+      <w:r>
+        <w:rPr>
+          <w:lang w:val="ca-ES"/>
+        </w:rPr>
+        <w:t xml:space="preserve"> dades des d</w:t>
+      </w:r>
+      <w:r>
+        <w:rPr>
+          <w:lang w:val="ca-ES"/>
+        </w:rPr>
+        <w:t>’un</w:t>
+      </w:r>
+      <w:r>
+        <w:rPr>
+          <w:lang w:val="ca-ES"/>
+        </w:rPr>
+        <w:t xml:space="preserve"> principi ha limitat la possibilitat de realitzar proves més exhaustives </w:t>
+      </w:r>
+      <w:r>
+        <w:rPr>
+          <w:lang w:val="ca-ES"/>
+        </w:rPr>
+        <w:t>de cara al desenvolupament de l’eina desviant els esforços cap a garantir la viabilitat tècnica de l’entrenament. Aquest desafiament s’ha resolt centrant el projecte en construir una arquitectura flexible i escalable.</w:t>
+      </w:r>
+    </w:p>
+    <w:p>
+      <w:pPr>
+        <w:pStyle w:val="Prrafodelista"/>
+        <w:ind w:left="2268"/>
+        <w:jc w:val="both"/>
+        <w:rPr>
+          <w:lang w:val="ca-ES"/>
+        </w:rPr>
+      </w:pPr>
+    </w:p>
+    <w:p>
+      <w:pPr>
+        <w:ind w:left="1560"/>
+        <w:jc w:val="both"/>
+        <w:rPr>
+          <w:lang w:val="ca-ES"/>
+        </w:rPr>
+      </w:pPr>
+      <w:r>
+        <w:rPr>
+          <w:lang w:val="ca-ES"/>
+        </w:rPr>
+        <w:t>Línies de treball futurs</w:t>
+      </w:r>
+    </w:p>
+    <w:p>
+      <w:pPr>
+        <w:pStyle w:val="Prrafodelista"/>
+        <w:numPr>
+          <w:ilvl w:val="0"/>
+          <w:numId w:val="23"/>
+        </w:numPr>
+        <w:ind w:left="2268" w:hanging="708"/>
+        <w:jc w:val="both"/>
+        <w:rPr>
+          <w:lang w:val="ca-ES"/>
+        </w:rPr>
+      </w:pPr>
+      <w:r>
+        <w:rPr>
+          <w:lang w:val="ca-ES"/>
+        </w:rPr>
+        <w:t>Implementar totes les millores esmenades al punt 6 del projecte.</w:t>
+      </w:r>
+    </w:p>
+    <w:p>
+      <w:pPr>
+        <w:pStyle w:val="Prrafodelista"/>
+        <w:numPr>
+          <w:ilvl w:val="0"/>
+          <w:numId w:val="23"/>
+        </w:numPr>
+        <w:ind w:left="2268" w:hanging="708"/>
+        <w:jc w:val="both"/>
+        <w:rPr>
+          <w:lang w:val="ca-ES"/>
+        </w:rPr>
+      </w:pPr>
+      <w:r>
+        <w:rPr>
+          <w:lang w:val="ca-ES"/>
+        </w:rPr>
+        <w:t>Integrar la codificació dels procediments.</w:t>
+      </w:r>
+    </w:p>
+    <w:p>
+      <w:pPr>
+        <w:pStyle w:val="Prrafodelista"/>
+        <w:numPr>
+          <w:ilvl w:val="0"/>
+          <w:numId w:val="23"/>
+        </w:numPr>
+        <w:ind w:left="2268" w:hanging="708"/>
+        <w:jc w:val="both"/>
+        <w:rPr>
+          <w:lang w:val="ca-ES"/>
+        </w:rPr>
+      </w:pPr>
+      <w:r>
+        <w:rPr>
+          <w:lang w:val="ca-ES"/>
+        </w:rPr>
+        <w:t>Integrar el pes del GRD (grups relacionats per el diagnòstic)</w:t>
+      </w:r>
+    </w:p>
+    <w:p>
+      <w:pPr>
+        <w:ind w:left="1560"/>
+        <w:jc w:val="both"/>
+        <w:rPr>
+          <w:lang w:val="ca-ES"/>
+        </w:rPr>
+      </w:pPr>
+    </w:p>
+    <w:p>
+      <w:pPr>
+        <w:ind w:left="1560"/>
+        <w:jc w:val="both"/>
+        <w:rPr>
+          <w:lang w:val="ca-ES"/>
+        </w:rPr>
+      </w:pPr>
+    </w:p>
+    <w:p>
+      <w:pPr>
+        <w:jc w:val="both"/>
+        <w:rPr>
+          <w:lang w:val="ca-ES"/>
+        </w:rPr>
+      </w:pPr>
+    </w:p>
+    <w:p>
+      <w:pPr>
+        <w:jc w:val="both"/>
+        <w:rPr>
+          <w:lang w:val="ca-ES"/>
+        </w:rPr>
+      </w:pPr>
+    </w:p>
+    <w:p>
+      <w:pPr>
+        <w:jc w:val="both"/>
+        <w:rPr>
+          <w:lang w:val="ca-ES"/>
+        </w:rPr>
+      </w:pPr>
+    </w:p>
+    <w:p>
+      <w:pPr>
+        <w:jc w:val="both"/>
+        <w:rPr>
+          <w:lang w:val="ca-ES"/>
+        </w:rPr>
+      </w:pPr>
     </w:p>
     <w:p>
       <w:pPr>
@@ -15843,14 +16809,235 @@
           <w:lang w:val="ca-ES"/>
         </w:rPr>
       </w:pPr>
-      <w:bookmarkStart w:id="23" w:name="_Toc196639417"/>
+      <w:bookmarkStart w:id="21" w:name="_Toc196639416"/>
+      <w:r>
+        <w:rPr>
+          <w:lang w:val="ca-ES"/>
+        </w:rPr>
+        <w:lastRenderedPageBreak/>
+        <w:t>Glossari</w:t>
+      </w:r>
+      <w:bookmarkEnd w:id="21"/>
+    </w:p>
+    <w:p>
+      <w:pPr>
+        <w:jc w:val="both"/>
+        <w:rPr>
+          <w:highlight w:val="yellow"/>
+          <w:lang w:val="ca-ES"/>
+        </w:rPr>
+      </w:pPr>
+      <w:r>
+        <w:rPr>
+          <w:highlight w:val="yellow"/>
+          <w:lang w:val="ca-ES"/>
+        </w:rPr>
+        <w:t xml:space="preserve"> </w:t>
+      </w:r>
+    </w:p>
+    <w:p>
+      <w:pPr>
+        <w:rPr>
+          <w:lang w:val="ca-ES"/>
+        </w:rPr>
+      </w:pPr>
+      <w:r>
+        <w:rPr>
+          <w:lang w:val="ca-ES"/>
+        </w:rPr>
+        <w:t>BERT</w:t>
+      </w:r>
+      <w:r>
+        <w:rPr>
+          <w:lang w:val="ca-ES"/>
+        </w:rPr>
+        <w:t xml:space="preserve"> - </w:t>
+      </w:r>
+      <w:proofErr w:type="spellStart"/>
+      <w:r>
+        <w:rPr>
+          <w:lang w:val="ca-ES"/>
+        </w:rPr>
+        <w:t>Bidirectional</w:t>
+      </w:r>
+      <w:proofErr w:type="spellEnd"/>
+      <w:r>
+        <w:rPr>
+          <w:lang w:val="ca-ES"/>
+        </w:rPr>
+        <w:t xml:space="preserve"> </w:t>
+      </w:r>
+      <w:proofErr w:type="spellStart"/>
+      <w:r>
+        <w:rPr>
+          <w:lang w:val="ca-ES"/>
+        </w:rPr>
+        <w:t>Encoder</w:t>
+      </w:r>
+      <w:proofErr w:type="spellEnd"/>
+      <w:r>
+        <w:rPr>
+          <w:lang w:val="ca-ES"/>
+        </w:rPr>
+        <w:t xml:space="preserve"> </w:t>
+      </w:r>
+      <w:proofErr w:type="spellStart"/>
+      <w:r>
+        <w:rPr>
+          <w:lang w:val="ca-ES"/>
+        </w:rPr>
+        <w:t>Representations</w:t>
+      </w:r>
+      <w:proofErr w:type="spellEnd"/>
+      <w:r>
+        <w:rPr>
+          <w:lang w:val="ca-ES"/>
+        </w:rPr>
+        <w:t xml:space="preserve"> </w:t>
+      </w:r>
+      <w:proofErr w:type="spellStart"/>
+      <w:r>
+        <w:rPr>
+          <w:lang w:val="ca-ES"/>
+        </w:rPr>
+        <w:t>from</w:t>
+      </w:r>
+      <w:proofErr w:type="spellEnd"/>
+      <w:r>
+        <w:rPr>
+          <w:lang w:val="ca-ES"/>
+        </w:rPr>
+        <w:t xml:space="preserve"> </w:t>
+      </w:r>
+      <w:proofErr w:type="spellStart"/>
+      <w:r>
+        <w:rPr>
+          <w:lang w:val="ca-ES"/>
+        </w:rPr>
+        <w:t>Transformers</w:t>
+      </w:r>
+      <w:proofErr w:type="spellEnd"/>
+    </w:p>
+    <w:p>
+      <w:pPr>
+        <w:rPr>
+          <w:lang w:val="ca-ES"/>
+        </w:rPr>
+      </w:pPr>
+      <w:r>
+        <w:rPr>
+          <w:lang w:val="ca-ES"/>
+        </w:rPr>
+        <w:t xml:space="preserve">DL – </w:t>
+      </w:r>
+      <w:proofErr w:type="spellStart"/>
+      <w:r>
+        <w:rPr>
+          <w:lang w:val="ca-ES"/>
+        </w:rPr>
+        <w:t>Deep</w:t>
+      </w:r>
+      <w:proofErr w:type="spellEnd"/>
+      <w:r>
+        <w:rPr>
+          <w:lang w:val="ca-ES"/>
+        </w:rPr>
+        <w:t xml:space="preserve"> </w:t>
+      </w:r>
+      <w:proofErr w:type="spellStart"/>
+      <w:r>
+        <w:rPr>
+          <w:lang w:val="ca-ES"/>
+        </w:rPr>
+        <w:t>Learning</w:t>
+      </w:r>
+      <w:proofErr w:type="spellEnd"/>
+      <w:r>
+        <w:rPr>
+          <w:lang w:val="ca-ES"/>
+        </w:rPr>
+        <w:br/>
+      </w:r>
+      <w:r>
+        <w:rPr>
+          <w:lang w:val="ca-ES"/>
+        </w:rPr>
+        <w:t>DWH – Data Warehouse.</w:t>
+      </w:r>
+    </w:p>
+    <w:p>
+      <w:pPr>
+        <w:rPr>
+          <w:lang w:val="ca-ES"/>
+        </w:rPr>
+      </w:pPr>
+      <w:r>
+        <w:rPr>
+          <w:lang w:val="ca-ES"/>
+        </w:rPr>
+        <w:t xml:space="preserve">ML – Machine </w:t>
+      </w:r>
+      <w:proofErr w:type="spellStart"/>
+      <w:r>
+        <w:rPr>
+          <w:lang w:val="ca-ES"/>
+        </w:rPr>
+        <w:t>Learning</w:t>
+      </w:r>
+      <w:proofErr w:type="spellEnd"/>
+      <w:r>
+        <w:rPr>
+          <w:lang w:val="ca-ES"/>
+        </w:rPr>
+        <w:t>.</w:t>
+      </w:r>
+    </w:p>
+    <w:p>
+      <w:pPr>
+        <w:rPr>
+          <w:lang w:val="ca-ES"/>
+        </w:rPr>
+      </w:pPr>
+      <w:r>
+        <w:rPr>
+          <w:lang w:val="ca-ES"/>
+        </w:rPr>
+        <w:t>PLN – Processament de llenguatge natural</w:t>
+      </w:r>
+    </w:p>
+    <w:p>
+      <w:pPr>
+        <w:rPr>
+          <w:lang w:val="ca-ES"/>
+        </w:rPr>
+      </w:pPr>
+      <w:r>
+        <w:rPr>
+          <w:lang w:val="ca-ES"/>
+        </w:rPr>
+        <w:t>RGPD – Reglament General de Protecció de Dades.</w:t>
+      </w:r>
+    </w:p>
+    <w:p>
+      <w:pPr>
+        <w:pStyle w:val="Ttulo1"/>
+        <w:numPr>
+          <w:ilvl w:val="0"/>
+          <w:numId w:val="4"/>
+        </w:numPr>
+        <w:jc w:val="both"/>
+        <w:rPr>
+          <w:lang w:val="ca-ES"/>
+        </w:rPr>
+      </w:pPr>
+      <w:bookmarkStart w:id="22" w:name="_Toc196639417"/>
       <w:r>
         <w:rPr>
           <w:lang w:val="ca-ES"/>
         </w:rPr>
         <w:t>Bibliografia</w:t>
       </w:r>
-      <w:bookmarkEnd w:id="23"/>
+      <w:bookmarkEnd w:id="22"/>
     </w:p>
     <w:p>
       <w:pPr>
@@ -16144,7 +17331,7 @@
       <w:r>
         <w:t xml:space="preserve"> de 2025]. Disponible en: </w:t>
       </w:r>
-      <w:hyperlink r:id="rId31" w:history="1">
+      <w:hyperlink r:id="rId34" w:history="1">
         <w:r>
           <w:rPr>
             <w:rStyle w:val="Hipervnculo"/>
@@ -16511,7 +17698,7 @@
       <w:r>
         <w:t xml:space="preserve"> [citat 8 de abril de 2025] Disponible en : </w:t>
       </w:r>
-      <w:hyperlink r:id="rId32" w:history="1">
+      <w:hyperlink r:id="rId35" w:history="1">
         <w:r>
           <w:rPr>
             <w:rStyle w:val="Hipervnculo"/>
@@ -16591,7 +17778,7 @@
       <w:r>
         <w:t xml:space="preserve">. [Online]. Disponible a: </w:t>
       </w:r>
-      <w:hyperlink r:id="rId33" w:history="1">
+      <w:hyperlink r:id="rId36" w:history="1">
         <w:r>
           <w:rPr>
             <w:rStyle w:val="Hipervnculo"/>
@@ -16612,7 +17799,7 @@
       <w:r>
         <w:t xml:space="preserve"> [Online]. Disponible a </w:t>
       </w:r>
-      <w:hyperlink r:id="rId34" w:history="1">
+      <w:hyperlink r:id="rId37" w:history="1">
         <w:r>
           <w:rPr>
             <w:rStyle w:val="Hipervnculo"/>
@@ -16639,10 +17826,7 @@
       </w:r>
       <w:proofErr w:type="spellEnd"/>
       <w:r>
-        <w:t>, </w:t>
-      </w:r>
-      <w:r>
-        <w:t xml:space="preserve">Frank </w:t>
+        <w:t xml:space="preserve">, Frank </w:t>
       </w:r>
       <w:proofErr w:type="spellStart"/>
       <w:r>
@@ -16716,7 +17900,7 @@
       <w:r>
         <w:t xml:space="preserve"> </w:t>
       </w:r>
-      <w:hyperlink r:id="rId35" w:history="1">
+      <w:hyperlink r:id="rId38" w:history="1">
         <w:r>
           <w:rPr>
             <w:rStyle w:val="Hipervnculo"/>
@@ -16770,18 +17954,12 @@
       <w:r>
         <w:t xml:space="preserve"> </w:t>
       </w:r>
-      <w:hyperlink r:id="rId36" w:history="1">
+      <w:hyperlink r:id="rId39" w:history="1">
         <w:r>
           <w:rPr>
             <w:rStyle w:val="Hipervnculo"/>
           </w:rPr>
-          <w:t>h</w:t>
-        </w:r>
-        <w:r>
-          <w:rPr>
-            <w:rStyle w:val="Hipervnculo"/>
-          </w:rPr>
-          <w:t>ttps://pytorch.org/docs/stable/generated/torch.nn.BCEWithLogitsLoss.html</w:t>
+          <w:t>https://pytorch.org/docs/stable/generated/torch.nn.BCEWithLogitsLoss.html</w:t>
         </w:r>
       </w:hyperlink>
     </w:p>
@@ -16843,7 +18021,7 @@
       <w:r>
         <w:t xml:space="preserve"> 81–93, </w:t>
       </w:r>
-      <w:hyperlink r:id="rId37" w:history="1">
+      <w:hyperlink r:id="rId40" w:history="1">
         <w:r>
           <w:rPr>
             <w:rStyle w:val="Hipervnculo"/>
@@ -16876,7 +18054,7 @@
       <w:r>
         <w:t xml:space="preserve"> </w:t>
       </w:r>
-      <w:hyperlink r:id="rId38" w:history="1">
+      <w:hyperlink r:id="rId41" w:history="1">
         <w:r>
           <w:rPr>
             <w:rStyle w:val="Hipervnculo"/>
@@ -16905,7 +18083,7 @@
       <w:r>
         <w:t xml:space="preserve"> [Online]. Disponible a </w:t>
       </w:r>
-      <w:hyperlink r:id="rId39" w:history="1">
+      <w:hyperlink r:id="rId42" w:history="1">
         <w:r>
           <w:rPr>
             <w:rStyle w:val="Hipervnculo"/>
@@ -16970,7 +18148,7 @@
           <w:lang w:val="ca-ES"/>
         </w:rPr>
       </w:pPr>
-      <w:bookmarkStart w:id="24" w:name="_Toc196639418"/>
+      <w:bookmarkStart w:id="23" w:name="_Toc196639418"/>
       <w:r>
         <w:rPr>
           <w:lang w:val="ca-ES"/>
@@ -16978,7 +18156,7 @@
         <w:lastRenderedPageBreak/>
         <w:t>Annexos</w:t>
       </w:r>
-      <w:bookmarkEnd w:id="24"/>
+      <w:bookmarkEnd w:id="23"/>
     </w:p>
     <w:p>
       <w:pPr>
@@ -17021,7 +18199,7 @@
         </w:rPr>
         <w:t xml:space="preserve"> - </w:t>
       </w:r>
-      <w:hyperlink r:id="rId40" w:history="1">
+      <w:hyperlink r:id="rId43" w:history="1">
         <w:r>
           <w:rPr>
             <w:rStyle w:val="Hipervnculo"/>
@@ -17037,55 +18215,6 @@
           <w:lang w:val="ca-ES"/>
         </w:rPr>
       </w:pPr>
-    </w:p>
-    <w:p>
-      <w:pPr>
-        <w:ind w:right="992"/>
-        <w:rPr>
-          <w:sz w:val="24"/>
-          <w:szCs w:val="24"/>
-          <w:lang w:val="ca-ES"/>
-        </w:rPr>
-      </w:pPr>
-      <w:r>
-        <w:rPr>
-          <w:highlight w:val="red"/>
-          <w:lang w:val="ca-ES"/>
-        </w:rPr>
-        <w:t xml:space="preserve">El </w:t>
-      </w:r>
-      <w:proofErr w:type="spellStart"/>
-      <w:r>
-        <w:rPr>
-          <w:highlight w:val="red"/>
-          <w:lang w:val="ca-ES"/>
-        </w:rPr>
-        <w:t>github</w:t>
-      </w:r>
-      <w:proofErr w:type="spellEnd"/>
-      <w:r>
-        <w:rPr>
-          <w:highlight w:val="red"/>
-          <w:lang w:val="ca-ES"/>
-        </w:rPr>
-        <w:t xml:space="preserve"> es on estat tot el codi de </w:t>
-      </w:r>
-      <w:proofErr w:type="spellStart"/>
-      <w:r>
-        <w:rPr>
-          <w:highlight w:val="red"/>
-          <w:lang w:val="ca-ES"/>
-        </w:rPr>
-        <w:t>l’app</w:t>
-      </w:r>
-      <w:proofErr w:type="spellEnd"/>
-      <w:r>
-        <w:rPr>
-          <w:highlight w:val="red"/>
-          <w:lang w:val="ca-ES"/>
-        </w:rPr>
-        <w:t>, no se si s’ha adjuntar tot el codi en format text pla.</w:t>
-      </w:r>
     </w:p>
     <w:p>
       <w:pPr>
@@ -18130,6 +19259,119 @@
     </w:lvl>
   </w:abstractNum>
   <w:abstractNum w:abstractNumId="4" w15:restartNumberingAfterBreak="0">
+    <w:nsid w:val="0E114BE3"/>
+    <w:multiLevelType w:val="multilevel"/>
+    <w:tmpl w:val="44D28874"/>
+    <w:lvl w:ilvl="0">
+      <w:start w:val="1"/>
+      <w:numFmt w:val="decimal"/>
+      <w:lvlText w:val="%1."/>
+      <w:lvlJc w:val="right"/>
+      <w:pPr>
+        <w:ind w:left="1440" w:hanging="360"/>
+      </w:pPr>
+      <w:rPr>
+        <w:u w:val="none"/>
+      </w:rPr>
+    </w:lvl>
+    <w:lvl w:ilvl="1">
+      <w:start w:val="1"/>
+      <w:numFmt w:val="decimal"/>
+      <w:lvlText w:val="%1.%2."/>
+      <w:lvlJc w:val="right"/>
+      <w:pPr>
+        <w:ind w:left="2160" w:hanging="360"/>
+      </w:pPr>
+      <w:rPr>
+        <w:u w:val="none"/>
+      </w:rPr>
+    </w:lvl>
+    <w:lvl w:ilvl="2">
+      <w:start w:val="1"/>
+      <w:numFmt w:val="decimal"/>
+      <w:lvlText w:val="%1.%2.%3."/>
+      <w:lvlJc w:val="right"/>
+      <w:pPr>
+        <w:ind w:left="2880" w:hanging="360"/>
+      </w:pPr>
+      <w:rPr>
+        <w:u w:val="none"/>
+      </w:rPr>
+    </w:lvl>
+    <w:lvl w:ilvl="3">
+      <w:start w:val="1"/>
+      <w:numFmt w:val="decimal"/>
+      <w:lvlText w:val="%1.%2.%3.%4."/>
+      <w:lvlJc w:val="right"/>
+      <w:pPr>
+        <w:ind w:left="3600" w:hanging="360"/>
+      </w:pPr>
+      <w:rPr>
+        <w:u w:val="none"/>
+      </w:rPr>
+    </w:lvl>
+    <w:lvl w:ilvl="4">
+      <w:start w:val="1"/>
+      <w:numFmt w:val="decimal"/>
+      <w:lvlText w:val="%1.%2.%3.%4.%5."/>
+      <w:lvlJc w:val="right"/>
+      <w:pPr>
+        <w:ind w:left="4320" w:hanging="360"/>
+      </w:pPr>
+      <w:rPr>
+        <w:u w:val="none"/>
+      </w:rPr>
+    </w:lvl>
+    <w:lvl w:ilvl="5">
+      <w:start w:val="1"/>
+      <w:numFmt w:val="decimal"/>
+      <w:lvlText w:val="%1.%2.%3.%4.%5.%6."/>
+      <w:lvlJc w:val="right"/>
+      <w:pPr>
+        <w:ind w:left="5040" w:hanging="360"/>
+      </w:pPr>
+      <w:rPr>
+        <w:u w:val="none"/>
+      </w:rPr>
+    </w:lvl>
+    <w:lvl w:ilvl="6">
+      <w:start w:val="1"/>
+      <w:numFmt w:val="decimal"/>
+      <w:lvlText w:val="%1.%2.%3.%4.%5.%6.%7."/>
+      <w:lvlJc w:val="right"/>
+      <w:pPr>
+        <w:ind w:left="5760" w:hanging="360"/>
+      </w:pPr>
+      <w:rPr>
+        <w:u w:val="none"/>
+      </w:rPr>
+    </w:lvl>
+    <w:lvl w:ilvl="7">
+      <w:start w:val="1"/>
+      <w:numFmt w:val="decimal"/>
+      <w:lvlText w:val="%1.%2.%3.%4.%5.%6.%7.%8."/>
+      <w:lvlJc w:val="right"/>
+      <w:pPr>
+        <w:ind w:left="6480" w:hanging="360"/>
+      </w:pPr>
+      <w:rPr>
+        <w:u w:val="none"/>
+      </w:rPr>
+    </w:lvl>
+    <w:lvl w:ilvl="8">
+      <w:start w:val="1"/>
+      <w:numFmt w:val="decimal"/>
+      <w:lvlText w:val="%1.%2.%3.%4.%5.%6.%7.%8.%9."/>
+      <w:lvlJc w:val="right"/>
+      <w:pPr>
+        <w:ind w:left="7200" w:hanging="360"/>
+      </w:pPr>
+      <w:rPr>
+        <w:u w:val="none"/>
+      </w:rPr>
+    </w:lvl>
+  </w:abstractNum>
+  <w:abstractNum w:abstractNumId="5" w15:restartNumberingAfterBreak="0">
     <w:nsid w:val="0E340ECD"/>
     <w:multiLevelType w:val="hybridMultilevel"/>
     <w:tmpl w:val="E810334A"/>
@@ -18242,7 +19484,7 @@
       </w:rPr>
     </w:lvl>
   </w:abstractNum>
-  <w:abstractNum w:abstractNumId="5" w15:restartNumberingAfterBreak="0">
+  <w:abstractNum w:abstractNumId="6" w15:restartNumberingAfterBreak="0">
     <w:nsid w:val="0F6536B7"/>
     <w:multiLevelType w:val="hybridMultilevel"/>
     <w:tmpl w:val="ABD6C7CE"/>
@@ -18355,7 +19597,7 @@
       </w:rPr>
     </w:lvl>
   </w:abstractNum>
-  <w:abstractNum w:abstractNumId="6" w15:restartNumberingAfterBreak="0">
+  <w:abstractNum w:abstractNumId="7" w15:restartNumberingAfterBreak="0">
     <w:nsid w:val="154D4FB3"/>
     <w:multiLevelType w:val="multilevel"/>
     <w:tmpl w:val="5732B11A"/>
@@ -18468,7 +19710,7 @@
       </w:rPr>
     </w:lvl>
   </w:abstractNum>
-  <w:abstractNum w:abstractNumId="7" w15:restartNumberingAfterBreak="0">
+  <w:abstractNum w:abstractNumId="8" w15:restartNumberingAfterBreak="0">
     <w:nsid w:val="21AA3D6C"/>
     <w:multiLevelType w:val="hybridMultilevel"/>
     <w:tmpl w:val="1B8C17A6"/>
@@ -18566,7 +19808,7 @@
       </w:pPr>
     </w:lvl>
   </w:abstractNum>
-  <w:abstractNum w:abstractNumId="8" w15:restartNumberingAfterBreak="0">
+  <w:abstractNum w:abstractNumId="9" w15:restartNumberingAfterBreak="0">
     <w:nsid w:val="222B00F5"/>
     <w:multiLevelType w:val="multilevel"/>
     <w:tmpl w:val="44D28874"/>
@@ -18679,7 +19921,7 @@
       </w:rPr>
     </w:lvl>
   </w:abstractNum>
-  <w:abstractNum w:abstractNumId="9" w15:restartNumberingAfterBreak="0">
+  <w:abstractNum w:abstractNumId="10" w15:restartNumberingAfterBreak="0">
     <w:nsid w:val="24411A23"/>
     <w:multiLevelType w:val="multilevel"/>
     <w:tmpl w:val="83D272DA"/>
@@ -18792,7 +20034,7 @@
       </w:rPr>
     </w:lvl>
   </w:abstractNum>
-  <w:abstractNum w:abstractNumId="10" w15:restartNumberingAfterBreak="0">
+  <w:abstractNum w:abstractNumId="11" w15:restartNumberingAfterBreak="0">
     <w:nsid w:val="244D4532"/>
     <w:multiLevelType w:val="hybridMultilevel"/>
     <w:tmpl w:val="89B0B81E"/>
@@ -18820,7 +20062,7 @@
         <w:rFonts w:ascii="Courier New" w:hAnsi="Courier New" w:cs="Courier New" w:hint="default"/>
       </w:rPr>
     </w:lvl>
-    <w:lvl w:ilvl="2" w:tplc="0C0A0005" w:tentative="1">
+    <w:lvl w:ilvl="2" w:tplc="0C0A0005">
       <w:start w:val="1"/>
       <w:numFmt w:val="bullet"/>
       <w:lvlText w:val=""/>
@@ -18905,7 +20147,7 @@
       </w:rPr>
     </w:lvl>
   </w:abstractNum>
-  <w:abstractNum w:abstractNumId="11" w15:restartNumberingAfterBreak="0">
+  <w:abstractNum w:abstractNumId="12" w15:restartNumberingAfterBreak="0">
     <w:nsid w:val="2A066354"/>
     <w:multiLevelType w:val="hybridMultilevel"/>
     <w:tmpl w:val="831AFDDE"/>
@@ -19018,7 +20260,7 @@
       </w:rPr>
     </w:lvl>
   </w:abstractNum>
-  <w:abstractNum w:abstractNumId="12" w15:restartNumberingAfterBreak="0">
+  <w:abstractNum w:abstractNumId="13" w15:restartNumberingAfterBreak="0">
     <w:nsid w:val="350A0076"/>
     <w:multiLevelType w:val="hybridMultilevel"/>
     <w:tmpl w:val="B97AEE80"/>
@@ -19107,7 +20349,7 @@
       </w:pPr>
     </w:lvl>
   </w:abstractNum>
-  <w:abstractNum w:abstractNumId="13" w15:restartNumberingAfterBreak="0">
+  <w:abstractNum w:abstractNumId="14" w15:restartNumberingAfterBreak="0">
     <w:nsid w:val="418E37A9"/>
     <w:multiLevelType w:val="multilevel"/>
     <w:tmpl w:val="3EE426DE"/>
@@ -19220,7 +20462,7 @@
       </w:rPr>
     </w:lvl>
   </w:abstractNum>
-  <w:abstractNum w:abstractNumId="14" w15:restartNumberingAfterBreak="0">
+  <w:abstractNum w:abstractNumId="15" w15:restartNumberingAfterBreak="0">
     <w:nsid w:val="43C764A6"/>
     <w:multiLevelType w:val="hybridMultilevel"/>
     <w:tmpl w:val="FD6C9B20"/>
@@ -19333,7 +20575,7 @@
       </w:rPr>
     </w:lvl>
   </w:abstractNum>
-  <w:abstractNum w:abstractNumId="15" w15:restartNumberingAfterBreak="0">
+  <w:abstractNum w:abstractNumId="16" w15:restartNumberingAfterBreak="0">
     <w:nsid w:val="45F2196E"/>
     <w:multiLevelType w:val="multilevel"/>
     <w:tmpl w:val="0C0A0027"/>
@@ -19428,7 +20670,7 @@
       </w:pPr>
     </w:lvl>
   </w:abstractNum>
-  <w:abstractNum w:abstractNumId="16" w15:restartNumberingAfterBreak="0">
+  <w:abstractNum w:abstractNumId="17" w15:restartNumberingAfterBreak="0">
     <w:nsid w:val="472D5267"/>
     <w:multiLevelType w:val="multilevel"/>
     <w:tmpl w:val="EDF2FD8A"/>
@@ -19541,7 +20783,7 @@
       </w:rPr>
     </w:lvl>
   </w:abstractNum>
-  <w:abstractNum w:abstractNumId="17" w15:restartNumberingAfterBreak="0">
+  <w:abstractNum w:abstractNumId="18" w15:restartNumberingAfterBreak="0">
     <w:nsid w:val="4FB651A2"/>
     <w:multiLevelType w:val="hybridMultilevel"/>
     <w:tmpl w:val="0C56BA18"/>
@@ -19627,7 +20869,7 @@
       </w:pPr>
     </w:lvl>
   </w:abstractNum>
-  <w:abstractNum w:abstractNumId="18" w15:restartNumberingAfterBreak="0">
+  <w:abstractNum w:abstractNumId="19" w15:restartNumberingAfterBreak="0">
     <w:nsid w:val="516C6139"/>
     <w:multiLevelType w:val="multilevel"/>
     <w:tmpl w:val="3B769140"/>
@@ -19740,7 +20982,7 @@
       </w:rPr>
     </w:lvl>
   </w:abstractNum>
-  <w:abstractNum w:abstractNumId="19" w15:restartNumberingAfterBreak="0">
+  <w:abstractNum w:abstractNumId="20" w15:restartNumberingAfterBreak="0">
     <w:nsid w:val="60835DBB"/>
     <w:multiLevelType w:val="hybridMultilevel"/>
     <w:tmpl w:val="119CFAB6"/>
@@ -19853,7 +21095,7 @@
       </w:rPr>
     </w:lvl>
   </w:abstractNum>
-  <w:abstractNum w:abstractNumId="20" w15:restartNumberingAfterBreak="0">
+  <w:abstractNum w:abstractNumId="21" w15:restartNumberingAfterBreak="0">
     <w:nsid w:val="6C3174FD"/>
     <w:multiLevelType w:val="hybridMultilevel"/>
     <w:tmpl w:val="A6C692A8"/>
@@ -19942,7 +21184,7 @@
       </w:pPr>
     </w:lvl>
   </w:abstractNum>
-  <w:abstractNum w:abstractNumId="21" w15:restartNumberingAfterBreak="0">
+  <w:abstractNum w:abstractNumId="22" w15:restartNumberingAfterBreak="0">
     <w:nsid w:val="7D6A15D5"/>
     <w:multiLevelType w:val="multilevel"/>
     <w:tmpl w:val="83D272DA"/>
@@ -20055,7 +21297,7 @@
       </w:rPr>
     </w:lvl>
   </w:abstractNum>
-  <w:abstractNum w:abstractNumId="22" w15:restartNumberingAfterBreak="0">
+  <w:abstractNum w:abstractNumId="23" w15:restartNumberingAfterBreak="0">
     <w:nsid w:val="7F6C199D"/>
     <w:multiLevelType w:val="multilevel"/>
     <w:tmpl w:val="E3C0FCAA"/>
@@ -20169,52 +21411,52 @@
     </w:lvl>
   </w:abstractNum>
   <w:num w:numId="1" w16cid:durableId="726223062">
-    <w:abstractNumId w:val="13"/>
+    <w:abstractNumId w:val="14"/>
   </w:num>
   <w:num w:numId="2" w16cid:durableId="2108429928">
-    <w:abstractNumId w:val="18"/>
+    <w:abstractNumId w:val="19"/>
   </w:num>
   <w:num w:numId="3" w16cid:durableId="597296845">
-    <w:abstractNumId w:val="16"/>
+    <w:abstractNumId w:val="17"/>
   </w:num>
   <w:num w:numId="4" w16cid:durableId="2146583258">
     <w:abstractNumId w:val="2"/>
   </w:num>
   <w:num w:numId="5" w16cid:durableId="1544099412">
-    <w:abstractNumId w:val="14"/>
+    <w:abstractNumId w:val="15"/>
   </w:num>
   <w:num w:numId="6" w16cid:durableId="1484275055">
     <w:abstractNumId w:val="3"/>
   </w:num>
   <w:num w:numId="7" w16cid:durableId="249238310">
+    <w:abstractNumId w:val="8"/>
+  </w:num>
+  <w:num w:numId="8" w16cid:durableId="424032522">
+    <w:abstractNumId w:val="12"/>
+  </w:num>
+  <w:num w:numId="9" w16cid:durableId="1544950342">
+    <w:abstractNumId w:val="16"/>
+  </w:num>
+  <w:num w:numId="10" w16cid:durableId="1570529838">
+    <w:abstractNumId w:val="21"/>
+  </w:num>
+  <w:num w:numId="11" w16cid:durableId="581107756">
+    <w:abstractNumId w:val="18"/>
+  </w:num>
+  <w:num w:numId="12" w16cid:durableId="786001735">
+    <w:abstractNumId w:val="13"/>
+  </w:num>
+  <w:num w:numId="13" w16cid:durableId="1553466911">
+    <w:abstractNumId w:val="23"/>
+  </w:num>
+  <w:num w:numId="14" w16cid:durableId="1296838549">
     <w:abstractNumId w:val="7"/>
   </w:num>
-  <w:num w:numId="8" w16cid:durableId="424032522">
-    <w:abstractNumId w:val="11"/>
-  </w:num>
-  <w:num w:numId="9" w16cid:durableId="1544950342">
-    <w:abstractNumId w:val="15"/>
-  </w:num>
-  <w:num w:numId="10" w16cid:durableId="1570529838">
-    <w:abstractNumId w:val="20"/>
-  </w:num>
-  <w:num w:numId="11" w16cid:durableId="581107756">
-    <w:abstractNumId w:val="17"/>
-  </w:num>
-  <w:num w:numId="12" w16cid:durableId="786001735">
-    <w:abstractNumId w:val="12"/>
-  </w:num>
-  <w:num w:numId="13" w16cid:durableId="1553466911">
-    <w:abstractNumId w:val="22"/>
-  </w:num>
-  <w:num w:numId="14" w16cid:durableId="1296838549">
-    <w:abstractNumId w:val="6"/>
-  </w:num>
   <w:num w:numId="15" w16cid:durableId="1820031162">
-    <w:abstractNumId w:val="9"/>
+    <w:abstractNumId w:val="10"/>
   </w:num>
   <w:num w:numId="16" w16cid:durableId="2075470407">
-    <w:abstractNumId w:val="5"/>
+    <w:abstractNumId w:val="6"/>
   </w:num>
   <w:num w:numId="17" w16cid:durableId="109249329">
     <w:abstractNumId w:val="1"/>
@@ -20223,19 +21465,22 @@
     <w:abstractNumId w:val="0"/>
   </w:num>
   <w:num w:numId="19" w16cid:durableId="1537620027">
-    <w:abstractNumId w:val="21"/>
+    <w:abstractNumId w:val="22"/>
   </w:num>
   <w:num w:numId="20" w16cid:durableId="825705772">
-    <w:abstractNumId w:val="19"/>
+    <w:abstractNumId w:val="20"/>
   </w:num>
   <w:num w:numId="21" w16cid:durableId="2028825477">
-    <w:abstractNumId w:val="4"/>
+    <w:abstractNumId w:val="5"/>
   </w:num>
   <w:num w:numId="22" w16cid:durableId="1852252581">
-    <w:abstractNumId w:val="8"/>
+    <w:abstractNumId w:val="9"/>
   </w:num>
   <w:num w:numId="23" w16cid:durableId="1542203375">
-    <w:abstractNumId w:val="10"/>
+    <w:abstractNumId w:val="11"/>
+  </w:num>
+  <w:num w:numId="24" w16cid:durableId="1985117342">
+    <w:abstractNumId w:val="4"/>
   </w:num>
 </w:numbering>
 </file>
@@ -20640,6 +21885,7 @@
   <w:style w:type="paragraph" w:default="1" w:styleId="Normal">
     <w:name w:val="Normal"/>
     <w:qFormat/>
+    <w:rsid w:val="007D6B65"/>
   </w:style>
   <w:style w:type="paragraph" w:styleId="Ttulo1">
     <w:name w:val="heading 1"/>
@@ -20763,6 +22009,7 @@
   <w:style w:type="character" w:default="1" w:styleId="Fuentedeprrafopredeter">
     <w:name w:val="Default Paragraph Font"/>
     <w:uiPriority w:val="1"/>
+    <w:semiHidden/>
     <w:unhideWhenUsed/>
   </w:style>
   <w:style w:type="table" w:default="1" w:styleId="Tablanormal">

</xml_diff>